<commit_message>
Download Document Button Updated!
</commit_message>
<xml_diff>
--- a/County_Snapshot_Report.docx
+++ b/County_Snapshot_Report.docx
@@ -3,14 +3,334 @@
 <w:document xmlns:wpc="http://schemas.microsoft.com/office/word/2010/wordprocessingCanvas" xmlns:cx="http://schemas.microsoft.com/office/drawing/2014/chartex" xmlns:cx1="http://schemas.microsoft.com/office/drawing/2015/9/8/chartex" xmlns:mc="http://schemas.openxmlformats.org/markup-compatibility/2006" xmlns:o="urn:schemas-microsoft-com:office:office" xmlns:r="http://schemas.openxmlformats.org/officeDocument/2006/relationships" xmlns:m="http://schemas.openxmlformats.org/officeDocument/2006/math" xmlns:v="urn:schemas-microsoft-com:vml" xmlns:wp14="http://schemas.microsoft.com/office/word/2010/wordprocessingDrawing" xmlns:wp="http://schemas.openxmlformats.org/drawingml/2006/wordprocessingDrawing" xmlns:w10="urn:schemas-microsoft-com:office:word" xmlns:w="http://schemas.openxmlformats.org/wordprocessingml/2006/main" xmlns:w14="http://schemas.microsoft.com/office/word/2010/wordml" xmlns:w15="http://schemas.microsoft.com/office/word/2012/wordml" xmlns:w16se="http://schemas.microsoft.com/office/word/2015/wordml/symex" xmlns:wpg="http://schemas.microsoft.com/office/word/2010/wordprocessingGroup" xmlns:wpi="http://schemas.microsoft.com/office/word/2010/wordprocessingInk" xmlns:wne="http://schemas.microsoft.com/office/word/2006/wordml" xmlns:wps="http://schemas.microsoft.com/office/word/2010/wordprocessingShape" mc:Ignorable="w14 w15 w16se wp14">
   <w:body>
     <w:p>
+      <w:pPr>
+        <w:spacing w:after="0"/>
+      </w:pPr>
       <w:bookmarkStart w:id="0" w:name="_GoBack"/>
       <w:bookmarkEnd w:id="0"/>
     </w:p>
+    <w:p>
+      <w:pPr>
+        <w:spacing w:after="0"/>
+      </w:pPr>
+      <w:r>
+        <w:t>WordTitle</w:t>
+      </w:r>
+      <w:r>
+        <w:t>1</w:t>
+      </w:r>
+    </w:p>
+    <w:p>
+      <w:pPr>
+        <w:spacing w:after="0"/>
+        <w:rPr>
+          <w:sz w:val="12"/>
+          <w:szCs w:val="12"/>
+        </w:rPr>
+      </w:pPr>
+    </w:p>
+    <w:p>
+      <w:pPr>
+        <w:spacing w:after="0"/>
+        <w:rPr>
+          <w:sz w:val="12"/>
+          <w:szCs w:val="12"/>
+        </w:rPr>
+        <w:sectPr>
+          <w:headerReference w:type="default" r:id="rId8"/>
+          <w:footerReference w:type="default" r:id="rId9"/>
+          <w:type w:val="continuous"/>
+          <w:pgSz w:w="12240" w:h="15840" w:code="1"/>
+          <w:pgMar w:top="1620" w:right="720" w:bottom="720" w:left="720" w:header="15" w:footer="720" w:gutter="0"/>
+          <w:cols w:space="720"/>
+          <w:docGrid w:linePitch="326"/>
+        </w:sectPr>
+      </w:pPr>
+    </w:p>
+    <w:p>
+      <w:pPr>
+        <w:spacing w:after="0"/>
+        <w:rPr>
+          <w:sz w:val="12"/>
+          <w:szCs w:val="12"/>
+        </w:rPr>
+      </w:pPr>
+    </w:p>
+    <w:p>
+      <w:pPr>
+        <w:spacing w:after="0"/>
+      </w:pPr>
+      <w:r>
+        <w:t>WordFigure1</w:t>
+      </w:r>
+    </w:p>
+    <w:p>
+      <w:pPr>
+        <w:spacing w:after="0"/>
+      </w:pPr>
+      <w:r>
+        <w:t>WordFigure2</w:t>
+      </w:r>
+    </w:p>
+    <w:p>
+      <w:pPr>
+        <w:spacing w:after="0"/>
+        <w:rPr>
+          <w:sz w:val="12"/>
+          <w:szCs w:val="12"/>
+        </w:rPr>
+      </w:pPr>
+      <w:r>
+        <w:br w:type="column"/>
+      </w:r>
+    </w:p>
+    <w:p>
+      <w:pPr>
+        <w:spacing w:after="0"/>
+      </w:pPr>
+      <w:r>
+        <w:t>WordFigure3</w:t>
+      </w:r>
+    </w:p>
+    <w:p>
+      <w:pPr>
+        <w:spacing w:after="0"/>
+      </w:pPr>
+      <w:r>
+        <w:t>WordFigure4</w:t>
+      </w:r>
+    </w:p>
+    <w:p>
+      <w:pPr>
+        <w:spacing w:after="0"/>
+      </w:pPr>
+    </w:p>
+    <w:p>
+      <w:pPr>
+        <w:spacing w:after="0"/>
+        <w:sectPr>
+          <w:type w:val="continuous"/>
+          <w:pgSz w:w="12240" w:h="15840" w:code="1"/>
+          <w:pgMar w:top="720" w:right="720" w:bottom="720" w:left="1170" w:header="288" w:footer="720" w:gutter="0"/>
+          <w:cols w:num="2" w:space="720"/>
+          <w:docGrid w:linePitch="326"/>
+        </w:sectPr>
+      </w:pPr>
+    </w:p>
+    <w:p>
+      <w:pPr>
+        <w:spacing w:after="0"/>
+      </w:pPr>
+      <w:r>
+        <w:t>WordTitle2</w:t>
+      </w:r>
+    </w:p>
+    <w:p>
+      <w:pPr>
+        <w:spacing w:after="0"/>
+        <w:rPr>
+          <w:sz w:val="12"/>
+          <w:szCs w:val="12"/>
+        </w:rPr>
+      </w:pPr>
+    </w:p>
+    <w:p>
+      <w:pPr>
+        <w:spacing w:after="0"/>
+        <w:rPr>
+          <w:sz w:val="12"/>
+          <w:szCs w:val="12"/>
+        </w:rPr>
+        <w:sectPr>
+          <w:headerReference w:type="default" r:id="rId10"/>
+          <w:footerReference w:type="default" r:id="rId11"/>
+          <w:type w:val="continuous"/>
+          <w:pgSz w:w="12240" w:h="15840" w:code="1"/>
+          <w:pgMar w:top="1620" w:right="720" w:bottom="720" w:left="720" w:header="15" w:footer="720" w:gutter="0"/>
+          <w:cols w:space="720"/>
+          <w:docGrid w:linePitch="326"/>
+        </w:sectPr>
+      </w:pPr>
+    </w:p>
+    <w:p>
+      <w:pPr>
+        <w:spacing w:after="0"/>
+        <w:rPr>
+          <w:sz w:val="12"/>
+          <w:szCs w:val="12"/>
+        </w:rPr>
+      </w:pPr>
+    </w:p>
+    <w:p>
+      <w:pPr>
+        <w:spacing w:after="0"/>
+      </w:pPr>
+      <w:r>
+        <w:t>WordFigure5</w:t>
+      </w:r>
+    </w:p>
+    <w:p>
+      <w:pPr>
+        <w:spacing w:after="0"/>
+        <w:rPr>
+          <w:sz w:val="12"/>
+          <w:szCs w:val="12"/>
+        </w:rPr>
+      </w:pPr>
+      <w:r>
+        <w:br w:type="column"/>
+      </w:r>
+    </w:p>
+    <w:p>
+      <w:pPr>
+        <w:spacing w:after="0"/>
+      </w:pPr>
+      <w:r>
+        <w:t>WordFigure6</w:t>
+      </w:r>
+    </w:p>
+    <w:p>
+      <w:pPr>
+        <w:spacing w:after="0"/>
+      </w:pPr>
+    </w:p>
+    <w:p>
+      <w:pPr>
+        <w:spacing w:after="0"/>
+        <w:sectPr>
+          <w:type w:val="continuous"/>
+          <w:pgSz w:w="12240" w:h="15840" w:code="1"/>
+          <w:pgMar w:top="720" w:right="720" w:bottom="720" w:left="1170" w:header="288" w:footer="720" w:gutter="0"/>
+          <w:cols w:num="2" w:space="720"/>
+          <w:docGrid w:linePitch="326"/>
+        </w:sectPr>
+      </w:pPr>
+    </w:p>
+    <w:p>
+      <w:pPr>
+        <w:spacing w:after="0"/>
+      </w:pPr>
+      <w:r>
+        <w:br w:type="page"/>
+      </w:r>
+    </w:p>
+    <w:p>
+      <w:pPr>
+        <w:spacing w:after="0"/>
+      </w:pPr>
+    </w:p>
+    <w:p>
+      <w:pPr>
+        <w:spacing w:after="0"/>
+      </w:pPr>
+      <w:r>
+        <w:t>WordTitle3</w:t>
+      </w:r>
+    </w:p>
+    <w:p>
+      <w:pPr>
+        <w:spacing w:after="0"/>
+        <w:rPr>
+          <w:sz w:val="12"/>
+          <w:szCs w:val="12"/>
+        </w:rPr>
+      </w:pPr>
+    </w:p>
+    <w:p>
+      <w:pPr>
+        <w:spacing w:after="0"/>
+        <w:rPr>
+          <w:sz w:val="12"/>
+          <w:szCs w:val="12"/>
+        </w:rPr>
+        <w:sectPr>
+          <w:headerReference w:type="default" r:id="rId12"/>
+          <w:footerReference w:type="default" r:id="rId13"/>
+          <w:type w:val="continuous"/>
+          <w:pgSz w:w="12240" w:h="15840" w:code="1"/>
+          <w:pgMar w:top="1620" w:right="720" w:bottom="720" w:left="720" w:header="15" w:footer="720" w:gutter="0"/>
+          <w:cols w:space="720"/>
+          <w:docGrid w:linePitch="326"/>
+        </w:sectPr>
+      </w:pPr>
+    </w:p>
+    <w:p>
+      <w:pPr>
+        <w:spacing w:after="0"/>
+        <w:rPr>
+          <w:sz w:val="12"/>
+          <w:szCs w:val="12"/>
+        </w:rPr>
+      </w:pPr>
+    </w:p>
+    <w:p>
+      <w:pPr>
+        <w:spacing w:after="0"/>
+      </w:pPr>
+      <w:r>
+        <w:t>WordFigure7</w:t>
+      </w:r>
+    </w:p>
+    <w:p>
+      <w:pPr>
+        <w:spacing w:after="0"/>
+        <w:rPr>
+          <w:sz w:val="12"/>
+          <w:szCs w:val="12"/>
+        </w:rPr>
+      </w:pPr>
+      <w:r>
+        <w:br w:type="column"/>
+      </w:r>
+    </w:p>
+    <w:p>
+      <w:pPr>
+        <w:spacing w:after="0"/>
+      </w:pPr>
+      <w:r>
+        <w:t>WordFigure8</w:t>
+      </w:r>
+    </w:p>
+    <w:p>
+      <w:pPr>
+        <w:spacing w:after="0"/>
+        <w:sectPr>
+          <w:type w:val="continuous"/>
+          <w:pgSz w:w="12240" w:h="15840" w:code="1"/>
+          <w:pgMar w:top="720" w:right="720" w:bottom="720" w:left="1170" w:header="288" w:footer="720" w:gutter="0"/>
+          <w:cols w:num="2" w:space="720"/>
+          <w:docGrid w:linePitch="326"/>
+        </w:sectPr>
+      </w:pPr>
+    </w:p>
+    <w:p>
+      <w:pPr>
+        <w:spacing w:before="240" w:after="0"/>
+      </w:pPr>
+      <w:r>
+        <w:t>WordSummary</w:t>
+      </w:r>
+      <w:r>
+        <w:t>1</w:t>
+      </w:r>
+    </w:p>
+    <w:p>
+      <w:pPr>
+        <w:spacing w:after="0"/>
+      </w:pPr>
+    </w:p>
+    <w:p>
+      <w:pPr>
+        <w:spacing w:before="240" w:after="0"/>
+      </w:pPr>
+      <w:r>
+        <w:t>WordSummaryText1</w:t>
+      </w:r>
+    </w:p>
     <w:sectPr>
-      <w:headerReference w:type="default" r:id="rId7"/>
-      <w:footerReference w:type="default" r:id="rId8"/>
+      <w:type w:val="continuous"/>
       <w:pgSz w:w="12240" w:h="15840" w:code="1"/>
-      <w:pgMar w:top="720" w:right="720" w:bottom="720" w:left="720" w:header="288" w:footer="720" w:gutter="0"/>
+      <w:pgMar w:top="720" w:right="720" w:bottom="720" w:left="720" w:header="288" w:footer="1950" w:gutter="0"/>
       <w:cols w:space="720"/>
       <w:docGrid w:linePitch="326"/>
     </w:sectPr>
@@ -45,173 +365,1240 @@
 
 <file path=word/footer1.xml><?xml version="1.0" encoding="utf-8"?>
 <w:ftr xmlns:wpc="http://schemas.microsoft.com/office/word/2010/wordprocessingCanvas" xmlns:cx="http://schemas.microsoft.com/office/drawing/2014/chartex" xmlns:cx1="http://schemas.microsoft.com/office/drawing/2015/9/8/chartex" xmlns:mc="http://schemas.openxmlformats.org/markup-compatibility/2006" xmlns:o="urn:schemas-microsoft-com:office:office" xmlns:r="http://schemas.openxmlformats.org/officeDocument/2006/relationships" xmlns:m="http://schemas.openxmlformats.org/officeDocument/2006/math" xmlns:v="urn:schemas-microsoft-com:vml" xmlns:wp14="http://schemas.microsoft.com/office/word/2010/wordprocessingDrawing" xmlns:wp="http://schemas.openxmlformats.org/drawingml/2006/wordprocessingDrawing" xmlns:w10="urn:schemas-microsoft-com:office:word" xmlns:w="http://schemas.openxmlformats.org/wordprocessingml/2006/main" xmlns:w14="http://schemas.microsoft.com/office/word/2010/wordml" xmlns:w15="http://schemas.microsoft.com/office/word/2012/wordml" xmlns:w16se="http://schemas.microsoft.com/office/word/2015/wordml/symex" xmlns:wpg="http://schemas.microsoft.com/office/word/2010/wordprocessingGroup" xmlns:wpi="http://schemas.microsoft.com/office/word/2010/wordprocessingInk" xmlns:wne="http://schemas.microsoft.com/office/word/2006/wordml" xmlns:wps="http://schemas.microsoft.com/office/word/2010/wordprocessingShape" mc:Ignorable="w14 w15 w16se wp14">
-  <w:sdt>
-    <w:sdtPr>
-      <w:rPr>
-        <w:rFonts w:ascii="Arial" w:hAnsi="Arial" w:cs="Arial"/>
-        <w:color w:val="037DC8"/>
-        <w:sz w:val="18"/>
-      </w:rPr>
-      <w:id w:val="-1319490129"/>
-      <w:docPartObj>
-        <w:docPartGallery w:val="Page Numbers (Bottom of Page)"/>
-        <w:docPartUnique/>
-      </w:docPartObj>
-    </w:sdtPr>
-    <w:sdtEndPr>
+  <w:p>
+    <w:pPr>
+      <w:pStyle w:val="Footer"/>
+      <w:tabs>
+        <w:tab w:val="clear" w:pos="4680"/>
+        <w:tab w:val="clear" w:pos="9360"/>
+        <w:tab w:val="center" w:pos="5400"/>
+      </w:tabs>
+    </w:pPr>
+    <w:r>
       <w:rPr>
         <w:noProof/>
-        <w:color w:val="auto"/>
       </w:rPr>
-    </w:sdtEndPr>
-    <w:sdtContent>
-      <w:p>
-        <w:pPr>
-          <w:pStyle w:val="Footer"/>
-          <w:rPr>
-            <w:rFonts w:ascii="Arial" w:hAnsi="Arial" w:cs="Arial"/>
-            <w:color w:val="037DC8"/>
-            <w:sz w:val="18"/>
-          </w:rPr>
-        </w:pPr>
-        <w:r>
-          <w:rPr>
-            <w:rFonts w:ascii="Arial" w:hAnsi="Arial" w:cs="Arial"/>
-            <w:color w:val="037DC8"/>
-            <w:sz w:val="18"/>
-          </w:rPr>
-          <w:t>Footnotes: 12-month rates are based on moving averages; OD = Overdose</w:t>
-        </w:r>
-        <w:r>
-          <w:rPr>
-            <w:rFonts w:ascii="Arial" w:hAnsi="Arial" w:cs="Arial"/>
-            <w:color w:val="037DC8"/>
-            <w:sz w:val="18"/>
-          </w:rPr>
-          <w:t xml:space="preserve">; </w:t>
-        </w:r>
-        <w:proofErr w:type="spellStart"/>
-        <w:r>
-          <w:rPr>
-            <w:rFonts w:ascii="Arial" w:hAnsi="Arial" w:cs="Arial"/>
-            <w:color w:val="037DC8"/>
-            <w:sz w:val="18"/>
-          </w:rPr>
-          <w:t>Qtr</w:t>
-        </w:r>
-        <w:r>
-          <w:rPr>
-            <w:rFonts w:ascii="Arial" w:hAnsi="Arial" w:cs="Arial"/>
-            <w:color w:val="037DC8"/>
-            <w:sz w:val="18"/>
-          </w:rPr>
-          <w:t>ly</w:t>
-        </w:r>
-        <w:proofErr w:type="spellEnd"/>
-        <w:r>
-          <w:rPr>
-            <w:rFonts w:ascii="Arial" w:hAnsi="Arial" w:cs="Arial"/>
-            <w:color w:val="037DC8"/>
-            <w:sz w:val="18"/>
-          </w:rPr>
-          <w:t xml:space="preserve"> = Annualized Quarter</w:t>
-        </w:r>
-      </w:p>
-      <w:p>
-        <w:pPr>
-          <w:pStyle w:val="Footer"/>
-          <w:rPr>
-            <w:rFonts w:ascii="Arial" w:hAnsi="Arial" w:cs="Arial"/>
-            <w:sz w:val="18"/>
-          </w:rPr>
-        </w:pPr>
-        <w:r>
-          <w:rPr>
-            <w:rFonts w:ascii="Arial" w:hAnsi="Arial" w:cs="Arial"/>
-            <w:color w:val="037DC8"/>
-            <w:sz w:val="18"/>
-          </w:rPr>
-          <w:t>Report produced by the California Opioid Overdose Surveillance Dashboard</w:t>
-        </w:r>
-        <w:r>
-          <w:rPr>
-            <w:rFonts w:ascii="Arial" w:hAnsi="Arial" w:cs="Arial"/>
-            <w:color w:val="037DC8"/>
-            <w:sz w:val="18"/>
-          </w:rPr>
-          <w:t xml:space="preserve"> - </w:t>
-        </w:r>
-        <w:hyperlink r:id="rId1" w:history="1">
-          <w:r>
-            <w:rPr>
-              <w:rFonts w:ascii="Arial" w:hAnsi="Arial" w:cs="Arial"/>
-              <w:color w:val="037DC8"/>
-              <w:sz w:val="18"/>
-            </w:rPr>
-            <w:t>https://cdph.ca.gov/opioiddasboard/</w:t>
-          </w:r>
-        </w:hyperlink>
-        <w:r>
-          <w:rPr>
-            <w:rFonts w:ascii="Arial" w:hAnsi="Arial" w:cs="Arial"/>
-            <w:color w:val="037DC8"/>
-            <w:sz w:val="18"/>
-          </w:rPr>
-          <w:tab/>
-        </w:r>
-        <w:r>
-          <w:rPr>
-            <w:rFonts w:ascii="Arial" w:hAnsi="Arial" w:cs="Arial"/>
-            <w:color w:val="037DC8"/>
-            <w:sz w:val="18"/>
-          </w:rPr>
-          <w:tab/>
-        </w:r>
-        <w:r>
-          <w:rPr>
-            <w:rFonts w:ascii="Arial" w:hAnsi="Arial" w:cs="Arial"/>
-            <w:color w:val="037DC8"/>
-            <w:sz w:val="18"/>
-          </w:rPr>
-          <w:fldChar w:fldCharType="begin"/>
-        </w:r>
-        <w:r>
-          <w:rPr>
-            <w:rFonts w:ascii="Arial" w:hAnsi="Arial" w:cs="Arial"/>
-            <w:color w:val="037DC8"/>
-            <w:sz w:val="18"/>
-          </w:rPr>
-          <w:instrText xml:space="preserve"> PAGE   \* MERGEFORMAT </w:instrText>
-        </w:r>
-        <w:r>
-          <w:rPr>
-            <w:rFonts w:ascii="Arial" w:hAnsi="Arial" w:cs="Arial"/>
-            <w:color w:val="037DC8"/>
-            <w:sz w:val="18"/>
-          </w:rPr>
-          <w:fldChar w:fldCharType="separate"/>
-        </w:r>
-        <w:r>
-          <w:rPr>
-            <w:rFonts w:ascii="Arial" w:hAnsi="Arial" w:cs="Arial"/>
-            <w:noProof/>
-            <w:color w:val="037DC8"/>
-            <w:sz w:val="18"/>
-          </w:rPr>
-          <w:t>1</w:t>
-        </w:r>
-        <w:r>
-          <w:rPr>
-            <w:rFonts w:ascii="Arial" w:hAnsi="Arial" w:cs="Arial"/>
-            <w:noProof/>
-            <w:color w:val="037DC8"/>
-            <w:sz w:val="18"/>
-          </w:rPr>
-          <w:fldChar w:fldCharType="end"/>
-        </w:r>
-      </w:p>
-    </w:sdtContent>
-  </w:sdt>
+      <w:drawing>
+        <wp:anchor distT="0" distB="0" distL="114300" distR="114300" simplePos="0" relativeHeight="251665408" behindDoc="0" locked="0" layoutInCell="1" allowOverlap="1" wp14:anchorId="2F4FDE30" wp14:editId="260B976E">
+          <wp:simplePos x="0" y="0"/>
+          <wp:positionH relativeFrom="column">
+            <wp:posOffset>-209550</wp:posOffset>
+          </wp:positionH>
+          <wp:positionV relativeFrom="paragraph">
+            <wp:posOffset>-219710</wp:posOffset>
+          </wp:positionV>
+          <wp:extent cx="908050" cy="646430"/>
+          <wp:effectExtent l="0" t="0" r="6350" b="1270"/>
+          <wp:wrapNone/>
+          <wp:docPr id="5" name="Picture 5" descr="C:\Users\dbaldrid\Desktop\Projects\Lets Get Healthy California\LGHC Logos\lghc-white.png"/>
+          <wp:cNvGraphicFramePr>
+            <a:graphicFrameLocks xmlns:a="http://schemas.openxmlformats.org/drawingml/2006/main" noChangeAspect="1"/>
+          </wp:cNvGraphicFramePr>
+          <a:graphic xmlns:a="http://schemas.openxmlformats.org/drawingml/2006/main">
+            <a:graphicData uri="http://schemas.openxmlformats.org/drawingml/2006/picture">
+              <pic:pic xmlns:pic="http://schemas.openxmlformats.org/drawingml/2006/picture">
+                <pic:nvPicPr>
+                  <pic:cNvPr id="1026" name="Picture 2" descr="C:\Users\dbaldrid\Desktop\Projects\Lets Get Healthy California\LGHC Logos\lghc-white.png"/>
+                  <pic:cNvPicPr>
+                    <a:picLocks noChangeAspect="1" noChangeArrowheads="1"/>
+                  </pic:cNvPicPr>
+                </pic:nvPicPr>
+                <pic:blipFill>
+                  <a:blip r:embed="rId1">
+                    <a:extLst>
+                      <a:ext uri="{28A0092B-C50C-407E-A947-70E740481C1C}">
+                        <a14:useLocalDpi xmlns:a14="http://schemas.microsoft.com/office/drawing/2010/main" val="0"/>
+                      </a:ext>
+                    </a:extLst>
+                  </a:blip>
+                  <a:srcRect/>
+                  <a:stretch>
+                    <a:fillRect/>
+                  </a:stretch>
+                </pic:blipFill>
+                <pic:spPr bwMode="auto">
+                  <a:xfrm>
+                    <a:off x="0" y="0"/>
+                    <a:ext cx="908050" cy="646430"/>
+                  </a:xfrm>
+                  <a:prstGeom prst="rect">
+                    <a:avLst/>
+                  </a:prstGeom>
+                  <a:noFill/>
+                  <a:extLst>
+                    <a:ext uri="{909E8E84-426E-40DD-AFC4-6F175D3DCCD1}">
+                      <a14:hiddenFill xmlns:a14="http://schemas.microsoft.com/office/drawing/2010/main">
+                        <a:solidFill>
+                          <a:srgbClr val="FFFFFF"/>
+                        </a:solidFill>
+                      </a14:hiddenFill>
+                    </a:ext>
+                  </a:extLst>
+                </pic:spPr>
+              </pic:pic>
+            </a:graphicData>
+          </a:graphic>
+        </wp:anchor>
+      </w:drawing>
+    </w:r>
+    <w:r>
+      <w:rPr>
+        <w:noProof/>
+      </w:rPr>
+      <mc:AlternateContent>
+        <mc:Choice Requires="wps">
+          <w:drawing>
+            <wp:anchor distT="0" distB="0" distL="114300" distR="114300" simplePos="0" relativeHeight="251663360" behindDoc="1" locked="0" layoutInCell="1" allowOverlap="1" wp14:anchorId="766092A7" wp14:editId="71E708ED">
+              <wp:simplePos x="0" y="0"/>
+              <wp:positionH relativeFrom="page">
+                <wp:posOffset>19050</wp:posOffset>
+              </wp:positionH>
+              <wp:positionV relativeFrom="paragraph">
+                <wp:posOffset>-488315</wp:posOffset>
+              </wp:positionV>
+              <wp:extent cx="7753350" cy="180975"/>
+              <wp:effectExtent l="57150" t="19050" r="57150" b="85725"/>
+              <wp:wrapNone/>
+              <wp:docPr id="20" name="Rectangle 20"/>
+              <wp:cNvGraphicFramePr/>
+              <a:graphic xmlns:a="http://schemas.openxmlformats.org/drawingml/2006/main">
+                <a:graphicData uri="http://schemas.microsoft.com/office/word/2010/wordprocessingShape">
+                  <wps:wsp>
+                    <wps:cNvSpPr/>
+                    <wps:spPr>
+                      <a:xfrm>
+                        <a:off x="0" y="0"/>
+                        <a:ext cx="7753350" cy="180975"/>
+                      </a:xfrm>
+                      <a:prstGeom prst="rect">
+                        <a:avLst/>
+                      </a:prstGeom>
+                      <a:solidFill>
+                        <a:schemeClr val="accent6"/>
+                      </a:solidFill>
+                      <a:ln>
+                        <a:noFill/>
+                      </a:ln>
+                    </wps:spPr>
+                    <wps:style>
+                      <a:lnRef idx="1">
+                        <a:schemeClr val="accent1"/>
+                      </a:lnRef>
+                      <a:fillRef idx="3">
+                        <a:schemeClr val="accent1"/>
+                      </a:fillRef>
+                      <a:effectRef idx="2">
+                        <a:schemeClr val="accent1"/>
+                      </a:effectRef>
+                      <a:fontRef idx="minor">
+                        <a:schemeClr val="lt1"/>
+                      </a:fontRef>
+                    </wps:style>
+                    <wps:bodyPr rot="0" spcFirstLastPara="0" vertOverflow="overflow" horzOverflow="overflow" vert="horz" wrap="square" lIns="91440" tIns="45720" rIns="91440" bIns="45720" numCol="1" spcCol="0" rtlCol="0" fromWordArt="0" anchor="ctr" anchorCtr="0" forceAA="0" compatLnSpc="1">
+                      <a:prstTxWarp prst="textNoShape">
+                        <a:avLst/>
+                      </a:prstTxWarp>
+                      <a:noAutofit/>
+                    </wps:bodyPr>
+                  </wps:wsp>
+                </a:graphicData>
+              </a:graphic>
+              <wp14:sizeRelH relativeFrom="margin">
+                <wp14:pctWidth>0</wp14:pctWidth>
+              </wp14:sizeRelH>
+              <wp14:sizeRelV relativeFrom="margin">
+                <wp14:pctHeight>0</wp14:pctHeight>
+              </wp14:sizeRelV>
+            </wp:anchor>
+          </w:drawing>
+        </mc:Choice>
+        <mc:Fallback>
+          <w:pict>
+            <v:rect w14:anchorId="205CEA65" id="Rectangle 20" o:spid="_x0000_s1026" style="position:absolute;margin-left:1.5pt;margin-top:-38.45pt;width:610.5pt;height:14.25pt;z-index:-251653120;visibility:visible;mso-wrap-style:square;mso-width-percent:0;mso-height-percent:0;mso-wrap-distance-left:9pt;mso-wrap-distance-top:0;mso-wrap-distance-right:9pt;mso-wrap-distance-bottom:0;mso-position-horizontal:absolute;mso-position-horizontal-relative:page;mso-position-vertical:absolute;mso-position-vertical-relative:text;mso-width-percent:0;mso-height-percent:0;mso-width-relative:margin;mso-height-relative:margin;v-text-anchor:middle" o:gfxdata="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" fillcolor="#f79646 [3209]" stroked="f">
+              <v:shadow on="t" color="black" opacity="22937f" origin=",.5" offset="0,.63889mm"/>
+              <w10:wrap anchorx="page"/>
+            </v:rect>
+          </w:pict>
+        </mc:Fallback>
+      </mc:AlternateContent>
+    </w:r>
+    <w:r>
+      <w:rPr>
+        <w:noProof/>
+      </w:rPr>
+      <mc:AlternateContent>
+        <mc:Choice Requires="wps">
+          <w:drawing>
+            <wp:anchor distT="0" distB="0" distL="114300" distR="114300" simplePos="0" relativeHeight="251661312" behindDoc="1" locked="0" layoutInCell="1" allowOverlap="1" wp14:anchorId="166089ED" wp14:editId="1097F6BB">
+              <wp:simplePos x="0" y="0"/>
+              <wp:positionH relativeFrom="page">
+                <wp:posOffset>19050</wp:posOffset>
+              </wp:positionH>
+              <wp:positionV relativeFrom="paragraph">
+                <wp:posOffset>-297815</wp:posOffset>
+              </wp:positionV>
+              <wp:extent cx="7753350" cy="895350"/>
+              <wp:effectExtent l="57150" t="19050" r="57150" b="76200"/>
+              <wp:wrapNone/>
+              <wp:docPr id="19" name="Rectangle 19"/>
+              <wp:cNvGraphicFramePr/>
+              <a:graphic xmlns:a="http://schemas.openxmlformats.org/drawingml/2006/main">
+                <a:graphicData uri="http://schemas.microsoft.com/office/word/2010/wordprocessingShape">
+                  <wps:wsp>
+                    <wps:cNvSpPr/>
+                    <wps:spPr>
+                      <a:xfrm>
+                        <a:off x="0" y="0"/>
+                        <a:ext cx="7753350" cy="895350"/>
+                      </a:xfrm>
+                      <a:prstGeom prst="rect">
+                        <a:avLst/>
+                      </a:prstGeom>
+                      <a:solidFill>
+                        <a:schemeClr val="accent1"/>
+                      </a:solidFill>
+                      <a:ln>
+                        <a:noFill/>
+                      </a:ln>
+                    </wps:spPr>
+                    <wps:style>
+                      <a:lnRef idx="1">
+                        <a:schemeClr val="accent1"/>
+                      </a:lnRef>
+                      <a:fillRef idx="3">
+                        <a:schemeClr val="accent1"/>
+                      </a:fillRef>
+                      <a:effectRef idx="2">
+                        <a:schemeClr val="accent1"/>
+                      </a:effectRef>
+                      <a:fontRef idx="minor">
+                        <a:schemeClr val="lt1"/>
+                      </a:fontRef>
+                    </wps:style>
+                    <wps:txbx>
+                      <w:txbxContent>
+                        <w:p>
+                          <w:pPr>
+                            <w:jc w:val="center"/>
+                          </w:pPr>
+                        </w:p>
+                        <w:p>
+                          <w:pPr>
+                            <w:jc w:val="center"/>
+                            <w:rPr>
+                              <w:b/>
+                              <w:i/>
+                              <w:color w:val="FFFFFF" w:themeColor="background1"/>
+                            </w:rPr>
+                          </w:pPr>
+                          <w:r>
+                            <w:rPr>
+                              <w:b/>
+                              <w:i/>
+                              <w:color w:val="FFFFFF" w:themeColor="background1"/>
+                            </w:rPr>
+                            <w:t xml:space="preserve">Building it together: A </w:t>
+                          </w:r>
+                          <w:r>
+                            <w:rPr>
+                              <w:b/>
+                              <w:i/>
+                              <w:color w:val="FFFFFF" w:themeColor="background1"/>
+                              <w:u w:val="single"/>
+                            </w:rPr>
+                            <w:t>Safe</w:t>
+                          </w:r>
+                          <w:r>
+                            <w:rPr>
+                              <w:b/>
+                              <w:i/>
+                              <w:color w:val="FFFFFF" w:themeColor="background1"/>
+                            </w:rPr>
+                            <w:t xml:space="preserve"> and </w:t>
+                          </w:r>
+                          <w:r>
+                            <w:rPr>
+                              <w:b/>
+                              <w:i/>
+                              <w:color w:val="FFFFFF" w:themeColor="background1"/>
+                              <w:u w:val="single"/>
+                            </w:rPr>
+                            <w:t>Healthy</w:t>
+                          </w:r>
+                          <w:r>
+                            <w:rPr>
+                              <w:b/>
+                              <w:i/>
+                              <w:color w:val="FFFFFF" w:themeColor="background1"/>
+                            </w:rPr>
+                            <w:t xml:space="preserve"> California for </w:t>
+                          </w:r>
+                          <w:r>
+                            <w:rPr>
+                              <w:b/>
+                              <w:i/>
+                              <w:color w:val="FFFFFF" w:themeColor="background1"/>
+                              <w:u w:val="single"/>
+                            </w:rPr>
+                            <w:t>All</w:t>
+                          </w:r>
+                          <w:r>
+                            <w:rPr>
+                              <w:b/>
+                              <w:i/>
+                              <w:color w:val="FFFFFF" w:themeColor="background1"/>
+                            </w:rPr>
+                            <w:t>!</w:t>
+                          </w:r>
+                        </w:p>
+                        <w:p>
+                          <w:pPr>
+                            <w:jc w:val="center"/>
+                          </w:pPr>
+                        </w:p>
+                      </w:txbxContent>
+                    </wps:txbx>
+                    <wps:bodyPr rot="0" spcFirstLastPara="0" vertOverflow="overflow" horzOverflow="overflow" vert="horz" wrap="square" lIns="91440" tIns="45720" rIns="91440" bIns="45720" numCol="1" spcCol="0" rtlCol="0" fromWordArt="0" anchor="ctr" anchorCtr="0" forceAA="0" compatLnSpc="1">
+                      <a:prstTxWarp prst="textNoShape">
+                        <a:avLst/>
+                      </a:prstTxWarp>
+                      <a:noAutofit/>
+                    </wps:bodyPr>
+                  </wps:wsp>
+                </a:graphicData>
+              </a:graphic>
+              <wp14:sizeRelH relativeFrom="margin">
+                <wp14:pctWidth>0</wp14:pctWidth>
+              </wp14:sizeRelH>
+              <wp14:sizeRelV relativeFrom="margin">
+                <wp14:pctHeight>0</wp14:pctHeight>
+              </wp14:sizeRelV>
+            </wp:anchor>
+          </w:drawing>
+        </mc:Choice>
+        <mc:Fallback>
+          <w:pict>
+            <v:rect w14:anchorId="166089ED" id="Rectangle 19" o:spid="_x0000_s1026" style="position:absolute;margin-left:1.5pt;margin-top:-23.45pt;width:610.5pt;height:70.5pt;z-index:-251655168;visibility:visible;mso-wrap-style:square;mso-width-percent:0;mso-height-percent:0;mso-wrap-distance-left:9pt;mso-wrap-distance-top:0;mso-wrap-distance-right:9pt;mso-wrap-distance-bottom:0;mso-position-horizontal:absolute;mso-position-horizontal-relative:page;mso-position-vertical:absolute;mso-position-vertical-relative:text;mso-width-percent:0;mso-height-percent:0;mso-width-relative:margin;mso-height-relative:margin;v-text-anchor:middle" o:gfxdata="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" fillcolor="#4f81bd [3204]" stroked="f">
+              <v:shadow on="t" color="black" opacity="22937f" origin=",.5" offset="0,.63889mm"/>
+              <v:textbox>
+                <w:txbxContent>
+                  <w:p>
+                    <w:pPr>
+                      <w:jc w:val="center"/>
+                    </w:pPr>
+                  </w:p>
+                  <w:p>
+                    <w:pPr>
+                      <w:jc w:val="center"/>
+                      <w:rPr>
+                        <w:b/>
+                        <w:i/>
+                        <w:color w:val="FFFFFF" w:themeColor="background1"/>
+                      </w:rPr>
+                    </w:pPr>
+                    <w:r>
+                      <w:rPr>
+                        <w:b/>
+                        <w:i/>
+                        <w:color w:val="FFFFFF" w:themeColor="background1"/>
+                      </w:rPr>
+                      <w:t xml:space="preserve">Building it together: A </w:t>
+                    </w:r>
+                    <w:r>
+                      <w:rPr>
+                        <w:b/>
+                        <w:i/>
+                        <w:color w:val="FFFFFF" w:themeColor="background1"/>
+                        <w:u w:val="single"/>
+                      </w:rPr>
+                      <w:t>Safe</w:t>
+                    </w:r>
+                    <w:r>
+                      <w:rPr>
+                        <w:b/>
+                        <w:i/>
+                        <w:color w:val="FFFFFF" w:themeColor="background1"/>
+                      </w:rPr>
+                      <w:t xml:space="preserve"> and </w:t>
+                    </w:r>
+                    <w:r>
+                      <w:rPr>
+                        <w:b/>
+                        <w:i/>
+                        <w:color w:val="FFFFFF" w:themeColor="background1"/>
+                        <w:u w:val="single"/>
+                      </w:rPr>
+                      <w:t>Healthy</w:t>
+                    </w:r>
+                    <w:r>
+                      <w:rPr>
+                        <w:b/>
+                        <w:i/>
+                        <w:color w:val="FFFFFF" w:themeColor="background1"/>
+                      </w:rPr>
+                      <w:t xml:space="preserve"> California for </w:t>
+                    </w:r>
+                    <w:r>
+                      <w:rPr>
+                        <w:b/>
+                        <w:i/>
+                        <w:color w:val="FFFFFF" w:themeColor="background1"/>
+                        <w:u w:val="single"/>
+                      </w:rPr>
+                      <w:t>All</w:t>
+                    </w:r>
+                    <w:r>
+                      <w:rPr>
+                        <w:b/>
+                        <w:i/>
+                        <w:color w:val="FFFFFF" w:themeColor="background1"/>
+                      </w:rPr>
+                      <w:t>!</w:t>
+                    </w:r>
+                  </w:p>
+                  <w:p>
+                    <w:pPr>
+                      <w:jc w:val="center"/>
+                    </w:pPr>
+                  </w:p>
+                </w:txbxContent>
+              </v:textbox>
+              <w10:wrap anchorx="page"/>
+            </v:rect>
+          </w:pict>
+        </mc:Fallback>
+      </mc:AlternateContent>
+    </w:r>
+    <w:r>
+      <w:tab/>
+    </w:r>
+  </w:p>
+</w:ftr>
+</file>
+
+<file path=word/footer2.xml><?xml version="1.0" encoding="utf-8"?>
+<w:ftr xmlns:wpc="http://schemas.microsoft.com/office/word/2010/wordprocessingCanvas" xmlns:cx="http://schemas.microsoft.com/office/drawing/2014/chartex" xmlns:cx1="http://schemas.microsoft.com/office/drawing/2015/9/8/chartex" xmlns:mc="http://schemas.openxmlformats.org/markup-compatibility/2006" xmlns:o="urn:schemas-microsoft-com:office:office" xmlns:r="http://schemas.openxmlformats.org/officeDocument/2006/relationships" xmlns:m="http://schemas.openxmlformats.org/officeDocument/2006/math" xmlns:v="urn:schemas-microsoft-com:vml" xmlns:wp14="http://schemas.microsoft.com/office/word/2010/wordprocessingDrawing" xmlns:wp="http://schemas.openxmlformats.org/drawingml/2006/wordprocessingDrawing" xmlns:w10="urn:schemas-microsoft-com:office:word" xmlns:w="http://schemas.openxmlformats.org/wordprocessingml/2006/main" xmlns:w14="http://schemas.microsoft.com/office/word/2010/wordml" xmlns:w15="http://schemas.microsoft.com/office/word/2012/wordml" xmlns:w16se="http://schemas.microsoft.com/office/word/2015/wordml/symex" xmlns:wpg="http://schemas.microsoft.com/office/word/2010/wordprocessingGroup" xmlns:wpi="http://schemas.microsoft.com/office/word/2010/wordprocessingInk" xmlns:wne="http://schemas.microsoft.com/office/word/2006/wordml" xmlns:wps="http://schemas.microsoft.com/office/word/2010/wordprocessingShape" mc:Ignorable="w14 w15 w16se wp14">
+  <w:p>
+    <w:pPr>
+      <w:pStyle w:val="Footer"/>
+      <w:tabs>
+        <w:tab w:val="clear" w:pos="4680"/>
+        <w:tab w:val="clear" w:pos="9360"/>
+        <w:tab w:val="center" w:pos="5400"/>
+      </w:tabs>
+    </w:pPr>
+    <w:r>
+      <w:rPr>
+        <w:noProof/>
+      </w:rPr>
+      <w:drawing>
+        <wp:anchor distT="0" distB="0" distL="114300" distR="114300" simplePos="0" relativeHeight="251670528" behindDoc="0" locked="0" layoutInCell="1" allowOverlap="1" wp14:anchorId="43D69743" wp14:editId="1A75CAF2">
+          <wp:simplePos x="0" y="0"/>
+          <wp:positionH relativeFrom="column">
+            <wp:posOffset>-209550</wp:posOffset>
+          </wp:positionH>
+          <wp:positionV relativeFrom="paragraph">
+            <wp:posOffset>-219710</wp:posOffset>
+          </wp:positionV>
+          <wp:extent cx="908050" cy="646430"/>
+          <wp:effectExtent l="0" t="0" r="6350" b="1270"/>
+          <wp:wrapNone/>
+          <wp:docPr id="7" name="Picture 7" descr="C:\Users\dbaldrid\Desktop\Projects\Lets Get Healthy California\LGHC Logos\lghc-white.png"/>
+          <wp:cNvGraphicFramePr>
+            <a:graphicFrameLocks xmlns:a="http://schemas.openxmlformats.org/drawingml/2006/main" noChangeAspect="1"/>
+          </wp:cNvGraphicFramePr>
+          <a:graphic xmlns:a="http://schemas.openxmlformats.org/drawingml/2006/main">
+            <a:graphicData uri="http://schemas.openxmlformats.org/drawingml/2006/picture">
+              <pic:pic xmlns:pic="http://schemas.openxmlformats.org/drawingml/2006/picture">
+                <pic:nvPicPr>
+                  <pic:cNvPr id="1026" name="Picture 2" descr="C:\Users\dbaldrid\Desktop\Projects\Lets Get Healthy California\LGHC Logos\lghc-white.png"/>
+                  <pic:cNvPicPr>
+                    <a:picLocks noChangeAspect="1" noChangeArrowheads="1"/>
+                  </pic:cNvPicPr>
+                </pic:nvPicPr>
+                <pic:blipFill>
+                  <a:blip r:embed="rId1">
+                    <a:extLst>
+                      <a:ext uri="{28A0092B-C50C-407E-A947-70E740481C1C}">
+                        <a14:useLocalDpi xmlns:a14="http://schemas.microsoft.com/office/drawing/2010/main" val="0"/>
+                      </a:ext>
+                    </a:extLst>
+                  </a:blip>
+                  <a:srcRect/>
+                  <a:stretch>
+                    <a:fillRect/>
+                  </a:stretch>
+                </pic:blipFill>
+                <pic:spPr bwMode="auto">
+                  <a:xfrm>
+                    <a:off x="0" y="0"/>
+                    <a:ext cx="908050" cy="646430"/>
+                  </a:xfrm>
+                  <a:prstGeom prst="rect">
+                    <a:avLst/>
+                  </a:prstGeom>
+                  <a:noFill/>
+                  <a:extLst>
+                    <a:ext uri="{909E8E84-426E-40DD-AFC4-6F175D3DCCD1}">
+                      <a14:hiddenFill xmlns:a14="http://schemas.microsoft.com/office/drawing/2010/main">
+                        <a:solidFill>
+                          <a:srgbClr val="FFFFFF"/>
+                        </a:solidFill>
+                      </a14:hiddenFill>
+                    </a:ext>
+                  </a:extLst>
+                </pic:spPr>
+              </pic:pic>
+            </a:graphicData>
+          </a:graphic>
+        </wp:anchor>
+      </w:drawing>
+    </w:r>
+    <w:r>
+      <w:rPr>
+        <w:noProof/>
+      </w:rPr>
+      <mc:AlternateContent>
+        <mc:Choice Requires="wps">
+          <w:drawing>
+            <wp:anchor distT="0" distB="0" distL="114300" distR="114300" simplePos="0" relativeHeight="251669504" behindDoc="1" locked="0" layoutInCell="1" allowOverlap="1" wp14:anchorId="33F76514" wp14:editId="34ED8ED3">
+              <wp:simplePos x="0" y="0"/>
+              <wp:positionH relativeFrom="page">
+                <wp:posOffset>19050</wp:posOffset>
+              </wp:positionH>
+              <wp:positionV relativeFrom="paragraph">
+                <wp:posOffset>-488315</wp:posOffset>
+              </wp:positionV>
+              <wp:extent cx="7753350" cy="180975"/>
+              <wp:effectExtent l="57150" t="19050" r="57150" b="85725"/>
+              <wp:wrapNone/>
+              <wp:docPr id="2" name="Rectangle 2"/>
+              <wp:cNvGraphicFramePr/>
+              <a:graphic xmlns:a="http://schemas.openxmlformats.org/drawingml/2006/main">
+                <a:graphicData uri="http://schemas.microsoft.com/office/word/2010/wordprocessingShape">
+                  <wps:wsp>
+                    <wps:cNvSpPr/>
+                    <wps:spPr>
+                      <a:xfrm>
+                        <a:off x="0" y="0"/>
+                        <a:ext cx="7753350" cy="180975"/>
+                      </a:xfrm>
+                      <a:prstGeom prst="rect">
+                        <a:avLst/>
+                      </a:prstGeom>
+                      <a:solidFill>
+                        <a:schemeClr val="accent6"/>
+                      </a:solidFill>
+                      <a:ln>
+                        <a:noFill/>
+                      </a:ln>
+                    </wps:spPr>
+                    <wps:style>
+                      <a:lnRef idx="1">
+                        <a:schemeClr val="accent1"/>
+                      </a:lnRef>
+                      <a:fillRef idx="3">
+                        <a:schemeClr val="accent1"/>
+                      </a:fillRef>
+                      <a:effectRef idx="2">
+                        <a:schemeClr val="accent1"/>
+                      </a:effectRef>
+                      <a:fontRef idx="minor">
+                        <a:schemeClr val="lt1"/>
+                      </a:fontRef>
+                    </wps:style>
+                    <wps:bodyPr rot="0" spcFirstLastPara="0" vertOverflow="overflow" horzOverflow="overflow" vert="horz" wrap="square" lIns="91440" tIns="45720" rIns="91440" bIns="45720" numCol="1" spcCol="0" rtlCol="0" fromWordArt="0" anchor="ctr" anchorCtr="0" forceAA="0" compatLnSpc="1">
+                      <a:prstTxWarp prst="textNoShape">
+                        <a:avLst/>
+                      </a:prstTxWarp>
+                      <a:noAutofit/>
+                    </wps:bodyPr>
+                  </wps:wsp>
+                </a:graphicData>
+              </a:graphic>
+              <wp14:sizeRelH relativeFrom="margin">
+                <wp14:pctWidth>0</wp14:pctWidth>
+              </wp14:sizeRelH>
+              <wp14:sizeRelV relativeFrom="margin">
+                <wp14:pctHeight>0</wp14:pctHeight>
+              </wp14:sizeRelV>
+            </wp:anchor>
+          </w:drawing>
+        </mc:Choice>
+        <mc:Fallback>
+          <w:pict>
+            <v:rect w14:anchorId="0BC24A01" id="Rectangle 2" o:spid="_x0000_s1026" style="position:absolute;margin-left:1.5pt;margin-top:-38.45pt;width:610.5pt;height:14.25pt;z-index:-251646976;visibility:visible;mso-wrap-style:square;mso-width-percent:0;mso-height-percent:0;mso-wrap-distance-left:9pt;mso-wrap-distance-top:0;mso-wrap-distance-right:9pt;mso-wrap-distance-bottom:0;mso-position-horizontal:absolute;mso-position-horizontal-relative:page;mso-position-vertical:absolute;mso-position-vertical-relative:text;mso-width-percent:0;mso-height-percent:0;mso-width-relative:margin;mso-height-relative:margin;v-text-anchor:middle" o:gfxdata="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" fillcolor="#f79646 [3209]" stroked="f">
+              <v:shadow on="t" color="black" opacity="22937f" origin=",.5" offset="0,.63889mm"/>
+              <w10:wrap anchorx="page"/>
+            </v:rect>
+          </w:pict>
+        </mc:Fallback>
+      </mc:AlternateContent>
+    </w:r>
+    <w:r>
+      <w:rPr>
+        <w:noProof/>
+      </w:rPr>
+      <mc:AlternateContent>
+        <mc:Choice Requires="wps">
+          <w:drawing>
+            <wp:anchor distT="0" distB="0" distL="114300" distR="114300" simplePos="0" relativeHeight="251668480" behindDoc="1" locked="0" layoutInCell="1" allowOverlap="1" wp14:anchorId="188D1756" wp14:editId="77C4FA2F">
+              <wp:simplePos x="0" y="0"/>
+              <wp:positionH relativeFrom="page">
+                <wp:posOffset>19050</wp:posOffset>
+              </wp:positionH>
+              <wp:positionV relativeFrom="paragraph">
+                <wp:posOffset>-297815</wp:posOffset>
+              </wp:positionV>
+              <wp:extent cx="7753350" cy="895350"/>
+              <wp:effectExtent l="57150" t="19050" r="57150" b="76200"/>
+              <wp:wrapNone/>
+              <wp:docPr id="3" name="Rectangle 3"/>
+              <wp:cNvGraphicFramePr/>
+              <a:graphic xmlns:a="http://schemas.openxmlformats.org/drawingml/2006/main">
+                <a:graphicData uri="http://schemas.microsoft.com/office/word/2010/wordprocessingShape">
+                  <wps:wsp>
+                    <wps:cNvSpPr/>
+                    <wps:spPr>
+                      <a:xfrm>
+                        <a:off x="0" y="0"/>
+                        <a:ext cx="7753350" cy="895350"/>
+                      </a:xfrm>
+                      <a:prstGeom prst="rect">
+                        <a:avLst/>
+                      </a:prstGeom>
+                      <a:solidFill>
+                        <a:schemeClr val="accent1"/>
+                      </a:solidFill>
+                      <a:ln>
+                        <a:noFill/>
+                      </a:ln>
+                    </wps:spPr>
+                    <wps:style>
+                      <a:lnRef idx="1">
+                        <a:schemeClr val="accent1"/>
+                      </a:lnRef>
+                      <a:fillRef idx="3">
+                        <a:schemeClr val="accent1"/>
+                      </a:fillRef>
+                      <a:effectRef idx="2">
+                        <a:schemeClr val="accent1"/>
+                      </a:effectRef>
+                      <a:fontRef idx="minor">
+                        <a:schemeClr val="lt1"/>
+                      </a:fontRef>
+                    </wps:style>
+                    <wps:txbx>
+                      <w:txbxContent>
+                        <w:p>
+                          <w:pPr>
+                            <w:jc w:val="center"/>
+                          </w:pPr>
+                        </w:p>
+                        <w:p>
+                          <w:pPr>
+                            <w:jc w:val="center"/>
+                            <w:rPr>
+                              <w:b/>
+                              <w:i/>
+                              <w:color w:val="FFFFFF" w:themeColor="background1"/>
+                            </w:rPr>
+                          </w:pPr>
+                          <w:r>
+                            <w:rPr>
+                              <w:b/>
+                              <w:i/>
+                              <w:color w:val="FFFFFF" w:themeColor="background1"/>
+                            </w:rPr>
+                            <w:t xml:space="preserve">Building it together: A </w:t>
+                          </w:r>
+                          <w:r>
+                            <w:rPr>
+                              <w:b/>
+                              <w:i/>
+                              <w:color w:val="FFFFFF" w:themeColor="background1"/>
+                              <w:u w:val="single"/>
+                            </w:rPr>
+                            <w:t>Safe</w:t>
+                          </w:r>
+                          <w:r>
+                            <w:rPr>
+                              <w:b/>
+                              <w:i/>
+                              <w:color w:val="FFFFFF" w:themeColor="background1"/>
+                            </w:rPr>
+                            <w:t xml:space="preserve"> and </w:t>
+                          </w:r>
+                          <w:r>
+                            <w:rPr>
+                              <w:b/>
+                              <w:i/>
+                              <w:color w:val="FFFFFF" w:themeColor="background1"/>
+                              <w:u w:val="single"/>
+                            </w:rPr>
+                            <w:t>Healthy</w:t>
+                          </w:r>
+                          <w:r>
+                            <w:rPr>
+                              <w:b/>
+                              <w:i/>
+                              <w:color w:val="FFFFFF" w:themeColor="background1"/>
+                            </w:rPr>
+                            <w:t xml:space="preserve"> California for </w:t>
+                          </w:r>
+                          <w:r>
+                            <w:rPr>
+                              <w:b/>
+                              <w:i/>
+                              <w:color w:val="FFFFFF" w:themeColor="background1"/>
+                              <w:u w:val="single"/>
+                            </w:rPr>
+                            <w:t>All</w:t>
+                          </w:r>
+                          <w:r>
+                            <w:rPr>
+                              <w:b/>
+                              <w:i/>
+                              <w:color w:val="FFFFFF" w:themeColor="background1"/>
+                            </w:rPr>
+                            <w:t>!</w:t>
+                          </w:r>
+                        </w:p>
+                        <w:p>
+                          <w:pPr>
+                            <w:jc w:val="center"/>
+                          </w:pPr>
+                        </w:p>
+                      </w:txbxContent>
+                    </wps:txbx>
+                    <wps:bodyPr rot="0" spcFirstLastPara="0" vertOverflow="overflow" horzOverflow="overflow" vert="horz" wrap="square" lIns="91440" tIns="45720" rIns="91440" bIns="45720" numCol="1" spcCol="0" rtlCol="0" fromWordArt="0" anchor="ctr" anchorCtr="0" forceAA="0" compatLnSpc="1">
+                      <a:prstTxWarp prst="textNoShape">
+                        <a:avLst/>
+                      </a:prstTxWarp>
+                      <a:noAutofit/>
+                    </wps:bodyPr>
+                  </wps:wsp>
+                </a:graphicData>
+              </a:graphic>
+              <wp14:sizeRelH relativeFrom="margin">
+                <wp14:pctWidth>0</wp14:pctWidth>
+              </wp14:sizeRelH>
+              <wp14:sizeRelV relativeFrom="margin">
+                <wp14:pctHeight>0</wp14:pctHeight>
+              </wp14:sizeRelV>
+            </wp:anchor>
+          </w:drawing>
+        </mc:Choice>
+        <mc:Fallback>
+          <w:pict>
+            <v:rect w14:anchorId="188D1756" id="Rectangle 3" o:spid="_x0000_s1027" style="position:absolute;margin-left:1.5pt;margin-top:-23.45pt;width:610.5pt;height:70.5pt;z-index:-251648000;visibility:visible;mso-wrap-style:square;mso-width-percent:0;mso-height-percent:0;mso-wrap-distance-left:9pt;mso-wrap-distance-top:0;mso-wrap-distance-right:9pt;mso-wrap-distance-bottom:0;mso-position-horizontal:absolute;mso-position-horizontal-relative:page;mso-position-vertical:absolute;mso-position-vertical-relative:text;mso-width-percent:0;mso-height-percent:0;mso-width-relative:margin;mso-height-relative:margin;v-text-anchor:middle" o:gfxdata="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" fillcolor="#4f81bd [3204]" stroked="f">
+              <v:shadow on="t" color="black" opacity="22937f" origin=",.5" offset="0,.63889mm"/>
+              <v:textbox>
+                <w:txbxContent>
+                  <w:p>
+                    <w:pPr>
+                      <w:jc w:val="center"/>
+                    </w:pPr>
+                  </w:p>
+                  <w:p>
+                    <w:pPr>
+                      <w:jc w:val="center"/>
+                      <w:rPr>
+                        <w:b/>
+                        <w:i/>
+                        <w:color w:val="FFFFFF" w:themeColor="background1"/>
+                      </w:rPr>
+                    </w:pPr>
+                    <w:r>
+                      <w:rPr>
+                        <w:b/>
+                        <w:i/>
+                        <w:color w:val="FFFFFF" w:themeColor="background1"/>
+                      </w:rPr>
+                      <w:t xml:space="preserve">Building it together: A </w:t>
+                    </w:r>
+                    <w:r>
+                      <w:rPr>
+                        <w:b/>
+                        <w:i/>
+                        <w:color w:val="FFFFFF" w:themeColor="background1"/>
+                        <w:u w:val="single"/>
+                      </w:rPr>
+                      <w:t>Safe</w:t>
+                    </w:r>
+                    <w:r>
+                      <w:rPr>
+                        <w:b/>
+                        <w:i/>
+                        <w:color w:val="FFFFFF" w:themeColor="background1"/>
+                      </w:rPr>
+                      <w:t xml:space="preserve"> and </w:t>
+                    </w:r>
+                    <w:r>
+                      <w:rPr>
+                        <w:b/>
+                        <w:i/>
+                        <w:color w:val="FFFFFF" w:themeColor="background1"/>
+                        <w:u w:val="single"/>
+                      </w:rPr>
+                      <w:t>Healthy</w:t>
+                    </w:r>
+                    <w:r>
+                      <w:rPr>
+                        <w:b/>
+                        <w:i/>
+                        <w:color w:val="FFFFFF" w:themeColor="background1"/>
+                      </w:rPr>
+                      <w:t xml:space="preserve"> California for </w:t>
+                    </w:r>
+                    <w:r>
+                      <w:rPr>
+                        <w:b/>
+                        <w:i/>
+                        <w:color w:val="FFFFFF" w:themeColor="background1"/>
+                        <w:u w:val="single"/>
+                      </w:rPr>
+                      <w:t>All</w:t>
+                    </w:r>
+                    <w:r>
+                      <w:rPr>
+                        <w:b/>
+                        <w:i/>
+                        <w:color w:val="FFFFFF" w:themeColor="background1"/>
+                      </w:rPr>
+                      <w:t>!</w:t>
+                    </w:r>
+                  </w:p>
+                  <w:p>
+                    <w:pPr>
+                      <w:jc w:val="center"/>
+                    </w:pPr>
+                  </w:p>
+                </w:txbxContent>
+              </v:textbox>
+              <w10:wrap anchorx="page"/>
+            </v:rect>
+          </w:pict>
+        </mc:Fallback>
+      </mc:AlternateContent>
+    </w:r>
+    <w:r>
+      <w:tab/>
+    </w:r>
+  </w:p>
+</w:ftr>
+</file>
+
+<file path=word/footer3.xml><?xml version="1.0" encoding="utf-8"?>
+<w:ftr xmlns:wpc="http://schemas.microsoft.com/office/word/2010/wordprocessingCanvas" xmlns:cx="http://schemas.microsoft.com/office/drawing/2014/chartex" xmlns:cx1="http://schemas.microsoft.com/office/drawing/2015/9/8/chartex" xmlns:mc="http://schemas.openxmlformats.org/markup-compatibility/2006" xmlns:o="urn:schemas-microsoft-com:office:office" xmlns:r="http://schemas.openxmlformats.org/officeDocument/2006/relationships" xmlns:m="http://schemas.openxmlformats.org/officeDocument/2006/math" xmlns:v="urn:schemas-microsoft-com:vml" xmlns:wp14="http://schemas.microsoft.com/office/word/2010/wordprocessingDrawing" xmlns:wp="http://schemas.openxmlformats.org/drawingml/2006/wordprocessingDrawing" xmlns:w10="urn:schemas-microsoft-com:office:word" xmlns:w="http://schemas.openxmlformats.org/wordprocessingml/2006/main" xmlns:w14="http://schemas.microsoft.com/office/word/2010/wordml" xmlns:w15="http://schemas.microsoft.com/office/word/2012/wordml" xmlns:w16se="http://schemas.microsoft.com/office/word/2015/wordml/symex" xmlns:wpg="http://schemas.microsoft.com/office/word/2010/wordprocessingGroup" xmlns:wpi="http://schemas.microsoft.com/office/word/2010/wordprocessingInk" xmlns:wne="http://schemas.microsoft.com/office/word/2006/wordml" xmlns:wps="http://schemas.microsoft.com/office/word/2010/wordprocessingShape" mc:Ignorable="w14 w15 w16se wp14">
+  <w:p>
+    <w:pPr>
+      <w:pStyle w:val="Footer"/>
+      <w:tabs>
+        <w:tab w:val="clear" w:pos="4680"/>
+        <w:tab w:val="clear" w:pos="9360"/>
+        <w:tab w:val="center" w:pos="5400"/>
+      </w:tabs>
+    </w:pPr>
+    <w:r>
+      <w:rPr>
+        <w:noProof/>
+      </w:rPr>
+      <w:drawing>
+        <wp:anchor distT="0" distB="0" distL="114300" distR="114300" simplePos="0" relativeHeight="251675648" behindDoc="0" locked="0" layoutInCell="1" allowOverlap="1" wp14:anchorId="25768C0D" wp14:editId="4FE79BE6">
+          <wp:simplePos x="0" y="0"/>
+          <wp:positionH relativeFrom="column">
+            <wp:posOffset>-209550</wp:posOffset>
+          </wp:positionH>
+          <wp:positionV relativeFrom="paragraph">
+            <wp:posOffset>-219710</wp:posOffset>
+          </wp:positionV>
+          <wp:extent cx="908050" cy="646430"/>
+          <wp:effectExtent l="0" t="0" r="6350" b="1270"/>
+          <wp:wrapNone/>
+          <wp:docPr id="14" name="Picture 14" descr="C:\Users\dbaldrid\Desktop\Projects\Lets Get Healthy California\LGHC Logos\lghc-white.png"/>
+          <wp:cNvGraphicFramePr>
+            <a:graphicFrameLocks xmlns:a="http://schemas.openxmlformats.org/drawingml/2006/main" noChangeAspect="1"/>
+          </wp:cNvGraphicFramePr>
+          <a:graphic xmlns:a="http://schemas.openxmlformats.org/drawingml/2006/main">
+            <a:graphicData uri="http://schemas.openxmlformats.org/drawingml/2006/picture">
+              <pic:pic xmlns:pic="http://schemas.openxmlformats.org/drawingml/2006/picture">
+                <pic:nvPicPr>
+                  <pic:cNvPr id="1026" name="Picture 2" descr="C:\Users\dbaldrid\Desktop\Projects\Lets Get Healthy California\LGHC Logos\lghc-white.png"/>
+                  <pic:cNvPicPr>
+                    <a:picLocks noChangeAspect="1" noChangeArrowheads="1"/>
+                  </pic:cNvPicPr>
+                </pic:nvPicPr>
+                <pic:blipFill>
+                  <a:blip r:embed="rId1">
+                    <a:extLst>
+                      <a:ext uri="{28A0092B-C50C-407E-A947-70E740481C1C}">
+                        <a14:useLocalDpi xmlns:a14="http://schemas.microsoft.com/office/drawing/2010/main" val="0"/>
+                      </a:ext>
+                    </a:extLst>
+                  </a:blip>
+                  <a:srcRect/>
+                  <a:stretch>
+                    <a:fillRect/>
+                  </a:stretch>
+                </pic:blipFill>
+                <pic:spPr bwMode="auto">
+                  <a:xfrm>
+                    <a:off x="0" y="0"/>
+                    <a:ext cx="908050" cy="646430"/>
+                  </a:xfrm>
+                  <a:prstGeom prst="rect">
+                    <a:avLst/>
+                  </a:prstGeom>
+                  <a:noFill/>
+                  <a:extLst>
+                    <a:ext uri="{909E8E84-426E-40DD-AFC4-6F175D3DCCD1}">
+                      <a14:hiddenFill xmlns:a14="http://schemas.microsoft.com/office/drawing/2010/main">
+                        <a:solidFill>
+                          <a:srgbClr val="FFFFFF"/>
+                        </a:solidFill>
+                      </a14:hiddenFill>
+                    </a:ext>
+                  </a:extLst>
+                </pic:spPr>
+              </pic:pic>
+            </a:graphicData>
+          </a:graphic>
+        </wp:anchor>
+      </w:drawing>
+    </w:r>
+    <w:r>
+      <w:rPr>
+        <w:noProof/>
+      </w:rPr>
+      <mc:AlternateContent>
+        <mc:Choice Requires="wps">
+          <w:drawing>
+            <wp:anchor distT="0" distB="0" distL="114300" distR="114300" simplePos="0" relativeHeight="251674624" behindDoc="1" locked="0" layoutInCell="1" allowOverlap="1" wp14:anchorId="0354A3D8" wp14:editId="611E4E6A">
+              <wp:simplePos x="0" y="0"/>
+              <wp:positionH relativeFrom="page">
+                <wp:posOffset>19050</wp:posOffset>
+              </wp:positionH>
+              <wp:positionV relativeFrom="paragraph">
+                <wp:posOffset>-488315</wp:posOffset>
+              </wp:positionV>
+              <wp:extent cx="7753350" cy="180975"/>
+              <wp:effectExtent l="57150" t="19050" r="57150" b="85725"/>
+              <wp:wrapNone/>
+              <wp:docPr id="9" name="Rectangle 9"/>
+              <wp:cNvGraphicFramePr/>
+              <a:graphic xmlns:a="http://schemas.openxmlformats.org/drawingml/2006/main">
+                <a:graphicData uri="http://schemas.microsoft.com/office/word/2010/wordprocessingShape">
+                  <wps:wsp>
+                    <wps:cNvSpPr/>
+                    <wps:spPr>
+                      <a:xfrm>
+                        <a:off x="0" y="0"/>
+                        <a:ext cx="7753350" cy="180975"/>
+                      </a:xfrm>
+                      <a:prstGeom prst="rect">
+                        <a:avLst/>
+                      </a:prstGeom>
+                      <a:solidFill>
+                        <a:schemeClr val="accent6"/>
+                      </a:solidFill>
+                      <a:ln>
+                        <a:noFill/>
+                      </a:ln>
+                    </wps:spPr>
+                    <wps:style>
+                      <a:lnRef idx="1">
+                        <a:schemeClr val="accent1"/>
+                      </a:lnRef>
+                      <a:fillRef idx="3">
+                        <a:schemeClr val="accent1"/>
+                      </a:fillRef>
+                      <a:effectRef idx="2">
+                        <a:schemeClr val="accent1"/>
+                      </a:effectRef>
+                      <a:fontRef idx="minor">
+                        <a:schemeClr val="lt1"/>
+                      </a:fontRef>
+                    </wps:style>
+                    <wps:bodyPr rot="0" spcFirstLastPara="0" vertOverflow="overflow" horzOverflow="overflow" vert="horz" wrap="square" lIns="91440" tIns="45720" rIns="91440" bIns="45720" numCol="1" spcCol="0" rtlCol="0" fromWordArt="0" anchor="ctr" anchorCtr="0" forceAA="0" compatLnSpc="1">
+                      <a:prstTxWarp prst="textNoShape">
+                        <a:avLst/>
+                      </a:prstTxWarp>
+                      <a:noAutofit/>
+                    </wps:bodyPr>
+                  </wps:wsp>
+                </a:graphicData>
+              </a:graphic>
+              <wp14:sizeRelH relativeFrom="margin">
+                <wp14:pctWidth>0</wp14:pctWidth>
+              </wp14:sizeRelH>
+              <wp14:sizeRelV relativeFrom="margin">
+                <wp14:pctHeight>0</wp14:pctHeight>
+              </wp14:sizeRelV>
+            </wp:anchor>
+          </w:drawing>
+        </mc:Choice>
+        <mc:Fallback>
+          <w:pict>
+            <v:rect w14:anchorId="1D076D9A" id="Rectangle 9" o:spid="_x0000_s1026" style="position:absolute;margin-left:1.5pt;margin-top:-38.45pt;width:610.5pt;height:14.25pt;z-index:-251641856;visibility:visible;mso-wrap-style:square;mso-width-percent:0;mso-height-percent:0;mso-wrap-distance-left:9pt;mso-wrap-distance-top:0;mso-wrap-distance-right:9pt;mso-wrap-distance-bottom:0;mso-position-horizontal:absolute;mso-position-horizontal-relative:page;mso-position-vertical:absolute;mso-position-vertical-relative:text;mso-width-percent:0;mso-height-percent:0;mso-width-relative:margin;mso-height-relative:margin;v-text-anchor:middle" o:gfxdata="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" fillcolor="#f79646 [3209]" stroked="f">
+              <v:shadow on="t" color="black" opacity="22937f" origin=",.5" offset="0,.63889mm"/>
+              <w10:wrap anchorx="page"/>
+            </v:rect>
+          </w:pict>
+        </mc:Fallback>
+      </mc:AlternateContent>
+    </w:r>
+    <w:r>
+      <w:rPr>
+        <w:noProof/>
+      </w:rPr>
+      <mc:AlternateContent>
+        <mc:Choice Requires="wps">
+          <w:drawing>
+            <wp:anchor distT="0" distB="0" distL="114300" distR="114300" simplePos="0" relativeHeight="251673600" behindDoc="1" locked="0" layoutInCell="1" allowOverlap="1" wp14:anchorId="62B31425" wp14:editId="0B18C5E8">
+              <wp:simplePos x="0" y="0"/>
+              <wp:positionH relativeFrom="page">
+                <wp:posOffset>19050</wp:posOffset>
+              </wp:positionH>
+              <wp:positionV relativeFrom="paragraph">
+                <wp:posOffset>-297815</wp:posOffset>
+              </wp:positionV>
+              <wp:extent cx="7753350" cy="895350"/>
+              <wp:effectExtent l="57150" t="19050" r="57150" b="76200"/>
+              <wp:wrapNone/>
+              <wp:docPr id="10" name="Rectangle 10"/>
+              <wp:cNvGraphicFramePr/>
+              <a:graphic xmlns:a="http://schemas.openxmlformats.org/drawingml/2006/main">
+                <a:graphicData uri="http://schemas.microsoft.com/office/word/2010/wordprocessingShape">
+                  <wps:wsp>
+                    <wps:cNvSpPr/>
+                    <wps:spPr>
+                      <a:xfrm>
+                        <a:off x="0" y="0"/>
+                        <a:ext cx="7753350" cy="895350"/>
+                      </a:xfrm>
+                      <a:prstGeom prst="rect">
+                        <a:avLst/>
+                      </a:prstGeom>
+                      <a:solidFill>
+                        <a:schemeClr val="accent1"/>
+                      </a:solidFill>
+                      <a:ln>
+                        <a:noFill/>
+                      </a:ln>
+                    </wps:spPr>
+                    <wps:style>
+                      <a:lnRef idx="1">
+                        <a:schemeClr val="accent1"/>
+                      </a:lnRef>
+                      <a:fillRef idx="3">
+                        <a:schemeClr val="accent1"/>
+                      </a:fillRef>
+                      <a:effectRef idx="2">
+                        <a:schemeClr val="accent1"/>
+                      </a:effectRef>
+                      <a:fontRef idx="minor">
+                        <a:schemeClr val="lt1"/>
+                      </a:fontRef>
+                    </wps:style>
+                    <wps:txbx>
+                      <w:txbxContent>
+                        <w:p>
+                          <w:pPr>
+                            <w:jc w:val="center"/>
+                          </w:pPr>
+                        </w:p>
+                        <w:p>
+                          <w:pPr>
+                            <w:jc w:val="center"/>
+                            <w:rPr>
+                              <w:b/>
+                              <w:i/>
+                              <w:color w:val="FFFFFF" w:themeColor="background1"/>
+                            </w:rPr>
+                          </w:pPr>
+                          <w:r>
+                            <w:rPr>
+                              <w:b/>
+                              <w:i/>
+                              <w:color w:val="FFFFFF" w:themeColor="background1"/>
+                            </w:rPr>
+                            <w:t xml:space="preserve">Building it together: A </w:t>
+                          </w:r>
+                          <w:r>
+                            <w:rPr>
+                              <w:b/>
+                              <w:i/>
+                              <w:color w:val="FFFFFF" w:themeColor="background1"/>
+                              <w:u w:val="single"/>
+                            </w:rPr>
+                            <w:t>Safe</w:t>
+                          </w:r>
+                          <w:r>
+                            <w:rPr>
+                              <w:b/>
+                              <w:i/>
+                              <w:color w:val="FFFFFF" w:themeColor="background1"/>
+                            </w:rPr>
+                            <w:t xml:space="preserve"> and </w:t>
+                          </w:r>
+                          <w:r>
+                            <w:rPr>
+                              <w:b/>
+                              <w:i/>
+                              <w:color w:val="FFFFFF" w:themeColor="background1"/>
+                              <w:u w:val="single"/>
+                            </w:rPr>
+                            <w:t>Healthy</w:t>
+                          </w:r>
+                          <w:r>
+                            <w:rPr>
+                              <w:b/>
+                              <w:i/>
+                              <w:color w:val="FFFFFF" w:themeColor="background1"/>
+                            </w:rPr>
+                            <w:t xml:space="preserve"> California for </w:t>
+                          </w:r>
+                          <w:r>
+                            <w:rPr>
+                              <w:b/>
+                              <w:i/>
+                              <w:color w:val="FFFFFF" w:themeColor="background1"/>
+                              <w:u w:val="single"/>
+                            </w:rPr>
+                            <w:t>All</w:t>
+                          </w:r>
+                          <w:r>
+                            <w:rPr>
+                              <w:b/>
+                              <w:i/>
+                              <w:color w:val="FFFFFF" w:themeColor="background1"/>
+                            </w:rPr>
+                            <w:t>!</w:t>
+                          </w:r>
+                        </w:p>
+                        <w:p>
+                          <w:pPr>
+                            <w:jc w:val="center"/>
+                          </w:pPr>
+                        </w:p>
+                      </w:txbxContent>
+                    </wps:txbx>
+                    <wps:bodyPr rot="0" spcFirstLastPara="0" vertOverflow="overflow" horzOverflow="overflow" vert="horz" wrap="square" lIns="91440" tIns="45720" rIns="91440" bIns="45720" numCol="1" spcCol="0" rtlCol="0" fromWordArt="0" anchor="ctr" anchorCtr="0" forceAA="0" compatLnSpc="1">
+                      <a:prstTxWarp prst="textNoShape">
+                        <a:avLst/>
+                      </a:prstTxWarp>
+                      <a:noAutofit/>
+                    </wps:bodyPr>
+                  </wps:wsp>
+                </a:graphicData>
+              </a:graphic>
+              <wp14:sizeRelH relativeFrom="margin">
+                <wp14:pctWidth>0</wp14:pctWidth>
+              </wp14:sizeRelH>
+              <wp14:sizeRelV relativeFrom="margin">
+                <wp14:pctHeight>0</wp14:pctHeight>
+              </wp14:sizeRelV>
+            </wp:anchor>
+          </w:drawing>
+        </mc:Choice>
+        <mc:Fallback>
+          <w:pict>
+            <v:rect w14:anchorId="62B31425" id="Rectangle 10" o:spid="_x0000_s1028" style="position:absolute;margin-left:1.5pt;margin-top:-23.45pt;width:610.5pt;height:70.5pt;z-index:-251642880;visibility:visible;mso-wrap-style:square;mso-width-percent:0;mso-height-percent:0;mso-wrap-distance-left:9pt;mso-wrap-distance-top:0;mso-wrap-distance-right:9pt;mso-wrap-distance-bottom:0;mso-position-horizontal:absolute;mso-position-horizontal-relative:page;mso-position-vertical:absolute;mso-position-vertical-relative:text;mso-width-percent:0;mso-height-percent:0;mso-width-relative:margin;mso-height-relative:margin;v-text-anchor:middle" o:gfxdata="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" fillcolor="#4f81bd [3204]" stroked="f">
+              <v:shadow on="t" color="black" opacity="22937f" origin=",.5" offset="0,.63889mm"/>
+              <v:textbox>
+                <w:txbxContent>
+                  <w:p>
+                    <w:pPr>
+                      <w:jc w:val="center"/>
+                    </w:pPr>
+                  </w:p>
+                  <w:p>
+                    <w:pPr>
+                      <w:jc w:val="center"/>
+                      <w:rPr>
+                        <w:b/>
+                        <w:i/>
+                        <w:color w:val="FFFFFF" w:themeColor="background1"/>
+                      </w:rPr>
+                    </w:pPr>
+                    <w:r>
+                      <w:rPr>
+                        <w:b/>
+                        <w:i/>
+                        <w:color w:val="FFFFFF" w:themeColor="background1"/>
+                      </w:rPr>
+                      <w:t xml:space="preserve">Building it together: A </w:t>
+                    </w:r>
+                    <w:r>
+                      <w:rPr>
+                        <w:b/>
+                        <w:i/>
+                        <w:color w:val="FFFFFF" w:themeColor="background1"/>
+                        <w:u w:val="single"/>
+                      </w:rPr>
+                      <w:t>Safe</w:t>
+                    </w:r>
+                    <w:r>
+                      <w:rPr>
+                        <w:b/>
+                        <w:i/>
+                        <w:color w:val="FFFFFF" w:themeColor="background1"/>
+                      </w:rPr>
+                      <w:t xml:space="preserve"> and </w:t>
+                    </w:r>
+                    <w:r>
+                      <w:rPr>
+                        <w:b/>
+                        <w:i/>
+                        <w:color w:val="FFFFFF" w:themeColor="background1"/>
+                        <w:u w:val="single"/>
+                      </w:rPr>
+                      <w:t>Healthy</w:t>
+                    </w:r>
+                    <w:r>
+                      <w:rPr>
+                        <w:b/>
+                        <w:i/>
+                        <w:color w:val="FFFFFF" w:themeColor="background1"/>
+                      </w:rPr>
+                      <w:t xml:space="preserve"> California for </w:t>
+                    </w:r>
+                    <w:r>
+                      <w:rPr>
+                        <w:b/>
+                        <w:i/>
+                        <w:color w:val="FFFFFF" w:themeColor="background1"/>
+                        <w:u w:val="single"/>
+                      </w:rPr>
+                      <w:t>All</w:t>
+                    </w:r>
+                    <w:r>
+                      <w:rPr>
+                        <w:b/>
+                        <w:i/>
+                        <w:color w:val="FFFFFF" w:themeColor="background1"/>
+                      </w:rPr>
+                      <w:t>!</w:t>
+                    </w:r>
+                  </w:p>
+                  <w:p>
+                    <w:pPr>
+                      <w:jc w:val="center"/>
+                    </w:pPr>
+                  </w:p>
+                </w:txbxContent>
+              </v:textbox>
+              <w10:wrap anchorx="page"/>
+            </v:rect>
+          </w:pict>
+        </mc:Fallback>
+      </mc:AlternateContent>
+    </w:r>
+    <w:r>
+      <w:tab/>
+    </w:r>
+  </w:p>
 </w:ftr>
 </file>
 
@@ -236,116 +1623,753 @@
 
 <file path=word/header1.xml><?xml version="1.0" encoding="utf-8"?>
 <w:hdr xmlns:wpc="http://schemas.microsoft.com/office/word/2010/wordprocessingCanvas" xmlns:cx="http://schemas.microsoft.com/office/drawing/2014/chartex" xmlns:cx1="http://schemas.microsoft.com/office/drawing/2015/9/8/chartex" xmlns:mc="http://schemas.openxmlformats.org/markup-compatibility/2006" xmlns:o="urn:schemas-microsoft-com:office:office" xmlns:r="http://schemas.openxmlformats.org/officeDocument/2006/relationships" xmlns:m="http://schemas.openxmlformats.org/officeDocument/2006/math" xmlns:v="urn:schemas-microsoft-com:vml" xmlns:wp14="http://schemas.microsoft.com/office/word/2010/wordprocessingDrawing" xmlns:wp="http://schemas.openxmlformats.org/drawingml/2006/wordprocessingDrawing" xmlns:w10="urn:schemas-microsoft-com:office:word" xmlns:w="http://schemas.openxmlformats.org/wordprocessingml/2006/main" xmlns:w14="http://schemas.microsoft.com/office/word/2010/wordml" xmlns:w15="http://schemas.microsoft.com/office/word/2012/wordml" xmlns:w16se="http://schemas.microsoft.com/office/word/2015/wordml/symex" xmlns:wpg="http://schemas.microsoft.com/office/word/2010/wordprocessingGroup" xmlns:wpi="http://schemas.microsoft.com/office/word/2010/wordprocessingInk" xmlns:wne="http://schemas.microsoft.com/office/word/2006/wordml" xmlns:wps="http://schemas.microsoft.com/office/word/2010/wordprocessingShape" mc:Ignorable="w14 w15 w16se wp14">
+  <w:tbl>
+    <w:tblPr>
+      <w:tblStyle w:val="TableGrid"/>
+      <w:tblW w:w="9533" w:type="dxa"/>
+      <w:tblInd w:w="-713" w:type="dxa"/>
+      <w:tblBorders>
+        <w:top w:val="none" w:sz="0" w:space="0" w:color="auto"/>
+        <w:left w:val="none" w:sz="0" w:space="0" w:color="auto"/>
+        <w:bottom w:val="none" w:sz="0" w:space="0" w:color="auto"/>
+        <w:right w:val="none" w:sz="0" w:space="0" w:color="auto"/>
+        <w:insideH w:val="none" w:sz="0" w:space="0" w:color="auto"/>
+        <w:insideV w:val="none" w:sz="0" w:space="0" w:color="auto"/>
+      </w:tblBorders>
+      <w:tblLook w:val="04A0" w:firstRow="1" w:lastRow="0" w:firstColumn="1" w:lastColumn="0" w:noHBand="0" w:noVBand="1"/>
+    </w:tblPr>
+    <w:tblGrid>
+      <w:gridCol w:w="2970"/>
+      <w:gridCol w:w="6563"/>
+    </w:tblGrid>
+    <w:tr>
+      <w:trPr>
+        <w:trHeight w:val="453"/>
+      </w:trPr>
+      <w:tc>
+        <w:tcPr>
+          <w:tcW w:w="2970" w:type="dxa"/>
+        </w:tcPr>
+        <w:p>
+          <w:pPr>
+            <w:pStyle w:val="Header"/>
+          </w:pPr>
+          <w:r>
+            <w:rPr>
+              <w:noProof/>
+            </w:rPr>
+            <mc:AlternateContent>
+              <mc:Choice Requires="wps">
+                <w:drawing>
+                  <wp:anchor distT="0" distB="0" distL="114300" distR="114300" simplePos="0" relativeHeight="251677696" behindDoc="1" locked="0" layoutInCell="1" allowOverlap="1" wp14:anchorId="33541301" wp14:editId="3B69ECF9">
+                    <wp:simplePos x="0" y="0"/>
+                    <wp:positionH relativeFrom="margin">
+                      <wp:posOffset>-53975</wp:posOffset>
+                    </wp:positionH>
+                    <wp:positionV relativeFrom="paragraph">
+                      <wp:posOffset>9525</wp:posOffset>
+                    </wp:positionV>
+                    <wp:extent cx="7753350" cy="1066800"/>
+                    <wp:effectExtent l="57150" t="19050" r="57150" b="76200"/>
+                    <wp:wrapNone/>
+                    <wp:docPr id="17" name="Rectangle 17"/>
+                    <wp:cNvGraphicFramePr/>
+                    <a:graphic xmlns:a="http://schemas.openxmlformats.org/drawingml/2006/main">
+                      <a:graphicData uri="http://schemas.microsoft.com/office/word/2010/wordprocessingShape">
+                        <wps:wsp>
+                          <wps:cNvSpPr/>
+                          <wps:spPr>
+                            <a:xfrm>
+                              <a:off x="0" y="0"/>
+                              <a:ext cx="7753350" cy="1066800"/>
+                            </a:xfrm>
+                            <a:prstGeom prst="rect">
+                              <a:avLst/>
+                            </a:prstGeom>
+                            <a:gradFill flip="none" rotWithShape="1">
+                              <a:gsLst>
+                                <a:gs pos="0">
+                                  <a:schemeClr val="accent6">
+                                    <a:lumMod val="60000"/>
+                                    <a:lumOff val="40000"/>
+                                  </a:schemeClr>
+                                </a:gs>
+                                <a:gs pos="100000">
+                                  <a:schemeClr val="accent4">
+                                    <a:lumMod val="60000"/>
+                                    <a:lumOff val="40000"/>
+                                  </a:schemeClr>
+                                </a:gs>
+                              </a:gsLst>
+                              <a:lin ang="5400000" scaled="1"/>
+                              <a:tileRect/>
+                            </a:gradFill>
+                            <a:ln>
+                              <a:noFill/>
+                            </a:ln>
+                          </wps:spPr>
+                          <wps:style>
+                            <a:lnRef idx="1">
+                              <a:schemeClr val="accent1"/>
+                            </a:lnRef>
+                            <a:fillRef idx="3">
+                              <a:schemeClr val="accent1"/>
+                            </a:fillRef>
+                            <a:effectRef idx="2">
+                              <a:schemeClr val="accent1"/>
+                            </a:effectRef>
+                            <a:fontRef idx="minor">
+                              <a:schemeClr val="lt1"/>
+                            </a:fontRef>
+                          </wps:style>
+                          <wps:bodyPr rot="0" spcFirstLastPara="0" vertOverflow="overflow" horzOverflow="overflow" vert="horz" wrap="square" lIns="91440" tIns="45720" rIns="91440" bIns="45720" numCol="1" spcCol="0" rtlCol="0" fromWordArt="0" anchor="ctr" anchorCtr="0" forceAA="0" compatLnSpc="1">
+                            <a:prstTxWarp prst="textNoShape">
+                              <a:avLst/>
+                            </a:prstTxWarp>
+                            <a:noAutofit/>
+                          </wps:bodyPr>
+                        </wps:wsp>
+                      </a:graphicData>
+                    </a:graphic>
+                    <wp14:sizeRelH relativeFrom="margin">
+                      <wp14:pctWidth>0</wp14:pctWidth>
+                    </wp14:sizeRelH>
+                    <wp14:sizeRelV relativeFrom="margin">
+                      <wp14:pctHeight>0</wp14:pctHeight>
+                    </wp14:sizeRelV>
+                  </wp:anchor>
+                </w:drawing>
+              </mc:Choice>
+              <mc:Fallback>
+                <w:pict>
+                  <v:rect w14:anchorId="2098D29C" id="Rectangle 17" o:spid="_x0000_s1026" style="position:absolute;margin-left:-4.25pt;margin-top:.75pt;width:610.5pt;height:84pt;z-index:-251638784;visibility:visible;mso-wrap-style:square;mso-width-percent:0;mso-height-percent:0;mso-wrap-distance-left:9pt;mso-wrap-distance-top:0;mso-wrap-distance-right:9pt;mso-wrap-distance-bottom:0;mso-position-horizontal:absolute;mso-position-horizontal-relative:margin;mso-position-vertical:absolute;mso-position-vertical-relative:text;mso-width-percent:0;mso-height-percent:0;mso-width-relative:margin;mso-height-relative:margin;v-text-anchor:middle" o:gfxdata="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" fillcolor="#fabf8f [1945]" stroked="f">
+                    <v:fill color2="#b2a1c7 [1943]" rotate="t" focus="100%" type="gradient"/>
+                    <v:shadow on="t" color="black" opacity="22937f" origin=",.5" offset="0,.63889mm"/>
+                    <w10:wrap anchorx="margin"/>
+                  </v:rect>
+                </w:pict>
+              </mc:Fallback>
+            </mc:AlternateContent>
+          </w:r>
+        </w:p>
+      </w:tc>
+      <w:tc>
+        <w:tcPr>
+          <w:tcW w:w="6563" w:type="dxa"/>
+        </w:tcPr>
+        <w:p>
+          <w:pPr>
+            <w:pStyle w:val="Header"/>
+          </w:pPr>
+        </w:p>
+      </w:tc>
+    </w:tr>
+    <w:tr>
+      <w:trPr>
+        <w:trHeight w:val="695"/>
+      </w:trPr>
+      <w:tc>
+        <w:tcPr>
+          <w:tcW w:w="2970" w:type="dxa"/>
+          <w:vAlign w:val="center"/>
+        </w:tcPr>
+        <w:p>
+          <w:pPr>
+            <w:pStyle w:val="Header"/>
+            <w:jc w:val="center"/>
+          </w:pPr>
+          <w:r>
+            <w:rPr>
+              <w:noProof/>
+            </w:rPr>
+            <w:drawing>
+              <wp:inline distT="0" distB="0" distL="0" distR="0" wp14:anchorId="69B4DD9A" wp14:editId="5AA65248">
+                <wp:extent cx="996696" cy="640080"/>
+                <wp:effectExtent l="0" t="0" r="0" b="7620"/>
+                <wp:docPr id="4" name="Picture 4" title="Let's Get Healthy California logo"/>
+                <wp:cNvGraphicFramePr>
+                  <a:graphicFrameLocks xmlns:a="http://schemas.openxmlformats.org/drawingml/2006/main" noChangeAspect="1"/>
+                </wp:cNvGraphicFramePr>
+                <a:graphic xmlns:a="http://schemas.openxmlformats.org/drawingml/2006/main">
+                  <a:graphicData uri="http://schemas.openxmlformats.org/drawingml/2006/picture">
+                    <pic:pic xmlns:pic="http://schemas.openxmlformats.org/drawingml/2006/picture">
+                      <pic:nvPicPr>
+                        <pic:cNvPr id="4" name="Picture 3" title="Let's Get Healthy California logo"/>
+                        <pic:cNvPicPr>
+                          <a:picLocks noChangeAspect="1"/>
+                        </pic:cNvPicPr>
+                      </pic:nvPicPr>
+                      <pic:blipFill>
+                        <a:blip r:embed="rId1">
+                          <a:extLst>
+                            <a:ext uri="{28A0092B-C50C-407E-A947-70E740481C1C}">
+                              <a14:useLocalDpi xmlns:a14="http://schemas.microsoft.com/office/drawing/2010/main" val="0"/>
+                            </a:ext>
+                          </a:extLst>
+                        </a:blip>
+                        <a:stretch>
+                          <a:fillRect/>
+                        </a:stretch>
+                      </pic:blipFill>
+                      <pic:spPr>
+                        <a:xfrm>
+                          <a:off x="0" y="0"/>
+                          <a:ext cx="996696" cy="640080"/>
+                        </a:xfrm>
+                        <a:prstGeom prst="rect">
+                          <a:avLst/>
+                        </a:prstGeom>
+                      </pic:spPr>
+                    </pic:pic>
+                  </a:graphicData>
+                </a:graphic>
+              </wp:inline>
+            </w:drawing>
+          </w:r>
+        </w:p>
+      </w:tc>
+      <w:tc>
+        <w:tcPr>
+          <w:tcW w:w="6563" w:type="dxa"/>
+          <w:vAlign w:val="center"/>
+        </w:tcPr>
+        <w:p>
+          <w:pPr>
+            <w:pStyle w:val="Header"/>
+            <w:jc w:val="center"/>
+            <w:rPr>
+              <w:rFonts w:ascii="Calibri Light" w:hAnsi="Calibri Light"/>
+            </w:rPr>
+          </w:pPr>
+          <w:r>
+            <w:rPr>
+              <w:rFonts w:ascii="Calibri Light" w:hAnsi="Calibri Light"/>
+              <w:color w:val="943634" w:themeColor="accent2" w:themeShade="BF"/>
+              <w:sz w:val="48"/>
+            </w:rPr>
+            <w:t>Measures of Public Health</w:t>
+          </w:r>
+        </w:p>
+      </w:tc>
+    </w:tr>
+  </w:tbl>
   <w:p>
     <w:pPr>
       <w:pStyle w:val="Header"/>
-      <w:rPr>
-        <w:rFonts w:ascii="Arial" w:hAnsi="Arial" w:cs="Arial"/>
-        <w:b/>
-      </w:rPr>
+      <w:tabs>
+        <w:tab w:val="clear" w:pos="4680"/>
+        <w:tab w:val="clear" w:pos="9360"/>
+      </w:tabs>
     </w:pPr>
-    <w:r>
-      <w:rPr>
-        <w:noProof/>
-      </w:rPr>
-      <w:drawing>
-        <wp:anchor distT="0" distB="0" distL="114300" distR="114300" simplePos="0" relativeHeight="251658240" behindDoc="1" locked="0" layoutInCell="1" allowOverlap="1">
-          <wp:simplePos x="0" y="0"/>
-          <wp:positionH relativeFrom="column">
-            <wp:posOffset>4057650</wp:posOffset>
-          </wp:positionH>
-          <wp:positionV relativeFrom="paragraph">
-            <wp:posOffset>-154305</wp:posOffset>
-          </wp:positionV>
-          <wp:extent cx="2762250" cy="601345"/>
-          <wp:effectExtent l="0" t="0" r="0" b="8255"/>
-          <wp:wrapNone/>
-          <wp:docPr id="2" name="Picture 2" descr="Image result for CDPH"/>
-          <wp:cNvGraphicFramePr>
-            <a:graphicFrameLocks xmlns:a="http://schemas.openxmlformats.org/drawingml/2006/main" noChangeAspect="1"/>
-          </wp:cNvGraphicFramePr>
-          <a:graphic xmlns:a="http://schemas.openxmlformats.org/drawingml/2006/main">
-            <a:graphicData uri="http://schemas.openxmlformats.org/drawingml/2006/picture">
-              <pic:pic xmlns:pic="http://schemas.openxmlformats.org/drawingml/2006/picture">
-                <pic:nvPicPr>
-                  <pic:cNvPr id="0" name="Picture 1" descr="Image result for CDPH"/>
-                  <pic:cNvPicPr>
-                    <a:picLocks noChangeAspect="1" noChangeArrowheads="1"/>
-                  </pic:cNvPicPr>
-                </pic:nvPicPr>
-                <pic:blipFill>
-                  <a:blip r:embed="rId1">
-                    <a:extLst>
-                      <a:ext uri="{28A0092B-C50C-407E-A947-70E740481C1C}">
-                        <a14:useLocalDpi xmlns:a14="http://schemas.microsoft.com/office/drawing/2010/main" val="0"/>
-                      </a:ext>
-                    </a:extLst>
-                  </a:blip>
-                  <a:srcRect/>
-                  <a:stretch>
-                    <a:fillRect/>
-                  </a:stretch>
-                </pic:blipFill>
-                <pic:spPr bwMode="auto">
-                  <a:xfrm>
-                    <a:off x="0" y="0"/>
-                    <a:ext cx="2762250" cy="601345"/>
-                  </a:xfrm>
-                  <a:prstGeom prst="rect">
-                    <a:avLst/>
-                  </a:prstGeom>
-                  <a:noFill/>
-                  <a:ln>
-                    <a:noFill/>
-                  </a:ln>
-                </pic:spPr>
-              </pic:pic>
-            </a:graphicData>
-          </a:graphic>
-        </wp:anchor>
-      </w:drawing>
-    </w:r>
   </w:p>
+</w:hdr>
+</file>
+
+<file path=word/header2.xml><?xml version="1.0" encoding="utf-8"?>
+<w:hdr xmlns:wpc="http://schemas.microsoft.com/office/word/2010/wordprocessingCanvas" xmlns:cx="http://schemas.microsoft.com/office/drawing/2014/chartex" xmlns:cx1="http://schemas.microsoft.com/office/drawing/2015/9/8/chartex" xmlns:mc="http://schemas.openxmlformats.org/markup-compatibility/2006" xmlns:o="urn:schemas-microsoft-com:office:office" xmlns:r="http://schemas.openxmlformats.org/officeDocument/2006/relationships" xmlns:m="http://schemas.openxmlformats.org/officeDocument/2006/math" xmlns:v="urn:schemas-microsoft-com:vml" xmlns:wp14="http://schemas.microsoft.com/office/word/2010/wordprocessingDrawing" xmlns:wp="http://schemas.openxmlformats.org/drawingml/2006/wordprocessingDrawing" xmlns:w10="urn:schemas-microsoft-com:office:word" xmlns:w="http://schemas.openxmlformats.org/wordprocessingml/2006/main" xmlns:w14="http://schemas.microsoft.com/office/word/2010/wordml" xmlns:w15="http://schemas.microsoft.com/office/word/2012/wordml" xmlns:w16se="http://schemas.microsoft.com/office/word/2015/wordml/symex" xmlns:wpg="http://schemas.microsoft.com/office/word/2010/wordprocessingGroup" xmlns:wpi="http://schemas.microsoft.com/office/word/2010/wordprocessingInk" xmlns:wne="http://schemas.microsoft.com/office/word/2006/wordml" xmlns:wps="http://schemas.microsoft.com/office/word/2010/wordprocessingShape" mc:Ignorable="w14 w15 w16se wp14">
+  <w:tbl>
+    <w:tblPr>
+      <w:tblStyle w:val="TableGrid"/>
+      <w:tblW w:w="12242" w:type="dxa"/>
+      <w:tblInd w:w="-713" w:type="dxa"/>
+      <w:tblBorders>
+        <w:top w:val="none" w:sz="0" w:space="0" w:color="auto"/>
+        <w:left w:val="none" w:sz="0" w:space="0" w:color="auto"/>
+        <w:bottom w:val="none" w:sz="0" w:space="0" w:color="auto"/>
+        <w:right w:val="none" w:sz="0" w:space="0" w:color="auto"/>
+        <w:insideH w:val="none" w:sz="0" w:space="0" w:color="auto"/>
+        <w:insideV w:val="none" w:sz="0" w:space="0" w:color="auto"/>
+      </w:tblBorders>
+      <w:tblLook w:val="04A0" w:firstRow="1" w:lastRow="0" w:firstColumn="1" w:lastColumn="0" w:noHBand="0" w:noVBand="1"/>
+    </w:tblPr>
+    <w:tblGrid>
+      <w:gridCol w:w="2970"/>
+      <w:gridCol w:w="6563"/>
+      <w:gridCol w:w="2709"/>
+    </w:tblGrid>
+    <w:tr>
+      <w:trPr>
+        <w:trHeight w:val="453"/>
+      </w:trPr>
+      <w:tc>
+        <w:tcPr>
+          <w:tcW w:w="2970" w:type="dxa"/>
+        </w:tcPr>
+        <w:p>
+          <w:pPr>
+            <w:pStyle w:val="Header"/>
+          </w:pPr>
+          <w:r>
+            <w:rPr>
+              <w:noProof/>
+            </w:rPr>
+            <mc:AlternateContent>
+              <mc:Choice Requires="wps">
+                <w:drawing>
+                  <wp:anchor distT="0" distB="0" distL="114300" distR="114300" simplePos="0" relativeHeight="251667456" behindDoc="1" locked="0" layoutInCell="1" allowOverlap="1" wp14:anchorId="6242AACB" wp14:editId="329F1B71">
+                    <wp:simplePos x="0" y="0"/>
+                    <wp:positionH relativeFrom="margin">
+                      <wp:posOffset>-53975</wp:posOffset>
+                    </wp:positionH>
+                    <wp:positionV relativeFrom="paragraph">
+                      <wp:posOffset>9525</wp:posOffset>
+                    </wp:positionV>
+                    <wp:extent cx="7753350" cy="1066800"/>
+                    <wp:effectExtent l="57150" t="19050" r="57150" b="76200"/>
+                    <wp:wrapNone/>
+                    <wp:docPr id="1" name="Rectangle 1"/>
+                    <wp:cNvGraphicFramePr/>
+                    <a:graphic xmlns:a="http://schemas.openxmlformats.org/drawingml/2006/main">
+                      <a:graphicData uri="http://schemas.microsoft.com/office/word/2010/wordprocessingShape">
+                        <wps:wsp>
+                          <wps:cNvSpPr/>
+                          <wps:spPr>
+                            <a:xfrm>
+                              <a:off x="0" y="0"/>
+                              <a:ext cx="7753350" cy="1066800"/>
+                            </a:xfrm>
+                            <a:prstGeom prst="rect">
+                              <a:avLst/>
+                            </a:prstGeom>
+                            <a:gradFill flip="none" rotWithShape="1">
+                              <a:gsLst>
+                                <a:gs pos="0">
+                                  <a:schemeClr val="accent6">
+                                    <a:lumMod val="60000"/>
+                                    <a:lumOff val="40000"/>
+                                  </a:schemeClr>
+                                </a:gs>
+                                <a:gs pos="100000">
+                                  <a:schemeClr val="accent4">
+                                    <a:lumMod val="60000"/>
+                                    <a:lumOff val="40000"/>
+                                  </a:schemeClr>
+                                </a:gs>
+                              </a:gsLst>
+                              <a:lin ang="5400000" scaled="1"/>
+                              <a:tileRect/>
+                            </a:gradFill>
+                            <a:ln>
+                              <a:noFill/>
+                            </a:ln>
+                          </wps:spPr>
+                          <wps:style>
+                            <a:lnRef idx="1">
+                              <a:schemeClr val="accent1"/>
+                            </a:lnRef>
+                            <a:fillRef idx="3">
+                              <a:schemeClr val="accent1"/>
+                            </a:fillRef>
+                            <a:effectRef idx="2">
+                              <a:schemeClr val="accent1"/>
+                            </a:effectRef>
+                            <a:fontRef idx="minor">
+                              <a:schemeClr val="lt1"/>
+                            </a:fontRef>
+                          </wps:style>
+                          <wps:bodyPr rot="0" spcFirstLastPara="0" vertOverflow="overflow" horzOverflow="overflow" vert="horz" wrap="square" lIns="91440" tIns="45720" rIns="91440" bIns="45720" numCol="1" spcCol="0" rtlCol="0" fromWordArt="0" anchor="ctr" anchorCtr="0" forceAA="0" compatLnSpc="1">
+                            <a:prstTxWarp prst="textNoShape">
+                              <a:avLst/>
+                            </a:prstTxWarp>
+                            <a:noAutofit/>
+                          </wps:bodyPr>
+                        </wps:wsp>
+                      </a:graphicData>
+                    </a:graphic>
+                    <wp14:sizeRelH relativeFrom="margin">
+                      <wp14:pctWidth>0</wp14:pctWidth>
+                    </wp14:sizeRelH>
+                    <wp14:sizeRelV relativeFrom="margin">
+                      <wp14:pctHeight>0</wp14:pctHeight>
+                    </wp14:sizeRelV>
+                  </wp:anchor>
+                </w:drawing>
+              </mc:Choice>
+              <mc:Fallback>
+                <w:pict>
+                  <v:rect w14:anchorId="6AA84875" id="Rectangle 1" o:spid="_x0000_s1026" style="position:absolute;margin-left:-4.25pt;margin-top:.75pt;width:610.5pt;height:84pt;z-index:-251649024;visibility:visible;mso-wrap-style:square;mso-width-percent:0;mso-height-percent:0;mso-wrap-distance-left:9pt;mso-wrap-distance-top:0;mso-wrap-distance-right:9pt;mso-wrap-distance-bottom:0;mso-position-horizontal:absolute;mso-position-horizontal-relative:margin;mso-position-vertical:absolute;mso-position-vertical-relative:text;mso-width-percent:0;mso-height-percent:0;mso-width-relative:margin;mso-height-relative:margin;v-text-anchor:middle" o:gfxdata="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" fillcolor="#fabf8f [1945]" stroked="f">
+                    <v:fill color2="#b2a1c7 [1943]" rotate="t" focus="100%" type="gradient"/>
+                    <v:shadow on="t" color="black" opacity="22937f" origin=",.5" offset="0,.63889mm"/>
+                    <w10:wrap anchorx="margin"/>
+                  </v:rect>
+                </w:pict>
+              </mc:Fallback>
+            </mc:AlternateContent>
+          </w:r>
+        </w:p>
+      </w:tc>
+      <w:tc>
+        <w:tcPr>
+          <w:tcW w:w="6563" w:type="dxa"/>
+        </w:tcPr>
+        <w:p>
+          <w:pPr>
+            <w:pStyle w:val="Header"/>
+          </w:pPr>
+        </w:p>
+      </w:tc>
+      <w:tc>
+        <w:tcPr>
+          <w:tcW w:w="2709" w:type="dxa"/>
+        </w:tcPr>
+        <w:p>
+          <w:pPr>
+            <w:pStyle w:val="Header"/>
+          </w:pPr>
+        </w:p>
+      </w:tc>
+    </w:tr>
+    <w:tr>
+      <w:trPr>
+        <w:trHeight w:val="695"/>
+      </w:trPr>
+      <w:tc>
+        <w:tcPr>
+          <w:tcW w:w="2970" w:type="dxa"/>
+          <w:vAlign w:val="center"/>
+        </w:tcPr>
+        <w:p>
+          <w:pPr>
+            <w:pStyle w:val="Header"/>
+            <w:jc w:val="center"/>
+          </w:pPr>
+          <w:r>
+            <w:rPr>
+              <w:noProof/>
+            </w:rPr>
+            <w:drawing>
+              <wp:inline distT="0" distB="0" distL="0" distR="0" wp14:anchorId="1CEC94E5" wp14:editId="3B18DCAC">
+                <wp:extent cx="996696" cy="640080"/>
+                <wp:effectExtent l="0" t="0" r="0" b="7620"/>
+                <wp:docPr id="6" name="Picture 6" title="Let's Get Healthy California logo"/>
+                <wp:cNvGraphicFramePr>
+                  <a:graphicFrameLocks xmlns:a="http://schemas.openxmlformats.org/drawingml/2006/main" noChangeAspect="1"/>
+                </wp:cNvGraphicFramePr>
+                <a:graphic xmlns:a="http://schemas.openxmlformats.org/drawingml/2006/main">
+                  <a:graphicData uri="http://schemas.openxmlformats.org/drawingml/2006/picture">
+                    <pic:pic xmlns:pic="http://schemas.openxmlformats.org/drawingml/2006/picture">
+                      <pic:nvPicPr>
+                        <pic:cNvPr id="4" name="Picture 3" title="Let's Get Healthy California logo"/>
+                        <pic:cNvPicPr>
+                          <a:picLocks noChangeAspect="1"/>
+                        </pic:cNvPicPr>
+                      </pic:nvPicPr>
+                      <pic:blipFill>
+                        <a:blip r:embed="rId1">
+                          <a:extLst>
+                            <a:ext uri="{28A0092B-C50C-407E-A947-70E740481C1C}">
+                              <a14:useLocalDpi xmlns:a14="http://schemas.microsoft.com/office/drawing/2010/main" val="0"/>
+                            </a:ext>
+                          </a:extLst>
+                        </a:blip>
+                        <a:stretch>
+                          <a:fillRect/>
+                        </a:stretch>
+                      </pic:blipFill>
+                      <pic:spPr>
+                        <a:xfrm>
+                          <a:off x="0" y="0"/>
+                          <a:ext cx="996696" cy="640080"/>
+                        </a:xfrm>
+                        <a:prstGeom prst="rect">
+                          <a:avLst/>
+                        </a:prstGeom>
+                      </pic:spPr>
+                    </pic:pic>
+                  </a:graphicData>
+                </a:graphic>
+              </wp:inline>
+            </w:drawing>
+          </w:r>
+        </w:p>
+      </w:tc>
+      <w:tc>
+        <w:tcPr>
+          <w:tcW w:w="6563" w:type="dxa"/>
+          <w:vAlign w:val="center"/>
+        </w:tcPr>
+        <w:p>
+          <w:pPr>
+            <w:pStyle w:val="Header"/>
+            <w:jc w:val="center"/>
+            <w:rPr>
+              <w:rFonts w:ascii="Calibri Light" w:hAnsi="Calibri Light"/>
+            </w:rPr>
+          </w:pPr>
+          <w:r>
+            <w:rPr>
+              <w:rFonts w:ascii="Calibri Light" w:hAnsi="Calibri Light"/>
+              <w:color w:val="943634" w:themeColor="accent2" w:themeShade="BF"/>
+              <w:sz w:val="48"/>
+            </w:rPr>
+            <w:t>Measures of Public Health</w:t>
+          </w:r>
+        </w:p>
+      </w:tc>
+      <w:tc>
+        <w:tcPr>
+          <w:tcW w:w="2709" w:type="dxa"/>
+        </w:tcPr>
+        <w:p>
+          <w:pPr>
+            <w:pStyle w:val="Header"/>
+          </w:pPr>
+        </w:p>
+      </w:tc>
+    </w:tr>
+  </w:tbl>
   <w:p>
     <w:pPr>
       <w:pStyle w:val="Header"/>
-      <w:rPr>
-        <w:rFonts w:ascii="Arial" w:hAnsi="Arial" w:cs="Arial"/>
-        <w:color w:val="037DC8"/>
-        <w:sz w:val="20"/>
-      </w:rPr>
+      <w:tabs>
+        <w:tab w:val="clear" w:pos="4680"/>
+        <w:tab w:val="clear" w:pos="9360"/>
+      </w:tabs>
     </w:pPr>
-    <w:r>
-      <w:rPr>
-        <w:rFonts w:ascii="Arial" w:hAnsi="Arial" w:cs="Arial"/>
-        <w:b/>
-        <w:color w:val="037DC8"/>
-      </w:rPr>
-      <w:t>LGHC: Measures of Health Status</w:t>
-    </w:r>
-    <w:r>
-      <w:rPr>
-        <w:noProof/>
-        <w:color w:val="037DC8"/>
-      </w:rPr>
-      <w:t xml:space="preserve"> </w:t>
-    </w:r>
-    <w:r>
-      <w:rPr>
-        <w:rFonts w:ascii="Arial" w:hAnsi="Arial" w:cs="Arial"/>
-        <w:b/>
-        <w:color w:val="037DC8"/>
-      </w:rPr>
-      <w:tab/>
-    </w:r>
-    <w:r>
-      <w:rPr>
-        <w:rFonts w:ascii="Arial" w:hAnsi="Arial" w:cs="Arial"/>
-        <w:b/>
-        <w:color w:val="037DC8"/>
-      </w:rPr>
-      <w:tab/>
-    </w:r>
+  </w:p>
+</w:hdr>
+</file>
+
+<file path=word/header3.xml><?xml version="1.0" encoding="utf-8"?>
+<w:hdr xmlns:wpc="http://schemas.microsoft.com/office/word/2010/wordprocessingCanvas" xmlns:cx="http://schemas.microsoft.com/office/drawing/2014/chartex" xmlns:cx1="http://schemas.microsoft.com/office/drawing/2015/9/8/chartex" xmlns:mc="http://schemas.openxmlformats.org/markup-compatibility/2006" xmlns:o="urn:schemas-microsoft-com:office:office" xmlns:r="http://schemas.openxmlformats.org/officeDocument/2006/relationships" xmlns:m="http://schemas.openxmlformats.org/officeDocument/2006/math" xmlns:v="urn:schemas-microsoft-com:vml" xmlns:wp14="http://schemas.microsoft.com/office/word/2010/wordprocessingDrawing" xmlns:wp="http://schemas.openxmlformats.org/drawingml/2006/wordprocessingDrawing" xmlns:w10="urn:schemas-microsoft-com:office:word" xmlns:w="http://schemas.openxmlformats.org/wordprocessingml/2006/main" xmlns:w14="http://schemas.microsoft.com/office/word/2010/wordml" xmlns:w15="http://schemas.microsoft.com/office/word/2012/wordml" xmlns:w16se="http://schemas.microsoft.com/office/word/2015/wordml/symex" xmlns:wpg="http://schemas.microsoft.com/office/word/2010/wordprocessingGroup" xmlns:wpi="http://schemas.microsoft.com/office/word/2010/wordprocessingInk" xmlns:wne="http://schemas.microsoft.com/office/word/2006/wordml" xmlns:wps="http://schemas.microsoft.com/office/word/2010/wordprocessingShape" mc:Ignorable="w14 w15 w16se wp14">
+  <w:tbl>
+    <w:tblPr>
+      <w:tblStyle w:val="TableGrid"/>
+      <w:tblW w:w="9533" w:type="dxa"/>
+      <w:tblInd w:w="-713" w:type="dxa"/>
+      <w:tblBorders>
+        <w:top w:val="none" w:sz="0" w:space="0" w:color="auto"/>
+        <w:left w:val="none" w:sz="0" w:space="0" w:color="auto"/>
+        <w:bottom w:val="none" w:sz="0" w:space="0" w:color="auto"/>
+        <w:right w:val="none" w:sz="0" w:space="0" w:color="auto"/>
+        <w:insideH w:val="none" w:sz="0" w:space="0" w:color="auto"/>
+        <w:insideV w:val="none" w:sz="0" w:space="0" w:color="auto"/>
+      </w:tblBorders>
+      <w:tblLook w:val="04A0" w:firstRow="1" w:lastRow="0" w:firstColumn="1" w:lastColumn="0" w:noHBand="0" w:noVBand="1"/>
+    </w:tblPr>
+    <w:tblGrid>
+      <w:gridCol w:w="2970"/>
+      <w:gridCol w:w="6563"/>
+    </w:tblGrid>
+    <w:tr>
+      <w:trPr>
+        <w:trHeight w:val="453"/>
+      </w:trPr>
+      <w:tc>
+        <w:tcPr>
+          <w:tcW w:w="2970" w:type="dxa"/>
+        </w:tcPr>
+        <w:p>
+          <w:pPr>
+            <w:pStyle w:val="Header"/>
+          </w:pPr>
+          <w:r>
+            <w:rPr>
+              <w:noProof/>
+            </w:rPr>
+            <mc:AlternateContent>
+              <mc:Choice Requires="wps">
+                <w:drawing>
+                  <wp:anchor distT="0" distB="0" distL="114300" distR="114300" simplePos="0" relativeHeight="251679744" behindDoc="1" locked="0" layoutInCell="1" allowOverlap="1" wp14:anchorId="527D0DEB" wp14:editId="228BDC0C">
+                    <wp:simplePos x="0" y="0"/>
+                    <wp:positionH relativeFrom="margin">
+                      <wp:posOffset>-53975</wp:posOffset>
+                    </wp:positionH>
+                    <wp:positionV relativeFrom="paragraph">
+                      <wp:posOffset>9525</wp:posOffset>
+                    </wp:positionV>
+                    <wp:extent cx="7753350" cy="1066800"/>
+                    <wp:effectExtent l="57150" t="19050" r="57150" b="76200"/>
+                    <wp:wrapNone/>
+                    <wp:docPr id="8" name="Rectangle 8"/>
+                    <wp:cNvGraphicFramePr/>
+                    <a:graphic xmlns:a="http://schemas.openxmlformats.org/drawingml/2006/main">
+                      <a:graphicData uri="http://schemas.microsoft.com/office/word/2010/wordprocessingShape">
+                        <wps:wsp>
+                          <wps:cNvSpPr/>
+                          <wps:spPr>
+                            <a:xfrm>
+                              <a:off x="0" y="0"/>
+                              <a:ext cx="7753350" cy="1066800"/>
+                            </a:xfrm>
+                            <a:prstGeom prst="rect">
+                              <a:avLst/>
+                            </a:prstGeom>
+                            <a:gradFill flip="none" rotWithShape="1">
+                              <a:gsLst>
+                                <a:gs pos="0">
+                                  <a:schemeClr val="accent6">
+                                    <a:lumMod val="60000"/>
+                                    <a:lumOff val="40000"/>
+                                  </a:schemeClr>
+                                </a:gs>
+                                <a:gs pos="100000">
+                                  <a:schemeClr val="accent4">
+                                    <a:lumMod val="60000"/>
+                                    <a:lumOff val="40000"/>
+                                  </a:schemeClr>
+                                </a:gs>
+                              </a:gsLst>
+                              <a:lin ang="5400000" scaled="1"/>
+                              <a:tileRect/>
+                            </a:gradFill>
+                            <a:ln>
+                              <a:noFill/>
+                            </a:ln>
+                          </wps:spPr>
+                          <wps:style>
+                            <a:lnRef idx="1">
+                              <a:schemeClr val="accent1"/>
+                            </a:lnRef>
+                            <a:fillRef idx="3">
+                              <a:schemeClr val="accent1"/>
+                            </a:fillRef>
+                            <a:effectRef idx="2">
+                              <a:schemeClr val="accent1"/>
+                            </a:effectRef>
+                            <a:fontRef idx="minor">
+                              <a:schemeClr val="lt1"/>
+                            </a:fontRef>
+                          </wps:style>
+                          <wps:bodyPr rot="0" spcFirstLastPara="0" vertOverflow="overflow" horzOverflow="overflow" vert="horz" wrap="square" lIns="91440" tIns="45720" rIns="91440" bIns="45720" numCol="1" spcCol="0" rtlCol="0" fromWordArt="0" anchor="ctr" anchorCtr="0" forceAA="0" compatLnSpc="1">
+                            <a:prstTxWarp prst="textNoShape">
+                              <a:avLst/>
+                            </a:prstTxWarp>
+                            <a:noAutofit/>
+                          </wps:bodyPr>
+                        </wps:wsp>
+                      </a:graphicData>
+                    </a:graphic>
+                    <wp14:sizeRelH relativeFrom="margin">
+                      <wp14:pctWidth>0</wp14:pctWidth>
+                    </wp14:sizeRelH>
+                    <wp14:sizeRelV relativeFrom="margin">
+                      <wp14:pctHeight>0</wp14:pctHeight>
+                    </wp14:sizeRelV>
+                  </wp:anchor>
+                </w:drawing>
+              </mc:Choice>
+              <mc:Fallback>
+                <w:pict>
+                  <v:rect w14:anchorId="4398A954" id="Rectangle 8" o:spid="_x0000_s1026" style="position:absolute;margin-left:-4.25pt;margin-top:.75pt;width:610.5pt;height:84pt;z-index:-251636736;visibility:visible;mso-wrap-style:square;mso-width-percent:0;mso-height-percent:0;mso-wrap-distance-left:9pt;mso-wrap-distance-top:0;mso-wrap-distance-right:9pt;mso-wrap-distance-bottom:0;mso-position-horizontal:absolute;mso-position-horizontal-relative:margin;mso-position-vertical:absolute;mso-position-vertical-relative:text;mso-width-percent:0;mso-height-percent:0;mso-width-relative:margin;mso-height-relative:margin;v-text-anchor:middle" o:gfxdata="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" fillcolor="#fabf8f [1945]" stroked="f">
+                    <v:fill color2="#b2a1c7 [1943]" rotate="t" focus="100%" type="gradient"/>
+                    <v:shadow on="t" color="black" opacity="22937f" origin=",.5" offset="0,.63889mm"/>
+                    <w10:wrap anchorx="margin"/>
+                  </v:rect>
+                </w:pict>
+              </mc:Fallback>
+            </mc:AlternateContent>
+          </w:r>
+        </w:p>
+      </w:tc>
+      <w:tc>
+        <w:tcPr>
+          <w:tcW w:w="6563" w:type="dxa"/>
+        </w:tcPr>
+        <w:p>
+          <w:pPr>
+            <w:pStyle w:val="Header"/>
+          </w:pPr>
+        </w:p>
+      </w:tc>
+    </w:tr>
+    <w:tr>
+      <w:trPr>
+        <w:trHeight w:val="695"/>
+      </w:trPr>
+      <w:tc>
+        <w:tcPr>
+          <w:tcW w:w="2970" w:type="dxa"/>
+          <w:vAlign w:val="center"/>
+        </w:tcPr>
+        <w:p>
+          <w:pPr>
+            <w:pStyle w:val="Header"/>
+            <w:jc w:val="center"/>
+          </w:pPr>
+          <w:r>
+            <w:rPr>
+              <w:noProof/>
+            </w:rPr>
+            <w:drawing>
+              <wp:inline distT="0" distB="0" distL="0" distR="0" wp14:anchorId="6A856C82" wp14:editId="1BA0A141">
+                <wp:extent cx="996696" cy="640080"/>
+                <wp:effectExtent l="0" t="0" r="0" b="7620"/>
+                <wp:docPr id="13" name="Picture 13" title="Let's Get Healthy California logo"/>
+                <wp:cNvGraphicFramePr>
+                  <a:graphicFrameLocks xmlns:a="http://schemas.openxmlformats.org/drawingml/2006/main" noChangeAspect="1"/>
+                </wp:cNvGraphicFramePr>
+                <a:graphic xmlns:a="http://schemas.openxmlformats.org/drawingml/2006/main">
+                  <a:graphicData uri="http://schemas.openxmlformats.org/drawingml/2006/picture">
+                    <pic:pic xmlns:pic="http://schemas.openxmlformats.org/drawingml/2006/picture">
+                      <pic:nvPicPr>
+                        <pic:cNvPr id="4" name="Picture 3" title="Let's Get Healthy California logo"/>
+                        <pic:cNvPicPr>
+                          <a:picLocks noChangeAspect="1"/>
+                        </pic:cNvPicPr>
+                      </pic:nvPicPr>
+                      <pic:blipFill>
+                        <a:blip r:embed="rId1">
+                          <a:extLst>
+                            <a:ext uri="{28A0092B-C50C-407E-A947-70E740481C1C}">
+                              <a14:useLocalDpi xmlns:a14="http://schemas.microsoft.com/office/drawing/2010/main" val="0"/>
+                            </a:ext>
+                          </a:extLst>
+                        </a:blip>
+                        <a:stretch>
+                          <a:fillRect/>
+                        </a:stretch>
+                      </pic:blipFill>
+                      <pic:spPr>
+                        <a:xfrm>
+                          <a:off x="0" y="0"/>
+                          <a:ext cx="996696" cy="640080"/>
+                        </a:xfrm>
+                        <a:prstGeom prst="rect">
+                          <a:avLst/>
+                        </a:prstGeom>
+                      </pic:spPr>
+                    </pic:pic>
+                  </a:graphicData>
+                </a:graphic>
+              </wp:inline>
+            </w:drawing>
+          </w:r>
+        </w:p>
+      </w:tc>
+      <w:tc>
+        <w:tcPr>
+          <w:tcW w:w="6563" w:type="dxa"/>
+          <w:vAlign w:val="center"/>
+        </w:tcPr>
+        <w:p>
+          <w:pPr>
+            <w:pStyle w:val="Header"/>
+            <w:jc w:val="center"/>
+            <w:rPr>
+              <w:rFonts w:ascii="Calibri Light" w:hAnsi="Calibri Light"/>
+            </w:rPr>
+          </w:pPr>
+          <w:r>
+            <w:rPr>
+              <w:rFonts w:ascii="Calibri Light" w:hAnsi="Calibri Light"/>
+              <w:color w:val="943634" w:themeColor="accent2" w:themeShade="BF"/>
+              <w:sz w:val="48"/>
+            </w:rPr>
+            <w:t>Measures of Public Health</w:t>
+          </w:r>
+        </w:p>
+      </w:tc>
+    </w:tr>
+  </w:tbl>
+  <w:p>
+    <w:pPr>
+      <w:pStyle w:val="Header"/>
+      <w:tabs>
+        <w:tab w:val="clear" w:pos="4680"/>
+        <w:tab w:val="clear" w:pos="9360"/>
+      </w:tabs>
+    </w:pPr>
   </w:p>
 </w:hdr>
 </file>
@@ -894,6 +2918,11 @@
   <w:style w:type="paragraph" w:default="1" w:styleId="Normal">
     <w:name w:val="Normal"/>
     <w:qFormat/>
+    <w:rsid w:val="00DA4CBE"/>
+    <w:rPr>
+      <w:rFonts w:ascii="Arial" w:hAnsi="Arial"/>
+      <w:sz w:val="20"/>
+    </w:rPr>
   </w:style>
   <w:style w:type="paragraph" w:styleId="Heading1">
     <w:name w:val="heading 1"/>
@@ -901,18 +2930,18 @@
     <w:next w:val="BodyText"/>
     <w:uiPriority w:val="9"/>
     <w:qFormat/>
+    <w:rsid w:val="007431A3"/>
     <w:pPr>
       <w:keepNext/>
       <w:keepLines/>
-      <w:spacing w:before="480" w:after="0"/>
+      <w:spacing w:after="0"/>
       <w:outlineLvl w:val="0"/>
     </w:pPr>
     <w:rPr>
-      <w:rFonts w:asciiTheme="majorHAnsi" w:eastAsiaTheme="majorEastAsia" w:hAnsiTheme="majorHAnsi" w:cstheme="majorBidi"/>
+      <w:rFonts w:eastAsiaTheme="majorEastAsia" w:cstheme="majorBidi"/>
       <w:b/>
       <w:bCs/>
-      <w:color w:val="345A8A" w:themeColor="accent1" w:themeShade="B5"/>
-      <w:sz w:val="32"/>
+      <w:sz w:val="24"/>
       <w:szCs w:val="32"/>
     </w:rPr>
   </w:style>
@@ -923,18 +2952,20 @@
     <w:uiPriority w:val="9"/>
     <w:unhideWhenUsed/>
     <w:qFormat/>
+    <w:rsid w:val="00AF6EE6"/>
     <w:pPr>
       <w:keepNext/>
       <w:keepLines/>
-      <w:spacing w:before="200" w:after="0"/>
+      <w:spacing w:before="120" w:after="0"/>
+      <w:ind w:left="576"/>
       <w:outlineLvl w:val="1"/>
     </w:pPr>
     <w:rPr>
-      <w:rFonts w:asciiTheme="majorHAnsi" w:eastAsiaTheme="majorEastAsia" w:hAnsiTheme="majorHAnsi" w:cstheme="majorBidi"/>
+      <w:rFonts w:eastAsiaTheme="majorEastAsia" w:cstheme="majorBidi"/>
       <w:b/>
       <w:bCs/>
-      <w:color w:val="4F81BD" w:themeColor="accent1"/>
-      <w:sz w:val="32"/>
+      <w:color w:val="1F497D" w:themeColor="text2"/>
+      <w:sz w:val="24"/>
       <w:szCs w:val="32"/>
     </w:rPr>
   </w:style>
@@ -945,19 +2976,18 @@
     <w:uiPriority w:val="9"/>
     <w:unhideWhenUsed/>
     <w:qFormat/>
-    <w:rsid w:val="001548D9"/>
+    <w:rsid w:val="008D00F6"/>
     <w:pPr>
       <w:keepNext/>
       <w:keepLines/>
-      <w:spacing w:before="200" w:after="0"/>
+      <w:spacing w:after="0"/>
       <w:outlineLvl w:val="2"/>
     </w:pPr>
     <w:rPr>
-      <w:rFonts w:asciiTheme="majorHAnsi" w:eastAsiaTheme="majorEastAsia" w:hAnsiTheme="majorHAnsi" w:cstheme="majorBidi"/>
+      <w:rFonts w:eastAsiaTheme="majorEastAsia" w:cstheme="majorBidi"/>
       <w:b/>
       <w:bCs/>
       <w:color w:val="4F81BD" w:themeColor="accent1"/>
-      <w:sz w:val="28"/>
       <w:szCs w:val="28"/>
     </w:rPr>
   </w:style>
@@ -968,14 +2998,15 @@
     <w:uiPriority w:val="9"/>
     <w:unhideWhenUsed/>
     <w:qFormat/>
+    <w:rsid w:val="008D00F6"/>
     <w:pPr>
       <w:keepNext/>
       <w:keepLines/>
-      <w:spacing w:before="200" w:after="0"/>
+      <w:spacing w:after="0"/>
       <w:outlineLvl w:val="3"/>
     </w:pPr>
     <w:rPr>
-      <w:rFonts w:asciiTheme="majorHAnsi" w:eastAsiaTheme="majorEastAsia" w:hAnsiTheme="majorHAnsi" w:cstheme="majorBidi"/>
+      <w:rFonts w:eastAsiaTheme="majorEastAsia" w:cstheme="majorBidi"/>
       <w:b/>
       <w:bCs/>
       <w:color w:val="4F81BD" w:themeColor="accent1"/>
@@ -988,16 +3019,16 @@
     <w:uiPriority w:val="9"/>
     <w:unhideWhenUsed/>
     <w:qFormat/>
-    <w:rsid w:val="000B60CE"/>
+    <w:rsid w:val="008D00F6"/>
     <w:pPr>
       <w:keepNext/>
       <w:keepLines/>
       <w:pageBreakBefore/>
-      <w:spacing w:before="200" w:after="0"/>
+      <w:spacing w:after="0"/>
       <w:outlineLvl w:val="4"/>
     </w:pPr>
     <w:rPr>
-      <w:rFonts w:asciiTheme="majorHAnsi" w:eastAsiaTheme="majorEastAsia" w:hAnsiTheme="majorHAnsi" w:cstheme="majorBidi"/>
+      <w:rFonts w:eastAsiaTheme="majorEastAsia" w:cstheme="majorBidi"/>
       <w:i/>
       <w:iCs/>
       <w:color w:val="4F81BD" w:themeColor="accent1"/>
@@ -1010,14 +3041,15 @@
     <w:uiPriority w:val="9"/>
     <w:unhideWhenUsed/>
     <w:qFormat/>
+    <w:rsid w:val="008D00F6"/>
     <w:pPr>
       <w:keepNext/>
       <w:keepLines/>
-      <w:spacing w:before="200" w:after="0"/>
+      <w:spacing w:after="0"/>
       <w:outlineLvl w:val="5"/>
     </w:pPr>
     <w:rPr>
-      <w:rFonts w:asciiTheme="majorHAnsi" w:eastAsiaTheme="majorEastAsia" w:hAnsiTheme="majorHAnsi" w:cstheme="majorBidi"/>
+      <w:rFonts w:eastAsiaTheme="majorEastAsia" w:cstheme="majorBidi"/>
       <w:color w:val="4F81BD" w:themeColor="accent1"/>
     </w:rPr>
   </w:style>
@@ -1051,15 +3083,12 @@
   <w:style w:type="paragraph" w:styleId="BodyText">
     <w:name w:val="Body Text"/>
     <w:basedOn w:val="Normal"/>
+    <w:link w:val="BodyTextChar"/>
     <w:qFormat/>
     <w:rsid w:val="00177923"/>
     <w:pPr>
       <w:spacing w:before="180" w:after="180"/>
     </w:pPr>
-    <w:rPr>
-      <w:rFonts w:ascii="Arial" w:hAnsi="Arial"/>
-      <w:sz w:val="22"/>
-    </w:rPr>
   </w:style>
   <w:style w:type="paragraph" w:customStyle="1" w:styleId="FirstParagraph">
     <w:name w:val="First Paragraph"/>
@@ -1071,9 +3100,12 @@
   <w:style w:type="paragraph" w:customStyle="1" w:styleId="Compact">
     <w:name w:val="Compact"/>
     <w:basedOn w:val="BodyText"/>
+    <w:next w:val="Normal"/>
     <w:qFormat/>
+    <w:rsid w:val="0067701C"/>
     <w:pPr>
-      <w:spacing w:before="36" w:after="36"/>
+      <w:spacing w:before="0" w:after="0"/>
+      <w:ind w:left="576"/>
     </w:pPr>
   </w:style>
   <w:style w:type="paragraph" w:styleId="Title">
@@ -1102,7 +3134,12 @@
     <w:basedOn w:val="Title"/>
     <w:next w:val="BodyText"/>
     <w:qFormat/>
-    <w:rPr>
+    <w:rsid w:val="00D41F1B"/>
+    <w:pPr>
+      <w:spacing w:before="120" w:after="120"/>
+    </w:pPr>
+    <w:rPr>
+      <w:color w:val="1F497D" w:themeColor="text2"/>
       <w:sz w:val="30"/>
       <w:szCs w:val="30"/>
     </w:rPr>
@@ -1146,7 +3183,6 @@
       <w:spacing w:before="300" w:after="300"/>
     </w:pPr>
     <w:rPr>
-      <w:sz w:val="20"/>
       <w:szCs w:val="20"/>
     </w:rPr>
   </w:style>
@@ -1168,7 +3204,6 @@
     <w:rPr>
       <w:rFonts w:asciiTheme="majorHAnsi" w:eastAsiaTheme="majorEastAsia" w:hAnsiTheme="majorHAnsi" w:cstheme="majorBidi"/>
       <w:bCs/>
-      <w:sz w:val="20"/>
       <w:szCs w:val="20"/>
     </w:rPr>
   </w:style>
@@ -1740,6 +3775,16 @@
         <w:shd w:val="clear" w:color="auto" w:fill="DBE5F1" w:themeFill="accent1" w:themeFillTint="33"/>
       </w:tcPr>
     </w:tblStylePr>
+  </w:style>
+  <w:style w:type="character" w:customStyle="1" w:styleId="BodyTextChar">
+    <w:name w:val="Body Text Char"/>
+    <w:basedOn w:val="DefaultParagraphFont"/>
+    <w:link w:val="BodyText"/>
+    <w:rsid w:val="0017403F"/>
+    <w:rPr>
+      <w:rFonts w:ascii="Arial" w:hAnsi="Arial"/>
+      <w:sz w:val="22"/>
+    </w:rPr>
   </w:style>
 </w:styles>
 </file>
@@ -2060,4 +4105,16 @@
   </a:objectDefaults>
   <a:extraClrSchemeLst/>
 </a:theme>
+</file>
+
+<file path=customXml/item1.xml><?xml version="1.0" encoding="utf-8"?>
+<b:Sources xmlns:b="http://schemas.openxmlformats.org/officeDocument/2006/bibliography" xmlns="http://schemas.openxmlformats.org/officeDocument/2006/bibliography" SelectedStyle="\APASixthEditionOfficeOnline.xsl" StyleName="APA" Version="6"/>
+</file>
+
+<file path=customXml/itemProps1.xml><?xml version="1.0" encoding="utf-8"?>
+<ds:datastoreItem xmlns:ds="http://schemas.openxmlformats.org/officeDocument/2006/customXml" ds:itemID="{91E6016E-6EB3-4731-92DE-BC355863FD04}">
+  <ds:schemaRefs>
+    <ds:schemaRef ds:uri="http://schemas.openxmlformats.org/officeDocument/2006/bibliography"/>
+  </ds:schemaRefs>
+</ds:datastoreItem>
 </file>
</xml_diff>

<commit_message>
Tweaked number display on charts.
</commit_message>
<xml_diff>
--- a/County_Snapshot_Report.docx
+++ b/County_Snapshot_Report.docx
@@ -8,6 +8,19 @@
       </w:pPr>
       <w:bookmarkStart w:id="0" w:name="_GoBack"/>
       <w:bookmarkEnd w:id="0"/>
+    </w:p>
+    <w:p>
+      <w:pPr>
+        <w:spacing w:after="0"/>
+      </w:pPr>
+      <w:r>
+        <w:t>WordSummaryText1</w:t>
+      </w:r>
+    </w:p>
+    <w:p>
+      <w:pPr>
+        <w:spacing w:after="0"/>
+      </w:pPr>
     </w:p>
     <w:p>
       <w:pPr>
@@ -111,10 +124,18 @@
         <w:sectPr>
           <w:type w:val="continuous"/>
           <w:pgSz w:w="12240" w:h="15840" w:code="1"/>
-          <w:pgMar w:top="720" w:right="720" w:bottom="720" w:left="1170" w:header="288" w:footer="720" w:gutter="0"/>
+          <w:pgMar w:top="720" w:right="720" w:bottom="720" w:left="1080" w:header="288" w:footer="720" w:gutter="0"/>
           <w:cols w:num="2" w:space="720"/>
           <w:docGrid w:linePitch="326"/>
         </w:sectPr>
+      </w:pPr>
+    </w:p>
+    <w:p>
+      <w:pPr>
+        <w:spacing w:after="0"/>
+        <w:rPr>
+          <w:sz w:val="10"/>
+        </w:rPr>
       </w:pPr>
     </w:p>
     <w:p>
@@ -200,19 +221,26 @@
         <w:sectPr>
           <w:type w:val="continuous"/>
           <w:pgSz w:w="12240" w:h="15840" w:code="1"/>
-          <w:pgMar w:top="720" w:right="720" w:bottom="720" w:left="1170" w:header="288" w:footer="720" w:gutter="0"/>
+          <w:pgMar w:top="720" w:right="720" w:bottom="720" w:left="1080" w:header="288" w:footer="720" w:gutter="0"/>
           <w:cols w:num="2" w:space="720"/>
           <w:docGrid w:linePitch="326"/>
         </w:sectPr>
       </w:pPr>
     </w:p>
     <w:p>
-      <w:pPr>
-        <w:spacing w:after="0"/>
-      </w:pPr>
       <w:r>
         <w:br w:type="page"/>
       </w:r>
+    </w:p>
+    <w:p>
+      <w:pPr>
+        <w:spacing w:after="0"/>
+      </w:pPr>
+    </w:p>
+    <w:p>
+      <w:pPr>
+        <w:spacing w:after="0"/>
+      </w:pPr>
     </w:p>
     <w:p>
       <w:pPr>
@@ -248,7 +276,7 @@
           <w:footerReference w:type="default" r:id="rId13"/>
           <w:type w:val="continuous"/>
           <w:pgSz w:w="12240" w:h="15840" w:code="1"/>
-          <w:pgMar w:top="1620" w:right="720" w:bottom="720" w:left="720" w:header="15" w:footer="720" w:gutter="0"/>
+          <w:pgMar w:top="1620" w:right="720" w:bottom="720" w:left="720" w:header="15" w:footer="1575" w:gutter="0"/>
           <w:cols w:space="720"/>
           <w:docGrid w:linePitch="326"/>
         </w:sectPr>
@@ -297,7 +325,7 @@
         <w:sectPr>
           <w:type w:val="continuous"/>
           <w:pgSz w:w="12240" w:h="15840" w:code="1"/>
-          <w:pgMar w:top="720" w:right="720" w:bottom="720" w:left="1170" w:header="288" w:footer="720" w:gutter="0"/>
+          <w:pgMar w:top="720" w:right="720" w:bottom="720" w:left="900" w:header="288" w:footer="720" w:gutter="0"/>
           <w:cols w:num="2" w:space="720"/>
           <w:docGrid w:linePitch="326"/>
         </w:sectPr>
@@ -308,7 +336,10 @@
         <w:spacing w:before="240" w:after="0"/>
       </w:pPr>
       <w:r>
-        <w:t>WordSummary</w:t>
+        <w:t>Word</w:t>
+      </w:r>
+      <w:r>
+        <w:t>Sources</w:t>
       </w:r>
       <w:r>
         <w:t>1</w:t>
@@ -324,13 +355,55 @@
         <w:spacing w:before="240" w:after="0"/>
       </w:pPr>
       <w:r>
-        <w:t>WordSummaryText1</w:t>
+        <w:t>WordS</w:t>
       </w:r>
+      <w:r>
+        <w:t>ources</w:t>
+      </w:r>
+      <w:r>
+        <w:t>Text1</w:t>
+      </w:r>
+    </w:p>
+    <w:p>
+      <w:r>
+        <w:br w:type="page"/>
+      </w:r>
+    </w:p>
+    <w:p>
+      <w:pPr>
+        <w:spacing w:before="240" w:after="0"/>
+      </w:pPr>
+    </w:p>
+    <w:p>
+      <w:pPr>
+        <w:spacing w:before="240" w:after="0"/>
+      </w:pPr>
+      <w:r>
+        <w:t>WordSummary2</w:t>
+      </w:r>
+    </w:p>
+    <w:p>
+      <w:pPr>
+        <w:spacing w:after="0"/>
+      </w:pPr>
+    </w:p>
+    <w:p>
+      <w:pPr>
+        <w:spacing w:before="240" w:after="0"/>
+      </w:pPr>
+      <w:r>
+        <w:t>WordSummaryText2</w:t>
+      </w:r>
+    </w:p>
+    <w:p>
+      <w:pPr>
+        <w:spacing w:before="240" w:after="0"/>
+      </w:pPr>
     </w:p>
     <w:sectPr>
       <w:type w:val="continuous"/>
       <w:pgSz w:w="12240" w:h="15840" w:code="1"/>
-      <w:pgMar w:top="720" w:right="720" w:bottom="720" w:left="720" w:header="288" w:footer="1950" w:gutter="0"/>
+      <w:pgMar w:top="720" w:right="720" w:bottom="720" w:left="720" w:header="180" w:footer="1575" w:gutter="0"/>
       <w:cols w:space="720"/>
       <w:docGrid w:linePitch="326"/>
     </w:sectPr>
@@ -371,6 +444,7 @@
       <w:tabs>
         <w:tab w:val="clear" w:pos="4680"/>
         <w:tab w:val="clear" w:pos="9360"/>
+        <w:tab w:val="left" w:pos="1875"/>
         <w:tab w:val="center" w:pos="5400"/>
       </w:tabs>
     </w:pPr>
@@ -390,7 +464,7 @@
           <wp:extent cx="908050" cy="646430"/>
           <wp:effectExtent l="0" t="0" r="6350" b="1270"/>
           <wp:wrapNone/>
-          <wp:docPr id="5" name="Picture 5" descr="C:\Users\dbaldrid\Desktop\Projects\Lets Get Healthy California\LGHC Logos\lghc-white.png"/>
+          <wp:docPr id="33" name="Picture 33" descr="C:\Users\dbaldrid\Desktop\Projects\Lets Get Healthy California\LGHC Logos\lghc-white.png"/>
           <wp:cNvGraphicFramePr>
             <a:graphicFrameLocks xmlns:a="http://schemas.openxmlformats.org/drawingml/2006/main" noChangeAspect="1"/>
           </wp:cNvGraphicFramePr>
@@ -772,6 +846,9 @@
     <w:r>
       <w:tab/>
     </w:r>
+    <w:r>
+      <w:tab/>
+    </w:r>
   </w:p>
 </w:ftr>
 </file>
@@ -803,7 +880,7 @@
           <wp:extent cx="908050" cy="646430"/>
           <wp:effectExtent l="0" t="0" r="6350" b="1270"/>
           <wp:wrapNone/>
-          <wp:docPr id="7" name="Picture 7" descr="C:\Users\dbaldrid\Desktop\Projects\Lets Get Healthy California\LGHC Logos\lghc-white.png"/>
+          <wp:docPr id="35" name="Picture 35" descr="C:\Users\dbaldrid\Desktop\Projects\Lets Get Healthy California\LGHC Logos\lghc-white.png"/>
           <wp:cNvGraphicFramePr>
             <a:graphicFrameLocks xmlns:a="http://schemas.openxmlformats.org/drawingml/2006/main" noChangeAspect="1"/>
           </wp:cNvGraphicFramePr>
@@ -1194,79 +1271,7 @@
   <w:p>
     <w:pPr>
       <w:pStyle w:val="Footer"/>
-      <w:tabs>
-        <w:tab w:val="clear" w:pos="4680"/>
-        <w:tab w:val="clear" w:pos="9360"/>
-        <w:tab w:val="center" w:pos="5400"/>
-      </w:tabs>
     </w:pPr>
-    <w:r>
-      <w:rPr>
-        <w:noProof/>
-      </w:rPr>
-      <w:drawing>
-        <wp:anchor distT="0" distB="0" distL="114300" distR="114300" simplePos="0" relativeHeight="251675648" behindDoc="0" locked="0" layoutInCell="1" allowOverlap="1" wp14:anchorId="25768C0D" wp14:editId="4FE79BE6">
-          <wp:simplePos x="0" y="0"/>
-          <wp:positionH relativeFrom="column">
-            <wp:posOffset>-209550</wp:posOffset>
-          </wp:positionH>
-          <wp:positionV relativeFrom="paragraph">
-            <wp:posOffset>-219710</wp:posOffset>
-          </wp:positionV>
-          <wp:extent cx="908050" cy="646430"/>
-          <wp:effectExtent l="0" t="0" r="6350" b="1270"/>
-          <wp:wrapNone/>
-          <wp:docPr id="14" name="Picture 14" descr="C:\Users\dbaldrid\Desktop\Projects\Lets Get Healthy California\LGHC Logos\lghc-white.png"/>
-          <wp:cNvGraphicFramePr>
-            <a:graphicFrameLocks xmlns:a="http://schemas.openxmlformats.org/drawingml/2006/main" noChangeAspect="1"/>
-          </wp:cNvGraphicFramePr>
-          <a:graphic xmlns:a="http://schemas.openxmlformats.org/drawingml/2006/main">
-            <a:graphicData uri="http://schemas.openxmlformats.org/drawingml/2006/picture">
-              <pic:pic xmlns:pic="http://schemas.openxmlformats.org/drawingml/2006/picture">
-                <pic:nvPicPr>
-                  <pic:cNvPr id="1026" name="Picture 2" descr="C:\Users\dbaldrid\Desktop\Projects\Lets Get Healthy California\LGHC Logos\lghc-white.png"/>
-                  <pic:cNvPicPr>
-                    <a:picLocks noChangeAspect="1" noChangeArrowheads="1"/>
-                  </pic:cNvPicPr>
-                </pic:nvPicPr>
-                <pic:blipFill>
-                  <a:blip r:embed="rId1">
-                    <a:extLst>
-                      <a:ext uri="{28A0092B-C50C-407E-A947-70E740481C1C}">
-                        <a14:useLocalDpi xmlns:a14="http://schemas.microsoft.com/office/drawing/2010/main" val="0"/>
-                      </a:ext>
-                    </a:extLst>
-                  </a:blip>
-                  <a:srcRect/>
-                  <a:stretch>
-                    <a:fillRect/>
-                  </a:stretch>
-                </pic:blipFill>
-                <pic:spPr bwMode="auto">
-                  <a:xfrm>
-                    <a:off x="0" y="0"/>
-                    <a:ext cx="908050" cy="646430"/>
-                  </a:xfrm>
-                  <a:prstGeom prst="rect">
-                    <a:avLst/>
-                  </a:prstGeom>
-                  <a:noFill/>
-                  <a:extLst>
-                    <a:ext uri="{909E8E84-426E-40DD-AFC4-6F175D3DCCD1}">
-                      <a14:hiddenFill xmlns:a14="http://schemas.microsoft.com/office/drawing/2010/main">
-                        <a:solidFill>
-                          <a:srgbClr val="FFFFFF"/>
-                        </a:solidFill>
-                      </a14:hiddenFill>
-                    </a:ext>
-                  </a:extLst>
-                </pic:spPr>
-              </pic:pic>
-            </a:graphicData>
-          </a:graphic>
-        </wp:anchor>
-      </w:drawing>
-    </w:r>
     <w:r>
       <w:rPr>
         <w:noProof/>
@@ -1274,18 +1279,18 @@
       <mc:AlternateContent>
         <mc:Choice Requires="wps">
           <w:drawing>
-            <wp:anchor distT="0" distB="0" distL="114300" distR="114300" simplePos="0" relativeHeight="251674624" behindDoc="1" locked="0" layoutInCell="1" allowOverlap="1" wp14:anchorId="0354A3D8" wp14:editId="611E4E6A">
+            <wp:anchor distT="0" distB="0" distL="114300" distR="114300" simplePos="0" relativeHeight="251681792" behindDoc="0" locked="0" layoutInCell="1" allowOverlap="1">
               <wp:simplePos x="0" y="0"/>
               <wp:positionH relativeFrom="page">
-                <wp:posOffset>19050</wp:posOffset>
+                <wp:posOffset>0</wp:posOffset>
               </wp:positionH>
               <wp:positionV relativeFrom="paragraph">
-                <wp:posOffset>-488315</wp:posOffset>
+                <wp:posOffset>50800</wp:posOffset>
               </wp:positionV>
-              <wp:extent cx="7753350" cy="180975"/>
-              <wp:effectExtent l="57150" t="19050" r="57150" b="85725"/>
+              <wp:extent cx="7791450" cy="190500"/>
+              <wp:effectExtent l="57150" t="19050" r="57150" b="76200"/>
               <wp:wrapNone/>
-              <wp:docPr id="9" name="Rectangle 9"/>
+              <wp:docPr id="75" name="Rectangle 75"/>
               <wp:cNvGraphicFramePr/>
               <a:graphic xmlns:a="http://schemas.openxmlformats.org/drawingml/2006/main">
                 <a:graphicData uri="http://schemas.microsoft.com/office/word/2010/wordprocessingShape">
@@ -1294,7 +1299,7 @@
                     <wps:spPr>
                       <a:xfrm>
                         <a:off x="0" y="0"/>
-                        <a:ext cx="7753350" cy="180975"/>
+                        <a:ext cx="7791450" cy="190500"/>
                       </a:xfrm>
                       <a:prstGeom prst="rect">
                         <a:avLst/>
@@ -1340,7 +1345,7 @@
         </mc:Choice>
         <mc:Fallback>
           <w:pict>
-            <v:rect w14:anchorId="1D076D9A" id="Rectangle 9" o:spid="_x0000_s1026" style="position:absolute;margin-left:1.5pt;margin-top:-38.45pt;width:610.5pt;height:14.25pt;z-index:-251641856;visibility:visible;mso-wrap-style:square;mso-width-percent:0;mso-height-percent:0;mso-wrap-distance-left:9pt;mso-wrap-distance-top:0;mso-wrap-distance-right:9pt;mso-wrap-distance-bottom:0;mso-position-horizontal:absolute;mso-position-horizontal-relative:page;mso-position-vertical:absolute;mso-position-vertical-relative:text;mso-width-percent:0;mso-height-percent:0;mso-width-relative:margin;mso-height-relative:margin;v-text-anchor:middle" o:gfxdata="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" fillcolor="#f79646 [3209]" stroked="f">
+            <v:rect w14:anchorId="4DBAC86F" id="Rectangle 75" o:spid="_x0000_s1026" style="position:absolute;margin-left:0;margin-top:4pt;width:613.5pt;height:15pt;z-index:251681792;visibility:visible;mso-wrap-style:square;mso-width-percent:0;mso-height-percent:0;mso-wrap-distance-left:9pt;mso-wrap-distance-top:0;mso-wrap-distance-right:9pt;mso-wrap-distance-bottom:0;mso-position-horizontal:absolute;mso-position-horizontal-relative:page;mso-position-vertical:absolute;mso-position-vertical-relative:text;mso-width-percent:0;mso-height-percent:0;mso-width-relative:margin;mso-height-relative:margin;v-text-anchor:middle" o:gfxdata="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" fillcolor="#f79646 [3209]" stroked="f">
               <v:shadow on="t" color="black" opacity="22937f" origin=",.5" offset="0,.63889mm"/>
               <w10:wrap anchorx="page"/>
             </v:rect>
@@ -1355,18 +1360,18 @@
       <mc:AlternateContent>
         <mc:Choice Requires="wps">
           <w:drawing>
-            <wp:anchor distT="0" distB="0" distL="114300" distR="114300" simplePos="0" relativeHeight="251673600" behindDoc="1" locked="0" layoutInCell="1" allowOverlap="1" wp14:anchorId="62B31425" wp14:editId="0B18C5E8">
+            <wp:anchor distT="0" distB="0" distL="114300" distR="114300" simplePos="0" relativeHeight="251680768" behindDoc="0" locked="0" layoutInCell="1" allowOverlap="1">
               <wp:simplePos x="0" y="0"/>
-              <wp:positionH relativeFrom="page">
-                <wp:posOffset>19050</wp:posOffset>
+              <wp:positionH relativeFrom="column">
+                <wp:posOffset>-457200</wp:posOffset>
               </wp:positionH>
               <wp:positionV relativeFrom="paragraph">
-                <wp:posOffset>-297815</wp:posOffset>
+                <wp:posOffset>222250</wp:posOffset>
               </wp:positionV>
-              <wp:extent cx="7753350" cy="895350"/>
-              <wp:effectExtent l="57150" t="19050" r="57150" b="76200"/>
+              <wp:extent cx="7743825" cy="914400"/>
+              <wp:effectExtent l="57150" t="19050" r="85725" b="95250"/>
               <wp:wrapNone/>
-              <wp:docPr id="10" name="Rectangle 10"/>
+              <wp:docPr id="74" name="Rectangle 74"/>
               <wp:cNvGraphicFramePr/>
               <a:graphic xmlns:a="http://schemas.openxmlformats.org/drawingml/2006/main">
                 <a:graphicData uri="http://schemas.microsoft.com/office/word/2010/wordprocessingShape">
@@ -1375,7 +1380,7 @@
                     <wps:spPr>
                       <a:xfrm>
                         <a:off x="0" y="0"/>
-                        <a:ext cx="7753350" cy="895350"/>
+                        <a:ext cx="7743825" cy="914400"/>
                       </a:xfrm>
                       <a:prstGeom prst="rect">
                         <a:avLst/>
@@ -1383,9 +1388,6 @@
                       <a:solidFill>
                         <a:schemeClr val="accent1"/>
                       </a:solidFill>
-                      <a:ln>
-                        <a:noFill/>
-                      </a:ln>
                     </wps:spPr>
                     <wps:style>
                       <a:lnRef idx="1">
@@ -1403,11 +1405,336 @@
                     </wps:style>
                     <wps:txbx>
                       <w:txbxContent>
+                        <w:tbl>
+                          <w:tblPr>
+                            <w:tblStyle w:val="TableGrid"/>
+                            <w:tblW w:w="0" w:type="auto"/>
+                            <w:tblBorders>
+                              <w:top w:val="none" w:sz="0" w:space="0" w:color="auto"/>
+                              <w:left w:val="none" w:sz="0" w:space="0" w:color="auto"/>
+                              <w:bottom w:val="none" w:sz="0" w:space="0" w:color="auto"/>
+                              <w:right w:val="none" w:sz="0" w:space="0" w:color="auto"/>
+                              <w:insideH w:val="none" w:sz="0" w:space="0" w:color="auto"/>
+                              <w:insideV w:val="none" w:sz="0" w:space="0" w:color="auto"/>
+                            </w:tblBorders>
+                            <w:tblLook w:val="04A0" w:firstRow="1" w:lastRow="0" w:firstColumn="1" w:lastColumn="0" w:noHBand="0" w:noVBand="1"/>
+                          </w:tblPr>
+                          <w:tblGrid>
+                            <w:gridCol w:w="2785"/>
+                            <w:gridCol w:w="6660"/>
+                            <w:gridCol w:w="2438"/>
+                          </w:tblGrid>
+                          <w:tr>
+                            <w:trPr>
+                              <w:trHeight w:val="1073"/>
+                            </w:trPr>
+                            <w:tc>
+                              <w:tcPr>
+                                <w:tcW w:w="2785" w:type="dxa"/>
+                                <w:vAlign w:val="center"/>
+                              </w:tcPr>
+                              <w:p>
+                                <w:pPr>
+                                  <w:jc w:val="center"/>
+                                </w:pPr>
+                                <w:r>
+                                  <w:rPr>
+                                    <w:noProof/>
+                                  </w:rPr>
+                                  <w:drawing>
+                                    <wp:inline distT="0" distB="0" distL="0" distR="0" wp14:anchorId="21E2B1FE" wp14:editId="0C9B02E6">
+                                      <wp:extent cx="908050" cy="646430"/>
+                                      <wp:effectExtent l="0" t="0" r="6350" b="1270"/>
+                                      <wp:docPr id="4" name="Picture 4" descr="C:\Users\dbaldrid\Desktop\Projects\Lets Get Healthy California\LGHC Logos\lghc-white.png"/>
+                                      <wp:cNvGraphicFramePr/>
+                                      <a:graphic xmlns:a="http://schemas.openxmlformats.org/drawingml/2006/main">
+                                        <a:graphicData uri="http://schemas.openxmlformats.org/drawingml/2006/picture">
+                                          <pic:pic xmlns:pic="http://schemas.openxmlformats.org/drawingml/2006/picture">
+                                            <pic:nvPicPr>
+                                              <pic:cNvPr id="33" name="Picture 33" descr="C:\Users\dbaldrid\Desktop\Projects\Lets Get Healthy California\LGHC Logos\lghc-white.png"/>
+                                              <pic:cNvPicPr/>
+                                            </pic:nvPicPr>
+                                            <pic:blipFill>
+                                              <a:blip r:embed="rId1">
+                                                <a:extLst>
+                                                  <a:ext uri="{28A0092B-C50C-407E-A947-70E740481C1C}">
+                                                    <a14:useLocalDpi xmlns:a14="http://schemas.microsoft.com/office/drawing/2010/main" val="0"/>
+                                                  </a:ext>
+                                                </a:extLst>
+                                              </a:blip>
+                                              <a:srcRect/>
+                                              <a:stretch>
+                                                <a:fillRect/>
+                                              </a:stretch>
+                                            </pic:blipFill>
+                                            <pic:spPr bwMode="auto">
+                                              <a:xfrm>
+                                                <a:off x="0" y="0"/>
+                                                <a:ext cx="908050" cy="646430"/>
+                                              </a:xfrm>
+                                              <a:prstGeom prst="rect">
+                                                <a:avLst/>
+                                              </a:prstGeom>
+                                              <a:noFill/>
+                                              <a:extLst>
+                                                <a:ext uri="{909E8E84-426E-40DD-AFC4-6F175D3DCCD1}">
+                                                  <a14:hiddenFill xmlns:a14="http://schemas.microsoft.com/office/drawing/2010/main">
+                                                    <a:solidFill>
+                                                      <a:srgbClr val="FFFFFF"/>
+                                                    </a:solidFill>
+                                                  </a14:hiddenFill>
+                                                </a:ext>
+                                              </a:extLst>
+                                            </pic:spPr>
+                                          </pic:pic>
+                                        </a:graphicData>
+                                      </a:graphic>
+                                    </wp:inline>
+                                  </w:drawing>
+                                </w:r>
+                              </w:p>
+                            </w:tc>
+                            <w:tc>
+                              <w:tcPr>
+                                <w:tcW w:w="6660" w:type="dxa"/>
+                                <w:vAlign w:val="center"/>
+                              </w:tcPr>
+                              <w:p>
+                                <w:pPr>
+                                  <w:jc w:val="center"/>
+                                  <w:rPr>
+                                    <w:b/>
+                                    <w:i/>
+                                    <w:color w:val="FFFFFF" w:themeColor="background1"/>
+                                  </w:rPr>
+                                </w:pPr>
+                                <w:r>
+                                  <w:rPr>
+                                    <w:b/>
+                                    <w:i/>
+                                    <w:color w:val="FFFFFF" w:themeColor="background1"/>
+                                  </w:rPr>
+                                  <w:t xml:space="preserve">Building it together: A </w:t>
+                                </w:r>
+                                <w:r>
+                                  <w:rPr>
+                                    <w:b/>
+                                    <w:i/>
+                                    <w:color w:val="FFFFFF" w:themeColor="background1"/>
+                                    <w:u w:val="single"/>
+                                  </w:rPr>
+                                  <w:t>Safe</w:t>
+                                </w:r>
+                                <w:r>
+                                  <w:rPr>
+                                    <w:b/>
+                                    <w:i/>
+                                    <w:color w:val="FFFFFF" w:themeColor="background1"/>
+                                  </w:rPr>
+                                  <w:t xml:space="preserve"> and </w:t>
+                                </w:r>
+                                <w:r>
+                                  <w:rPr>
+                                    <w:b/>
+                                    <w:i/>
+                                    <w:color w:val="FFFFFF" w:themeColor="background1"/>
+                                    <w:u w:val="single"/>
+                                  </w:rPr>
+                                  <w:t>Healthy</w:t>
+                                </w:r>
+                                <w:r>
+                                  <w:rPr>
+                                    <w:b/>
+                                    <w:i/>
+                                    <w:color w:val="FFFFFF" w:themeColor="background1"/>
+                                  </w:rPr>
+                                  <w:t xml:space="preserve"> California for </w:t>
+                                </w:r>
+                                <w:r>
+                                  <w:rPr>
+                                    <w:b/>
+                                    <w:i/>
+                                    <w:color w:val="FFFFFF" w:themeColor="background1"/>
+                                    <w:u w:val="single"/>
+                                  </w:rPr>
+                                  <w:t>All</w:t>
+                                </w:r>
+                                <w:r>
+                                  <w:rPr>
+                                    <w:b/>
+                                    <w:i/>
+                                    <w:color w:val="FFFFFF" w:themeColor="background1"/>
+                                  </w:rPr>
+                                  <w:t>!</w:t>
+                                </w:r>
+                              </w:p>
+                            </w:tc>
+                            <w:tc>
+                              <w:tcPr>
+                                <w:tcW w:w="2438" w:type="dxa"/>
+                              </w:tcPr>
+                              <w:p>
+                                <w:pPr>
+                                  <w:jc w:val="center"/>
+                                </w:pPr>
+                              </w:p>
+                            </w:tc>
+                          </w:tr>
+                          <w:tr>
+                            <w:trPr>
+                              <w:trHeight w:val="173"/>
+                            </w:trPr>
+                            <w:tc>
+                              <w:tcPr>
+                                <w:tcW w:w="2785" w:type="dxa"/>
+                              </w:tcPr>
+                              <w:p>
+                                <w:pPr>
+                                  <w:jc w:val="center"/>
+                                </w:pPr>
+                              </w:p>
+                            </w:tc>
+                            <w:tc>
+                              <w:tcPr>
+                                <w:tcW w:w="6660" w:type="dxa"/>
+                              </w:tcPr>
+                              <w:p>
+                                <w:pPr>
+                                  <w:jc w:val="center"/>
+                                </w:pPr>
+                              </w:p>
+                            </w:tc>
+                            <w:tc>
+                              <w:tcPr>
+                                <w:tcW w:w="2438" w:type="dxa"/>
+                              </w:tcPr>
+                              <w:p>
+                                <w:pPr>
+                                  <w:jc w:val="center"/>
+                                </w:pPr>
+                              </w:p>
+                            </w:tc>
+                          </w:tr>
+                        </w:tbl>
                         <w:p>
                           <w:pPr>
                             <w:jc w:val="center"/>
                           </w:pPr>
                         </w:p>
+                      </w:txbxContent>
+                    </wps:txbx>
+                    <wps:bodyPr rot="0" spcFirstLastPara="0" vertOverflow="overflow" horzOverflow="overflow" vert="horz" wrap="square" lIns="91440" tIns="45720" rIns="91440" bIns="45720" numCol="1" spcCol="0" rtlCol="0" fromWordArt="0" anchor="ctr" anchorCtr="0" forceAA="0" compatLnSpc="1">
+                      <a:prstTxWarp prst="textNoShape">
+                        <a:avLst/>
+                      </a:prstTxWarp>
+                      <a:noAutofit/>
+                    </wps:bodyPr>
+                  </wps:wsp>
+                </a:graphicData>
+              </a:graphic>
+            </wp:anchor>
+          </w:drawing>
+        </mc:Choice>
+        <mc:Fallback>
+          <w:pict>
+            <v:rect id="Rectangle 74" o:spid="_x0000_s1028" style="position:absolute;margin-left:-36pt;margin-top:17.5pt;width:609.75pt;height:1in;z-index:251680768;visibility:visible;mso-wrap-style:square;mso-wrap-distance-left:9pt;mso-wrap-distance-top:0;mso-wrap-distance-right:9pt;mso-wrap-distance-bottom:0;mso-position-horizontal:absolute;mso-position-horizontal-relative:text;mso-position-vertical:absolute;mso-position-vertical-relative:text;v-text-anchor:middle" o:gfxdata="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" fillcolor="#4f81bd [3204]" strokecolor="#4579b8 [3044]">
+              <v:shadow on="t" color="black" opacity="22937f" origin=",.5" offset="0,.63889mm"/>
+              <v:textbox>
+                <w:txbxContent>
+                  <w:tbl>
+                    <w:tblPr>
+                      <w:tblStyle w:val="TableGrid"/>
+                      <w:tblW w:w="0" w:type="auto"/>
+                      <w:tblBorders>
+                        <w:top w:val="none" w:sz="0" w:space="0" w:color="auto"/>
+                        <w:left w:val="none" w:sz="0" w:space="0" w:color="auto"/>
+                        <w:bottom w:val="none" w:sz="0" w:space="0" w:color="auto"/>
+                        <w:right w:val="none" w:sz="0" w:space="0" w:color="auto"/>
+                        <w:insideH w:val="none" w:sz="0" w:space="0" w:color="auto"/>
+                        <w:insideV w:val="none" w:sz="0" w:space="0" w:color="auto"/>
+                      </w:tblBorders>
+                      <w:tblLook w:val="04A0" w:firstRow="1" w:lastRow="0" w:firstColumn="1" w:lastColumn="0" w:noHBand="0" w:noVBand="1"/>
+                    </w:tblPr>
+                    <w:tblGrid>
+                      <w:gridCol w:w="2785"/>
+                      <w:gridCol w:w="6660"/>
+                      <w:gridCol w:w="2438"/>
+                    </w:tblGrid>
+                    <w:tr>
+                      <w:trPr>
+                        <w:trHeight w:val="1073"/>
+                      </w:trPr>
+                      <w:tc>
+                        <w:tcPr>
+                          <w:tcW w:w="2785" w:type="dxa"/>
+                          <w:vAlign w:val="center"/>
+                        </w:tcPr>
+                        <w:p>
+                          <w:pPr>
+                            <w:jc w:val="center"/>
+                          </w:pPr>
+                          <w:r>
+                            <w:rPr>
+                              <w:noProof/>
+                            </w:rPr>
+                            <w:drawing>
+                              <wp:inline distT="0" distB="0" distL="0" distR="0" wp14:anchorId="21E2B1FE" wp14:editId="0C9B02E6">
+                                <wp:extent cx="908050" cy="646430"/>
+                                <wp:effectExtent l="0" t="0" r="6350" b="1270"/>
+                                <wp:docPr id="4" name="Picture 4" descr="C:\Users\dbaldrid\Desktop\Projects\Lets Get Healthy California\LGHC Logos\lghc-white.png"/>
+                                <wp:cNvGraphicFramePr/>
+                                <a:graphic xmlns:a="http://schemas.openxmlformats.org/drawingml/2006/main">
+                                  <a:graphicData uri="http://schemas.openxmlformats.org/drawingml/2006/picture">
+                                    <pic:pic xmlns:pic="http://schemas.openxmlformats.org/drawingml/2006/picture">
+                                      <pic:nvPicPr>
+                                        <pic:cNvPr id="33" name="Picture 33" descr="C:\Users\dbaldrid\Desktop\Projects\Lets Get Healthy California\LGHC Logos\lghc-white.png"/>
+                                        <pic:cNvPicPr/>
+                                      </pic:nvPicPr>
+                                      <pic:blipFill>
+                                        <a:blip r:embed="rId1">
+                                          <a:extLst>
+                                            <a:ext uri="{28A0092B-C50C-407E-A947-70E740481C1C}">
+                                              <a14:useLocalDpi xmlns:a14="http://schemas.microsoft.com/office/drawing/2010/main" val="0"/>
+                                            </a:ext>
+                                          </a:extLst>
+                                        </a:blip>
+                                        <a:srcRect/>
+                                        <a:stretch>
+                                          <a:fillRect/>
+                                        </a:stretch>
+                                      </pic:blipFill>
+                                      <pic:spPr bwMode="auto">
+                                        <a:xfrm>
+                                          <a:off x="0" y="0"/>
+                                          <a:ext cx="908050" cy="646430"/>
+                                        </a:xfrm>
+                                        <a:prstGeom prst="rect">
+                                          <a:avLst/>
+                                        </a:prstGeom>
+                                        <a:noFill/>
+                                        <a:extLst>
+                                          <a:ext uri="{909E8E84-426E-40DD-AFC4-6F175D3DCCD1}">
+                                            <a14:hiddenFill xmlns:a14="http://schemas.microsoft.com/office/drawing/2010/main">
+                                              <a:solidFill>
+                                                <a:srgbClr val="FFFFFF"/>
+                                              </a:solidFill>
+                                            </a14:hiddenFill>
+                                          </a:ext>
+                                        </a:extLst>
+                                      </pic:spPr>
+                                    </pic:pic>
+                                  </a:graphicData>
+                                </a:graphic>
+                              </wp:inline>
+                            </w:drawing>
+                          </w:r>
+                        </w:p>
+                      </w:tc>
+                      <w:tc>
+                        <w:tcPr>
+                          <w:tcW w:w="6660" w:type="dxa"/>
+                          <w:vAlign w:val="center"/>
+                        </w:tcPr>
                         <w:p>
                           <w:pPr>
                             <w:jc w:val="center"/>
@@ -1477,111 +1804,54 @@
                             <w:t>!</w:t>
                           </w:r>
                         </w:p>
+                      </w:tc>
+                      <w:tc>
+                        <w:tcPr>
+                          <w:tcW w:w="2438" w:type="dxa"/>
+                        </w:tcPr>
                         <w:p>
                           <w:pPr>
                             <w:jc w:val="center"/>
                           </w:pPr>
                         </w:p>
-                      </w:txbxContent>
-                    </wps:txbx>
-                    <wps:bodyPr rot="0" spcFirstLastPara="0" vertOverflow="overflow" horzOverflow="overflow" vert="horz" wrap="square" lIns="91440" tIns="45720" rIns="91440" bIns="45720" numCol="1" spcCol="0" rtlCol="0" fromWordArt="0" anchor="ctr" anchorCtr="0" forceAA="0" compatLnSpc="1">
-                      <a:prstTxWarp prst="textNoShape">
-                        <a:avLst/>
-                      </a:prstTxWarp>
-                      <a:noAutofit/>
-                    </wps:bodyPr>
-                  </wps:wsp>
-                </a:graphicData>
-              </a:graphic>
-              <wp14:sizeRelH relativeFrom="margin">
-                <wp14:pctWidth>0</wp14:pctWidth>
-              </wp14:sizeRelH>
-              <wp14:sizeRelV relativeFrom="margin">
-                <wp14:pctHeight>0</wp14:pctHeight>
-              </wp14:sizeRelV>
-            </wp:anchor>
-          </w:drawing>
-        </mc:Choice>
-        <mc:Fallback>
-          <w:pict>
-            <v:rect w14:anchorId="62B31425" id="Rectangle 10" o:spid="_x0000_s1028" style="position:absolute;margin-left:1.5pt;margin-top:-23.45pt;width:610.5pt;height:70.5pt;z-index:-251642880;visibility:visible;mso-wrap-style:square;mso-width-percent:0;mso-height-percent:0;mso-wrap-distance-left:9pt;mso-wrap-distance-top:0;mso-wrap-distance-right:9pt;mso-wrap-distance-bottom:0;mso-position-horizontal:absolute;mso-position-horizontal-relative:page;mso-position-vertical:absolute;mso-position-vertical-relative:text;mso-width-percent:0;mso-height-percent:0;mso-width-relative:margin;mso-height-relative:margin;v-text-anchor:middle" o:gfxdata="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" fillcolor="#4f81bd [3204]" stroked="f">
-              <v:shadow on="t" color="black" opacity="22937f" origin=",.5" offset="0,.63889mm"/>
-              <v:textbox>
-                <w:txbxContent>
-                  <w:p>
-                    <w:pPr>
-                      <w:jc w:val="center"/>
-                    </w:pPr>
-                  </w:p>
-                  <w:p>
-                    <w:pPr>
-                      <w:jc w:val="center"/>
-                      <w:rPr>
-                        <w:b/>
-                        <w:i/>
-                        <w:color w:val="FFFFFF" w:themeColor="background1"/>
-                      </w:rPr>
-                    </w:pPr>
-                    <w:r>
-                      <w:rPr>
-                        <w:b/>
-                        <w:i/>
-                        <w:color w:val="FFFFFF" w:themeColor="background1"/>
-                      </w:rPr>
-                      <w:t xml:space="preserve">Building it together: A </w:t>
-                    </w:r>
-                    <w:r>
-                      <w:rPr>
-                        <w:b/>
-                        <w:i/>
-                        <w:color w:val="FFFFFF" w:themeColor="background1"/>
-                        <w:u w:val="single"/>
-                      </w:rPr>
-                      <w:t>Safe</w:t>
-                    </w:r>
-                    <w:r>
-                      <w:rPr>
-                        <w:b/>
-                        <w:i/>
-                        <w:color w:val="FFFFFF" w:themeColor="background1"/>
-                      </w:rPr>
-                      <w:t xml:space="preserve"> and </w:t>
-                    </w:r>
-                    <w:r>
-                      <w:rPr>
-                        <w:b/>
-                        <w:i/>
-                        <w:color w:val="FFFFFF" w:themeColor="background1"/>
-                        <w:u w:val="single"/>
-                      </w:rPr>
-                      <w:t>Healthy</w:t>
-                    </w:r>
-                    <w:r>
-                      <w:rPr>
-                        <w:b/>
-                        <w:i/>
-                        <w:color w:val="FFFFFF" w:themeColor="background1"/>
-                      </w:rPr>
-                      <w:t xml:space="preserve"> California for </w:t>
-                    </w:r>
-                    <w:r>
-                      <w:rPr>
-                        <w:b/>
-                        <w:i/>
-                        <w:color w:val="FFFFFF" w:themeColor="background1"/>
-                        <w:u w:val="single"/>
-                      </w:rPr>
-                      <w:t>All</w:t>
-                    </w:r>
-                    <w:r>
-                      <w:rPr>
-                        <w:b/>
-                        <w:i/>
-                        <w:color w:val="FFFFFF" w:themeColor="background1"/>
-                      </w:rPr>
-                      <w:t>!</w:t>
-                    </w:r>
-                  </w:p>
+                      </w:tc>
+                    </w:tr>
+                    <w:tr>
+                      <w:trPr>
+                        <w:trHeight w:val="173"/>
+                      </w:trPr>
+                      <w:tc>
+                        <w:tcPr>
+                          <w:tcW w:w="2785" w:type="dxa"/>
+                        </w:tcPr>
+                        <w:p>
+                          <w:pPr>
+                            <w:jc w:val="center"/>
+                          </w:pPr>
+                        </w:p>
+                      </w:tc>
+                      <w:tc>
+                        <w:tcPr>
+                          <w:tcW w:w="6660" w:type="dxa"/>
+                        </w:tcPr>
+                        <w:p>
+                          <w:pPr>
+                            <w:jc w:val="center"/>
+                          </w:pPr>
+                        </w:p>
+                      </w:tc>
+                      <w:tc>
+                        <w:tcPr>
+                          <w:tcW w:w="2438" w:type="dxa"/>
+                        </w:tcPr>
+                        <w:p>
+                          <w:pPr>
+                            <w:jc w:val="center"/>
+                          </w:pPr>
+                        </w:p>
+                      </w:tc>
+                    </w:tr>
+                  </w:tbl>
                   <w:p>
                     <w:pPr>
                       <w:jc w:val="center"/>
@@ -1589,14 +1859,10 @@
                   </w:p>
                 </w:txbxContent>
               </v:textbox>
-              <w10:wrap anchorx="page"/>
             </v:rect>
           </w:pict>
         </mc:Fallback>
       </mc:AlternateContent>
-    </w:r>
-    <w:r>
-      <w:tab/>
     </w:r>
   </w:p>
 </w:ftr>
@@ -1786,7 +2052,7 @@
               <wp:inline distT="0" distB="0" distL="0" distR="0" wp14:anchorId="69B4DD9A" wp14:editId="5AA65248">
                 <wp:extent cx="996696" cy="640080"/>
                 <wp:effectExtent l="0" t="0" r="0" b="7620"/>
-                <wp:docPr id="4" name="Picture 4" title="Let's Get Healthy California logo"/>
+                <wp:docPr id="32" name="Picture 32" title="Let's Get Healthy California logo"/>
                 <wp:cNvGraphicFramePr>
                   <a:graphicFrameLocks xmlns:a="http://schemas.openxmlformats.org/drawingml/2006/main" noChangeAspect="1"/>
                 </wp:cNvGraphicFramePr>
@@ -2041,7 +2307,7 @@
               <wp:inline distT="0" distB="0" distL="0" distR="0" wp14:anchorId="1CEC94E5" wp14:editId="3B18DCAC">
                 <wp:extent cx="996696" cy="640080"/>
                 <wp:effectExtent l="0" t="0" r="0" b="7620"/>
-                <wp:docPr id="6" name="Picture 6" title="Let's Get Healthy California logo"/>
+                <wp:docPr id="34" name="Picture 34" title="Let's Get Healthy California logo"/>
                 <wp:cNvGraphicFramePr>
                   <a:graphicFrameLocks xmlns:a="http://schemas.openxmlformats.org/drawingml/2006/main" noChangeAspect="1"/>
                 </wp:cNvGraphicFramePr>
@@ -2135,7 +2401,7 @@
   <w:tbl>
     <w:tblPr>
       <w:tblStyle w:val="TableGrid"/>
-      <w:tblW w:w="9533" w:type="dxa"/>
+      <w:tblW w:w="12233" w:type="dxa"/>
       <w:tblInd w:w="-713" w:type="dxa"/>
       <w:tblBorders>
         <w:top w:val="none" w:sz="0" w:space="0" w:color="auto"/>
@@ -2148,138 +2414,70 @@
       <w:tblLook w:val="04A0" w:firstRow="1" w:lastRow="0" w:firstColumn="1" w:lastColumn="0" w:noHBand="0" w:noVBand="1"/>
     </w:tblPr>
     <w:tblGrid>
-      <w:gridCol w:w="2970"/>
-      <w:gridCol w:w="6563"/>
+      <w:gridCol w:w="2507"/>
+      <w:gridCol w:w="7026"/>
+      <w:gridCol w:w="2700"/>
     </w:tblGrid>
     <w:tr>
       <w:trPr>
-        <w:trHeight w:val="453"/>
+        <w:trHeight w:val="363"/>
       </w:trPr>
       <w:tc>
         <w:tcPr>
-          <w:tcW w:w="2970" w:type="dxa"/>
+          <w:tcW w:w="2507" w:type="dxa"/>
+          <w:vAlign w:val="center"/>
         </w:tcPr>
         <w:p>
           <w:pPr>
             <w:pStyle w:val="Header"/>
-          </w:pPr>
-          <w:r>
+            <w:jc w:val="center"/>
             <w:rPr>
               <w:noProof/>
             </w:rPr>
-            <mc:AlternateContent>
-              <mc:Choice Requires="wps">
-                <w:drawing>
-                  <wp:anchor distT="0" distB="0" distL="114300" distR="114300" simplePos="0" relativeHeight="251679744" behindDoc="1" locked="0" layoutInCell="1" allowOverlap="1" wp14:anchorId="527D0DEB" wp14:editId="228BDC0C">
-                    <wp:simplePos x="0" y="0"/>
-                    <wp:positionH relativeFrom="margin">
-                      <wp:posOffset>-53975</wp:posOffset>
-                    </wp:positionH>
-                    <wp:positionV relativeFrom="paragraph">
-                      <wp:posOffset>9525</wp:posOffset>
-                    </wp:positionV>
-                    <wp:extent cx="7753350" cy="1066800"/>
-                    <wp:effectExtent l="57150" t="19050" r="57150" b="76200"/>
-                    <wp:wrapNone/>
-                    <wp:docPr id="8" name="Rectangle 8"/>
-                    <wp:cNvGraphicFramePr/>
-                    <a:graphic xmlns:a="http://schemas.openxmlformats.org/drawingml/2006/main">
-                      <a:graphicData uri="http://schemas.microsoft.com/office/word/2010/wordprocessingShape">
-                        <wps:wsp>
-                          <wps:cNvSpPr/>
-                          <wps:spPr>
-                            <a:xfrm>
-                              <a:off x="0" y="0"/>
-                              <a:ext cx="7753350" cy="1066800"/>
-                            </a:xfrm>
-                            <a:prstGeom prst="rect">
-                              <a:avLst/>
-                            </a:prstGeom>
-                            <a:gradFill flip="none" rotWithShape="1">
-                              <a:gsLst>
-                                <a:gs pos="0">
-                                  <a:schemeClr val="accent6">
-                                    <a:lumMod val="60000"/>
-                                    <a:lumOff val="40000"/>
-                                  </a:schemeClr>
-                                </a:gs>
-                                <a:gs pos="100000">
-                                  <a:schemeClr val="accent4">
-                                    <a:lumMod val="60000"/>
-                                    <a:lumOff val="40000"/>
-                                  </a:schemeClr>
-                                </a:gs>
-                              </a:gsLst>
-                              <a:lin ang="5400000" scaled="1"/>
-                              <a:tileRect/>
-                            </a:gradFill>
-                            <a:ln>
-                              <a:noFill/>
-                            </a:ln>
-                          </wps:spPr>
-                          <wps:style>
-                            <a:lnRef idx="1">
-                              <a:schemeClr val="accent1"/>
-                            </a:lnRef>
-                            <a:fillRef idx="3">
-                              <a:schemeClr val="accent1"/>
-                            </a:fillRef>
-                            <a:effectRef idx="2">
-                              <a:schemeClr val="accent1"/>
-                            </a:effectRef>
-                            <a:fontRef idx="minor">
-                              <a:schemeClr val="lt1"/>
-                            </a:fontRef>
-                          </wps:style>
-                          <wps:bodyPr rot="0" spcFirstLastPara="0" vertOverflow="overflow" horzOverflow="overflow" vert="horz" wrap="square" lIns="91440" tIns="45720" rIns="91440" bIns="45720" numCol="1" spcCol="0" rtlCol="0" fromWordArt="0" anchor="ctr" anchorCtr="0" forceAA="0" compatLnSpc="1">
-                            <a:prstTxWarp prst="textNoShape">
-                              <a:avLst/>
-                            </a:prstTxWarp>
-                            <a:noAutofit/>
-                          </wps:bodyPr>
-                        </wps:wsp>
-                      </a:graphicData>
-                    </a:graphic>
-                    <wp14:sizeRelH relativeFrom="margin">
-                      <wp14:pctWidth>0</wp14:pctWidth>
-                    </wp14:sizeRelH>
-                    <wp14:sizeRelV relativeFrom="margin">
-                      <wp14:pctHeight>0</wp14:pctHeight>
-                    </wp14:sizeRelV>
-                  </wp:anchor>
-                </w:drawing>
-              </mc:Choice>
-              <mc:Fallback>
-                <w:pict>
-                  <v:rect w14:anchorId="4398A954" id="Rectangle 8" o:spid="_x0000_s1026" style="position:absolute;margin-left:-4.25pt;margin-top:.75pt;width:610.5pt;height:84pt;z-index:-251636736;visibility:visible;mso-wrap-style:square;mso-width-percent:0;mso-height-percent:0;mso-wrap-distance-left:9pt;mso-wrap-distance-top:0;mso-wrap-distance-right:9pt;mso-wrap-distance-bottom:0;mso-position-horizontal:absolute;mso-position-horizontal-relative:margin;mso-position-vertical:absolute;mso-position-vertical-relative:text;mso-width-percent:0;mso-height-percent:0;mso-width-relative:margin;mso-height-relative:margin;v-text-anchor:middle" o:gfxdata="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" fillcolor="#fabf8f [1945]" stroked="f">
-                    <v:fill color2="#b2a1c7 [1943]" rotate="t" focus="100%" type="gradient"/>
-                    <v:shadow on="t" color="black" opacity="22937f" origin=",.5" offset="0,.63889mm"/>
-                    <w10:wrap anchorx="margin"/>
-                  </v:rect>
-                </w:pict>
-              </mc:Fallback>
-            </mc:AlternateContent>
-          </w:r>
+          </w:pPr>
         </w:p>
       </w:tc>
       <w:tc>
         <w:tcPr>
-          <w:tcW w:w="6563" w:type="dxa"/>
+          <w:tcW w:w="7026" w:type="dxa"/>
+          <w:vAlign w:val="center"/>
         </w:tcPr>
         <w:p>
           <w:pPr>
             <w:pStyle w:val="Header"/>
+            <w:jc w:val="center"/>
+            <w:rPr>
+              <w:rFonts w:ascii="Calibri Light" w:hAnsi="Calibri Light"/>
+              <w:color w:val="943634" w:themeColor="accent2" w:themeShade="BF"/>
+              <w:szCs w:val="20"/>
+            </w:rPr>
+          </w:pPr>
+        </w:p>
+      </w:tc>
+      <w:tc>
+        <w:tcPr>
+          <w:tcW w:w="2700" w:type="dxa"/>
+        </w:tcPr>
+        <w:p>
+          <w:pPr>
+            <w:pStyle w:val="Header"/>
+            <w:jc w:val="center"/>
+            <w:rPr>
+              <w:rFonts w:ascii="Calibri Light" w:hAnsi="Calibri Light"/>
+              <w:color w:val="943634" w:themeColor="accent2" w:themeShade="BF"/>
+              <w:szCs w:val="20"/>
+            </w:rPr>
           </w:pPr>
         </w:p>
       </w:tc>
     </w:tr>
     <w:tr>
       <w:trPr>
-        <w:trHeight w:val="695"/>
+        <w:trHeight w:val="80"/>
       </w:trPr>
       <w:tc>
         <w:tcPr>
-          <w:tcW w:w="2970" w:type="dxa"/>
+          <w:tcW w:w="2507" w:type="dxa"/>
           <w:vAlign w:val="center"/>
         </w:tcPr>
         <w:p>
@@ -2292,10 +2490,10 @@
               <w:noProof/>
             </w:rPr>
             <w:drawing>
-              <wp:inline distT="0" distB="0" distL="0" distR="0" wp14:anchorId="6A856C82" wp14:editId="1BA0A141">
+              <wp:inline distT="0" distB="0" distL="0" distR="0" wp14:anchorId="35E4BE0C" wp14:editId="235BABD3">
                 <wp:extent cx="996696" cy="640080"/>
                 <wp:effectExtent l="0" t="0" r="0" b="7620"/>
-                <wp:docPr id="13" name="Picture 13" title="Let's Get Healthy California logo"/>
+                <wp:docPr id="73" name="Picture 73" title="Let's Get Healthy California logo"/>
                 <wp:cNvGraphicFramePr>
                   <a:graphicFrameLocks xmlns:a="http://schemas.openxmlformats.org/drawingml/2006/main" noChangeAspect="1"/>
                 </wp:cNvGraphicFramePr>
@@ -2339,7 +2537,7 @@
       </w:tc>
       <w:tc>
         <w:tcPr>
-          <w:tcW w:w="6563" w:type="dxa"/>
+          <w:tcW w:w="7026" w:type="dxa"/>
           <w:vAlign w:val="center"/>
         </w:tcPr>
         <w:p>
@@ -2360,6 +2558,76 @@
           </w:r>
         </w:p>
       </w:tc>
+      <w:tc>
+        <w:tcPr>
+          <w:tcW w:w="2700" w:type="dxa"/>
+        </w:tcPr>
+        <w:p>
+          <w:pPr>
+            <w:pStyle w:val="Header"/>
+            <w:jc w:val="center"/>
+            <w:rPr>
+              <w:rFonts w:ascii="Calibri Light" w:hAnsi="Calibri Light"/>
+              <w:color w:val="943634" w:themeColor="accent2" w:themeShade="BF"/>
+              <w:szCs w:val="20"/>
+            </w:rPr>
+          </w:pPr>
+        </w:p>
+      </w:tc>
+    </w:tr>
+    <w:tr>
+      <w:trPr>
+        <w:trHeight w:val="80"/>
+      </w:trPr>
+      <w:tc>
+        <w:tcPr>
+          <w:tcW w:w="2507" w:type="dxa"/>
+          <w:vAlign w:val="center"/>
+        </w:tcPr>
+        <w:p>
+          <w:pPr>
+            <w:pStyle w:val="Header"/>
+            <w:jc w:val="center"/>
+            <w:rPr>
+              <w:noProof/>
+              <w:szCs w:val="20"/>
+            </w:rPr>
+          </w:pPr>
+        </w:p>
+      </w:tc>
+      <w:tc>
+        <w:tcPr>
+          <w:tcW w:w="7026" w:type="dxa"/>
+          <w:vAlign w:val="center"/>
+        </w:tcPr>
+        <w:p>
+          <w:pPr>
+            <w:pStyle w:val="Header"/>
+            <w:jc w:val="center"/>
+            <w:rPr>
+              <w:rFonts w:ascii="Calibri Light" w:hAnsi="Calibri Light"/>
+              <w:color w:val="943634" w:themeColor="accent2" w:themeShade="BF"/>
+              <w:szCs w:val="20"/>
+            </w:rPr>
+          </w:pPr>
+        </w:p>
+      </w:tc>
+      <w:tc>
+        <w:tcPr>
+          <w:tcW w:w="2700" w:type="dxa"/>
+        </w:tcPr>
+        <w:p>
+          <w:pPr>
+            <w:pStyle w:val="Header"/>
+            <w:jc w:val="center"/>
+            <w:rPr>
+              <w:rFonts w:ascii="Calibri Light" w:hAnsi="Calibri Light"/>
+              <w:color w:val="943634" w:themeColor="accent2" w:themeShade="BF"/>
+              <w:szCs w:val="20"/>
+            </w:rPr>
+          </w:pPr>
+        </w:p>
+      </w:tc>
     </w:tr>
   </w:tbl>
   <w:p>
@@ -2370,6 +2638,103 @@
         <w:tab w:val="clear" w:pos="9360"/>
       </w:tabs>
     </w:pPr>
+    <w:r>
+      <w:rPr>
+        <w:noProof/>
+      </w:rPr>
+      <mc:AlternateContent>
+        <mc:Choice Requires="wps">
+          <w:drawing>
+            <wp:anchor distT="0" distB="0" distL="114300" distR="114300" simplePos="0" relativeHeight="251679744" behindDoc="1" locked="0" layoutInCell="1" allowOverlap="1" wp14:anchorId="527D0DEB" wp14:editId="228BDC0C">
+              <wp:simplePos x="0" y="0"/>
+              <wp:positionH relativeFrom="margin">
+                <wp:posOffset>-447675</wp:posOffset>
+              </wp:positionH>
+              <wp:positionV relativeFrom="paragraph">
+                <wp:posOffset>-1442721</wp:posOffset>
+              </wp:positionV>
+              <wp:extent cx="7753350" cy="1476375"/>
+              <wp:effectExtent l="57150" t="19050" r="57150" b="85725"/>
+              <wp:wrapNone/>
+              <wp:docPr id="8" name="Rectangle 8"/>
+              <wp:cNvGraphicFramePr/>
+              <a:graphic xmlns:a="http://schemas.openxmlformats.org/drawingml/2006/main">
+                <a:graphicData uri="http://schemas.microsoft.com/office/word/2010/wordprocessingShape">
+                  <wps:wsp>
+                    <wps:cNvSpPr/>
+                    <wps:spPr>
+                      <a:xfrm>
+                        <a:off x="0" y="0"/>
+                        <a:ext cx="7753350" cy="1476375"/>
+                      </a:xfrm>
+                      <a:prstGeom prst="rect">
+                        <a:avLst/>
+                      </a:prstGeom>
+                      <a:gradFill flip="none" rotWithShape="1">
+                        <a:gsLst>
+                          <a:gs pos="0">
+                            <a:schemeClr val="accent6">
+                              <a:lumMod val="60000"/>
+                              <a:lumOff val="40000"/>
+                            </a:schemeClr>
+                          </a:gs>
+                          <a:gs pos="100000">
+                            <a:schemeClr val="accent4">
+                              <a:lumMod val="60000"/>
+                              <a:lumOff val="40000"/>
+                            </a:schemeClr>
+                          </a:gs>
+                        </a:gsLst>
+                        <a:lin ang="5400000" scaled="1"/>
+                        <a:tileRect/>
+                      </a:gradFill>
+                      <a:ln>
+                        <a:noFill/>
+                      </a:ln>
+                    </wps:spPr>
+                    <wps:style>
+                      <a:lnRef idx="1">
+                        <a:schemeClr val="accent1"/>
+                      </a:lnRef>
+                      <a:fillRef idx="3">
+                        <a:schemeClr val="accent1"/>
+                      </a:fillRef>
+                      <a:effectRef idx="2">
+                        <a:schemeClr val="accent1"/>
+                      </a:effectRef>
+                      <a:fontRef idx="minor">
+                        <a:schemeClr val="lt1"/>
+                      </a:fontRef>
+                    </wps:style>
+                    <wps:bodyPr rot="0" spcFirstLastPara="0" vertOverflow="overflow" horzOverflow="overflow" vert="horz" wrap="square" lIns="91440" tIns="45720" rIns="91440" bIns="45720" numCol="1" spcCol="0" rtlCol="0" fromWordArt="0" anchor="ctr" anchorCtr="0" forceAA="0" compatLnSpc="1">
+                      <a:prstTxWarp prst="textNoShape">
+                        <a:avLst/>
+                      </a:prstTxWarp>
+                      <a:noAutofit/>
+                    </wps:bodyPr>
+                  </wps:wsp>
+                </a:graphicData>
+              </a:graphic>
+              <wp14:sizeRelH relativeFrom="margin">
+                <wp14:pctWidth>0</wp14:pctWidth>
+              </wp14:sizeRelH>
+              <wp14:sizeRelV relativeFrom="margin">
+                <wp14:pctHeight>0</wp14:pctHeight>
+              </wp14:sizeRelV>
+            </wp:anchor>
+          </w:drawing>
+        </mc:Choice>
+        <mc:Fallback>
+          <w:pict>
+            <v:rect w14:anchorId="13F48B1E" id="Rectangle 8" o:spid="_x0000_s1026" style="position:absolute;margin-left:-35.25pt;margin-top:-113.6pt;width:610.5pt;height:116.25pt;z-index:-251636736;visibility:visible;mso-wrap-style:square;mso-width-percent:0;mso-height-percent:0;mso-wrap-distance-left:9pt;mso-wrap-distance-top:0;mso-wrap-distance-right:9pt;mso-wrap-distance-bottom:0;mso-position-horizontal:absolute;mso-position-horizontal-relative:margin;mso-position-vertical:absolute;mso-position-vertical-relative:text;mso-width-percent:0;mso-height-percent:0;mso-width-relative:margin;mso-height-relative:margin;v-text-anchor:middle" o:gfxdata="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" fillcolor="#fabf8f [1945]" stroked="f">
+              <v:fill color2="#b2a1c7 [1943]" rotate="t" focus="100%" type="gradient"/>
+              <v:shadow on="t" color="black" opacity="22937f" origin=",.5" offset="0,.63889mm"/>
+              <w10:wrap anchorx="margin"/>
+            </v:rect>
+          </w:pict>
+        </mc:Fallback>
+      </mc:AlternateContent>
+    </w:r>
   </w:p>
 </w:hdr>
 </file>
@@ -2930,11 +3295,12 @@
     <w:next w:val="BodyText"/>
     <w:uiPriority w:val="9"/>
     <w:qFormat/>
-    <w:rsid w:val="007431A3"/>
+    <w:rsid w:val="006436AA"/>
     <w:pPr>
       <w:keepNext/>
       <w:keepLines/>
       <w:spacing w:after="0"/>
+      <w:jc w:val="center"/>
       <w:outlineLvl w:val="0"/>
     </w:pPr>
     <w:rPr>
@@ -2952,19 +3318,17 @@
     <w:uiPriority w:val="9"/>
     <w:unhideWhenUsed/>
     <w:qFormat/>
-    <w:rsid w:val="00AF6EE6"/>
+    <w:rsid w:val="00A43324"/>
     <w:pPr>
       <w:keepNext/>
       <w:keepLines/>
       <w:spacing w:before="120" w:after="0"/>
-      <w:ind w:left="576"/>
       <w:outlineLvl w:val="1"/>
     </w:pPr>
     <w:rPr>
       <w:rFonts w:eastAsiaTheme="majorEastAsia" w:cstheme="majorBidi"/>
       <w:b/>
       <w:bCs/>
-      <w:color w:val="1F497D" w:themeColor="text2"/>
       <w:sz w:val="24"/>
       <w:szCs w:val="32"/>
     </w:rPr>
@@ -3102,10 +3466,10 @@
     <w:basedOn w:val="BodyText"/>
     <w:next w:val="Normal"/>
     <w:qFormat/>
-    <w:rsid w:val="0067701C"/>
+    <w:rsid w:val="004A6EF1"/>
     <w:pPr>
       <w:spacing w:before="0" w:after="0"/>
-      <w:ind w:left="576"/>
+      <w:ind w:left="144"/>
     </w:pPr>
   </w:style>
   <w:style w:type="paragraph" w:styleId="Title">
@@ -3131,16 +3495,16 @@
   </w:style>
   <w:style w:type="paragraph" w:styleId="Subtitle">
     <w:name w:val="Subtitle"/>
-    <w:basedOn w:val="Title"/>
+    <w:basedOn w:val="Heading1"/>
     <w:next w:val="BodyText"/>
     <w:qFormat/>
-    <w:rsid w:val="00D41F1B"/>
+    <w:rsid w:val="008351FD"/>
     <w:pPr>
       <w:spacing w:before="120" w:after="120"/>
+      <w:ind w:left="288"/>
     </w:pPr>
     <w:rPr>
-      <w:color w:val="1F497D" w:themeColor="text2"/>
-      <w:sz w:val="30"/>
+      <w:b w:val="0"/>
       <w:szCs w:val="30"/>
     </w:rPr>
   </w:style>
@@ -4112,7 +4476,7 @@
 </file>
 
 <file path=customXml/itemProps1.xml><?xml version="1.0" encoding="utf-8"?>
-<ds:datastoreItem xmlns:ds="http://schemas.openxmlformats.org/officeDocument/2006/customXml" ds:itemID="{91E6016E-6EB3-4731-92DE-BC355863FD04}">
+<ds:datastoreItem xmlns:ds="http://schemas.openxmlformats.org/officeDocument/2006/customXml" ds:itemID="{6A7EE6B3-27B2-4C25-9037-F8E9CDEA789E}">
   <ds:schemaRefs>
     <ds:schemaRef ds:uri="http://schemas.openxmlformats.org/officeDocument/2006/bibliography"/>
   </ds:schemaRefs>

</xml_diff>

<commit_message>
addiding hospitalization and numbers of bars text
</commit_message>
<xml_diff>
--- a/County_Snapshot_Report.docx
+++ b/County_Snapshot_Report.docx
@@ -1,13 +1,11 @@
 
 <file path=word/document.xml><?xml version="1.0" encoding="utf-8"?>
-<w:document xmlns:wpc="http://schemas.microsoft.com/office/word/2010/wordprocessingCanvas" xmlns:cx="http://schemas.microsoft.com/office/drawing/2014/chartex" xmlns:cx1="http://schemas.microsoft.com/office/drawing/2015/9/8/chartex" xmlns:mc="http://schemas.openxmlformats.org/markup-compatibility/2006" xmlns:o="urn:schemas-microsoft-com:office:office" xmlns:r="http://schemas.openxmlformats.org/officeDocument/2006/relationships" xmlns:m="http://schemas.openxmlformats.org/officeDocument/2006/math" xmlns:v="urn:schemas-microsoft-com:vml" xmlns:wp14="http://schemas.microsoft.com/office/word/2010/wordprocessingDrawing" xmlns:wp="http://schemas.openxmlformats.org/drawingml/2006/wordprocessingDrawing" xmlns:w10="urn:schemas-microsoft-com:office:word" xmlns:w="http://schemas.openxmlformats.org/wordprocessingml/2006/main" xmlns:w14="http://schemas.microsoft.com/office/word/2010/wordml" xmlns:w15="http://schemas.microsoft.com/office/word/2012/wordml" xmlns:w16se="http://schemas.microsoft.com/office/word/2015/wordml/symex" xmlns:wpg="http://schemas.microsoft.com/office/word/2010/wordprocessingGroup" xmlns:wpi="http://schemas.microsoft.com/office/word/2010/wordprocessingInk" xmlns:wne="http://schemas.microsoft.com/office/word/2006/wordml" xmlns:wps="http://schemas.microsoft.com/office/word/2010/wordprocessingShape" mc:Ignorable="w14 w15 w16se wp14">
+<w:document xmlns:wpc="http://schemas.microsoft.com/office/word/2010/wordprocessingCanvas" xmlns:mc="http://schemas.openxmlformats.org/markup-compatibility/2006" xmlns:o="urn:schemas-microsoft-com:office:office" xmlns:r="http://schemas.openxmlformats.org/officeDocument/2006/relationships" xmlns:m="http://schemas.openxmlformats.org/officeDocument/2006/math" xmlns:v="urn:schemas-microsoft-com:vml" xmlns:wp14="http://schemas.microsoft.com/office/word/2010/wordprocessingDrawing" xmlns:wp="http://schemas.openxmlformats.org/drawingml/2006/wordprocessingDrawing" xmlns:w10="urn:schemas-microsoft-com:office:word" xmlns:w="http://schemas.openxmlformats.org/wordprocessingml/2006/main" xmlns:w14="http://schemas.microsoft.com/office/word/2010/wordml" xmlns:wpg="http://schemas.microsoft.com/office/word/2010/wordprocessingGroup" xmlns:wpi="http://schemas.microsoft.com/office/word/2010/wordprocessingInk" xmlns:wne="http://schemas.microsoft.com/office/word/2006/wordml" xmlns:wps="http://schemas.microsoft.com/office/word/2010/wordprocessingShape" mc:Ignorable="w14 wp14">
   <w:body>
     <w:p>
       <w:pPr>
         <w:spacing w:after="0"/>
       </w:pPr>
-      <w:bookmarkStart w:id="0" w:name="_GoBack"/>
-      <w:bookmarkEnd w:id="0"/>
     </w:p>
     <w:p>
       <w:pPr>
@@ -50,8 +48,8 @@
           <w:szCs w:val="12"/>
         </w:rPr>
         <w:sectPr>
-          <w:headerReference w:type="default" r:id="rId8"/>
-          <w:footerReference w:type="default" r:id="rId9"/>
+          <w:headerReference w:type="default" r:id="rId9"/>
+          <w:footerReference w:type="default" r:id="rId10"/>
           <w:type w:val="continuous"/>
           <w:pgSz w:w="12240" w:h="15840" w:code="1"/>
           <w:pgMar w:top="1620" w:right="720" w:bottom="720" w:left="720" w:header="15" w:footer="720" w:gutter="0"/>
@@ -163,8 +161,8 @@
           <w:szCs w:val="12"/>
         </w:rPr>
         <w:sectPr>
-          <w:headerReference w:type="default" r:id="rId10"/>
-          <w:footerReference w:type="default" r:id="rId11"/>
+          <w:headerReference w:type="default" r:id="rId11"/>
+          <w:footerReference w:type="default" r:id="rId12"/>
           <w:type w:val="continuous"/>
           <w:pgSz w:w="12240" w:h="15840" w:code="1"/>
           <w:pgMar w:top="1620" w:right="720" w:bottom="720" w:left="720" w:header="15" w:footer="720" w:gutter="0"/>
@@ -229,6 +227,7 @@
     </w:p>
     <w:p>
       <w:r>
+        <w:lastRenderedPageBreak/>
         <w:br w:type="page"/>
       </w:r>
     </w:p>
@@ -272,8 +271,8 @@
           <w:szCs w:val="12"/>
         </w:rPr>
         <w:sectPr>
-          <w:headerReference w:type="default" r:id="rId12"/>
-          <w:footerReference w:type="default" r:id="rId13"/>
+          <w:headerReference w:type="default" r:id="rId13"/>
+          <w:footerReference w:type="default" r:id="rId14"/>
           <w:type w:val="continuous"/>
           <w:pgSz w:w="12240" w:h="15840" w:code="1"/>
           <w:pgMar w:top="1620" w:right="720" w:bottom="720" w:left="720" w:header="15" w:footer="1575" w:gutter="0"/>
@@ -336,6 +335,7 @@
         <w:spacing w:before="240" w:after="0"/>
       </w:pPr>
       <w:r>
+        <w:lastRenderedPageBreak/>
         <w:t>Word</w:t>
       </w:r>
       <w:r>
@@ -364,11 +364,34 @@
         <w:t>Text1</w:t>
       </w:r>
     </w:p>
+    <w:p/>
+    <w:p/>
     <w:p>
       <w:r>
-        <w:br w:type="page"/>
+        <w:t xml:space="preserve">In some instances, especially for smaller counties, fewer than the selected number of bars </w:t>
+      </w:r>
+      <w:r>
+        <w:t xml:space="preserve">will be displayed </w:t>
+      </w:r>
+      <w:r>
+        <w:t>for one or more measures.  In most cases, this will be because no bars are shown if the underlying number of deaths, hospitalizations or cases associated with the measure is less than eleven, a cut-point from the CHHS Data Deidentification Guidelines.  In some other cases</w:t>
+      </w:r>
+      <w:r>
+        <w:t>, for the “increases over time” measure</w:t>
+      </w:r>
+      <w:r>
+        <w:t>, fewer (or even no) bars will be shown</w:t>
+      </w:r>
+      <w:r>
+        <w:t xml:space="preserve"> if there are few (or no) conditions for which there </w:t>
+      </w:r>
+      <w:bookmarkStart w:id="0" w:name="_GoBack"/>
+      <w:bookmarkEnd w:id="0"/>
+      <w:r>
+        <w:t xml:space="preserve">were increases in the time period. </w:t>
       </w:r>
     </w:p>
+    <w:p/>
     <w:p>
       <w:pPr>
         <w:spacing w:before="240" w:after="0"/>
@@ -412,7 +435,7 @@
 </file>
 
 <file path=word/endnotes.xml><?xml version="1.0" encoding="utf-8"?>
-<w:endnotes xmlns:wpc="http://schemas.microsoft.com/office/word/2010/wordprocessingCanvas" xmlns:cx="http://schemas.microsoft.com/office/drawing/2014/chartex" xmlns:cx1="http://schemas.microsoft.com/office/drawing/2015/9/8/chartex" xmlns:mc="http://schemas.openxmlformats.org/markup-compatibility/2006" xmlns:o="urn:schemas-microsoft-com:office:office" xmlns:r="http://schemas.openxmlformats.org/officeDocument/2006/relationships" xmlns:m="http://schemas.openxmlformats.org/officeDocument/2006/math" xmlns:v="urn:schemas-microsoft-com:vml" xmlns:wp14="http://schemas.microsoft.com/office/word/2010/wordprocessingDrawing" xmlns:wp="http://schemas.openxmlformats.org/drawingml/2006/wordprocessingDrawing" xmlns:w10="urn:schemas-microsoft-com:office:word" xmlns:w="http://schemas.openxmlformats.org/wordprocessingml/2006/main" xmlns:w14="http://schemas.microsoft.com/office/word/2010/wordml" xmlns:w15="http://schemas.microsoft.com/office/word/2012/wordml" xmlns:w16se="http://schemas.microsoft.com/office/word/2015/wordml/symex" xmlns:wpg="http://schemas.microsoft.com/office/word/2010/wordprocessingGroup" xmlns:wpi="http://schemas.microsoft.com/office/word/2010/wordprocessingInk" xmlns:wne="http://schemas.microsoft.com/office/word/2006/wordml" xmlns:wps="http://schemas.microsoft.com/office/word/2010/wordprocessingShape" mc:Ignorable="w14 w15 w16se wp14">
+<w:endnotes xmlns:wpc="http://schemas.microsoft.com/office/word/2010/wordprocessingCanvas" xmlns:mc="http://schemas.openxmlformats.org/markup-compatibility/2006" xmlns:o="urn:schemas-microsoft-com:office:office" xmlns:r="http://schemas.openxmlformats.org/officeDocument/2006/relationships" xmlns:m="http://schemas.openxmlformats.org/officeDocument/2006/math" xmlns:v="urn:schemas-microsoft-com:vml" xmlns:wp14="http://schemas.microsoft.com/office/word/2010/wordprocessingDrawing" xmlns:wp="http://schemas.openxmlformats.org/drawingml/2006/wordprocessingDrawing" xmlns:w10="urn:schemas-microsoft-com:office:word" xmlns:w="http://schemas.openxmlformats.org/wordprocessingml/2006/main" xmlns:w14="http://schemas.microsoft.com/office/word/2010/wordml" xmlns:wpg="http://schemas.microsoft.com/office/word/2010/wordprocessingGroup" xmlns:wpi="http://schemas.microsoft.com/office/word/2010/wordprocessingInk" xmlns:wne="http://schemas.microsoft.com/office/word/2006/wordml" xmlns:wps="http://schemas.microsoft.com/office/word/2010/wordprocessingShape" mc:Ignorable="w14 wp14">
   <w:endnote w:type="separator" w:id="-1">
     <w:p>
       <w:pPr>
@@ -437,7 +460,7 @@
 </file>
 
 <file path=word/footer1.xml><?xml version="1.0" encoding="utf-8"?>
-<w:ftr xmlns:wpc="http://schemas.microsoft.com/office/word/2010/wordprocessingCanvas" xmlns:cx="http://schemas.microsoft.com/office/drawing/2014/chartex" xmlns:cx1="http://schemas.microsoft.com/office/drawing/2015/9/8/chartex" xmlns:mc="http://schemas.openxmlformats.org/markup-compatibility/2006" xmlns:o="urn:schemas-microsoft-com:office:office" xmlns:r="http://schemas.openxmlformats.org/officeDocument/2006/relationships" xmlns:m="http://schemas.openxmlformats.org/officeDocument/2006/math" xmlns:v="urn:schemas-microsoft-com:vml" xmlns:wp14="http://schemas.microsoft.com/office/word/2010/wordprocessingDrawing" xmlns:wp="http://schemas.openxmlformats.org/drawingml/2006/wordprocessingDrawing" xmlns:w10="urn:schemas-microsoft-com:office:word" xmlns:w="http://schemas.openxmlformats.org/wordprocessingml/2006/main" xmlns:w14="http://schemas.microsoft.com/office/word/2010/wordml" xmlns:w15="http://schemas.microsoft.com/office/word/2012/wordml" xmlns:w16se="http://schemas.microsoft.com/office/word/2015/wordml/symex" xmlns:wpg="http://schemas.microsoft.com/office/word/2010/wordprocessingGroup" xmlns:wpi="http://schemas.microsoft.com/office/word/2010/wordprocessingInk" xmlns:wne="http://schemas.microsoft.com/office/word/2006/wordml" xmlns:wps="http://schemas.microsoft.com/office/word/2010/wordprocessingShape" mc:Ignorable="w14 w15 w16se wp14">
+<w:ftr xmlns:wpc="http://schemas.microsoft.com/office/word/2010/wordprocessingCanvas" xmlns:mc="http://schemas.openxmlformats.org/markup-compatibility/2006" xmlns:o="urn:schemas-microsoft-com:office:office" xmlns:r="http://schemas.openxmlformats.org/officeDocument/2006/relationships" xmlns:m="http://schemas.openxmlformats.org/officeDocument/2006/math" xmlns:v="urn:schemas-microsoft-com:vml" xmlns:wp14="http://schemas.microsoft.com/office/word/2010/wordprocessingDrawing" xmlns:wp="http://schemas.openxmlformats.org/drawingml/2006/wordprocessingDrawing" xmlns:w10="urn:schemas-microsoft-com:office:word" xmlns:w="http://schemas.openxmlformats.org/wordprocessingml/2006/main" xmlns:w14="http://schemas.microsoft.com/office/word/2010/wordml" xmlns:wpg="http://schemas.microsoft.com/office/word/2010/wordprocessingGroup" xmlns:wpi="http://schemas.microsoft.com/office/word/2010/wordprocessingInk" xmlns:wne="http://schemas.microsoft.com/office/word/2006/wordml" xmlns:wps="http://schemas.microsoft.com/office/word/2010/wordprocessingShape" mc:Ignorable="w14 wp14">
   <w:p>
     <w:pPr>
       <w:pStyle w:val="Footer"/>
@@ -586,7 +609,7 @@
             </wp:anchor>
           </w:drawing>
         </mc:Choice>
-        <mc:Fallback>
+        <mc:Fallback xmlns:w16se="http://schemas.microsoft.com/office/word/2015/wordml/symex" xmlns:w15="http://schemas.microsoft.com/office/word/2012/wordml" xmlns:cx1="http://schemas.microsoft.com/office/drawing/2015/9/8/chartex" xmlns:cx="http://schemas.microsoft.com/office/drawing/2014/chartex">
           <w:pict>
             <v:rect w14:anchorId="205CEA65" id="Rectangle 20" o:spid="_x0000_s1026" style="position:absolute;margin-left:1.5pt;margin-top:-38.45pt;width:610.5pt;height:14.25pt;z-index:-251653120;visibility:visible;mso-wrap-style:square;mso-width-percent:0;mso-height-percent:0;mso-wrap-distance-left:9pt;mso-wrap-distance-top:0;mso-wrap-distance-right:9pt;mso-wrap-distance-bottom:0;mso-position-horizontal:absolute;mso-position-horizontal-relative:page;mso-position-vertical:absolute;mso-position-vertical-relative:text;mso-width-percent:0;mso-height-percent:0;mso-width-relative:margin;mso-height-relative:margin;v-text-anchor:middle" o:gfxdata="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" fillcolor="#f79646 [3209]" stroked="f">
               <v:shadow on="t" color="black" opacity="22937f" origin=",.5" offset="0,.63889mm"/>
@@ -750,7 +773,7 @@
             </wp:anchor>
           </w:drawing>
         </mc:Choice>
-        <mc:Fallback>
+        <mc:Fallback xmlns:w16se="http://schemas.microsoft.com/office/word/2015/wordml/symex" xmlns:w15="http://schemas.microsoft.com/office/word/2012/wordml" xmlns:cx1="http://schemas.microsoft.com/office/drawing/2015/9/8/chartex" xmlns:cx="http://schemas.microsoft.com/office/drawing/2014/chartex">
           <w:pict>
             <v:rect w14:anchorId="166089ED" id="Rectangle 19" o:spid="_x0000_s1026" style="position:absolute;margin-left:1.5pt;margin-top:-23.45pt;width:610.5pt;height:70.5pt;z-index:-251655168;visibility:visible;mso-wrap-style:square;mso-width-percent:0;mso-height-percent:0;mso-wrap-distance-left:9pt;mso-wrap-distance-top:0;mso-wrap-distance-right:9pt;mso-wrap-distance-bottom:0;mso-position-horizontal:absolute;mso-position-horizontal-relative:page;mso-position-vertical:absolute;mso-position-vertical-relative:text;mso-width-percent:0;mso-height-percent:0;mso-width-relative:margin;mso-height-relative:margin;v-text-anchor:middle" o:gfxdata="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" fillcolor="#4f81bd [3204]" stroked="f">
               <v:shadow on="t" color="black" opacity="22937f" origin=",.5" offset="0,.63889mm"/>
@@ -854,7 +877,7 @@
 </file>
 
 <file path=word/footer2.xml><?xml version="1.0" encoding="utf-8"?>
-<w:ftr xmlns:wpc="http://schemas.microsoft.com/office/word/2010/wordprocessingCanvas" xmlns:cx="http://schemas.microsoft.com/office/drawing/2014/chartex" xmlns:cx1="http://schemas.microsoft.com/office/drawing/2015/9/8/chartex" xmlns:mc="http://schemas.openxmlformats.org/markup-compatibility/2006" xmlns:o="urn:schemas-microsoft-com:office:office" xmlns:r="http://schemas.openxmlformats.org/officeDocument/2006/relationships" xmlns:m="http://schemas.openxmlformats.org/officeDocument/2006/math" xmlns:v="urn:schemas-microsoft-com:vml" xmlns:wp14="http://schemas.microsoft.com/office/word/2010/wordprocessingDrawing" xmlns:wp="http://schemas.openxmlformats.org/drawingml/2006/wordprocessingDrawing" xmlns:w10="urn:schemas-microsoft-com:office:word" xmlns:w="http://schemas.openxmlformats.org/wordprocessingml/2006/main" xmlns:w14="http://schemas.microsoft.com/office/word/2010/wordml" xmlns:w15="http://schemas.microsoft.com/office/word/2012/wordml" xmlns:w16se="http://schemas.microsoft.com/office/word/2015/wordml/symex" xmlns:wpg="http://schemas.microsoft.com/office/word/2010/wordprocessingGroup" xmlns:wpi="http://schemas.microsoft.com/office/word/2010/wordprocessingInk" xmlns:wne="http://schemas.microsoft.com/office/word/2006/wordml" xmlns:wps="http://schemas.microsoft.com/office/word/2010/wordprocessingShape" mc:Ignorable="w14 w15 w16se wp14">
+<w:ftr xmlns:wpc="http://schemas.microsoft.com/office/word/2010/wordprocessingCanvas" xmlns:mc="http://schemas.openxmlformats.org/markup-compatibility/2006" xmlns:o="urn:schemas-microsoft-com:office:office" xmlns:r="http://schemas.openxmlformats.org/officeDocument/2006/relationships" xmlns:m="http://schemas.openxmlformats.org/officeDocument/2006/math" xmlns:v="urn:schemas-microsoft-com:vml" xmlns:wp14="http://schemas.microsoft.com/office/word/2010/wordprocessingDrawing" xmlns:wp="http://schemas.openxmlformats.org/drawingml/2006/wordprocessingDrawing" xmlns:w10="urn:schemas-microsoft-com:office:word" xmlns:w="http://schemas.openxmlformats.org/wordprocessingml/2006/main" xmlns:w14="http://schemas.microsoft.com/office/word/2010/wordml" xmlns:wpg="http://schemas.microsoft.com/office/word/2010/wordprocessingGroup" xmlns:wpi="http://schemas.microsoft.com/office/word/2010/wordprocessingInk" xmlns:wne="http://schemas.microsoft.com/office/word/2006/wordml" xmlns:wps="http://schemas.microsoft.com/office/word/2010/wordprocessingShape" mc:Ignorable="w14 wp14">
   <w:p>
     <w:pPr>
       <w:pStyle w:val="Footer"/>
@@ -1002,7 +1025,7 @@
             </wp:anchor>
           </w:drawing>
         </mc:Choice>
-        <mc:Fallback>
+        <mc:Fallback xmlns:w16se="http://schemas.microsoft.com/office/word/2015/wordml/symex" xmlns:w15="http://schemas.microsoft.com/office/word/2012/wordml" xmlns:cx1="http://schemas.microsoft.com/office/drawing/2015/9/8/chartex" xmlns:cx="http://schemas.microsoft.com/office/drawing/2014/chartex">
           <w:pict>
             <v:rect w14:anchorId="0BC24A01" id="Rectangle 2" o:spid="_x0000_s1026" style="position:absolute;margin-left:1.5pt;margin-top:-38.45pt;width:610.5pt;height:14.25pt;z-index:-251646976;visibility:visible;mso-wrap-style:square;mso-width-percent:0;mso-height-percent:0;mso-wrap-distance-left:9pt;mso-wrap-distance-top:0;mso-wrap-distance-right:9pt;mso-wrap-distance-bottom:0;mso-position-horizontal:absolute;mso-position-horizontal-relative:page;mso-position-vertical:absolute;mso-position-vertical-relative:text;mso-width-percent:0;mso-height-percent:0;mso-width-relative:margin;mso-height-relative:margin;v-text-anchor:middle" o:gfxdata="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" fillcolor="#f79646 [3209]" stroked="f">
               <v:shadow on="t" color="black" opacity="22937f" origin=",.5" offset="0,.63889mm"/>
@@ -1166,7 +1189,7 @@
             </wp:anchor>
           </w:drawing>
         </mc:Choice>
-        <mc:Fallback>
+        <mc:Fallback xmlns:w16se="http://schemas.microsoft.com/office/word/2015/wordml/symex" xmlns:w15="http://schemas.microsoft.com/office/word/2012/wordml" xmlns:cx1="http://schemas.microsoft.com/office/drawing/2015/9/8/chartex" xmlns:cx="http://schemas.microsoft.com/office/drawing/2014/chartex">
           <w:pict>
             <v:rect w14:anchorId="188D1756" id="Rectangle 3" o:spid="_x0000_s1027" style="position:absolute;margin-left:1.5pt;margin-top:-23.45pt;width:610.5pt;height:70.5pt;z-index:-251648000;visibility:visible;mso-wrap-style:square;mso-width-percent:0;mso-height-percent:0;mso-wrap-distance-left:9pt;mso-wrap-distance-top:0;mso-wrap-distance-right:9pt;mso-wrap-distance-bottom:0;mso-position-horizontal:absolute;mso-position-horizontal-relative:page;mso-position-vertical:absolute;mso-position-vertical-relative:text;mso-width-percent:0;mso-height-percent:0;mso-width-relative:margin;mso-height-relative:margin;v-text-anchor:middle" o:gfxdata="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" fillcolor="#4f81bd [3204]" stroked="f">
               <v:shadow on="t" color="black" opacity="22937f" origin=",.5" offset="0,.63889mm"/>
@@ -1267,7 +1290,7 @@
 </file>
 
 <file path=word/footer3.xml><?xml version="1.0" encoding="utf-8"?>
-<w:ftr xmlns:wpc="http://schemas.microsoft.com/office/word/2010/wordprocessingCanvas" xmlns:cx="http://schemas.microsoft.com/office/drawing/2014/chartex" xmlns:cx1="http://schemas.microsoft.com/office/drawing/2015/9/8/chartex" xmlns:mc="http://schemas.openxmlformats.org/markup-compatibility/2006" xmlns:o="urn:schemas-microsoft-com:office:office" xmlns:r="http://schemas.openxmlformats.org/officeDocument/2006/relationships" xmlns:m="http://schemas.openxmlformats.org/officeDocument/2006/math" xmlns:v="urn:schemas-microsoft-com:vml" xmlns:wp14="http://schemas.microsoft.com/office/word/2010/wordprocessingDrawing" xmlns:wp="http://schemas.openxmlformats.org/drawingml/2006/wordprocessingDrawing" xmlns:w10="urn:schemas-microsoft-com:office:word" xmlns:w="http://schemas.openxmlformats.org/wordprocessingml/2006/main" xmlns:w14="http://schemas.microsoft.com/office/word/2010/wordml" xmlns:w15="http://schemas.microsoft.com/office/word/2012/wordml" xmlns:w16se="http://schemas.microsoft.com/office/word/2015/wordml/symex" xmlns:wpg="http://schemas.microsoft.com/office/word/2010/wordprocessingGroup" xmlns:wpi="http://schemas.microsoft.com/office/word/2010/wordprocessingInk" xmlns:wne="http://schemas.microsoft.com/office/word/2006/wordml" xmlns:wps="http://schemas.microsoft.com/office/word/2010/wordprocessingShape" mc:Ignorable="w14 w15 w16se wp14">
+<w:ftr xmlns:wpc="http://schemas.microsoft.com/office/word/2010/wordprocessingCanvas" xmlns:mc="http://schemas.openxmlformats.org/markup-compatibility/2006" xmlns:o="urn:schemas-microsoft-com:office:office" xmlns:r="http://schemas.openxmlformats.org/officeDocument/2006/relationships" xmlns:m="http://schemas.openxmlformats.org/officeDocument/2006/math" xmlns:v="urn:schemas-microsoft-com:vml" xmlns:wp14="http://schemas.microsoft.com/office/word/2010/wordprocessingDrawing" xmlns:wp="http://schemas.openxmlformats.org/drawingml/2006/wordprocessingDrawing" xmlns:w10="urn:schemas-microsoft-com:office:word" xmlns:w="http://schemas.openxmlformats.org/wordprocessingml/2006/main" xmlns:w14="http://schemas.microsoft.com/office/word/2010/wordml" xmlns:wpg="http://schemas.microsoft.com/office/word/2010/wordprocessingGroup" xmlns:wpi="http://schemas.microsoft.com/office/word/2010/wordprocessingInk" xmlns:wne="http://schemas.microsoft.com/office/word/2006/wordml" xmlns:wps="http://schemas.microsoft.com/office/word/2010/wordprocessingShape" mc:Ignorable="w14 wp14">
   <w:p>
     <w:pPr>
       <w:pStyle w:val="Footer"/>
@@ -1343,7 +1366,7 @@
             </wp:anchor>
           </w:drawing>
         </mc:Choice>
-        <mc:Fallback>
+        <mc:Fallback xmlns:w16se="http://schemas.microsoft.com/office/word/2015/wordml/symex" xmlns:w15="http://schemas.microsoft.com/office/word/2012/wordml" xmlns:cx1="http://schemas.microsoft.com/office/drawing/2015/9/8/chartex" xmlns:cx="http://schemas.microsoft.com/office/drawing/2014/chartex">
           <w:pict>
             <v:rect w14:anchorId="4DBAC86F" id="Rectangle 75" o:spid="_x0000_s1026" style="position:absolute;margin-left:0;margin-top:4pt;width:613.5pt;height:15pt;z-index:251681792;visibility:visible;mso-wrap-style:square;mso-width-percent:0;mso-height-percent:0;mso-wrap-distance-left:9pt;mso-wrap-distance-top:0;mso-wrap-distance-right:9pt;mso-wrap-distance-bottom:0;mso-position-horizontal:absolute;mso-position-horizontal-relative:page;mso-position-vertical:absolute;mso-position-vertical-relative:text;mso-width-percent:0;mso-height-percent:0;mso-width-relative:margin;mso-height-relative:margin;v-text-anchor:middle" o:gfxdata="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" fillcolor="#f79646 [3209]" stroked="f">
               <v:shadow on="t" color="black" opacity="22937f" origin=",.5" offset="0,.63889mm"/>
@@ -1869,7 +1892,7 @@
 </file>
 
 <file path=word/footnotes.xml><?xml version="1.0" encoding="utf-8"?>
-<w:footnotes xmlns:wpc="http://schemas.microsoft.com/office/word/2010/wordprocessingCanvas" xmlns:cx="http://schemas.microsoft.com/office/drawing/2014/chartex" xmlns:cx1="http://schemas.microsoft.com/office/drawing/2015/9/8/chartex" xmlns:mc="http://schemas.openxmlformats.org/markup-compatibility/2006" xmlns:o="urn:schemas-microsoft-com:office:office" xmlns:r="http://schemas.openxmlformats.org/officeDocument/2006/relationships" xmlns:m="http://schemas.openxmlformats.org/officeDocument/2006/math" xmlns:v="urn:schemas-microsoft-com:vml" xmlns:wp14="http://schemas.microsoft.com/office/word/2010/wordprocessingDrawing" xmlns:wp="http://schemas.openxmlformats.org/drawingml/2006/wordprocessingDrawing" xmlns:w10="urn:schemas-microsoft-com:office:word" xmlns:w="http://schemas.openxmlformats.org/wordprocessingml/2006/main" xmlns:w14="http://schemas.microsoft.com/office/word/2010/wordml" xmlns:w15="http://schemas.microsoft.com/office/word/2012/wordml" xmlns:w16se="http://schemas.microsoft.com/office/word/2015/wordml/symex" xmlns:wpg="http://schemas.microsoft.com/office/word/2010/wordprocessingGroup" xmlns:wpi="http://schemas.microsoft.com/office/word/2010/wordprocessingInk" xmlns:wne="http://schemas.microsoft.com/office/word/2006/wordml" xmlns:wps="http://schemas.microsoft.com/office/word/2010/wordprocessingShape" mc:Ignorable="w14 w15 w16se wp14">
+<w:footnotes xmlns:wpc="http://schemas.microsoft.com/office/word/2010/wordprocessingCanvas" xmlns:mc="http://schemas.openxmlformats.org/markup-compatibility/2006" xmlns:o="urn:schemas-microsoft-com:office:office" xmlns:r="http://schemas.openxmlformats.org/officeDocument/2006/relationships" xmlns:m="http://schemas.openxmlformats.org/officeDocument/2006/math" xmlns:v="urn:schemas-microsoft-com:vml" xmlns:wp14="http://schemas.microsoft.com/office/word/2010/wordprocessingDrawing" xmlns:wp="http://schemas.openxmlformats.org/drawingml/2006/wordprocessingDrawing" xmlns:w10="urn:schemas-microsoft-com:office:word" xmlns:w="http://schemas.openxmlformats.org/wordprocessingml/2006/main" xmlns:w14="http://schemas.microsoft.com/office/word/2010/wordml" xmlns:wpg="http://schemas.microsoft.com/office/word/2010/wordprocessingGroup" xmlns:wpi="http://schemas.microsoft.com/office/word/2010/wordprocessingInk" xmlns:wne="http://schemas.microsoft.com/office/word/2006/wordml" xmlns:wps="http://schemas.microsoft.com/office/word/2010/wordprocessingShape" mc:Ignorable="w14 wp14">
   <w:footnote w:type="separator" w:id="-1">
     <w:p>
       <w:r>
@@ -1888,7 +1911,7 @@
 </file>
 
 <file path=word/header1.xml><?xml version="1.0" encoding="utf-8"?>
-<w:hdr xmlns:wpc="http://schemas.microsoft.com/office/word/2010/wordprocessingCanvas" xmlns:cx="http://schemas.microsoft.com/office/drawing/2014/chartex" xmlns:cx1="http://schemas.microsoft.com/office/drawing/2015/9/8/chartex" xmlns:mc="http://schemas.openxmlformats.org/markup-compatibility/2006" xmlns:o="urn:schemas-microsoft-com:office:office" xmlns:r="http://schemas.openxmlformats.org/officeDocument/2006/relationships" xmlns:m="http://schemas.openxmlformats.org/officeDocument/2006/math" xmlns:v="urn:schemas-microsoft-com:vml" xmlns:wp14="http://schemas.microsoft.com/office/word/2010/wordprocessingDrawing" xmlns:wp="http://schemas.openxmlformats.org/drawingml/2006/wordprocessingDrawing" xmlns:w10="urn:schemas-microsoft-com:office:word" xmlns:w="http://schemas.openxmlformats.org/wordprocessingml/2006/main" xmlns:w14="http://schemas.microsoft.com/office/word/2010/wordml" xmlns:w15="http://schemas.microsoft.com/office/word/2012/wordml" xmlns:w16se="http://schemas.microsoft.com/office/word/2015/wordml/symex" xmlns:wpg="http://schemas.microsoft.com/office/word/2010/wordprocessingGroup" xmlns:wpi="http://schemas.microsoft.com/office/word/2010/wordprocessingInk" xmlns:wne="http://schemas.microsoft.com/office/word/2006/wordml" xmlns:wps="http://schemas.microsoft.com/office/word/2010/wordprocessingShape" mc:Ignorable="w14 w15 w16se wp14">
+<w:hdr xmlns:wpc="http://schemas.microsoft.com/office/word/2010/wordprocessingCanvas" xmlns:mc="http://schemas.openxmlformats.org/markup-compatibility/2006" xmlns:o="urn:schemas-microsoft-com:office:office" xmlns:r="http://schemas.openxmlformats.org/officeDocument/2006/relationships" xmlns:m="http://schemas.openxmlformats.org/officeDocument/2006/math" xmlns:v="urn:schemas-microsoft-com:vml" xmlns:wp14="http://schemas.microsoft.com/office/word/2010/wordprocessingDrawing" xmlns:wp="http://schemas.openxmlformats.org/drawingml/2006/wordprocessingDrawing" xmlns:w10="urn:schemas-microsoft-com:office:word" xmlns:w="http://schemas.openxmlformats.org/wordprocessingml/2006/main" xmlns:w14="http://schemas.microsoft.com/office/word/2010/wordml" xmlns:wpg="http://schemas.microsoft.com/office/word/2010/wordprocessingGroup" xmlns:wpi="http://schemas.microsoft.com/office/word/2010/wordprocessingInk" xmlns:wne="http://schemas.microsoft.com/office/word/2006/wordml" xmlns:wps="http://schemas.microsoft.com/office/word/2010/wordprocessingShape" mc:Ignorable="w14 wp14">
   <w:tbl>
     <w:tblPr>
       <w:tblStyle w:val="TableGrid"/>
@@ -2006,7 +2029,7 @@
                   </wp:anchor>
                 </w:drawing>
               </mc:Choice>
-              <mc:Fallback>
+              <mc:Fallback xmlns:w16se="http://schemas.microsoft.com/office/word/2015/wordml/symex" xmlns:w15="http://schemas.microsoft.com/office/word/2012/wordml" xmlns:cx1="http://schemas.microsoft.com/office/drawing/2015/9/8/chartex" xmlns:cx="http://schemas.microsoft.com/office/drawing/2014/chartex">
                 <w:pict>
                   <v:rect w14:anchorId="2098D29C" id="Rectangle 17" o:spid="_x0000_s1026" style="position:absolute;margin-left:-4.25pt;margin-top:.75pt;width:610.5pt;height:84pt;z-index:-251638784;visibility:visible;mso-wrap-style:square;mso-width-percent:0;mso-height-percent:0;mso-wrap-distance-left:9pt;mso-wrap-distance-top:0;mso-wrap-distance-right:9pt;mso-wrap-distance-bottom:0;mso-position-horizontal:absolute;mso-position-horizontal-relative:margin;mso-position-vertical:absolute;mso-position-vertical-relative:text;mso-width-percent:0;mso-height-percent:0;mso-width-relative:margin;mso-height-relative:margin;v-text-anchor:middle" o:gfxdata="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" fillcolor="#fabf8f [1945]" stroked="f">
                     <v:fill color2="#b2a1c7 [1943]" rotate="t" focus="100%" type="gradient"/>
@@ -2132,7 +2155,7 @@
 </file>
 
 <file path=word/header2.xml><?xml version="1.0" encoding="utf-8"?>
-<w:hdr xmlns:wpc="http://schemas.microsoft.com/office/word/2010/wordprocessingCanvas" xmlns:cx="http://schemas.microsoft.com/office/drawing/2014/chartex" xmlns:cx1="http://schemas.microsoft.com/office/drawing/2015/9/8/chartex" xmlns:mc="http://schemas.openxmlformats.org/markup-compatibility/2006" xmlns:o="urn:schemas-microsoft-com:office:office" xmlns:r="http://schemas.openxmlformats.org/officeDocument/2006/relationships" xmlns:m="http://schemas.openxmlformats.org/officeDocument/2006/math" xmlns:v="urn:schemas-microsoft-com:vml" xmlns:wp14="http://schemas.microsoft.com/office/word/2010/wordprocessingDrawing" xmlns:wp="http://schemas.openxmlformats.org/drawingml/2006/wordprocessingDrawing" xmlns:w10="urn:schemas-microsoft-com:office:word" xmlns:w="http://schemas.openxmlformats.org/wordprocessingml/2006/main" xmlns:w14="http://schemas.microsoft.com/office/word/2010/wordml" xmlns:w15="http://schemas.microsoft.com/office/word/2012/wordml" xmlns:w16se="http://schemas.microsoft.com/office/word/2015/wordml/symex" xmlns:wpg="http://schemas.microsoft.com/office/word/2010/wordprocessingGroup" xmlns:wpi="http://schemas.microsoft.com/office/word/2010/wordprocessingInk" xmlns:wne="http://schemas.microsoft.com/office/word/2006/wordml" xmlns:wps="http://schemas.microsoft.com/office/word/2010/wordprocessingShape" mc:Ignorable="w14 w15 w16se wp14">
+<w:hdr xmlns:wpc="http://schemas.microsoft.com/office/word/2010/wordprocessingCanvas" xmlns:mc="http://schemas.openxmlformats.org/markup-compatibility/2006" xmlns:o="urn:schemas-microsoft-com:office:office" xmlns:r="http://schemas.openxmlformats.org/officeDocument/2006/relationships" xmlns:m="http://schemas.openxmlformats.org/officeDocument/2006/math" xmlns:v="urn:schemas-microsoft-com:vml" xmlns:wp14="http://schemas.microsoft.com/office/word/2010/wordprocessingDrawing" xmlns:wp="http://schemas.openxmlformats.org/drawingml/2006/wordprocessingDrawing" xmlns:w10="urn:schemas-microsoft-com:office:word" xmlns:w="http://schemas.openxmlformats.org/wordprocessingml/2006/main" xmlns:w14="http://schemas.microsoft.com/office/word/2010/wordml" xmlns:wpg="http://schemas.microsoft.com/office/word/2010/wordprocessingGroup" xmlns:wpi="http://schemas.microsoft.com/office/word/2010/wordprocessingInk" xmlns:wne="http://schemas.microsoft.com/office/word/2006/wordml" xmlns:wps="http://schemas.microsoft.com/office/word/2010/wordprocessingShape" mc:Ignorable="w14 wp14">
   <w:tbl>
     <w:tblPr>
       <w:tblStyle w:val="TableGrid"/>
@@ -2251,7 +2274,7 @@
                   </wp:anchor>
                 </w:drawing>
               </mc:Choice>
-              <mc:Fallback>
+              <mc:Fallback xmlns:w16se="http://schemas.microsoft.com/office/word/2015/wordml/symex" xmlns:w15="http://schemas.microsoft.com/office/word/2012/wordml" xmlns:cx1="http://schemas.microsoft.com/office/drawing/2015/9/8/chartex" xmlns:cx="http://schemas.microsoft.com/office/drawing/2014/chartex">
                 <w:pict>
                   <v:rect w14:anchorId="6AA84875" id="Rectangle 1" o:spid="_x0000_s1026" style="position:absolute;margin-left:-4.25pt;margin-top:.75pt;width:610.5pt;height:84pt;z-index:-251649024;visibility:visible;mso-wrap-style:square;mso-width-percent:0;mso-height-percent:0;mso-wrap-distance-left:9pt;mso-wrap-distance-top:0;mso-wrap-distance-right:9pt;mso-wrap-distance-bottom:0;mso-position-horizontal:absolute;mso-position-horizontal-relative:margin;mso-position-vertical:absolute;mso-position-vertical-relative:text;mso-width-percent:0;mso-height-percent:0;mso-width-relative:margin;mso-height-relative:margin;v-text-anchor:middle" o:gfxdata="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" fillcolor="#fabf8f [1945]" stroked="f">
                     <v:fill color2="#b2a1c7 [1943]" rotate="t" focus="100%" type="gradient"/>
@@ -2397,7 +2420,7 @@
 </file>
 
 <file path=word/header3.xml><?xml version="1.0" encoding="utf-8"?>
-<w:hdr xmlns:wpc="http://schemas.microsoft.com/office/word/2010/wordprocessingCanvas" xmlns:cx="http://schemas.microsoft.com/office/drawing/2014/chartex" xmlns:cx1="http://schemas.microsoft.com/office/drawing/2015/9/8/chartex" xmlns:mc="http://schemas.openxmlformats.org/markup-compatibility/2006" xmlns:o="urn:schemas-microsoft-com:office:office" xmlns:r="http://schemas.openxmlformats.org/officeDocument/2006/relationships" xmlns:m="http://schemas.openxmlformats.org/officeDocument/2006/math" xmlns:v="urn:schemas-microsoft-com:vml" xmlns:wp14="http://schemas.microsoft.com/office/word/2010/wordprocessingDrawing" xmlns:wp="http://schemas.openxmlformats.org/drawingml/2006/wordprocessingDrawing" xmlns:w10="urn:schemas-microsoft-com:office:word" xmlns:w="http://schemas.openxmlformats.org/wordprocessingml/2006/main" xmlns:w14="http://schemas.microsoft.com/office/word/2010/wordml" xmlns:w15="http://schemas.microsoft.com/office/word/2012/wordml" xmlns:w16se="http://schemas.microsoft.com/office/word/2015/wordml/symex" xmlns:wpg="http://schemas.microsoft.com/office/word/2010/wordprocessingGroup" xmlns:wpi="http://schemas.microsoft.com/office/word/2010/wordprocessingInk" xmlns:wne="http://schemas.microsoft.com/office/word/2006/wordml" xmlns:wps="http://schemas.microsoft.com/office/word/2010/wordprocessingShape" mc:Ignorable="w14 w15 w16se wp14">
+<w:hdr xmlns:wpc="http://schemas.microsoft.com/office/word/2010/wordprocessingCanvas" xmlns:mc="http://schemas.openxmlformats.org/markup-compatibility/2006" xmlns:o="urn:schemas-microsoft-com:office:office" xmlns:r="http://schemas.openxmlformats.org/officeDocument/2006/relationships" xmlns:m="http://schemas.openxmlformats.org/officeDocument/2006/math" xmlns:v="urn:schemas-microsoft-com:vml" xmlns:wp14="http://schemas.microsoft.com/office/word/2010/wordprocessingDrawing" xmlns:wp="http://schemas.openxmlformats.org/drawingml/2006/wordprocessingDrawing" xmlns:w10="urn:schemas-microsoft-com:office:word" xmlns:w="http://schemas.openxmlformats.org/wordprocessingml/2006/main" xmlns:w14="http://schemas.microsoft.com/office/word/2010/wordml" xmlns:wpg="http://schemas.microsoft.com/office/word/2010/wordprocessingGroup" xmlns:wpi="http://schemas.microsoft.com/office/word/2010/wordprocessingInk" xmlns:wne="http://schemas.microsoft.com/office/word/2006/wordml" xmlns:wps="http://schemas.microsoft.com/office/word/2010/wordprocessingShape" mc:Ignorable="w14 wp14">
   <w:tbl>
     <w:tblPr>
       <w:tblStyle w:val="TableGrid"/>
@@ -2724,7 +2747,7 @@
             </wp:anchor>
           </w:drawing>
         </mc:Choice>
-        <mc:Fallback>
+        <mc:Fallback xmlns:w16se="http://schemas.microsoft.com/office/word/2015/wordml/symex" xmlns:w15="http://schemas.microsoft.com/office/word/2012/wordml" xmlns:cx1="http://schemas.microsoft.com/office/drawing/2015/9/8/chartex" xmlns:cx="http://schemas.microsoft.com/office/drawing/2014/chartex">
           <w:pict>
             <v:rect w14:anchorId="13F48B1E" id="Rectangle 8" o:spid="_x0000_s1026" style="position:absolute;margin-left:-35.25pt;margin-top:-113.6pt;width:610.5pt;height:116.25pt;z-index:-251636736;visibility:visible;mso-wrap-style:square;mso-width-percent:0;mso-height-percent:0;mso-wrap-distance-left:9pt;mso-wrap-distance-top:0;mso-wrap-distance-right:9pt;mso-wrap-distance-bottom:0;mso-position-horizontal:absolute;mso-position-horizontal-relative:margin;mso-position-vertical:absolute;mso-position-vertical-relative:text;mso-width-percent:0;mso-height-percent:0;mso-width-relative:margin;mso-height-relative:margin;v-text-anchor:middle" o:gfxdata="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" fillcolor="#fabf8f [1945]" stroked="f">
               <v:fill color2="#b2a1c7 [1943]" rotate="t" focus="100%" type="gradient"/>
@@ -2740,8 +2763,8 @@
 </file>
 
 <file path=word/numbering.xml><?xml version="1.0" encoding="utf-8"?>
-<w:numbering xmlns:wpc="http://schemas.microsoft.com/office/word/2010/wordprocessingCanvas" xmlns:cx="http://schemas.microsoft.com/office/drawing/2014/chartex" xmlns:cx1="http://schemas.microsoft.com/office/drawing/2015/9/8/chartex" xmlns:mc="http://schemas.openxmlformats.org/markup-compatibility/2006" xmlns:o="urn:schemas-microsoft-com:office:office" xmlns:r="http://schemas.openxmlformats.org/officeDocument/2006/relationships" xmlns:m="http://schemas.openxmlformats.org/officeDocument/2006/math" xmlns:v="urn:schemas-microsoft-com:vml" xmlns:wp14="http://schemas.microsoft.com/office/word/2010/wordprocessingDrawing" xmlns:wp="http://schemas.openxmlformats.org/drawingml/2006/wordprocessingDrawing" xmlns:w10="urn:schemas-microsoft-com:office:word" xmlns:w="http://schemas.openxmlformats.org/wordprocessingml/2006/main" xmlns:w14="http://schemas.microsoft.com/office/word/2010/wordml" xmlns:w15="http://schemas.microsoft.com/office/word/2012/wordml" xmlns:w16se="http://schemas.microsoft.com/office/word/2015/wordml/symex" xmlns:wpg="http://schemas.microsoft.com/office/word/2010/wordprocessingGroup" xmlns:wpi="http://schemas.microsoft.com/office/word/2010/wordprocessingInk" xmlns:wne="http://schemas.microsoft.com/office/word/2006/wordml" xmlns:wps="http://schemas.microsoft.com/office/word/2010/wordprocessingShape" mc:Ignorable="w14 w15 w16se wp14">
-  <w:abstractNum w:abstractNumId="0" w15:restartNumberingAfterBreak="0">
+<w:numbering xmlns:wpc="http://schemas.microsoft.com/office/word/2010/wordprocessingCanvas" xmlns:mc="http://schemas.openxmlformats.org/markup-compatibility/2006" xmlns:o="urn:schemas-microsoft-com:office:office" xmlns:r="http://schemas.openxmlformats.org/officeDocument/2006/relationships" xmlns:m="http://schemas.openxmlformats.org/officeDocument/2006/math" xmlns:v="urn:schemas-microsoft-com:vml" xmlns:wp14="http://schemas.microsoft.com/office/word/2010/wordprocessingDrawing" xmlns:wp="http://schemas.openxmlformats.org/drawingml/2006/wordprocessingDrawing" xmlns:w10="urn:schemas-microsoft-com:office:word" xmlns:w="http://schemas.openxmlformats.org/wordprocessingml/2006/main" xmlns:w14="http://schemas.microsoft.com/office/word/2010/wordml" xmlns:wpg="http://schemas.microsoft.com/office/word/2010/wordprocessingGroup" xmlns:wpi="http://schemas.microsoft.com/office/word/2010/wordprocessingInk" xmlns:wne="http://schemas.microsoft.com/office/word/2006/wordml" xmlns:wps="http://schemas.microsoft.com/office/word/2010/wordprocessingShape" mc:Ignorable="w14 wp14">
+  <w:abstractNum w:abstractNumId="0">
     <w:nsid w:val="E17F69BA"/>
     <w:multiLevelType w:val="multilevel"/>
     <w:tmpl w:val="D7DEE140"/>
@@ -2833,7 +2856,7 @@
       <w:lvlJc w:val="left"/>
     </w:lvl>
   </w:abstractNum>
-  <w:abstractNum w:abstractNumId="1" w15:restartNumberingAfterBreak="0">
+  <w:abstractNum w:abstractNumId="1">
     <w:nsid w:val="1D104C4D"/>
     <w:multiLevelType w:val="multilevel"/>
     <w:tmpl w:val="F97A6DBE"/>
@@ -2935,7 +2958,7 @@
 </file>
 
 <file path=word/styles.xml><?xml version="1.0" encoding="utf-8"?>
-<w:styles xmlns:mc="http://schemas.openxmlformats.org/markup-compatibility/2006" xmlns:r="http://schemas.openxmlformats.org/officeDocument/2006/relationships" xmlns:w="http://schemas.openxmlformats.org/wordprocessingml/2006/main" xmlns:w14="http://schemas.microsoft.com/office/word/2010/wordml" xmlns:w15="http://schemas.microsoft.com/office/word/2012/wordml" xmlns:w16se="http://schemas.microsoft.com/office/word/2015/wordml/symex" mc:Ignorable="w14 w15 w16se">
+<w:styles xmlns:mc="http://schemas.openxmlformats.org/markup-compatibility/2006" xmlns:r="http://schemas.openxmlformats.org/officeDocument/2006/relationships" xmlns:w="http://schemas.openxmlformats.org/wordprocessingml/2006/main" xmlns:w14="http://schemas.microsoft.com/office/word/2010/wordml" mc:Ignorable="w14">
   <w:docDefaults>
     <w:rPrDefault>
       <w:rPr>
@@ -2951,334 +2974,272 @@
       </w:pPr>
     </w:pPrDefault>
   </w:docDefaults>
-  <w:latentStyles w:defLockedState="0" w:defUIPriority="0" w:defSemiHidden="0" w:defUnhideWhenUsed="0" w:defQFormat="0" w:count="371">
-    <w:lsdException w:name="index 1" w:semiHidden="1" w:unhideWhenUsed="1"/>
-    <w:lsdException w:name="index 7" w:semiHidden="1" w:unhideWhenUsed="1"/>
-    <w:lsdException w:name="index 8" w:semiHidden="1" w:unhideWhenUsed="1"/>
-    <w:lsdException w:name="index 9" w:semiHidden="1" w:unhideWhenUsed="1"/>
-    <w:lsdException w:name="toc 1" w:semiHidden="1" w:unhideWhenUsed="1"/>
-    <w:lsdException w:name="toc 2" w:semiHidden="1" w:unhideWhenUsed="1"/>
-    <w:lsdException w:name="toc 3" w:semiHidden="1" w:unhideWhenUsed="1"/>
-    <w:lsdException w:name="toc 4" w:semiHidden="1" w:unhideWhenUsed="1"/>
-    <w:lsdException w:name="toc 5" w:semiHidden="1" w:unhideWhenUsed="1"/>
-    <w:lsdException w:name="toc 6" w:semiHidden="1" w:unhideWhenUsed="1"/>
-    <w:lsdException w:name="toc 7" w:semiHidden="1" w:unhideWhenUsed="1"/>
-    <w:lsdException w:name="toc 8" w:semiHidden="1" w:unhideWhenUsed="1"/>
-    <w:lsdException w:name="toc 9" w:semiHidden="1" w:unhideWhenUsed="1"/>
-    <w:lsdException w:name="Normal Indent" w:semiHidden="1" w:unhideWhenUsed="1"/>
-    <w:lsdException w:name="footnote text" w:semiHidden="1" w:unhideWhenUsed="1"/>
-    <w:lsdException w:name="annotation text" w:semiHidden="1" w:unhideWhenUsed="1"/>
-    <w:lsdException w:name="header" w:semiHidden="1" w:uiPriority="99" w:unhideWhenUsed="1"/>
-    <w:lsdException w:name="footer" w:semiHidden="1" w:uiPriority="99" w:unhideWhenUsed="1"/>
-    <w:lsdException w:name="index heading" w:semiHidden="1" w:unhideWhenUsed="1"/>
-    <w:lsdException w:name="caption" w:semiHidden="1" w:unhideWhenUsed="1"/>
-    <w:lsdException w:name="table of figures" w:semiHidden="1" w:unhideWhenUsed="1"/>
-    <w:lsdException w:name="envelope address" w:semiHidden="1" w:unhideWhenUsed="1"/>
-    <w:lsdException w:name="envelope return" w:semiHidden="1" w:unhideWhenUsed="1"/>
-    <w:lsdException w:name="footnote reference" w:semiHidden="1" w:unhideWhenUsed="1"/>
-    <w:lsdException w:name="annotation reference" w:semiHidden="1" w:unhideWhenUsed="1"/>
-    <w:lsdException w:name="line number" w:semiHidden="1" w:unhideWhenUsed="1"/>
-    <w:lsdException w:name="page number" w:semiHidden="1" w:unhideWhenUsed="1"/>
-    <w:lsdException w:name="endnote reference" w:semiHidden="1" w:unhideWhenUsed="1"/>
-    <w:lsdException w:name="endnote text" w:semiHidden="1" w:unhideWhenUsed="1"/>
-    <w:lsdException w:name="table of authorities" w:semiHidden="1" w:unhideWhenUsed="1"/>
-    <w:lsdException w:name="macro" w:semiHidden="1" w:unhideWhenUsed="1"/>
-    <w:lsdException w:name="toa heading" w:semiHidden="1" w:unhideWhenUsed="1"/>
-    <w:lsdException w:name="List" w:semiHidden="1" w:unhideWhenUsed="1"/>
-    <w:lsdException w:name="List Bullet" w:semiHidden="1" w:unhideWhenUsed="1"/>
-    <w:lsdException w:name="List Number" w:semiHidden="1" w:unhideWhenUsed="1"/>
-    <w:lsdException w:name="List 2" w:semiHidden="1" w:unhideWhenUsed="1"/>
-    <w:lsdException w:name="List 3" w:semiHidden="1" w:unhideWhenUsed="1"/>
-    <w:lsdException w:name="List 4" w:semiHidden="1" w:unhideWhenUsed="1"/>
-    <w:lsdException w:name="List 5" w:semiHidden="1" w:unhideWhenUsed="1"/>
-    <w:lsdException w:name="List Bullet 2" w:semiHidden="1" w:unhideWhenUsed="1"/>
-    <w:lsdException w:name="List Bullet 3" w:semiHidden="1" w:unhideWhenUsed="1"/>
-    <w:lsdException w:name="List Bullet 4" w:semiHidden="1" w:unhideWhenUsed="1"/>
-    <w:lsdException w:name="List Bullet 5" w:semiHidden="1" w:unhideWhenUsed="1"/>
-    <w:lsdException w:name="List Number 3" w:semiHidden="1" w:unhideWhenUsed="1"/>
-    <w:lsdException w:name="List Number 4" w:semiHidden="1" w:unhideWhenUsed="1"/>
-    <w:lsdException w:name="Closing" w:semiHidden="1" w:unhideWhenUsed="1"/>
-    <w:lsdException w:name="Signature" w:semiHidden="1" w:unhideWhenUsed="1"/>
-    <w:lsdException w:name="Default Paragraph Font" w:semiHidden="1" w:unhideWhenUsed="1"/>
-    <w:lsdException w:name="Body Text" w:semiHidden="1" w:unhideWhenUsed="1"/>
-    <w:lsdException w:name="Body Text Indent" w:semiHidden="1" w:unhideWhenUsed="1"/>
-    <w:lsdException w:name="List Continue" w:semiHidden="1" w:unhideWhenUsed="1"/>
-    <w:lsdException w:name="List Continue 2" w:semiHidden="1" w:unhideWhenUsed="1"/>
-    <w:lsdException w:name="List Continue 3" w:semiHidden="1" w:unhideWhenUsed="1"/>
-    <w:lsdException w:name="List Continue 4" w:semiHidden="1" w:unhideWhenUsed="1"/>
-    <w:lsdException w:name="List Continue 5" w:semiHidden="1" w:unhideWhenUsed="1"/>
-    <w:lsdException w:name="Message Header" w:semiHidden="1" w:unhideWhenUsed="1"/>
-    <w:lsdException w:name="Salutation" w:semiHidden="1" w:unhideWhenUsed="1"/>
-    <w:lsdException w:name="Date" w:semiHidden="1" w:unhideWhenUsed="1"/>
-    <w:lsdException w:name="Body Text First Indent" w:semiHidden="1" w:unhideWhenUsed="1"/>
-    <w:lsdException w:name="Body Text First Indent 2" w:semiHidden="1" w:unhideWhenUsed="1"/>
-    <w:lsdException w:name="Note Heading" w:semiHidden="1" w:unhideWhenUsed="1"/>
-    <w:lsdException w:name="Body Text 2" w:semiHidden="1" w:unhideWhenUsed="1"/>
-    <w:lsdException w:name="Body Text 3" w:semiHidden="1" w:unhideWhenUsed="1"/>
-    <w:lsdException w:name="Body Text Indent 2" w:semiHidden="1" w:unhideWhenUsed="1"/>
-    <w:lsdException w:name="Document Map" w:semiHidden="1" w:unhideWhenUsed="1"/>
-    <w:lsdException w:name="Plain Text" w:semiHidden="1" w:unhideWhenUsed="1"/>
-    <w:lsdException w:name="E-mail Signature" w:semiHidden="1" w:unhideWhenUsed="1"/>
-    <w:lsdException w:name="HTML Top of Form" w:semiHidden="1" w:unhideWhenUsed="1"/>
-    <w:lsdException w:name="HTML Bottom of Form" w:semiHidden="1" w:unhideWhenUsed="1"/>
-    <w:lsdException w:name="Normal (Web)" w:semiHidden="1" w:unhideWhenUsed="1"/>
-    <w:lsdException w:name="HTML Acronym" w:semiHidden="1" w:unhideWhenUsed="1"/>
-    <w:lsdException w:name="HTML Address" w:semiHidden="1" w:unhideWhenUsed="1"/>
-    <w:lsdException w:name="HTML Cite" w:semiHidden="1" w:unhideWhenUsed="1"/>
-    <w:lsdException w:name="HTML Code" w:semiHidden="1" w:unhideWhenUsed="1"/>
-    <w:lsdException w:name="HTML Definition" w:semiHidden="1" w:unhideWhenUsed="1"/>
-    <w:lsdException w:name="HTML Keyboard" w:semiHidden="1" w:unhideWhenUsed="1"/>
-    <w:lsdException w:name="HTML Preformatted" w:semiHidden="1" w:unhideWhenUsed="1"/>
-    <w:lsdException w:name="HTML Sample" w:semiHidden="1" w:unhideWhenUsed="1"/>
-    <w:lsdException w:name="HTML Typewriter" w:semiHidden="1" w:unhideWhenUsed="1"/>
-    <w:lsdException w:name="HTML Variable" w:semiHidden="1" w:unhideWhenUsed="1"/>
-    <w:lsdException w:name="Normal Table" w:semiHidden="1" w:unhideWhenUsed="1"/>
-    <w:lsdException w:name="annotation subject" w:semiHidden="1" w:unhideWhenUsed="1"/>
-    <w:lsdException w:name="No List" w:semiHidden="1" w:unhideWhenUsed="1"/>
-    <w:lsdException w:name="Outline List 1" w:semiHidden="1" w:unhideWhenUsed="1"/>
-    <w:lsdException w:name="Outline List 2" w:semiHidden="1" w:unhideWhenUsed="1"/>
-    <w:lsdException w:name="Outline List 3" w:semiHidden="1" w:unhideWhenUsed="1"/>
-    <w:lsdException w:name="Table Simple 1" w:semiHidden="1" w:unhideWhenUsed="1"/>
-    <w:lsdException w:name="Table Simple 2" w:semiHidden="1" w:unhideWhenUsed="1"/>
-    <w:lsdException w:name="Table Simple 3" w:semiHidden="1" w:unhideWhenUsed="1"/>
-    <w:lsdException w:name="Table Classic 1" w:semiHidden="1" w:unhideWhenUsed="1"/>
-    <w:lsdException w:name="Table Classic 2" w:semiHidden="1" w:unhideWhenUsed="1"/>
-    <w:lsdException w:name="Table Classic 3" w:semiHidden="1" w:unhideWhenUsed="1"/>
-    <w:lsdException w:name="Table Classic 4" w:semiHidden="1" w:unhideWhenUsed="1"/>
-    <w:lsdException w:name="Table Colorful 1" w:semiHidden="1" w:unhideWhenUsed="1"/>
-    <w:lsdException w:name="Table Colorful 2" w:semiHidden="1" w:unhideWhenUsed="1"/>
-    <w:lsdException w:name="Table Colorful 3" w:semiHidden="1" w:unhideWhenUsed="1"/>
-    <w:lsdException w:name="Table Columns 1" w:semiHidden="1" w:unhideWhenUsed="1"/>
-    <w:lsdException w:name="Table Columns 2" w:semiHidden="1" w:unhideWhenUsed="1"/>
-    <w:lsdException w:name="Table Columns 3" w:semiHidden="1" w:unhideWhenUsed="1"/>
-    <w:lsdException w:name="Table Columns 4" w:semiHidden="1" w:unhideWhenUsed="1"/>
-    <w:lsdException w:name="Table Columns 5" w:semiHidden="1" w:unhideWhenUsed="1"/>
-    <w:lsdException w:name="Table Grid 1" w:semiHidden="1" w:unhideWhenUsed="1"/>
-    <w:lsdException w:name="Table Grid 2" w:semiHidden="1" w:unhideWhenUsed="1"/>
-    <w:lsdException w:name="Table Grid 3" w:semiHidden="1" w:unhideWhenUsed="1"/>
-    <w:lsdException w:name="Table Grid 4" w:semiHidden="1" w:unhideWhenUsed="1"/>
-    <w:lsdException w:name="Table Grid 5" w:semiHidden="1" w:unhideWhenUsed="1"/>
-    <w:lsdException w:name="Table Grid 6" w:semiHidden="1" w:unhideWhenUsed="1"/>
-    <w:lsdException w:name="Table Grid 7" w:semiHidden="1" w:unhideWhenUsed="1"/>
-    <w:lsdException w:name="Table Grid 8" w:semiHidden="1" w:unhideWhenUsed="1"/>
-    <w:lsdException w:name="Table List 1" w:semiHidden="1" w:unhideWhenUsed="1"/>
-    <w:lsdException w:name="Table List 2" w:semiHidden="1" w:unhideWhenUsed="1"/>
-    <w:lsdException w:name="Table List 3" w:semiHidden="1" w:unhideWhenUsed="1"/>
-    <w:lsdException w:name="Table List 4" w:semiHidden="1" w:unhideWhenUsed="1"/>
-    <w:lsdException w:name="Table List 5" w:semiHidden="1" w:unhideWhenUsed="1"/>
-    <w:lsdException w:name="Table List 6" w:semiHidden="1" w:unhideWhenUsed="1"/>
-    <w:lsdException w:name="Table List 7" w:semiHidden="1" w:unhideWhenUsed="1"/>
-    <w:lsdException w:name="Table List 8" w:semiHidden="1" w:unhideWhenUsed="1"/>
-    <w:lsdException w:name="Table 3D effects 1" w:semiHidden="1" w:unhideWhenUsed="1"/>
-    <w:lsdException w:name="Table 3D effects 2" w:semiHidden="1" w:unhideWhenUsed="1"/>
-    <w:lsdException w:name="Table 3D effects 3" w:semiHidden="1" w:unhideWhenUsed="1"/>
-    <w:lsdException w:name="Table Contemporary" w:semiHidden="1" w:unhideWhenUsed="1"/>
-    <w:lsdException w:name="Table Elegant" w:semiHidden="1" w:unhideWhenUsed="1"/>
-    <w:lsdException w:name="Table Professional" w:semiHidden="1" w:unhideWhenUsed="1"/>
-    <w:lsdException w:name="Table Subtle 1" w:semiHidden="1" w:unhideWhenUsed="1"/>
-    <w:lsdException w:name="Table Subtle 2" w:semiHidden="1" w:unhideWhenUsed="1"/>
-    <w:lsdException w:name="Table Web 1" w:semiHidden="1" w:unhideWhenUsed="1"/>
-    <w:lsdException w:name="Table Web 2" w:semiHidden="1" w:unhideWhenUsed="1"/>
-    <w:lsdException w:name="Table Web 3" w:semiHidden="1" w:unhideWhenUsed="1"/>
-    <w:lsdException w:name="Balloon Text" w:semiHidden="1" w:unhideWhenUsed="1"/>
-    <w:lsdException w:name="Table Theme" w:semiHidden="1" w:unhideWhenUsed="1"/>
-    <w:lsdException w:name="Placeholder Text" w:semiHidden="1"/>
-    <w:lsdException w:name="Light Shading"/>
-    <w:lsdException w:name="Light List"/>
-    <w:lsdException w:name="Light Grid"/>
-    <w:lsdException w:name="Medium Shading 1"/>
-    <w:lsdException w:name="Medium Shading 2"/>
-    <w:lsdException w:name="Medium List 1"/>
-    <w:lsdException w:name="Medium List 2"/>
-    <w:lsdException w:name="Medium Grid 1"/>
-    <w:lsdException w:name="Medium Grid 2"/>
-    <w:lsdException w:name="Medium Grid 3"/>
-    <w:lsdException w:name="Dark List"/>
-    <w:lsdException w:name="Colorful Shading"/>
-    <w:lsdException w:name="Colorful List"/>
-    <w:lsdException w:name="Colorful Grid"/>
-    <w:lsdException w:name="Light Shading Accent 1"/>
-    <w:lsdException w:name="Light List Accent 1"/>
-    <w:lsdException w:name="Light Grid Accent 1"/>
-    <w:lsdException w:name="Medium Shading 1 Accent 1"/>
-    <w:lsdException w:name="Medium Shading 2 Accent 1"/>
-    <w:lsdException w:name="Medium List 1 Accent 1"/>
-    <w:lsdException w:name="Revision" w:semiHidden="1"/>
-    <w:lsdException w:name="Medium List 2 Accent 1"/>
-    <w:lsdException w:name="Medium Grid 1 Accent 1"/>
-    <w:lsdException w:name="Medium Grid 2 Accent 1"/>
-    <w:lsdException w:name="Medium Grid 3 Accent 1"/>
-    <w:lsdException w:name="Dark List Accent 1"/>
-    <w:lsdException w:name="Colorful Shading Accent 1"/>
-    <w:lsdException w:name="Colorful List Accent 1"/>
-    <w:lsdException w:name="Colorful Grid Accent 1"/>
-    <w:lsdException w:name="Light Shading Accent 2"/>
-    <w:lsdException w:name="Light List Accent 2"/>
-    <w:lsdException w:name="Light Grid Accent 2"/>
-    <w:lsdException w:name="Medium Shading 1 Accent 2"/>
-    <w:lsdException w:name="Medium Shading 2 Accent 2"/>
-    <w:lsdException w:name="Medium List 1 Accent 2"/>
-    <w:lsdException w:name="Medium List 2 Accent 2"/>
-    <w:lsdException w:name="Medium Grid 1 Accent 2"/>
-    <w:lsdException w:name="Medium Grid 2 Accent 2"/>
-    <w:lsdException w:name="Medium Grid 3 Accent 2"/>
-    <w:lsdException w:name="Dark List Accent 2"/>
-    <w:lsdException w:name="Colorful Shading Accent 2"/>
-    <w:lsdException w:name="Colorful List Accent 2"/>
-    <w:lsdException w:name="Colorful Grid Accent 2"/>
-    <w:lsdException w:name="Light Shading Accent 3"/>
-    <w:lsdException w:name="Light List Accent 3"/>
-    <w:lsdException w:name="Light Grid Accent 3"/>
-    <w:lsdException w:name="Medium Shading 1 Accent 3"/>
-    <w:lsdException w:name="Medium Shading 2 Accent 3"/>
-    <w:lsdException w:name="Medium List 1 Accent 3"/>
-    <w:lsdException w:name="Medium List 2 Accent 3"/>
-    <w:lsdException w:name="Medium Grid 1 Accent 3"/>
-    <w:lsdException w:name="Medium Grid 2 Accent 3"/>
-    <w:lsdException w:name="Medium Grid 3 Accent 3"/>
-    <w:lsdException w:name="Dark List Accent 3"/>
-    <w:lsdException w:name="Colorful Shading Accent 3"/>
-    <w:lsdException w:name="Colorful List Accent 3"/>
-    <w:lsdException w:name="Colorful Grid Accent 3"/>
-    <w:lsdException w:name="Light Shading Accent 4"/>
-    <w:lsdException w:name="Light List Accent 4"/>
-    <w:lsdException w:name="Light Grid Accent 4"/>
-    <w:lsdException w:name="Medium Shading 1 Accent 4"/>
-    <w:lsdException w:name="Medium Shading 2 Accent 4"/>
-    <w:lsdException w:name="Medium List 1 Accent 4"/>
-    <w:lsdException w:name="Medium List 2 Accent 4"/>
-    <w:lsdException w:name="Medium Grid 1 Accent 4"/>
-    <w:lsdException w:name="Medium Grid 2 Accent 4"/>
-    <w:lsdException w:name="Medium Grid 3 Accent 4"/>
-    <w:lsdException w:name="Dark List Accent 4"/>
-    <w:lsdException w:name="Colorful Shading Accent 4"/>
-    <w:lsdException w:name="Colorful List Accent 4"/>
-    <w:lsdException w:name="Colorful Grid Accent 4"/>
-    <w:lsdException w:name="Light Shading Accent 5"/>
-    <w:lsdException w:name="Light List Accent 5"/>
-    <w:lsdException w:name="Light Grid Accent 5"/>
-    <w:lsdException w:name="Medium Shading 1 Accent 5"/>
-    <w:lsdException w:name="Medium Shading 2 Accent 5"/>
-    <w:lsdException w:name="Medium List 1 Accent 5"/>
-    <w:lsdException w:name="Medium List 2 Accent 5"/>
-    <w:lsdException w:name="Medium Grid 1 Accent 5"/>
-    <w:lsdException w:name="Medium Grid 2 Accent 5"/>
-    <w:lsdException w:name="Medium Grid 3 Accent 5"/>
-    <w:lsdException w:name="Dark List Accent 5"/>
-    <w:lsdException w:name="Colorful Shading Accent 5"/>
-    <w:lsdException w:name="Colorful List Accent 5"/>
-    <w:lsdException w:name="Colorful Grid Accent 5"/>
-    <w:lsdException w:name="Light Shading Accent 6"/>
-    <w:lsdException w:name="Light List Accent 6"/>
-    <w:lsdException w:name="Light Grid Accent 6"/>
-    <w:lsdException w:name="Medium Shading 1 Accent 6"/>
-    <w:lsdException w:name="Medium Shading 2 Accent 6"/>
-    <w:lsdException w:name="Medium List 1 Accent 6"/>
-    <w:lsdException w:name="Medium List 2 Accent 6"/>
-    <w:lsdException w:name="Medium Grid 1 Accent 6"/>
-    <w:lsdException w:name="Medium Grid 2 Accent 6"/>
-    <w:lsdException w:name="Medium Grid 3 Accent 6"/>
-    <w:lsdException w:name="Dark List Accent 6"/>
-    <w:lsdException w:name="Colorful Shading Accent 6"/>
-    <w:lsdException w:name="Colorful List Accent 6"/>
-    <w:lsdException w:name="Colorful Grid Accent 6"/>
-    <w:lsdException w:name="Bibliography" w:semiHidden="1" w:unhideWhenUsed="1"/>
-    <w:lsdException w:name="TOC Heading" w:semiHidden="1" w:unhideWhenUsed="1"/>
-    <w:lsdException w:name="Grid Table 4" w:uiPriority="49"/>
-    <w:lsdException w:name="Grid Table 5 Dark" w:uiPriority="50"/>
-    <w:lsdException w:name="Grid Table 6 Colorful" w:uiPriority="51"/>
-    <w:lsdException w:name="Grid Table 7 Colorful" w:uiPriority="52"/>
-    <w:lsdException w:name="Grid Table 1 Light Accent 1" w:uiPriority="46"/>
-    <w:lsdException w:name="Grid Table 2 Accent 1" w:uiPriority="47"/>
-    <w:lsdException w:name="Grid Table 3 Accent 1" w:uiPriority="48"/>
-    <w:lsdException w:name="Grid Table 4 Accent 1" w:uiPriority="49"/>
-    <w:lsdException w:name="Grid Table 5 Dark Accent 1" w:uiPriority="50"/>
-    <w:lsdException w:name="Grid Table 6 Colorful Accent 1" w:uiPriority="51"/>
-    <w:lsdException w:name="Grid Table 7 Colorful Accent 1" w:uiPriority="52"/>
-    <w:lsdException w:name="Grid Table 1 Light Accent 2" w:uiPriority="46"/>
-    <w:lsdException w:name="Grid Table 2 Accent 2" w:uiPriority="47"/>
-    <w:lsdException w:name="Grid Table 3 Accent 2" w:uiPriority="48"/>
-    <w:lsdException w:name="Grid Table 4 Accent 2" w:uiPriority="49"/>
-    <w:lsdException w:name="Grid Table 5 Dark Accent 2" w:uiPriority="50"/>
-    <w:lsdException w:name="Grid Table 6 Colorful Accent 2" w:uiPriority="51"/>
-    <w:lsdException w:name="Grid Table 7 Colorful Accent 2" w:uiPriority="52"/>
-    <w:lsdException w:name="Grid Table 1 Light Accent 3" w:uiPriority="46"/>
-    <w:lsdException w:name="Grid Table 2 Accent 3" w:uiPriority="47"/>
-    <w:lsdException w:name="Grid Table 3 Accent 3" w:uiPriority="48"/>
-    <w:lsdException w:name="Grid Table 4 Accent 3" w:uiPriority="49"/>
-    <w:lsdException w:name="Grid Table 5 Dark Accent 3" w:uiPriority="50"/>
-    <w:lsdException w:name="Grid Table 6 Colorful Accent 3" w:uiPriority="51"/>
-    <w:lsdException w:name="Grid Table 7 Colorful Accent 3" w:uiPriority="52"/>
-    <w:lsdException w:name="Grid Table 1 Light Accent 4" w:uiPriority="46"/>
-    <w:lsdException w:name="Grid Table 2 Accent 4" w:uiPriority="47"/>
-    <w:lsdException w:name="Grid Table 3 Accent 4" w:uiPriority="48"/>
-    <w:lsdException w:name="Grid Table 4 Accent 4" w:uiPriority="49"/>
-    <w:lsdException w:name="Grid Table 5 Dark Accent 4" w:uiPriority="50"/>
-    <w:lsdException w:name="Grid Table 6 Colorful Accent 4" w:uiPriority="51"/>
-    <w:lsdException w:name="Grid Table 7 Colorful Accent 4" w:uiPriority="52"/>
-    <w:lsdException w:name="Grid Table 1 Light Accent 5" w:uiPriority="46"/>
-    <w:lsdException w:name="Grid Table 2 Accent 5" w:uiPriority="47"/>
-    <w:lsdException w:name="Grid Table 3 Accent 5" w:uiPriority="48"/>
-    <w:lsdException w:name="Grid Table 4 Accent 5" w:uiPriority="49"/>
-    <w:lsdException w:name="Grid Table 5 Dark Accent 5" w:uiPriority="50"/>
-    <w:lsdException w:name="Grid Table 6 Colorful Accent 5" w:uiPriority="51"/>
-    <w:lsdException w:name="Grid Table 7 Colorful Accent 5" w:uiPriority="52"/>
-    <w:lsdException w:name="Grid Table 1 Light Accent 6" w:uiPriority="46"/>
-    <w:lsdException w:name="Grid Table 2 Accent 6" w:uiPriority="47"/>
-    <w:lsdException w:name="Grid Table 3 Accent 6" w:uiPriority="48"/>
-    <w:lsdException w:name="Grid Table 4 Accent 6" w:uiPriority="49"/>
-    <w:lsdException w:name="Grid Table 5 Dark Accent 6" w:uiPriority="50"/>
-    <w:lsdException w:name="Grid Table 6 Colorful Accent 6" w:uiPriority="51"/>
-    <w:lsdException w:name="Grid Table 7 Colorful Accent 6" w:uiPriority="52"/>
-    <w:lsdException w:name="List Table 1 Light" w:uiPriority="46"/>
-    <w:lsdException w:name="List Table 2" w:uiPriority="47"/>
-    <w:lsdException w:name="List Table 3" w:uiPriority="48"/>
-    <w:lsdException w:name="List Table 4" w:uiPriority="49"/>
-    <w:lsdException w:name="List Table 5 Dark" w:uiPriority="50"/>
-    <w:lsdException w:name="List Table 6 Colorful" w:uiPriority="51"/>
-    <w:lsdException w:name="List Table 7 Colorful" w:uiPriority="52"/>
-    <w:lsdException w:name="List Table 1 Light Accent 1" w:uiPriority="46"/>
-    <w:lsdException w:name="List Table 2 Accent 1" w:uiPriority="47"/>
-    <w:lsdException w:name="List Table 3 Accent 1" w:uiPriority="48"/>
-    <w:lsdException w:name="List Table 4 Accent 1" w:uiPriority="49"/>
-    <w:lsdException w:name="List Table 5 Dark Accent 1" w:uiPriority="50"/>
-    <w:lsdException w:name="List Table 6 Colorful Accent 1" w:uiPriority="51"/>
-    <w:lsdException w:name="List Table 7 Colorful Accent 1" w:uiPriority="52"/>
-    <w:lsdException w:name="List Table 1 Light Accent 2" w:uiPriority="46"/>
-    <w:lsdException w:name="List Table 2 Accent 2" w:uiPriority="47"/>
-    <w:lsdException w:name="List Table 3 Accent 2" w:uiPriority="48"/>
-    <w:lsdException w:name="List Table 4 Accent 2" w:uiPriority="49"/>
-    <w:lsdException w:name="List Table 5 Dark Accent 2" w:uiPriority="50"/>
-    <w:lsdException w:name="List Table 6 Colorful Accent 2" w:uiPriority="51"/>
-    <w:lsdException w:name="List Table 7 Colorful Accent 2" w:uiPriority="52"/>
-    <w:lsdException w:name="List Table 1 Light Accent 3" w:uiPriority="46"/>
-    <w:lsdException w:name="List Table 2 Accent 3" w:uiPriority="47"/>
-    <w:lsdException w:name="List Table 3 Accent 3" w:uiPriority="48"/>
-    <w:lsdException w:name="List Table 4 Accent 3" w:uiPriority="49"/>
-    <w:lsdException w:name="List Table 5 Dark Accent 3" w:uiPriority="50"/>
-    <w:lsdException w:name="List Table 6 Colorful Accent 3" w:uiPriority="51"/>
-    <w:lsdException w:name="List Table 7 Colorful Accent 3" w:uiPriority="52"/>
-    <w:lsdException w:name="List Table 1 Light Accent 4" w:uiPriority="46"/>
-    <w:lsdException w:name="List Table 2 Accent 4" w:uiPriority="47"/>
-    <w:lsdException w:name="List Table 3 Accent 4" w:uiPriority="48"/>
-    <w:lsdException w:name="List Table 4 Accent 4" w:uiPriority="49"/>
-    <w:lsdException w:name="List Table 5 Dark Accent 4" w:uiPriority="50"/>
-    <w:lsdException w:name="List Table 6 Colorful Accent 4" w:uiPriority="51"/>
-    <w:lsdException w:name="List Table 7 Colorful Accent 4" w:uiPriority="52"/>
-    <w:lsdException w:name="List Table 1 Light Accent 5" w:uiPriority="46"/>
-    <w:lsdException w:name="List Table 2 Accent 5" w:uiPriority="47"/>
-    <w:lsdException w:name="List Table 3 Accent 5" w:uiPriority="48"/>
-    <w:lsdException w:name="List Table 4 Accent 5" w:uiPriority="49"/>
-    <w:lsdException w:name="List Table 5 Dark Accent 5" w:uiPriority="50"/>
-    <w:lsdException w:name="List Table 6 Colorful Accent 5" w:uiPriority="51"/>
-    <w:lsdException w:name="List Table 7 Colorful Accent 5" w:uiPriority="52"/>
-    <w:lsdException w:name="List Table 1 Light Accent 6" w:uiPriority="46"/>
-    <w:lsdException w:name="List Table 2 Accent 6" w:uiPriority="47"/>
-    <w:lsdException w:name="List Table 3 Accent 6" w:uiPriority="48"/>
-    <w:lsdException w:name="List Table 4 Accent 6" w:uiPriority="49"/>
-    <w:lsdException w:name="List Table 5 Dark Accent 6" w:uiPriority="50"/>
-    <w:lsdException w:name="List Table 6 Colorful Accent 6" w:uiPriority="51"/>
-    <w:lsdException w:name="List Table 7 Colorful Accent 6" w:uiPriority="52"/>
+  <w:latentStyles w:defLockedState="0" w:defUIPriority="0" w:defSemiHidden="1" w:defUnhideWhenUsed="0" w:defQFormat="0" w:count="267">
+    <w:lsdException w:name="Normal" w:semiHidden="0"/>
+    <w:lsdException w:name="heading 1" w:semiHidden="0"/>
+    <w:lsdException w:name="heading 2" w:semiHidden="0"/>
+    <w:lsdException w:name="heading 3" w:semiHidden="0"/>
+    <w:lsdException w:name="heading 4" w:semiHidden="0"/>
+    <w:lsdException w:name="heading 5" w:semiHidden="0"/>
+    <w:lsdException w:name="heading 6" w:semiHidden="0"/>
+    <w:lsdException w:name="heading 7" w:semiHidden="0"/>
+    <w:lsdException w:name="heading 8" w:semiHidden="0"/>
+    <w:lsdException w:name="heading 9" w:semiHidden="0"/>
+    <w:lsdException w:name="index 1" w:unhideWhenUsed="1"/>
+    <w:lsdException w:name="index 2" w:semiHidden="0"/>
+    <w:lsdException w:name="index 3" w:semiHidden="0"/>
+    <w:lsdException w:name="index 4" w:semiHidden="0"/>
+    <w:lsdException w:name="index 5" w:semiHidden="0"/>
+    <w:lsdException w:name="index 6" w:semiHidden="0"/>
+    <w:lsdException w:name="index 7" w:unhideWhenUsed="1"/>
+    <w:lsdException w:name="index 8" w:unhideWhenUsed="1"/>
+    <w:lsdException w:name="index 9" w:unhideWhenUsed="1"/>
+    <w:lsdException w:name="toc 1" w:unhideWhenUsed="1"/>
+    <w:lsdException w:name="toc 2" w:unhideWhenUsed="1"/>
+    <w:lsdException w:name="toc 3" w:unhideWhenUsed="1"/>
+    <w:lsdException w:name="toc 4" w:unhideWhenUsed="1"/>
+    <w:lsdException w:name="toc 5" w:unhideWhenUsed="1"/>
+    <w:lsdException w:name="toc 6" w:unhideWhenUsed="1"/>
+    <w:lsdException w:name="toc 7" w:unhideWhenUsed="1"/>
+    <w:lsdException w:name="toc 8" w:unhideWhenUsed="1"/>
+    <w:lsdException w:name="toc 9" w:unhideWhenUsed="1"/>
+    <w:lsdException w:name="Normal Indent" w:unhideWhenUsed="1"/>
+    <w:lsdException w:name="footnote text" w:unhideWhenUsed="1"/>
+    <w:lsdException w:name="annotation text" w:unhideWhenUsed="1"/>
+    <w:lsdException w:name="header" w:uiPriority="99" w:unhideWhenUsed="1"/>
+    <w:lsdException w:name="footer" w:uiPriority="99" w:unhideWhenUsed="1"/>
+    <w:lsdException w:name="index heading" w:unhideWhenUsed="1"/>
+    <w:lsdException w:name="caption" w:unhideWhenUsed="1"/>
+    <w:lsdException w:name="table of figures" w:unhideWhenUsed="1"/>
+    <w:lsdException w:name="envelope address" w:unhideWhenUsed="1"/>
+    <w:lsdException w:name="envelope return" w:unhideWhenUsed="1"/>
+    <w:lsdException w:name="footnote reference" w:unhideWhenUsed="1"/>
+    <w:lsdException w:name="annotation reference" w:unhideWhenUsed="1"/>
+    <w:lsdException w:name="line number" w:unhideWhenUsed="1"/>
+    <w:lsdException w:name="page number" w:unhideWhenUsed="1"/>
+    <w:lsdException w:name="endnote reference" w:unhideWhenUsed="1"/>
+    <w:lsdException w:name="endnote text" w:unhideWhenUsed="1"/>
+    <w:lsdException w:name="table of authorities" w:unhideWhenUsed="1"/>
+    <w:lsdException w:name="macro" w:unhideWhenUsed="1"/>
+    <w:lsdException w:name="toa heading" w:unhideWhenUsed="1"/>
+    <w:lsdException w:name="List" w:unhideWhenUsed="1"/>
+    <w:lsdException w:name="List Bullet" w:unhideWhenUsed="1"/>
+    <w:lsdException w:name="List Number" w:unhideWhenUsed="1"/>
+    <w:lsdException w:name="List 2" w:unhideWhenUsed="1"/>
+    <w:lsdException w:name="List 3" w:unhideWhenUsed="1"/>
+    <w:lsdException w:name="List 4" w:unhideWhenUsed="1"/>
+    <w:lsdException w:name="List 5" w:unhideWhenUsed="1"/>
+    <w:lsdException w:name="List Bullet 2" w:unhideWhenUsed="1"/>
+    <w:lsdException w:name="List Bullet 3" w:unhideWhenUsed="1"/>
+    <w:lsdException w:name="List Bullet 4" w:unhideWhenUsed="1"/>
+    <w:lsdException w:name="List Bullet 5" w:unhideWhenUsed="1"/>
+    <w:lsdException w:name="List Number 2" w:semiHidden="0"/>
+    <w:lsdException w:name="List Number 3" w:unhideWhenUsed="1"/>
+    <w:lsdException w:name="List Number 4" w:unhideWhenUsed="1"/>
+    <w:lsdException w:name="List Number 5" w:semiHidden="0"/>
+    <w:lsdException w:name="Title" w:semiHidden="0"/>
+    <w:lsdException w:name="Closing" w:unhideWhenUsed="1"/>
+    <w:lsdException w:name="Signature" w:unhideWhenUsed="1"/>
+    <w:lsdException w:name="Default Paragraph Font" w:unhideWhenUsed="1"/>
+    <w:lsdException w:name="Body Text" w:unhideWhenUsed="1"/>
+    <w:lsdException w:name="Body Text Indent" w:unhideWhenUsed="1"/>
+    <w:lsdException w:name="List Continue" w:unhideWhenUsed="1"/>
+    <w:lsdException w:name="List Continue 2" w:unhideWhenUsed="1"/>
+    <w:lsdException w:name="List Continue 3" w:unhideWhenUsed="1"/>
+    <w:lsdException w:name="List Continue 4" w:unhideWhenUsed="1"/>
+    <w:lsdException w:name="List Continue 5" w:unhideWhenUsed="1"/>
+    <w:lsdException w:name="Message Header" w:unhideWhenUsed="1"/>
+    <w:lsdException w:name="Subtitle" w:semiHidden="0"/>
+    <w:lsdException w:name="Salutation" w:unhideWhenUsed="1"/>
+    <w:lsdException w:name="Date" w:unhideWhenUsed="1"/>
+    <w:lsdException w:name="Body Text First Indent" w:unhideWhenUsed="1"/>
+    <w:lsdException w:name="Body Text First Indent 2" w:unhideWhenUsed="1"/>
+    <w:lsdException w:name="Note Heading" w:unhideWhenUsed="1"/>
+    <w:lsdException w:name="Body Text 2" w:unhideWhenUsed="1"/>
+    <w:lsdException w:name="Body Text 3" w:unhideWhenUsed="1"/>
+    <w:lsdException w:name="Body Text Indent 2" w:unhideWhenUsed="1"/>
+    <w:lsdException w:name="Body Text Indent 3" w:semiHidden="0"/>
+    <w:lsdException w:name="Block Text" w:semiHidden="0"/>
+    <w:lsdException w:name="Hyperlink" w:semiHidden="0"/>
+    <w:lsdException w:name="FollowedHyperlink" w:semiHidden="0"/>
+    <w:lsdException w:name="Strong" w:semiHidden="0"/>
+    <w:lsdException w:name="Emphasis" w:semiHidden="0"/>
+    <w:lsdException w:name="Document Map" w:unhideWhenUsed="1"/>
+    <w:lsdException w:name="Plain Text" w:unhideWhenUsed="1"/>
+    <w:lsdException w:name="E-mail Signature" w:unhideWhenUsed="1"/>
+    <w:lsdException w:name="HTML Top of Form" w:unhideWhenUsed="1"/>
+    <w:lsdException w:name="HTML Bottom of Form" w:unhideWhenUsed="1"/>
+    <w:lsdException w:name="Normal (Web)" w:unhideWhenUsed="1"/>
+    <w:lsdException w:name="HTML Acronym" w:unhideWhenUsed="1"/>
+    <w:lsdException w:name="HTML Address" w:unhideWhenUsed="1"/>
+    <w:lsdException w:name="HTML Cite" w:unhideWhenUsed="1"/>
+    <w:lsdException w:name="HTML Code" w:unhideWhenUsed="1"/>
+    <w:lsdException w:name="HTML Definition" w:unhideWhenUsed="1"/>
+    <w:lsdException w:name="HTML Keyboard" w:unhideWhenUsed="1"/>
+    <w:lsdException w:name="HTML Preformatted" w:unhideWhenUsed="1"/>
+    <w:lsdException w:name="HTML Sample" w:unhideWhenUsed="1"/>
+    <w:lsdException w:name="HTML Typewriter" w:unhideWhenUsed="1"/>
+    <w:lsdException w:name="HTML Variable" w:unhideWhenUsed="1"/>
+    <w:lsdException w:name="Normal Table" w:unhideWhenUsed="1"/>
+    <w:lsdException w:name="annotation subject" w:unhideWhenUsed="1"/>
+    <w:lsdException w:name="No List" w:unhideWhenUsed="1"/>
+    <w:lsdException w:name="Outline List 1" w:unhideWhenUsed="1"/>
+    <w:lsdException w:name="Outline List 2" w:unhideWhenUsed="1"/>
+    <w:lsdException w:name="Outline List 3" w:unhideWhenUsed="1"/>
+    <w:lsdException w:name="Table Simple 1" w:unhideWhenUsed="1"/>
+    <w:lsdException w:name="Table Simple 2" w:unhideWhenUsed="1"/>
+    <w:lsdException w:name="Table Simple 3" w:unhideWhenUsed="1"/>
+    <w:lsdException w:name="Table Classic 1" w:unhideWhenUsed="1"/>
+    <w:lsdException w:name="Table Classic 2" w:unhideWhenUsed="1"/>
+    <w:lsdException w:name="Table Classic 3" w:unhideWhenUsed="1"/>
+    <w:lsdException w:name="Table Classic 4" w:unhideWhenUsed="1"/>
+    <w:lsdException w:name="Table Colorful 1" w:unhideWhenUsed="1"/>
+    <w:lsdException w:name="Table Colorful 2" w:unhideWhenUsed="1"/>
+    <w:lsdException w:name="Table Colorful 3" w:unhideWhenUsed="1"/>
+    <w:lsdException w:name="Table Columns 1" w:unhideWhenUsed="1"/>
+    <w:lsdException w:name="Table Columns 2" w:unhideWhenUsed="1"/>
+    <w:lsdException w:name="Table Columns 3" w:unhideWhenUsed="1"/>
+    <w:lsdException w:name="Table Columns 4" w:unhideWhenUsed="1"/>
+    <w:lsdException w:name="Table Columns 5" w:unhideWhenUsed="1"/>
+    <w:lsdException w:name="Table Grid 1" w:unhideWhenUsed="1"/>
+    <w:lsdException w:name="Table Grid 2" w:unhideWhenUsed="1"/>
+    <w:lsdException w:name="Table Grid 3" w:unhideWhenUsed="1"/>
+    <w:lsdException w:name="Table Grid 4" w:unhideWhenUsed="1"/>
+    <w:lsdException w:name="Table Grid 5" w:unhideWhenUsed="1"/>
+    <w:lsdException w:name="Table Grid 6" w:unhideWhenUsed="1"/>
+    <w:lsdException w:name="Table Grid 7" w:unhideWhenUsed="1"/>
+    <w:lsdException w:name="Table Grid 8" w:unhideWhenUsed="1"/>
+    <w:lsdException w:name="Table List 1" w:unhideWhenUsed="1"/>
+    <w:lsdException w:name="Table List 2" w:unhideWhenUsed="1"/>
+    <w:lsdException w:name="Table List 3" w:unhideWhenUsed="1"/>
+    <w:lsdException w:name="Table List 4" w:unhideWhenUsed="1"/>
+    <w:lsdException w:name="Table List 5" w:unhideWhenUsed="1"/>
+    <w:lsdException w:name="Table List 6" w:unhideWhenUsed="1"/>
+    <w:lsdException w:name="Table List 7" w:unhideWhenUsed="1"/>
+    <w:lsdException w:name="Table List 8" w:unhideWhenUsed="1"/>
+    <w:lsdException w:name="Table 3D effects 1" w:unhideWhenUsed="1"/>
+    <w:lsdException w:name="Table 3D effects 2" w:unhideWhenUsed="1"/>
+    <w:lsdException w:name="Table 3D effects 3" w:unhideWhenUsed="1"/>
+    <w:lsdException w:name="Table Contemporary" w:unhideWhenUsed="1"/>
+    <w:lsdException w:name="Table Elegant" w:unhideWhenUsed="1"/>
+    <w:lsdException w:name="Table Professional" w:unhideWhenUsed="1"/>
+    <w:lsdException w:name="Table Subtle 1" w:unhideWhenUsed="1"/>
+    <w:lsdException w:name="Table Subtle 2" w:unhideWhenUsed="1"/>
+    <w:lsdException w:name="Table Web 1" w:unhideWhenUsed="1"/>
+    <w:lsdException w:name="Table Web 2" w:unhideWhenUsed="1"/>
+    <w:lsdException w:name="Table Web 3" w:unhideWhenUsed="1"/>
+    <w:lsdException w:name="Balloon Text" w:unhideWhenUsed="1"/>
+    <w:lsdException w:name="Table Grid" w:semiHidden="0"/>
+    <w:lsdException w:name="Table Theme" w:unhideWhenUsed="1"/>
+    <w:lsdException w:name="No Spacing" w:semiHidden="0"/>
+    <w:lsdException w:name="Light Shading" w:semiHidden="0"/>
+    <w:lsdException w:name="Light List" w:semiHidden="0"/>
+    <w:lsdException w:name="Light Grid" w:semiHidden="0"/>
+    <w:lsdException w:name="Medium Shading 1" w:semiHidden="0"/>
+    <w:lsdException w:name="Medium Shading 2" w:semiHidden="0"/>
+    <w:lsdException w:name="Medium List 1" w:semiHidden="0"/>
+    <w:lsdException w:name="Medium List 2" w:semiHidden="0"/>
+    <w:lsdException w:name="Medium Grid 1" w:semiHidden="0"/>
+    <w:lsdException w:name="Medium Grid 2" w:semiHidden="0"/>
+    <w:lsdException w:name="Medium Grid 3" w:semiHidden="0"/>
+    <w:lsdException w:name="Dark List" w:semiHidden="0"/>
+    <w:lsdException w:name="Colorful Shading" w:semiHidden="0"/>
+    <w:lsdException w:name="Colorful List" w:semiHidden="0"/>
+    <w:lsdException w:name="Colorful Grid" w:semiHidden="0"/>
+    <w:lsdException w:name="Light Shading Accent 1" w:semiHidden="0"/>
+    <w:lsdException w:name="Light List Accent 1" w:semiHidden="0"/>
+    <w:lsdException w:name="Light Grid Accent 1" w:semiHidden="0"/>
+    <w:lsdException w:name="Medium Shading 1 Accent 1" w:semiHidden="0"/>
+    <w:lsdException w:name="Medium Shading 2 Accent 1" w:semiHidden="0"/>
+    <w:lsdException w:name="Medium List 1 Accent 1" w:semiHidden="0"/>
+    <w:lsdException w:name="List Paragraph" w:semiHidden="0"/>
+    <w:lsdException w:name="Quote" w:semiHidden="0"/>
+    <w:lsdException w:name="Intense Quote" w:semiHidden="0"/>
+    <w:lsdException w:name="Medium List 2 Accent 1" w:semiHidden="0"/>
+    <w:lsdException w:name="Medium Grid 1 Accent 1" w:semiHidden="0"/>
+    <w:lsdException w:name="Medium Grid 2 Accent 1" w:semiHidden="0"/>
+    <w:lsdException w:name="Medium Grid 3 Accent 1" w:semiHidden="0"/>
+    <w:lsdException w:name="Dark List Accent 1" w:semiHidden="0"/>
+    <w:lsdException w:name="Colorful Shading Accent 1" w:semiHidden="0"/>
+    <w:lsdException w:name="Colorful List Accent 1" w:semiHidden="0"/>
+    <w:lsdException w:name="Colorful Grid Accent 1" w:semiHidden="0"/>
+    <w:lsdException w:name="Light Shading Accent 2" w:semiHidden="0"/>
+    <w:lsdException w:name="Light List Accent 2" w:semiHidden="0"/>
+    <w:lsdException w:name="Light Grid Accent 2" w:semiHidden="0"/>
+    <w:lsdException w:name="Medium Shading 1 Accent 2" w:semiHidden="0"/>
+    <w:lsdException w:name="Medium Shading 2 Accent 2" w:semiHidden="0"/>
+    <w:lsdException w:name="Medium List 1 Accent 2" w:semiHidden="0"/>
+    <w:lsdException w:name="Medium List 2 Accent 2" w:semiHidden="0"/>
+    <w:lsdException w:name="Medium Grid 1 Accent 2" w:semiHidden="0"/>
+    <w:lsdException w:name="Medium Grid 2 Accent 2" w:semiHidden="0"/>
+    <w:lsdException w:name="Medium Grid 3 Accent 2" w:semiHidden="0"/>
+    <w:lsdException w:name="Dark List Accent 2" w:semiHidden="0"/>
+    <w:lsdException w:name="Colorful Shading Accent 2" w:semiHidden="0"/>
+    <w:lsdException w:name="Colorful List Accent 2" w:semiHidden="0"/>
+    <w:lsdException w:name="Colorful Grid Accent 2" w:semiHidden="0"/>
+    <w:lsdException w:name="Light Shading Accent 3" w:semiHidden="0"/>
+    <w:lsdException w:name="Light List Accent 3" w:semiHidden="0"/>
+    <w:lsdException w:name="Light Grid Accent 3" w:semiHidden="0"/>
+    <w:lsdException w:name="Medium Shading 1 Accent 3" w:semiHidden="0"/>
+    <w:lsdException w:name="Medium Shading 2 Accent 3" w:semiHidden="0"/>
+    <w:lsdException w:name="Medium List 1 Accent 3" w:semiHidden="0"/>
+    <w:lsdException w:name="Medium List 2 Accent 3" w:semiHidden="0"/>
+    <w:lsdException w:name="Medium Grid 1 Accent 3" w:semiHidden="0"/>
+    <w:lsdException w:name="Medium Grid 2 Accent 3" w:semiHidden="0"/>
+    <w:lsdException w:name="Medium Grid 3 Accent 3" w:semiHidden="0"/>
+    <w:lsdException w:name="Dark List Accent 3" w:semiHidden="0"/>
+    <w:lsdException w:name="Colorful Shading Accent 3" w:semiHidden="0"/>
+    <w:lsdException w:name="Colorful List Accent 3" w:semiHidden="0"/>
+    <w:lsdException w:name="Colorful Grid Accent 3" w:semiHidden="0"/>
+    <w:lsdException w:name="Light Shading Accent 4" w:semiHidden="0"/>
+    <w:lsdException w:name="Light List Accent 4" w:semiHidden="0"/>
+    <w:lsdException w:name="Light Grid Accent 4" w:semiHidden="0"/>
+    <w:lsdException w:name="Medium Shading 1 Accent 4" w:semiHidden="0"/>
+    <w:lsdException w:name="Medium Shading 2 Accent 4" w:semiHidden="0"/>
+    <w:lsdException w:name="Medium List 1 Accent 4" w:semiHidden="0"/>
+    <w:lsdException w:name="Medium List 2 Accent 4" w:semiHidden="0"/>
+    <w:lsdException w:name="Medium Grid 1 Accent 4" w:semiHidden="0"/>
+    <w:lsdException w:name="Medium Grid 2 Accent 4" w:semiHidden="0"/>
+    <w:lsdException w:name="Medium Grid 3 Accent 4" w:semiHidden="0"/>
+    <w:lsdException w:name="Dark List Accent 4" w:semiHidden="0"/>
+    <w:lsdException w:name="Colorful Shading Accent 4" w:semiHidden="0"/>
+    <w:lsdException w:name="Colorful List Accent 4" w:semiHidden="0"/>
+    <w:lsdException w:name="Colorful Grid Accent 4" w:semiHidden="0"/>
+    <w:lsdException w:name="Light Shading Accent 5" w:semiHidden="0"/>
+    <w:lsdException w:name="Light List Accent 5" w:semiHidden="0"/>
+    <w:lsdException w:name="Light Grid Accent 5" w:semiHidden="0"/>
+    <w:lsdException w:name="Medium Shading 1 Accent 5" w:semiHidden="0"/>
+    <w:lsdException w:name="Medium Shading 2 Accent 5" w:semiHidden="0"/>
+    <w:lsdException w:name="Medium List 1 Accent 5" w:semiHidden="0"/>
+    <w:lsdException w:name="Medium List 2 Accent 5" w:semiHidden="0"/>
+    <w:lsdException w:name="Medium Grid 1 Accent 5" w:semiHidden="0"/>
+    <w:lsdException w:name="Medium Grid 2 Accent 5" w:semiHidden="0"/>
+    <w:lsdException w:name="Medium Grid 3 Accent 5" w:semiHidden="0"/>
+    <w:lsdException w:name="Dark List Accent 5" w:semiHidden="0"/>
+    <w:lsdException w:name="Colorful Shading Accent 5" w:semiHidden="0"/>
+    <w:lsdException w:name="Colorful List Accent 5" w:semiHidden="0"/>
+    <w:lsdException w:name="Colorful Grid Accent 5" w:semiHidden="0"/>
+    <w:lsdException w:name="Light Shading Accent 6" w:semiHidden="0"/>
+    <w:lsdException w:name="Light List Accent 6" w:semiHidden="0"/>
+    <w:lsdException w:name="Light Grid Accent 6" w:semiHidden="0"/>
+    <w:lsdException w:name="Medium Shading 1 Accent 6" w:semiHidden="0"/>
+    <w:lsdException w:name="Medium Shading 2 Accent 6" w:semiHidden="0"/>
+    <w:lsdException w:name="Medium List 1 Accent 6" w:semiHidden="0"/>
+    <w:lsdException w:name="Medium List 2 Accent 6" w:semiHidden="0"/>
+    <w:lsdException w:name="Medium Grid 1 Accent 6" w:semiHidden="0"/>
+    <w:lsdException w:name="Medium Grid 2 Accent 6" w:semiHidden="0"/>
+    <w:lsdException w:name="Medium Grid 3 Accent 6" w:semiHidden="0"/>
+    <w:lsdException w:name="Dark List Accent 6" w:semiHidden="0"/>
+    <w:lsdException w:name="Colorful Shading Accent 6" w:semiHidden="0"/>
+    <w:lsdException w:name="Colorful List Accent 6" w:semiHidden="0"/>
+    <w:lsdException w:name="Colorful Grid Accent 6" w:semiHidden="0"/>
+    <w:lsdException w:name="Subtle Emphasis" w:semiHidden="0"/>
+    <w:lsdException w:name="Intense Emphasis" w:semiHidden="0"/>
+    <w:lsdException w:name="Subtle Reference" w:semiHidden="0"/>
+    <w:lsdException w:name="Intense Reference" w:semiHidden="0"/>
+    <w:lsdException w:name="Book Title" w:semiHidden="0"/>
+    <w:lsdException w:name="Bibliography" w:unhideWhenUsed="1"/>
+    <w:lsdException w:name="TOC Heading" w:unhideWhenUsed="1"/>
   </w:latentStyles>
   <w:style w:type="paragraph" w:default="1" w:styleId="Normal">
     <w:name w:val="Normal"/>
@@ -4065,7 +4026,7 @@
       </w:tblBorders>
     </w:tblPr>
   </w:style>
-  <w:style w:type="table" w:styleId="GridTable2-Accent1">
+  <w:style w:type="table" w:customStyle="1" w:styleId="GridTable2Accent1">
     <w:name w:val="Grid Table 2 Accent 1"/>
     <w:basedOn w:val="TableNormal"/>
     <w:uiPriority w:val="47"/>
@@ -4148,6 +4109,1219 @@
     <w:rPr>
       <w:rFonts w:ascii="Arial" w:hAnsi="Arial"/>
       <w:sz w:val="22"/>
+    </w:rPr>
+  </w:style>
+  <w:style w:type="paragraph" w:styleId="BalloonText">
+    <w:name w:val="Balloon Text"/>
+    <w:basedOn w:val="Normal"/>
+    <w:link w:val="BalloonTextChar"/>
+    <w:semiHidden/>
+    <w:unhideWhenUsed/>
+    <w:rsid w:val="00FB0F21"/>
+    <w:pPr>
+      <w:spacing w:after="0"/>
+    </w:pPr>
+    <w:rPr>
+      <w:rFonts w:ascii="Tahoma" w:hAnsi="Tahoma" w:cs="Tahoma"/>
+      <w:sz w:val="16"/>
+      <w:szCs w:val="16"/>
+    </w:rPr>
+  </w:style>
+  <w:style w:type="character" w:customStyle="1" w:styleId="BalloonTextChar">
+    <w:name w:val="Balloon Text Char"/>
+    <w:basedOn w:val="DefaultParagraphFont"/>
+    <w:link w:val="BalloonText"/>
+    <w:semiHidden/>
+    <w:rsid w:val="00FB0F21"/>
+    <w:rPr>
+      <w:rFonts w:ascii="Tahoma" w:hAnsi="Tahoma" w:cs="Tahoma"/>
+      <w:sz w:val="16"/>
+      <w:szCs w:val="16"/>
+    </w:rPr>
+  </w:style>
+</w:styles>
+</file>
+
+<file path=word/stylesWithEffects.xml><?xml version="1.0" encoding="utf-8"?>
+<w:styles xmlns:wpc="http://schemas.microsoft.com/office/word/2010/wordprocessingCanvas" xmlns:mc="http://schemas.openxmlformats.org/markup-compatibility/2006" xmlns:o="urn:schemas-microsoft-com:office:office" xmlns:r="http://schemas.openxmlformats.org/officeDocument/2006/relationships" xmlns:m="http://schemas.openxmlformats.org/officeDocument/2006/math" xmlns:v="urn:schemas-microsoft-com:vml" xmlns:wp14="http://schemas.microsoft.com/office/word/2010/wordprocessingDrawing" xmlns:wp="http://schemas.openxmlformats.org/drawingml/2006/wordprocessingDrawing" xmlns:w10="urn:schemas-microsoft-com:office:word" xmlns:w="http://schemas.openxmlformats.org/wordprocessingml/2006/main" xmlns:w14="http://schemas.microsoft.com/office/word/2010/wordml" xmlns:wpg="http://schemas.microsoft.com/office/word/2010/wordprocessingGroup" xmlns:wpi="http://schemas.microsoft.com/office/word/2010/wordprocessingInk" xmlns:wne="http://schemas.microsoft.com/office/word/2006/wordml" xmlns:wps="http://schemas.microsoft.com/office/word/2010/wordprocessingShape" mc:Ignorable="w14 wp14">
+  <w:docDefaults>
+    <w:rPrDefault>
+      <w:rPr>
+        <w:rFonts w:asciiTheme="minorHAnsi" w:eastAsiaTheme="minorHAnsi" w:hAnsiTheme="minorHAnsi" w:cstheme="minorBidi"/>
+        <w:sz w:val="24"/>
+        <w:szCs w:val="24"/>
+        <w:lang w:val="en-US" w:eastAsia="en-US" w:bidi="ar-SA"/>
+      </w:rPr>
+    </w:rPrDefault>
+    <w:pPrDefault>
+      <w:pPr>
+        <w:spacing w:after="200"/>
+      </w:pPr>
+    </w:pPrDefault>
+  </w:docDefaults>
+  <w:latentStyles w:defLockedState="0" w:defUIPriority="0" w:defSemiHidden="1" w:defUnhideWhenUsed="0" w:defQFormat="0" w:count="267">
+    <w:lsdException w:name="Normal" w:semiHidden="0"/>
+    <w:lsdException w:name="heading 1" w:semiHidden="0"/>
+    <w:lsdException w:name="heading 2" w:semiHidden="0"/>
+    <w:lsdException w:name="heading 3" w:semiHidden="0"/>
+    <w:lsdException w:name="heading 4" w:semiHidden="0"/>
+    <w:lsdException w:name="heading 5" w:semiHidden="0"/>
+    <w:lsdException w:name="heading 6" w:semiHidden="0"/>
+    <w:lsdException w:name="heading 7" w:semiHidden="0"/>
+    <w:lsdException w:name="heading 8" w:semiHidden="0"/>
+    <w:lsdException w:name="heading 9" w:semiHidden="0"/>
+    <w:lsdException w:name="index 1" w:unhideWhenUsed="1"/>
+    <w:lsdException w:name="index 2" w:semiHidden="0"/>
+    <w:lsdException w:name="index 3" w:semiHidden="0"/>
+    <w:lsdException w:name="index 4" w:semiHidden="0"/>
+    <w:lsdException w:name="index 5" w:semiHidden="0"/>
+    <w:lsdException w:name="index 6" w:semiHidden="0"/>
+    <w:lsdException w:name="index 7" w:unhideWhenUsed="1"/>
+    <w:lsdException w:name="index 8" w:unhideWhenUsed="1"/>
+    <w:lsdException w:name="index 9" w:unhideWhenUsed="1"/>
+    <w:lsdException w:name="toc 1" w:unhideWhenUsed="1"/>
+    <w:lsdException w:name="toc 2" w:unhideWhenUsed="1"/>
+    <w:lsdException w:name="toc 3" w:unhideWhenUsed="1"/>
+    <w:lsdException w:name="toc 4" w:unhideWhenUsed="1"/>
+    <w:lsdException w:name="toc 5" w:unhideWhenUsed="1"/>
+    <w:lsdException w:name="toc 6" w:unhideWhenUsed="1"/>
+    <w:lsdException w:name="toc 7" w:unhideWhenUsed="1"/>
+    <w:lsdException w:name="toc 8" w:unhideWhenUsed="1"/>
+    <w:lsdException w:name="toc 9" w:unhideWhenUsed="1"/>
+    <w:lsdException w:name="Normal Indent" w:unhideWhenUsed="1"/>
+    <w:lsdException w:name="footnote text" w:unhideWhenUsed="1"/>
+    <w:lsdException w:name="annotation text" w:unhideWhenUsed="1"/>
+    <w:lsdException w:name="header" w:uiPriority="99" w:unhideWhenUsed="1"/>
+    <w:lsdException w:name="footer" w:uiPriority="99" w:unhideWhenUsed="1"/>
+    <w:lsdException w:name="index heading" w:unhideWhenUsed="1"/>
+    <w:lsdException w:name="caption" w:unhideWhenUsed="1"/>
+    <w:lsdException w:name="table of figures" w:unhideWhenUsed="1"/>
+    <w:lsdException w:name="envelope address" w:unhideWhenUsed="1"/>
+    <w:lsdException w:name="envelope return" w:unhideWhenUsed="1"/>
+    <w:lsdException w:name="footnote reference" w:unhideWhenUsed="1"/>
+    <w:lsdException w:name="annotation reference" w:unhideWhenUsed="1"/>
+    <w:lsdException w:name="line number" w:unhideWhenUsed="1"/>
+    <w:lsdException w:name="page number" w:unhideWhenUsed="1"/>
+    <w:lsdException w:name="endnote reference" w:unhideWhenUsed="1"/>
+    <w:lsdException w:name="endnote text" w:unhideWhenUsed="1"/>
+    <w:lsdException w:name="table of authorities" w:unhideWhenUsed="1"/>
+    <w:lsdException w:name="macro" w:unhideWhenUsed="1"/>
+    <w:lsdException w:name="toa heading" w:unhideWhenUsed="1"/>
+    <w:lsdException w:name="List" w:unhideWhenUsed="1"/>
+    <w:lsdException w:name="List Bullet" w:unhideWhenUsed="1"/>
+    <w:lsdException w:name="List Number" w:unhideWhenUsed="1"/>
+    <w:lsdException w:name="List 2" w:unhideWhenUsed="1"/>
+    <w:lsdException w:name="List 3" w:unhideWhenUsed="1"/>
+    <w:lsdException w:name="List 4" w:unhideWhenUsed="1"/>
+    <w:lsdException w:name="List 5" w:unhideWhenUsed="1"/>
+    <w:lsdException w:name="List Bullet 2" w:unhideWhenUsed="1"/>
+    <w:lsdException w:name="List Bullet 3" w:unhideWhenUsed="1"/>
+    <w:lsdException w:name="List Bullet 4" w:unhideWhenUsed="1"/>
+    <w:lsdException w:name="List Bullet 5" w:unhideWhenUsed="1"/>
+    <w:lsdException w:name="List Number 2" w:semiHidden="0"/>
+    <w:lsdException w:name="List Number 3" w:unhideWhenUsed="1"/>
+    <w:lsdException w:name="List Number 4" w:unhideWhenUsed="1"/>
+    <w:lsdException w:name="List Number 5" w:semiHidden="0"/>
+    <w:lsdException w:name="Title" w:semiHidden="0"/>
+    <w:lsdException w:name="Closing" w:unhideWhenUsed="1"/>
+    <w:lsdException w:name="Signature" w:unhideWhenUsed="1"/>
+    <w:lsdException w:name="Default Paragraph Font" w:unhideWhenUsed="1"/>
+    <w:lsdException w:name="Body Text" w:unhideWhenUsed="1"/>
+    <w:lsdException w:name="Body Text Indent" w:unhideWhenUsed="1"/>
+    <w:lsdException w:name="List Continue" w:unhideWhenUsed="1"/>
+    <w:lsdException w:name="List Continue 2" w:unhideWhenUsed="1"/>
+    <w:lsdException w:name="List Continue 3" w:unhideWhenUsed="1"/>
+    <w:lsdException w:name="List Continue 4" w:unhideWhenUsed="1"/>
+    <w:lsdException w:name="List Continue 5" w:unhideWhenUsed="1"/>
+    <w:lsdException w:name="Message Header" w:unhideWhenUsed="1"/>
+    <w:lsdException w:name="Subtitle" w:semiHidden="0"/>
+    <w:lsdException w:name="Salutation" w:unhideWhenUsed="1"/>
+    <w:lsdException w:name="Date" w:unhideWhenUsed="1"/>
+    <w:lsdException w:name="Body Text First Indent" w:unhideWhenUsed="1"/>
+    <w:lsdException w:name="Body Text First Indent 2" w:unhideWhenUsed="1"/>
+    <w:lsdException w:name="Note Heading" w:unhideWhenUsed="1"/>
+    <w:lsdException w:name="Body Text 2" w:unhideWhenUsed="1"/>
+    <w:lsdException w:name="Body Text 3" w:unhideWhenUsed="1"/>
+    <w:lsdException w:name="Body Text Indent 2" w:unhideWhenUsed="1"/>
+    <w:lsdException w:name="Body Text Indent 3" w:semiHidden="0"/>
+    <w:lsdException w:name="Block Text" w:semiHidden="0"/>
+    <w:lsdException w:name="Hyperlink" w:semiHidden="0"/>
+    <w:lsdException w:name="FollowedHyperlink" w:semiHidden="0"/>
+    <w:lsdException w:name="Strong" w:semiHidden="0"/>
+    <w:lsdException w:name="Emphasis" w:semiHidden="0"/>
+    <w:lsdException w:name="Document Map" w:unhideWhenUsed="1"/>
+    <w:lsdException w:name="Plain Text" w:unhideWhenUsed="1"/>
+    <w:lsdException w:name="E-mail Signature" w:unhideWhenUsed="1"/>
+    <w:lsdException w:name="HTML Top of Form" w:unhideWhenUsed="1"/>
+    <w:lsdException w:name="HTML Bottom of Form" w:unhideWhenUsed="1"/>
+    <w:lsdException w:name="Normal (Web)" w:unhideWhenUsed="1"/>
+    <w:lsdException w:name="HTML Acronym" w:unhideWhenUsed="1"/>
+    <w:lsdException w:name="HTML Address" w:unhideWhenUsed="1"/>
+    <w:lsdException w:name="HTML Cite" w:unhideWhenUsed="1"/>
+    <w:lsdException w:name="HTML Code" w:unhideWhenUsed="1"/>
+    <w:lsdException w:name="HTML Definition" w:unhideWhenUsed="1"/>
+    <w:lsdException w:name="HTML Keyboard" w:unhideWhenUsed="1"/>
+    <w:lsdException w:name="HTML Preformatted" w:unhideWhenUsed="1"/>
+    <w:lsdException w:name="HTML Sample" w:unhideWhenUsed="1"/>
+    <w:lsdException w:name="HTML Typewriter" w:unhideWhenUsed="1"/>
+    <w:lsdException w:name="HTML Variable" w:unhideWhenUsed="1"/>
+    <w:lsdException w:name="Normal Table" w:unhideWhenUsed="1"/>
+    <w:lsdException w:name="annotation subject" w:unhideWhenUsed="1"/>
+    <w:lsdException w:name="No List" w:unhideWhenUsed="1"/>
+    <w:lsdException w:name="Outline List 1" w:unhideWhenUsed="1"/>
+    <w:lsdException w:name="Outline List 2" w:unhideWhenUsed="1"/>
+    <w:lsdException w:name="Outline List 3" w:unhideWhenUsed="1"/>
+    <w:lsdException w:name="Table Simple 1" w:unhideWhenUsed="1"/>
+    <w:lsdException w:name="Table Simple 2" w:unhideWhenUsed="1"/>
+    <w:lsdException w:name="Table Simple 3" w:unhideWhenUsed="1"/>
+    <w:lsdException w:name="Table Classic 1" w:unhideWhenUsed="1"/>
+    <w:lsdException w:name="Table Classic 2" w:unhideWhenUsed="1"/>
+    <w:lsdException w:name="Table Classic 3" w:unhideWhenUsed="1"/>
+    <w:lsdException w:name="Table Classic 4" w:unhideWhenUsed="1"/>
+    <w:lsdException w:name="Table Colorful 1" w:unhideWhenUsed="1"/>
+    <w:lsdException w:name="Table Colorful 2" w:unhideWhenUsed="1"/>
+    <w:lsdException w:name="Table Colorful 3" w:unhideWhenUsed="1"/>
+    <w:lsdException w:name="Table Columns 1" w:unhideWhenUsed="1"/>
+    <w:lsdException w:name="Table Columns 2" w:unhideWhenUsed="1"/>
+    <w:lsdException w:name="Table Columns 3" w:unhideWhenUsed="1"/>
+    <w:lsdException w:name="Table Columns 4" w:unhideWhenUsed="1"/>
+    <w:lsdException w:name="Table Columns 5" w:unhideWhenUsed="1"/>
+    <w:lsdException w:name="Table Grid 1" w:unhideWhenUsed="1"/>
+    <w:lsdException w:name="Table Grid 2" w:unhideWhenUsed="1"/>
+    <w:lsdException w:name="Table Grid 3" w:unhideWhenUsed="1"/>
+    <w:lsdException w:name="Table Grid 4" w:unhideWhenUsed="1"/>
+    <w:lsdException w:name="Table Grid 5" w:unhideWhenUsed="1"/>
+    <w:lsdException w:name="Table Grid 6" w:unhideWhenUsed="1"/>
+    <w:lsdException w:name="Table Grid 7" w:unhideWhenUsed="1"/>
+    <w:lsdException w:name="Table Grid 8" w:unhideWhenUsed="1"/>
+    <w:lsdException w:name="Table List 1" w:unhideWhenUsed="1"/>
+    <w:lsdException w:name="Table List 2" w:unhideWhenUsed="1"/>
+    <w:lsdException w:name="Table List 3" w:unhideWhenUsed="1"/>
+    <w:lsdException w:name="Table List 4" w:unhideWhenUsed="1"/>
+    <w:lsdException w:name="Table List 5" w:unhideWhenUsed="1"/>
+    <w:lsdException w:name="Table List 6" w:unhideWhenUsed="1"/>
+    <w:lsdException w:name="Table List 7" w:unhideWhenUsed="1"/>
+    <w:lsdException w:name="Table List 8" w:unhideWhenUsed="1"/>
+    <w:lsdException w:name="Table 3D effects 1" w:unhideWhenUsed="1"/>
+    <w:lsdException w:name="Table 3D effects 2" w:unhideWhenUsed="1"/>
+    <w:lsdException w:name="Table 3D effects 3" w:unhideWhenUsed="1"/>
+    <w:lsdException w:name="Table Contemporary" w:unhideWhenUsed="1"/>
+    <w:lsdException w:name="Table Elegant" w:unhideWhenUsed="1"/>
+    <w:lsdException w:name="Table Professional" w:unhideWhenUsed="1"/>
+    <w:lsdException w:name="Table Subtle 1" w:unhideWhenUsed="1"/>
+    <w:lsdException w:name="Table Subtle 2" w:unhideWhenUsed="1"/>
+    <w:lsdException w:name="Table Web 1" w:unhideWhenUsed="1"/>
+    <w:lsdException w:name="Table Web 2" w:unhideWhenUsed="1"/>
+    <w:lsdException w:name="Table Web 3" w:unhideWhenUsed="1"/>
+    <w:lsdException w:name="Balloon Text" w:unhideWhenUsed="1"/>
+    <w:lsdException w:name="Table Grid" w:semiHidden="0"/>
+    <w:lsdException w:name="Table Theme" w:unhideWhenUsed="1"/>
+    <w:lsdException w:name="No Spacing" w:semiHidden="0"/>
+    <w:lsdException w:name="Light Shading" w:semiHidden="0"/>
+    <w:lsdException w:name="Light List" w:semiHidden="0"/>
+    <w:lsdException w:name="Light Grid" w:semiHidden="0"/>
+    <w:lsdException w:name="Medium Shading 1" w:semiHidden="0"/>
+    <w:lsdException w:name="Medium Shading 2" w:semiHidden="0"/>
+    <w:lsdException w:name="Medium List 1" w:semiHidden="0"/>
+    <w:lsdException w:name="Medium List 2" w:semiHidden="0"/>
+    <w:lsdException w:name="Medium Grid 1" w:semiHidden="0"/>
+    <w:lsdException w:name="Medium Grid 2" w:semiHidden="0"/>
+    <w:lsdException w:name="Medium Grid 3" w:semiHidden="0"/>
+    <w:lsdException w:name="Dark List" w:semiHidden="0"/>
+    <w:lsdException w:name="Colorful Shading" w:semiHidden="0"/>
+    <w:lsdException w:name="Colorful List" w:semiHidden="0"/>
+    <w:lsdException w:name="Colorful Grid" w:semiHidden="0"/>
+    <w:lsdException w:name="Light Shading Accent 1" w:semiHidden="0"/>
+    <w:lsdException w:name="Light List Accent 1" w:semiHidden="0"/>
+    <w:lsdException w:name="Light Grid Accent 1" w:semiHidden="0"/>
+    <w:lsdException w:name="Medium Shading 1 Accent 1" w:semiHidden="0"/>
+    <w:lsdException w:name="Medium Shading 2 Accent 1" w:semiHidden="0"/>
+    <w:lsdException w:name="Medium List 1 Accent 1" w:semiHidden="0"/>
+    <w:lsdException w:name="List Paragraph" w:semiHidden="0"/>
+    <w:lsdException w:name="Quote" w:semiHidden="0"/>
+    <w:lsdException w:name="Intense Quote" w:semiHidden="0"/>
+    <w:lsdException w:name="Medium List 2 Accent 1" w:semiHidden="0"/>
+    <w:lsdException w:name="Medium Grid 1 Accent 1" w:semiHidden="0"/>
+    <w:lsdException w:name="Medium Grid 2 Accent 1" w:semiHidden="0"/>
+    <w:lsdException w:name="Medium Grid 3 Accent 1" w:semiHidden="0"/>
+    <w:lsdException w:name="Dark List Accent 1" w:semiHidden="0"/>
+    <w:lsdException w:name="Colorful Shading Accent 1" w:semiHidden="0"/>
+    <w:lsdException w:name="Colorful List Accent 1" w:semiHidden="0"/>
+    <w:lsdException w:name="Colorful Grid Accent 1" w:semiHidden="0"/>
+    <w:lsdException w:name="Light Shading Accent 2" w:semiHidden="0"/>
+    <w:lsdException w:name="Light List Accent 2" w:semiHidden="0"/>
+    <w:lsdException w:name="Light Grid Accent 2" w:semiHidden="0"/>
+    <w:lsdException w:name="Medium Shading 1 Accent 2" w:semiHidden="0"/>
+    <w:lsdException w:name="Medium Shading 2 Accent 2" w:semiHidden="0"/>
+    <w:lsdException w:name="Medium List 1 Accent 2" w:semiHidden="0"/>
+    <w:lsdException w:name="Medium List 2 Accent 2" w:semiHidden="0"/>
+    <w:lsdException w:name="Medium Grid 1 Accent 2" w:semiHidden="0"/>
+    <w:lsdException w:name="Medium Grid 2 Accent 2" w:semiHidden="0"/>
+    <w:lsdException w:name="Medium Grid 3 Accent 2" w:semiHidden="0"/>
+    <w:lsdException w:name="Dark List Accent 2" w:semiHidden="0"/>
+    <w:lsdException w:name="Colorful Shading Accent 2" w:semiHidden="0"/>
+    <w:lsdException w:name="Colorful List Accent 2" w:semiHidden="0"/>
+    <w:lsdException w:name="Colorful Grid Accent 2" w:semiHidden="0"/>
+    <w:lsdException w:name="Light Shading Accent 3" w:semiHidden="0"/>
+    <w:lsdException w:name="Light List Accent 3" w:semiHidden="0"/>
+    <w:lsdException w:name="Light Grid Accent 3" w:semiHidden="0"/>
+    <w:lsdException w:name="Medium Shading 1 Accent 3" w:semiHidden="0"/>
+    <w:lsdException w:name="Medium Shading 2 Accent 3" w:semiHidden="0"/>
+    <w:lsdException w:name="Medium List 1 Accent 3" w:semiHidden="0"/>
+    <w:lsdException w:name="Medium List 2 Accent 3" w:semiHidden="0"/>
+    <w:lsdException w:name="Medium Grid 1 Accent 3" w:semiHidden="0"/>
+    <w:lsdException w:name="Medium Grid 2 Accent 3" w:semiHidden="0"/>
+    <w:lsdException w:name="Medium Grid 3 Accent 3" w:semiHidden="0"/>
+    <w:lsdException w:name="Dark List Accent 3" w:semiHidden="0"/>
+    <w:lsdException w:name="Colorful Shading Accent 3" w:semiHidden="0"/>
+    <w:lsdException w:name="Colorful List Accent 3" w:semiHidden="0"/>
+    <w:lsdException w:name="Colorful Grid Accent 3" w:semiHidden="0"/>
+    <w:lsdException w:name="Light Shading Accent 4" w:semiHidden="0"/>
+    <w:lsdException w:name="Light List Accent 4" w:semiHidden="0"/>
+    <w:lsdException w:name="Light Grid Accent 4" w:semiHidden="0"/>
+    <w:lsdException w:name="Medium Shading 1 Accent 4" w:semiHidden="0"/>
+    <w:lsdException w:name="Medium Shading 2 Accent 4" w:semiHidden="0"/>
+    <w:lsdException w:name="Medium List 1 Accent 4" w:semiHidden="0"/>
+    <w:lsdException w:name="Medium List 2 Accent 4" w:semiHidden="0"/>
+    <w:lsdException w:name="Medium Grid 1 Accent 4" w:semiHidden="0"/>
+    <w:lsdException w:name="Medium Grid 2 Accent 4" w:semiHidden="0"/>
+    <w:lsdException w:name="Medium Grid 3 Accent 4" w:semiHidden="0"/>
+    <w:lsdException w:name="Dark List Accent 4" w:semiHidden="0"/>
+    <w:lsdException w:name="Colorful Shading Accent 4" w:semiHidden="0"/>
+    <w:lsdException w:name="Colorful List Accent 4" w:semiHidden="0"/>
+    <w:lsdException w:name="Colorful Grid Accent 4" w:semiHidden="0"/>
+    <w:lsdException w:name="Light Shading Accent 5" w:semiHidden="0"/>
+    <w:lsdException w:name="Light List Accent 5" w:semiHidden="0"/>
+    <w:lsdException w:name="Light Grid Accent 5" w:semiHidden="0"/>
+    <w:lsdException w:name="Medium Shading 1 Accent 5" w:semiHidden="0"/>
+    <w:lsdException w:name="Medium Shading 2 Accent 5" w:semiHidden="0"/>
+    <w:lsdException w:name="Medium List 1 Accent 5" w:semiHidden="0"/>
+    <w:lsdException w:name="Medium List 2 Accent 5" w:semiHidden="0"/>
+    <w:lsdException w:name="Medium Grid 1 Accent 5" w:semiHidden="0"/>
+    <w:lsdException w:name="Medium Grid 2 Accent 5" w:semiHidden="0"/>
+    <w:lsdException w:name="Medium Grid 3 Accent 5" w:semiHidden="0"/>
+    <w:lsdException w:name="Dark List Accent 5" w:semiHidden="0"/>
+    <w:lsdException w:name="Colorful Shading Accent 5" w:semiHidden="0"/>
+    <w:lsdException w:name="Colorful List Accent 5" w:semiHidden="0"/>
+    <w:lsdException w:name="Colorful Grid Accent 5" w:semiHidden="0"/>
+    <w:lsdException w:name="Light Shading Accent 6" w:semiHidden="0"/>
+    <w:lsdException w:name="Light List Accent 6" w:semiHidden="0"/>
+    <w:lsdException w:name="Light Grid Accent 6" w:semiHidden="0"/>
+    <w:lsdException w:name="Medium Shading 1 Accent 6" w:semiHidden="0"/>
+    <w:lsdException w:name="Medium Shading 2 Accent 6" w:semiHidden="0"/>
+    <w:lsdException w:name="Medium List 1 Accent 6" w:semiHidden="0"/>
+    <w:lsdException w:name="Medium List 2 Accent 6" w:semiHidden="0"/>
+    <w:lsdException w:name="Medium Grid 1 Accent 6" w:semiHidden="0"/>
+    <w:lsdException w:name="Medium Grid 2 Accent 6" w:semiHidden="0"/>
+    <w:lsdException w:name="Medium Grid 3 Accent 6" w:semiHidden="0"/>
+    <w:lsdException w:name="Dark List Accent 6" w:semiHidden="0"/>
+    <w:lsdException w:name="Colorful Shading Accent 6" w:semiHidden="0"/>
+    <w:lsdException w:name="Colorful List Accent 6" w:semiHidden="0"/>
+    <w:lsdException w:name="Colorful Grid Accent 6" w:semiHidden="0"/>
+    <w:lsdException w:name="Subtle Emphasis" w:semiHidden="0"/>
+    <w:lsdException w:name="Intense Emphasis" w:semiHidden="0"/>
+    <w:lsdException w:name="Subtle Reference" w:semiHidden="0"/>
+    <w:lsdException w:name="Intense Reference" w:semiHidden="0"/>
+    <w:lsdException w:name="Book Title" w:semiHidden="0"/>
+    <w:lsdException w:name="Bibliography" w:unhideWhenUsed="1"/>
+    <w:lsdException w:name="TOC Heading" w:unhideWhenUsed="1"/>
+  </w:latentStyles>
+  <w:style w:type="paragraph" w:default="1" w:styleId="Normal">
+    <w:name w:val="Normal"/>
+    <w:qFormat/>
+    <w:rsid w:val="00DA4CBE"/>
+    <w:rPr>
+      <w:rFonts w:ascii="Arial" w:hAnsi="Arial"/>
+      <w:sz w:val="20"/>
+    </w:rPr>
+  </w:style>
+  <w:style w:type="paragraph" w:styleId="Heading1">
+    <w:name w:val="heading 1"/>
+    <w:basedOn w:val="Normal"/>
+    <w:next w:val="BodyText"/>
+    <w:uiPriority w:val="9"/>
+    <w:qFormat/>
+    <w:rsid w:val="006436AA"/>
+    <w:pPr>
+      <w:keepNext/>
+      <w:keepLines/>
+      <w:spacing w:after="0"/>
+      <w:jc w:val="center"/>
+      <w:outlineLvl w:val="0"/>
+    </w:pPr>
+    <w:rPr>
+      <w:rFonts w:eastAsiaTheme="majorEastAsia" w:cstheme="majorBidi"/>
+      <w:b/>
+      <w:bCs/>
+      <w:sz w:val="24"/>
+      <w:szCs w:val="32"/>
+    </w:rPr>
+  </w:style>
+  <w:style w:type="paragraph" w:styleId="Heading2">
+    <w:name w:val="heading 2"/>
+    <w:basedOn w:val="Normal"/>
+    <w:next w:val="BodyText"/>
+    <w:uiPriority w:val="9"/>
+    <w:unhideWhenUsed/>
+    <w:qFormat/>
+    <w:rsid w:val="00A43324"/>
+    <w:pPr>
+      <w:keepNext/>
+      <w:keepLines/>
+      <w:spacing w:before="120" w:after="0"/>
+      <w:outlineLvl w:val="1"/>
+    </w:pPr>
+    <w:rPr>
+      <w:rFonts w:eastAsiaTheme="majorEastAsia" w:cstheme="majorBidi"/>
+      <w:b/>
+      <w:bCs/>
+      <w:sz w:val="24"/>
+      <w:szCs w:val="32"/>
+    </w:rPr>
+  </w:style>
+  <w:style w:type="paragraph" w:styleId="Heading3">
+    <w:name w:val="heading 3"/>
+    <w:basedOn w:val="Normal"/>
+    <w:next w:val="BodyText"/>
+    <w:uiPriority w:val="9"/>
+    <w:unhideWhenUsed/>
+    <w:qFormat/>
+    <w:rsid w:val="008D00F6"/>
+    <w:pPr>
+      <w:keepNext/>
+      <w:keepLines/>
+      <w:spacing w:after="0"/>
+      <w:outlineLvl w:val="2"/>
+    </w:pPr>
+    <w:rPr>
+      <w:rFonts w:eastAsiaTheme="majorEastAsia" w:cstheme="majorBidi"/>
+      <w:b/>
+      <w:bCs/>
+      <w:color w:val="4F81BD" w:themeColor="accent1"/>
+      <w:szCs w:val="28"/>
+    </w:rPr>
+  </w:style>
+  <w:style w:type="paragraph" w:styleId="Heading4">
+    <w:name w:val="heading 4"/>
+    <w:basedOn w:val="Normal"/>
+    <w:next w:val="BodyText"/>
+    <w:uiPriority w:val="9"/>
+    <w:unhideWhenUsed/>
+    <w:qFormat/>
+    <w:rsid w:val="008D00F6"/>
+    <w:pPr>
+      <w:keepNext/>
+      <w:keepLines/>
+      <w:spacing w:after="0"/>
+      <w:outlineLvl w:val="3"/>
+    </w:pPr>
+    <w:rPr>
+      <w:rFonts w:eastAsiaTheme="majorEastAsia" w:cstheme="majorBidi"/>
+      <w:b/>
+      <w:bCs/>
+      <w:color w:val="4F81BD" w:themeColor="accent1"/>
+    </w:rPr>
+  </w:style>
+  <w:style w:type="paragraph" w:styleId="Heading5">
+    <w:name w:val="heading 5"/>
+    <w:basedOn w:val="Normal"/>
+    <w:next w:val="BodyText"/>
+    <w:uiPriority w:val="9"/>
+    <w:unhideWhenUsed/>
+    <w:qFormat/>
+    <w:rsid w:val="008D00F6"/>
+    <w:pPr>
+      <w:keepNext/>
+      <w:keepLines/>
+      <w:pageBreakBefore/>
+      <w:spacing w:after="0"/>
+      <w:outlineLvl w:val="4"/>
+    </w:pPr>
+    <w:rPr>
+      <w:rFonts w:eastAsiaTheme="majorEastAsia" w:cstheme="majorBidi"/>
+      <w:i/>
+      <w:iCs/>
+      <w:color w:val="4F81BD" w:themeColor="accent1"/>
+    </w:rPr>
+  </w:style>
+  <w:style w:type="paragraph" w:styleId="Heading6">
+    <w:name w:val="heading 6"/>
+    <w:basedOn w:val="Normal"/>
+    <w:next w:val="BodyText"/>
+    <w:uiPriority w:val="9"/>
+    <w:unhideWhenUsed/>
+    <w:qFormat/>
+    <w:rsid w:val="008D00F6"/>
+    <w:pPr>
+      <w:keepNext/>
+      <w:keepLines/>
+      <w:spacing w:after="0"/>
+      <w:outlineLvl w:val="5"/>
+    </w:pPr>
+    <w:rPr>
+      <w:rFonts w:eastAsiaTheme="majorEastAsia" w:cstheme="majorBidi"/>
+      <w:color w:val="4F81BD" w:themeColor="accent1"/>
+    </w:rPr>
+  </w:style>
+  <w:style w:type="character" w:default="1" w:styleId="DefaultParagraphFont">
+    <w:name w:val="Default Paragraph Font"/>
+    <w:uiPriority w:val="1"/>
+    <w:semiHidden/>
+    <w:unhideWhenUsed/>
+  </w:style>
+  <w:style w:type="table" w:default="1" w:styleId="TableNormal">
+    <w:name w:val="Normal Table"/>
+    <w:uiPriority w:val="99"/>
+    <w:semiHidden/>
+    <w:unhideWhenUsed/>
+    <w:tblPr>
+      <w:tblInd w:w="0" w:type="dxa"/>
+      <w:tblCellMar>
+        <w:top w:w="0" w:type="dxa"/>
+        <w:left w:w="108" w:type="dxa"/>
+        <w:bottom w:w="0" w:type="dxa"/>
+        <w:right w:w="108" w:type="dxa"/>
+      </w:tblCellMar>
+    </w:tblPr>
+  </w:style>
+  <w:style w:type="numbering" w:default="1" w:styleId="NoList">
+    <w:name w:val="No List"/>
+    <w:uiPriority w:val="99"/>
+    <w:semiHidden/>
+    <w:unhideWhenUsed/>
+  </w:style>
+  <w:style w:type="paragraph" w:styleId="BodyText">
+    <w:name w:val="Body Text"/>
+    <w:basedOn w:val="Normal"/>
+    <w:link w:val="BodyTextChar"/>
+    <w:qFormat/>
+    <w:rsid w:val="00177923"/>
+    <w:pPr>
+      <w:spacing w:before="180" w:after="180"/>
+    </w:pPr>
+  </w:style>
+  <w:style w:type="paragraph" w:customStyle="1" w:styleId="FirstParagraph">
+    <w:name w:val="First Paragraph"/>
+    <w:basedOn w:val="BodyText"/>
+    <w:next w:val="BodyText"/>
+    <w:qFormat/>
+    <w:rsid w:val="00177923"/>
+  </w:style>
+  <w:style w:type="paragraph" w:customStyle="1" w:styleId="Compact">
+    <w:name w:val="Compact"/>
+    <w:basedOn w:val="BodyText"/>
+    <w:next w:val="Normal"/>
+    <w:qFormat/>
+    <w:rsid w:val="004A6EF1"/>
+    <w:pPr>
+      <w:spacing w:before="0" w:after="0"/>
+      <w:ind w:left="144"/>
+    </w:pPr>
+  </w:style>
+  <w:style w:type="paragraph" w:styleId="Title">
+    <w:name w:val="Title"/>
+    <w:basedOn w:val="Normal"/>
+    <w:next w:val="BodyText"/>
+    <w:qFormat/>
+    <w:rsid w:val="00641221"/>
+    <w:pPr>
+      <w:keepNext/>
+      <w:keepLines/>
+      <w:spacing w:before="240" w:after="0"/>
+      <w:jc w:val="center"/>
+    </w:pPr>
+    <w:rPr>
+      <w:rFonts w:asciiTheme="majorHAnsi" w:eastAsiaTheme="majorEastAsia" w:hAnsiTheme="majorHAnsi" w:cstheme="majorBidi"/>
+      <w:b/>
+      <w:bCs/>
+      <w:color w:val="345A8A" w:themeColor="accent1" w:themeShade="B5"/>
+      <w:sz w:val="36"/>
+      <w:szCs w:val="36"/>
+    </w:rPr>
+  </w:style>
+  <w:style w:type="paragraph" w:styleId="Subtitle">
+    <w:name w:val="Subtitle"/>
+    <w:basedOn w:val="Heading1"/>
+    <w:next w:val="BodyText"/>
+    <w:qFormat/>
+    <w:rsid w:val="008351FD"/>
+    <w:pPr>
+      <w:spacing w:before="120" w:after="120"/>
+      <w:ind w:left="288"/>
+    </w:pPr>
+    <w:rPr>
+      <w:b w:val="0"/>
+      <w:szCs w:val="30"/>
+    </w:rPr>
+  </w:style>
+  <w:style w:type="paragraph" w:customStyle="1" w:styleId="Author">
+    <w:name w:val="Author"/>
+    <w:next w:val="BodyText"/>
+    <w:qFormat/>
+    <w:rsid w:val="0094330A"/>
+    <w:pPr>
+      <w:keepNext/>
+      <w:keepLines/>
+      <w:jc w:val="center"/>
+    </w:pPr>
+    <w:rPr>
+      <w:rFonts w:ascii="Arial" w:hAnsi="Arial"/>
+    </w:rPr>
+  </w:style>
+  <w:style w:type="paragraph" w:styleId="Date">
+    <w:name w:val="Date"/>
+    <w:next w:val="BodyText"/>
+    <w:qFormat/>
+    <w:rsid w:val="0094330A"/>
+    <w:pPr>
+      <w:keepNext/>
+      <w:keepLines/>
+      <w:jc w:val="center"/>
+    </w:pPr>
+    <w:rPr>
+      <w:rFonts w:ascii="Arial" w:hAnsi="Arial"/>
+    </w:rPr>
+  </w:style>
+  <w:style w:type="paragraph" w:customStyle="1" w:styleId="Abstract">
+    <w:name w:val="Abstract"/>
+    <w:basedOn w:val="Normal"/>
+    <w:next w:val="BodyText"/>
+    <w:qFormat/>
+    <w:pPr>
+      <w:keepNext/>
+      <w:keepLines/>
+      <w:spacing w:before="300" w:after="300"/>
+    </w:pPr>
+    <w:rPr>
+      <w:szCs w:val="20"/>
+    </w:rPr>
+  </w:style>
+  <w:style w:type="paragraph" w:styleId="Bibliography">
+    <w:name w:val="Bibliography"/>
+    <w:basedOn w:val="Normal"/>
+    <w:qFormat/>
+  </w:style>
+  <w:style w:type="paragraph" w:styleId="BlockText">
+    <w:name w:val="Block Text"/>
+    <w:basedOn w:val="BodyText"/>
+    <w:next w:val="BodyText"/>
+    <w:uiPriority w:val="9"/>
+    <w:unhideWhenUsed/>
+    <w:qFormat/>
+    <w:pPr>
+      <w:spacing w:before="100" w:after="100"/>
+    </w:pPr>
+    <w:rPr>
+      <w:rFonts w:asciiTheme="majorHAnsi" w:eastAsiaTheme="majorEastAsia" w:hAnsiTheme="majorHAnsi" w:cstheme="majorBidi"/>
+      <w:bCs/>
+      <w:szCs w:val="20"/>
+    </w:rPr>
+  </w:style>
+  <w:style w:type="paragraph" w:styleId="FootnoteText">
+    <w:name w:val="footnote text"/>
+    <w:basedOn w:val="Normal"/>
+    <w:uiPriority w:val="9"/>
+    <w:unhideWhenUsed/>
+    <w:qFormat/>
+  </w:style>
+  <w:style w:type="paragraph" w:customStyle="1" w:styleId="DefinitionTerm">
+    <w:name w:val="Definition Term"/>
+    <w:basedOn w:val="Normal"/>
+    <w:next w:val="Definition"/>
+    <w:pPr>
+      <w:keepNext/>
+      <w:keepLines/>
+      <w:spacing w:after="0"/>
+    </w:pPr>
+    <w:rPr>
+      <w:b/>
+    </w:rPr>
+  </w:style>
+  <w:style w:type="paragraph" w:customStyle="1" w:styleId="Definition">
+    <w:name w:val="Definition"/>
+    <w:basedOn w:val="Normal"/>
+  </w:style>
+  <w:style w:type="paragraph" w:styleId="Caption">
+    <w:name w:val="caption"/>
+    <w:basedOn w:val="Normal"/>
+    <w:link w:val="CaptionChar"/>
+    <w:pPr>
+      <w:spacing w:after="120"/>
+    </w:pPr>
+    <w:rPr>
+      <w:i/>
+    </w:rPr>
+  </w:style>
+  <w:style w:type="paragraph" w:customStyle="1" w:styleId="TableCaption">
+    <w:name w:val="Table Caption"/>
+    <w:basedOn w:val="Caption"/>
+    <w:pPr>
+      <w:keepNext/>
+    </w:pPr>
+  </w:style>
+  <w:style w:type="paragraph" w:customStyle="1" w:styleId="ImageCaption">
+    <w:name w:val="Image Caption"/>
+    <w:basedOn w:val="Caption"/>
+  </w:style>
+  <w:style w:type="paragraph" w:customStyle="1" w:styleId="Figure">
+    <w:name w:val="Figure"/>
+    <w:basedOn w:val="Normal"/>
+  </w:style>
+  <w:style w:type="paragraph" w:customStyle="1" w:styleId="FigurewithCaption">
+    <w:name w:val="Figure with Caption"/>
+    <w:basedOn w:val="Figure"/>
+    <w:pPr>
+      <w:keepNext/>
+    </w:pPr>
+  </w:style>
+  <w:style w:type="character" w:customStyle="1" w:styleId="CaptionChar">
+    <w:name w:val="Caption Char"/>
+    <w:basedOn w:val="DefaultParagraphFont"/>
+    <w:link w:val="Caption"/>
+  </w:style>
+  <w:style w:type="character" w:customStyle="1" w:styleId="VerbatimChar">
+    <w:name w:val="Verbatim Char"/>
+    <w:basedOn w:val="CaptionChar"/>
+    <w:link w:val="SourceCode"/>
+    <w:rPr>
+      <w:rFonts w:ascii="Consolas" w:hAnsi="Consolas"/>
+      <w:sz w:val="22"/>
+    </w:rPr>
+  </w:style>
+  <w:style w:type="character" w:styleId="FootnoteReference">
+    <w:name w:val="footnote reference"/>
+    <w:basedOn w:val="CaptionChar"/>
+    <w:rPr>
+      <w:vertAlign w:val="superscript"/>
+    </w:rPr>
+  </w:style>
+  <w:style w:type="character" w:styleId="Hyperlink">
+    <w:name w:val="Hyperlink"/>
+    <w:basedOn w:val="CaptionChar"/>
+    <w:rPr>
+      <w:color w:val="4F81BD" w:themeColor="accent1"/>
+    </w:rPr>
+  </w:style>
+  <w:style w:type="paragraph" w:styleId="TOCHeading">
+    <w:name w:val="TOC Heading"/>
+    <w:basedOn w:val="Heading1"/>
+    <w:next w:val="BodyText"/>
+    <w:uiPriority w:val="39"/>
+    <w:unhideWhenUsed/>
+    <w:qFormat/>
+    <w:pPr>
+      <w:spacing w:before="240" w:line="259" w:lineRule="auto"/>
+      <w:outlineLvl w:val="9"/>
+    </w:pPr>
+    <w:rPr>
+      <w:b w:val="0"/>
+      <w:bCs w:val="0"/>
+      <w:color w:val="365F91" w:themeColor="accent1" w:themeShade="BF"/>
+    </w:rPr>
+  </w:style>
+  <w:style w:type="paragraph" w:customStyle="1" w:styleId="SourceCode">
+    <w:name w:val="Source Code"/>
+    <w:basedOn w:val="Normal"/>
+    <w:link w:val="VerbatimChar"/>
+    <w:pPr>
+      <w:shd w:val="clear" w:color="auto" w:fill="F8F8F8"/>
+      <w:wordWrap w:val="0"/>
+    </w:pPr>
+  </w:style>
+  <w:style w:type="character" w:customStyle="1" w:styleId="KeywordTok">
+    <w:name w:val="KeywordTok"/>
+    <w:basedOn w:val="VerbatimChar"/>
+    <w:rPr>
+      <w:rFonts w:ascii="Consolas" w:hAnsi="Consolas"/>
+      <w:b/>
+      <w:color w:val="204A87"/>
+      <w:sz w:val="22"/>
+      <w:shd w:val="clear" w:color="auto" w:fill="F8F8F8"/>
+    </w:rPr>
+  </w:style>
+  <w:style w:type="character" w:customStyle="1" w:styleId="DataTypeTok">
+    <w:name w:val="DataTypeTok"/>
+    <w:basedOn w:val="VerbatimChar"/>
+    <w:rPr>
+      <w:rFonts w:ascii="Consolas" w:hAnsi="Consolas"/>
+      <w:color w:val="204A87"/>
+      <w:sz w:val="22"/>
+      <w:shd w:val="clear" w:color="auto" w:fill="F8F8F8"/>
+    </w:rPr>
+  </w:style>
+  <w:style w:type="character" w:customStyle="1" w:styleId="DecValTok">
+    <w:name w:val="DecValTok"/>
+    <w:basedOn w:val="VerbatimChar"/>
+    <w:rPr>
+      <w:rFonts w:ascii="Consolas" w:hAnsi="Consolas"/>
+      <w:color w:val="0000CF"/>
+      <w:sz w:val="22"/>
+      <w:shd w:val="clear" w:color="auto" w:fill="F8F8F8"/>
+    </w:rPr>
+  </w:style>
+  <w:style w:type="character" w:customStyle="1" w:styleId="BaseNTok">
+    <w:name w:val="BaseNTok"/>
+    <w:basedOn w:val="VerbatimChar"/>
+    <w:rPr>
+      <w:rFonts w:ascii="Consolas" w:hAnsi="Consolas"/>
+      <w:color w:val="0000CF"/>
+      <w:sz w:val="22"/>
+      <w:shd w:val="clear" w:color="auto" w:fill="F8F8F8"/>
+    </w:rPr>
+  </w:style>
+  <w:style w:type="character" w:customStyle="1" w:styleId="FloatTok">
+    <w:name w:val="FloatTok"/>
+    <w:basedOn w:val="VerbatimChar"/>
+    <w:rPr>
+      <w:rFonts w:ascii="Consolas" w:hAnsi="Consolas"/>
+      <w:color w:val="0000CF"/>
+      <w:sz w:val="22"/>
+      <w:shd w:val="clear" w:color="auto" w:fill="F8F8F8"/>
+    </w:rPr>
+  </w:style>
+  <w:style w:type="character" w:customStyle="1" w:styleId="ConstantTok">
+    <w:name w:val="ConstantTok"/>
+    <w:basedOn w:val="VerbatimChar"/>
+    <w:rPr>
+      <w:rFonts w:ascii="Consolas" w:hAnsi="Consolas"/>
+      <w:color w:val="000000"/>
+      <w:sz w:val="22"/>
+      <w:shd w:val="clear" w:color="auto" w:fill="F8F8F8"/>
+    </w:rPr>
+  </w:style>
+  <w:style w:type="character" w:customStyle="1" w:styleId="CharTok">
+    <w:name w:val="CharTok"/>
+    <w:basedOn w:val="VerbatimChar"/>
+    <w:rPr>
+      <w:rFonts w:ascii="Consolas" w:hAnsi="Consolas"/>
+      <w:color w:val="4E9A06"/>
+      <w:sz w:val="22"/>
+      <w:shd w:val="clear" w:color="auto" w:fill="F8F8F8"/>
+    </w:rPr>
+  </w:style>
+  <w:style w:type="character" w:customStyle="1" w:styleId="SpecialCharTok">
+    <w:name w:val="SpecialCharTok"/>
+    <w:basedOn w:val="VerbatimChar"/>
+    <w:rPr>
+      <w:rFonts w:ascii="Consolas" w:hAnsi="Consolas"/>
+      <w:color w:val="000000"/>
+      <w:sz w:val="22"/>
+      <w:shd w:val="clear" w:color="auto" w:fill="F8F8F8"/>
+    </w:rPr>
+  </w:style>
+  <w:style w:type="character" w:customStyle="1" w:styleId="StringTok">
+    <w:name w:val="StringTok"/>
+    <w:basedOn w:val="VerbatimChar"/>
+    <w:rPr>
+      <w:rFonts w:ascii="Consolas" w:hAnsi="Consolas"/>
+      <w:color w:val="4E9A06"/>
+      <w:sz w:val="22"/>
+      <w:shd w:val="clear" w:color="auto" w:fill="F8F8F8"/>
+    </w:rPr>
+  </w:style>
+  <w:style w:type="character" w:customStyle="1" w:styleId="VerbatimStringTok">
+    <w:name w:val="VerbatimStringTok"/>
+    <w:basedOn w:val="VerbatimChar"/>
+    <w:rPr>
+      <w:rFonts w:ascii="Consolas" w:hAnsi="Consolas"/>
+      <w:color w:val="4E9A06"/>
+      <w:sz w:val="22"/>
+      <w:shd w:val="clear" w:color="auto" w:fill="F8F8F8"/>
+    </w:rPr>
+  </w:style>
+  <w:style w:type="character" w:customStyle="1" w:styleId="SpecialStringTok">
+    <w:name w:val="SpecialStringTok"/>
+    <w:basedOn w:val="VerbatimChar"/>
+    <w:rPr>
+      <w:rFonts w:ascii="Consolas" w:hAnsi="Consolas"/>
+      <w:color w:val="4E9A06"/>
+      <w:sz w:val="22"/>
+      <w:shd w:val="clear" w:color="auto" w:fill="F8F8F8"/>
+    </w:rPr>
+  </w:style>
+  <w:style w:type="character" w:customStyle="1" w:styleId="ImportTok">
+    <w:name w:val="ImportTok"/>
+    <w:basedOn w:val="VerbatimChar"/>
+    <w:rPr>
+      <w:rFonts w:ascii="Consolas" w:hAnsi="Consolas"/>
+      <w:sz w:val="22"/>
+      <w:shd w:val="clear" w:color="auto" w:fill="F8F8F8"/>
+    </w:rPr>
+  </w:style>
+  <w:style w:type="character" w:customStyle="1" w:styleId="CommentTok">
+    <w:name w:val="CommentTok"/>
+    <w:basedOn w:val="VerbatimChar"/>
+    <w:rPr>
+      <w:rFonts w:ascii="Consolas" w:hAnsi="Consolas"/>
+      <w:i/>
+      <w:color w:val="8F5902"/>
+      <w:sz w:val="22"/>
+      <w:shd w:val="clear" w:color="auto" w:fill="F8F8F8"/>
+    </w:rPr>
+  </w:style>
+  <w:style w:type="character" w:customStyle="1" w:styleId="DocumentationTok">
+    <w:name w:val="DocumentationTok"/>
+    <w:basedOn w:val="VerbatimChar"/>
+    <w:rPr>
+      <w:rFonts w:ascii="Consolas" w:hAnsi="Consolas"/>
+      <w:b/>
+      <w:i/>
+      <w:color w:val="8F5902"/>
+      <w:sz w:val="22"/>
+      <w:shd w:val="clear" w:color="auto" w:fill="F8F8F8"/>
+    </w:rPr>
+  </w:style>
+  <w:style w:type="character" w:customStyle="1" w:styleId="AnnotationTok">
+    <w:name w:val="AnnotationTok"/>
+    <w:basedOn w:val="VerbatimChar"/>
+    <w:rPr>
+      <w:rFonts w:ascii="Consolas" w:hAnsi="Consolas"/>
+      <w:b/>
+      <w:i/>
+      <w:color w:val="8F5902"/>
+      <w:sz w:val="22"/>
+      <w:shd w:val="clear" w:color="auto" w:fill="F8F8F8"/>
+    </w:rPr>
+  </w:style>
+  <w:style w:type="character" w:customStyle="1" w:styleId="CommentVarTok">
+    <w:name w:val="CommentVarTok"/>
+    <w:basedOn w:val="VerbatimChar"/>
+    <w:rPr>
+      <w:rFonts w:ascii="Consolas" w:hAnsi="Consolas"/>
+      <w:b/>
+      <w:i/>
+      <w:color w:val="8F5902"/>
+      <w:sz w:val="22"/>
+      <w:shd w:val="clear" w:color="auto" w:fill="F8F8F8"/>
+    </w:rPr>
+  </w:style>
+  <w:style w:type="character" w:customStyle="1" w:styleId="OtherTok">
+    <w:name w:val="OtherTok"/>
+    <w:basedOn w:val="VerbatimChar"/>
+    <w:rPr>
+      <w:rFonts w:ascii="Consolas" w:hAnsi="Consolas"/>
+      <w:color w:val="8F5902"/>
+      <w:sz w:val="22"/>
+      <w:shd w:val="clear" w:color="auto" w:fill="F8F8F8"/>
+    </w:rPr>
+  </w:style>
+  <w:style w:type="character" w:customStyle="1" w:styleId="FunctionTok">
+    <w:name w:val="FunctionTok"/>
+    <w:basedOn w:val="VerbatimChar"/>
+    <w:rPr>
+      <w:rFonts w:ascii="Consolas" w:hAnsi="Consolas"/>
+      <w:color w:val="000000"/>
+      <w:sz w:val="22"/>
+      <w:shd w:val="clear" w:color="auto" w:fill="F8F8F8"/>
+    </w:rPr>
+  </w:style>
+  <w:style w:type="character" w:customStyle="1" w:styleId="VariableTok">
+    <w:name w:val="VariableTok"/>
+    <w:basedOn w:val="VerbatimChar"/>
+    <w:rPr>
+      <w:rFonts w:ascii="Consolas" w:hAnsi="Consolas"/>
+      <w:color w:val="000000"/>
+      <w:sz w:val="22"/>
+      <w:shd w:val="clear" w:color="auto" w:fill="F8F8F8"/>
+    </w:rPr>
+  </w:style>
+  <w:style w:type="character" w:customStyle="1" w:styleId="ControlFlowTok">
+    <w:name w:val="ControlFlowTok"/>
+    <w:basedOn w:val="VerbatimChar"/>
+    <w:rPr>
+      <w:rFonts w:ascii="Consolas" w:hAnsi="Consolas"/>
+      <w:b/>
+      <w:color w:val="204A87"/>
+      <w:sz w:val="22"/>
+      <w:shd w:val="clear" w:color="auto" w:fill="F8F8F8"/>
+    </w:rPr>
+  </w:style>
+  <w:style w:type="character" w:customStyle="1" w:styleId="OperatorTok">
+    <w:name w:val="OperatorTok"/>
+    <w:basedOn w:val="VerbatimChar"/>
+    <w:rPr>
+      <w:rFonts w:ascii="Consolas" w:hAnsi="Consolas"/>
+      <w:b/>
+      <w:color w:val="CE5C00"/>
+      <w:sz w:val="22"/>
+      <w:shd w:val="clear" w:color="auto" w:fill="F8F8F8"/>
+    </w:rPr>
+  </w:style>
+  <w:style w:type="character" w:customStyle="1" w:styleId="BuiltInTok">
+    <w:name w:val="BuiltInTok"/>
+    <w:basedOn w:val="VerbatimChar"/>
+    <w:rPr>
+      <w:rFonts w:ascii="Consolas" w:hAnsi="Consolas"/>
+      <w:sz w:val="22"/>
+      <w:shd w:val="clear" w:color="auto" w:fill="F8F8F8"/>
+    </w:rPr>
+  </w:style>
+  <w:style w:type="character" w:customStyle="1" w:styleId="ExtensionTok">
+    <w:name w:val="ExtensionTok"/>
+    <w:basedOn w:val="VerbatimChar"/>
+    <w:rPr>
+      <w:rFonts w:ascii="Consolas" w:hAnsi="Consolas"/>
+      <w:sz w:val="22"/>
+      <w:shd w:val="clear" w:color="auto" w:fill="F8F8F8"/>
+    </w:rPr>
+  </w:style>
+  <w:style w:type="character" w:customStyle="1" w:styleId="PreprocessorTok">
+    <w:name w:val="PreprocessorTok"/>
+    <w:basedOn w:val="VerbatimChar"/>
+    <w:rPr>
+      <w:rFonts w:ascii="Consolas" w:hAnsi="Consolas"/>
+      <w:i/>
+      <w:color w:val="8F5902"/>
+      <w:sz w:val="22"/>
+      <w:shd w:val="clear" w:color="auto" w:fill="F8F8F8"/>
+    </w:rPr>
+  </w:style>
+  <w:style w:type="character" w:customStyle="1" w:styleId="AttributeTok">
+    <w:name w:val="AttributeTok"/>
+    <w:basedOn w:val="VerbatimChar"/>
+    <w:rPr>
+      <w:rFonts w:ascii="Consolas" w:hAnsi="Consolas"/>
+      <w:color w:val="C4A000"/>
+      <w:sz w:val="22"/>
+      <w:shd w:val="clear" w:color="auto" w:fill="F8F8F8"/>
+    </w:rPr>
+  </w:style>
+  <w:style w:type="character" w:customStyle="1" w:styleId="RegionMarkerTok">
+    <w:name w:val="RegionMarkerTok"/>
+    <w:basedOn w:val="VerbatimChar"/>
+    <w:rPr>
+      <w:rFonts w:ascii="Consolas" w:hAnsi="Consolas"/>
+      <w:sz w:val="22"/>
+      <w:shd w:val="clear" w:color="auto" w:fill="F8F8F8"/>
+    </w:rPr>
+  </w:style>
+  <w:style w:type="character" w:customStyle="1" w:styleId="InformationTok">
+    <w:name w:val="InformationTok"/>
+    <w:basedOn w:val="VerbatimChar"/>
+    <w:rPr>
+      <w:rFonts w:ascii="Consolas" w:hAnsi="Consolas"/>
+      <w:b/>
+      <w:i/>
+      <w:color w:val="8F5902"/>
+      <w:sz w:val="22"/>
+      <w:shd w:val="clear" w:color="auto" w:fill="F8F8F8"/>
+    </w:rPr>
+  </w:style>
+  <w:style w:type="character" w:customStyle="1" w:styleId="WarningTok">
+    <w:name w:val="WarningTok"/>
+    <w:basedOn w:val="VerbatimChar"/>
+    <w:rPr>
+      <w:rFonts w:ascii="Consolas" w:hAnsi="Consolas"/>
+      <w:b/>
+      <w:i/>
+      <w:color w:val="8F5902"/>
+      <w:sz w:val="22"/>
+      <w:shd w:val="clear" w:color="auto" w:fill="F8F8F8"/>
+    </w:rPr>
+  </w:style>
+  <w:style w:type="character" w:customStyle="1" w:styleId="AlertTok">
+    <w:name w:val="AlertTok"/>
+    <w:basedOn w:val="VerbatimChar"/>
+    <w:rPr>
+      <w:rFonts w:ascii="Consolas" w:hAnsi="Consolas"/>
+      <w:color w:val="EF2929"/>
+      <w:sz w:val="22"/>
+      <w:shd w:val="clear" w:color="auto" w:fill="F8F8F8"/>
+    </w:rPr>
+  </w:style>
+  <w:style w:type="character" w:customStyle="1" w:styleId="ErrorTok">
+    <w:name w:val="ErrorTok"/>
+    <w:basedOn w:val="VerbatimChar"/>
+    <w:rPr>
+      <w:rFonts w:ascii="Consolas" w:hAnsi="Consolas"/>
+      <w:b/>
+      <w:color w:val="A40000"/>
+      <w:sz w:val="22"/>
+      <w:shd w:val="clear" w:color="auto" w:fill="F8F8F8"/>
+    </w:rPr>
+  </w:style>
+  <w:style w:type="character" w:customStyle="1" w:styleId="NormalTok">
+    <w:name w:val="NormalTok"/>
+    <w:basedOn w:val="VerbatimChar"/>
+    <w:rPr>
+      <w:rFonts w:ascii="Consolas" w:hAnsi="Consolas"/>
+      <w:sz w:val="22"/>
+      <w:shd w:val="clear" w:color="auto" w:fill="F8F8F8"/>
+    </w:rPr>
+  </w:style>
+  <w:style w:type="paragraph" w:styleId="Header">
+    <w:name w:val="header"/>
+    <w:basedOn w:val="Normal"/>
+    <w:link w:val="HeaderChar"/>
+    <w:uiPriority w:val="99"/>
+    <w:unhideWhenUsed/>
+    <w:rsid w:val="00B87690"/>
+    <w:pPr>
+      <w:tabs>
+        <w:tab w:val="center" w:pos="4680"/>
+        <w:tab w:val="right" w:pos="9360"/>
+      </w:tabs>
+      <w:spacing w:after="0"/>
+    </w:pPr>
+  </w:style>
+  <w:style w:type="character" w:customStyle="1" w:styleId="HeaderChar">
+    <w:name w:val="Header Char"/>
+    <w:basedOn w:val="DefaultParagraphFont"/>
+    <w:link w:val="Header"/>
+    <w:uiPriority w:val="99"/>
+    <w:rsid w:val="00B87690"/>
+  </w:style>
+  <w:style w:type="paragraph" w:styleId="Footer">
+    <w:name w:val="footer"/>
+    <w:basedOn w:val="Normal"/>
+    <w:link w:val="FooterChar"/>
+    <w:uiPriority w:val="99"/>
+    <w:unhideWhenUsed/>
+    <w:rsid w:val="00B87690"/>
+    <w:pPr>
+      <w:tabs>
+        <w:tab w:val="center" w:pos="4680"/>
+        <w:tab w:val="right" w:pos="9360"/>
+      </w:tabs>
+      <w:spacing w:after="0"/>
+    </w:pPr>
+  </w:style>
+  <w:style w:type="character" w:customStyle="1" w:styleId="FooterChar">
+    <w:name w:val="Footer Char"/>
+    <w:basedOn w:val="DefaultParagraphFont"/>
+    <w:link w:val="Footer"/>
+    <w:uiPriority w:val="99"/>
+    <w:rsid w:val="00B87690"/>
+  </w:style>
+  <w:style w:type="table" w:styleId="TableGrid">
+    <w:name w:val="Table Grid"/>
+    <w:basedOn w:val="TableNormal"/>
+    <w:rsid w:val="001548D9"/>
+    <w:pPr>
+      <w:spacing w:after="0"/>
+    </w:pPr>
+    <w:tblPr>
+      <w:tblBorders>
+        <w:top w:val="single" w:sz="4" w:space="0" w:color="auto"/>
+        <w:left w:val="single" w:sz="4" w:space="0" w:color="auto"/>
+        <w:bottom w:val="single" w:sz="4" w:space="0" w:color="auto"/>
+        <w:right w:val="single" w:sz="4" w:space="0" w:color="auto"/>
+        <w:insideH w:val="single" w:sz="4" w:space="0" w:color="auto"/>
+        <w:insideV w:val="single" w:sz="4" w:space="0" w:color="auto"/>
+      </w:tblBorders>
+    </w:tblPr>
+  </w:style>
+  <w:style w:type="table" w:customStyle="1" w:styleId="GridTable2Accent1">
+    <w:name w:val="Grid Table 2 Accent 1"/>
+    <w:basedOn w:val="TableNormal"/>
+    <w:uiPriority w:val="47"/>
+    <w:rsid w:val="009B04BD"/>
+    <w:pPr>
+      <w:spacing w:after="0"/>
+    </w:pPr>
+    <w:tblPr>
+      <w:tblStyleRowBandSize w:val="1"/>
+      <w:tblStyleColBandSize w:val="1"/>
+      <w:tblBorders>
+        <w:top w:val="single" w:sz="2" w:space="0" w:color="95B3D7" w:themeColor="accent1" w:themeTint="99"/>
+        <w:bottom w:val="single" w:sz="2" w:space="0" w:color="95B3D7" w:themeColor="accent1" w:themeTint="99"/>
+        <w:insideH w:val="single" w:sz="2" w:space="0" w:color="95B3D7" w:themeColor="accent1" w:themeTint="99"/>
+        <w:insideV w:val="single" w:sz="2" w:space="0" w:color="95B3D7" w:themeColor="accent1" w:themeTint="99"/>
+      </w:tblBorders>
+    </w:tblPr>
+    <w:tblStylePr w:type="firstRow">
+      <w:rPr>
+        <w:b/>
+        <w:bCs/>
+      </w:rPr>
+      <w:tblPr/>
+      <w:tcPr>
+        <w:tcBorders>
+          <w:top w:val="nil"/>
+          <w:bottom w:val="single" w:sz="12" w:space="0" w:color="95B3D7" w:themeColor="accent1" w:themeTint="99"/>
+          <w:insideH w:val="nil"/>
+          <w:insideV w:val="nil"/>
+        </w:tcBorders>
+        <w:shd w:val="clear" w:color="auto" w:fill="FFFFFF" w:themeFill="background1"/>
+      </w:tcPr>
+    </w:tblStylePr>
+    <w:tblStylePr w:type="lastRow">
+      <w:rPr>
+        <w:b/>
+        <w:bCs/>
+      </w:rPr>
+      <w:tblPr/>
+      <w:tcPr>
+        <w:tcBorders>
+          <w:top w:val="double" w:sz="2" w:space="0" w:color="95B3D7" w:themeColor="accent1" w:themeTint="99"/>
+          <w:bottom w:val="nil"/>
+          <w:insideH w:val="nil"/>
+          <w:insideV w:val="nil"/>
+        </w:tcBorders>
+        <w:shd w:val="clear" w:color="auto" w:fill="FFFFFF" w:themeFill="background1"/>
+      </w:tcPr>
+    </w:tblStylePr>
+    <w:tblStylePr w:type="firstCol">
+      <w:rPr>
+        <w:b/>
+        <w:bCs/>
+      </w:rPr>
+    </w:tblStylePr>
+    <w:tblStylePr w:type="lastCol">
+      <w:rPr>
+        <w:b/>
+        <w:bCs/>
+      </w:rPr>
+    </w:tblStylePr>
+    <w:tblStylePr w:type="band1Vert">
+      <w:tblPr/>
+      <w:tcPr>
+        <w:shd w:val="clear" w:color="auto" w:fill="DBE5F1" w:themeFill="accent1" w:themeFillTint="33"/>
+      </w:tcPr>
+    </w:tblStylePr>
+    <w:tblStylePr w:type="band1Horz">
+      <w:tblPr/>
+      <w:tcPr>
+        <w:shd w:val="clear" w:color="auto" w:fill="DBE5F1" w:themeFill="accent1" w:themeFillTint="33"/>
+      </w:tcPr>
+    </w:tblStylePr>
+  </w:style>
+  <w:style w:type="character" w:customStyle="1" w:styleId="BodyTextChar">
+    <w:name w:val="Body Text Char"/>
+    <w:basedOn w:val="DefaultParagraphFont"/>
+    <w:link w:val="BodyText"/>
+    <w:rsid w:val="0017403F"/>
+    <w:rPr>
+      <w:rFonts w:ascii="Arial" w:hAnsi="Arial"/>
+      <w:sz w:val="22"/>
+    </w:rPr>
+  </w:style>
+  <w:style w:type="paragraph" w:styleId="BalloonText">
+    <w:name w:val="Balloon Text"/>
+    <w:basedOn w:val="Normal"/>
+    <w:link w:val="BalloonTextChar"/>
+    <w:semiHidden/>
+    <w:unhideWhenUsed/>
+    <w:rsid w:val="00FB0F21"/>
+    <w:pPr>
+      <w:spacing w:after="0"/>
+    </w:pPr>
+    <w:rPr>
+      <w:rFonts w:ascii="Tahoma" w:hAnsi="Tahoma" w:cs="Tahoma"/>
+      <w:sz w:val="16"/>
+      <w:szCs w:val="16"/>
+    </w:rPr>
+  </w:style>
+  <w:style w:type="character" w:customStyle="1" w:styleId="BalloonTextChar">
+    <w:name w:val="Balloon Text Char"/>
+    <w:basedOn w:val="DefaultParagraphFont"/>
+    <w:link w:val="BalloonText"/>
+    <w:semiHidden/>
+    <w:rsid w:val="00FB0F21"/>
+    <w:rPr>
+      <w:rFonts w:ascii="Tahoma" w:hAnsi="Tahoma" w:cs="Tahoma"/>
+      <w:sz w:val="16"/>
+      <w:szCs w:val="16"/>
     </w:rPr>
   </w:style>
 </w:styles>
@@ -4476,7 +5650,7 @@
 </file>
 
 <file path=customXml/itemProps1.xml><?xml version="1.0" encoding="utf-8"?>
-<ds:datastoreItem xmlns:ds="http://schemas.openxmlformats.org/officeDocument/2006/customXml" ds:itemID="{6A7EE6B3-27B2-4C25-9037-F8E9CDEA789E}">
+<ds:datastoreItem xmlns:ds="http://schemas.openxmlformats.org/officeDocument/2006/customXml" ds:itemID="{E995CCD6-14ED-4B7E-9613-3ECA5C230C1A}">
   <ds:schemaRefs>
     <ds:schemaRef ds:uri="http://schemas.openxmlformats.org/officeDocument/2006/bibliography"/>
   </ds:schemaRefs>

</xml_diff>

<commit_message>
updated to reflect page break
</commit_message>
<xml_diff>
--- a/County_Snapshot_Report.docx
+++ b/County_Snapshot_Report.docx
@@ -1,6 +1,6 @@
 
 <file path=word/document.xml><?xml version="1.0" encoding="utf-8"?>
-<w:document xmlns:wpc="http://schemas.microsoft.com/office/word/2010/wordprocessingCanvas" xmlns:mc="http://schemas.openxmlformats.org/markup-compatibility/2006" xmlns:o="urn:schemas-microsoft-com:office:office" xmlns:r="http://schemas.openxmlformats.org/officeDocument/2006/relationships" xmlns:m="http://schemas.openxmlformats.org/officeDocument/2006/math" xmlns:v="urn:schemas-microsoft-com:vml" xmlns:wp14="http://schemas.microsoft.com/office/word/2010/wordprocessingDrawing" xmlns:wp="http://schemas.openxmlformats.org/drawingml/2006/wordprocessingDrawing" xmlns:w10="urn:schemas-microsoft-com:office:word" xmlns:w="http://schemas.openxmlformats.org/wordprocessingml/2006/main" xmlns:w14="http://schemas.microsoft.com/office/word/2010/wordml" xmlns:wpg="http://schemas.microsoft.com/office/word/2010/wordprocessingGroup" xmlns:wpi="http://schemas.microsoft.com/office/word/2010/wordprocessingInk" xmlns:wne="http://schemas.microsoft.com/office/word/2006/wordml" xmlns:wps="http://schemas.microsoft.com/office/word/2010/wordprocessingShape" mc:Ignorable="w14 wp14">
+<w:document xmlns:wpc="http://schemas.microsoft.com/office/word/2010/wordprocessingCanvas" xmlns:cx="http://schemas.microsoft.com/office/drawing/2014/chartex" xmlns:cx1="http://schemas.microsoft.com/office/drawing/2015/9/8/chartex" xmlns:mc="http://schemas.openxmlformats.org/markup-compatibility/2006" xmlns:o="urn:schemas-microsoft-com:office:office" xmlns:r="http://schemas.openxmlformats.org/officeDocument/2006/relationships" xmlns:m="http://schemas.openxmlformats.org/officeDocument/2006/math" xmlns:v="urn:schemas-microsoft-com:vml" xmlns:wp14="http://schemas.microsoft.com/office/word/2010/wordprocessingDrawing" xmlns:wp="http://schemas.openxmlformats.org/drawingml/2006/wordprocessingDrawing" xmlns:w10="urn:schemas-microsoft-com:office:word" xmlns:w="http://schemas.openxmlformats.org/wordprocessingml/2006/main" xmlns:w14="http://schemas.microsoft.com/office/word/2010/wordml" xmlns:w15="http://schemas.microsoft.com/office/word/2012/wordml" xmlns:w16se="http://schemas.microsoft.com/office/word/2015/wordml/symex" xmlns:wpg="http://schemas.microsoft.com/office/word/2010/wordprocessingGroup" xmlns:wpi="http://schemas.microsoft.com/office/word/2010/wordprocessingInk" xmlns:wne="http://schemas.microsoft.com/office/word/2006/wordml" xmlns:wps="http://schemas.microsoft.com/office/word/2010/wordprocessingShape" mc:Ignorable="w14 w15 w16se wp14">
   <w:body>
     <w:p>
       <w:pPr>
@@ -48,8 +48,8 @@
           <w:szCs w:val="12"/>
         </w:rPr>
         <w:sectPr>
-          <w:headerReference w:type="default" r:id="rId9"/>
-          <w:footerReference w:type="default" r:id="rId10"/>
+          <w:headerReference w:type="default" r:id="rId8"/>
+          <w:footerReference w:type="default" r:id="rId9"/>
           <w:type w:val="continuous"/>
           <w:pgSz w:w="12240" w:h="15840" w:code="1"/>
           <w:pgMar w:top="1620" w:right="720" w:bottom="720" w:left="720" w:header="15" w:footer="720" w:gutter="0"/>
@@ -161,8 +161,8 @@
           <w:szCs w:val="12"/>
         </w:rPr>
         <w:sectPr>
-          <w:headerReference w:type="default" r:id="rId11"/>
-          <w:footerReference w:type="default" r:id="rId12"/>
+          <w:headerReference w:type="default" r:id="rId10"/>
+          <w:footerReference w:type="default" r:id="rId11"/>
           <w:type w:val="continuous"/>
           <w:pgSz w:w="12240" w:h="15840" w:code="1"/>
           <w:pgMar w:top="1620" w:right="720" w:bottom="720" w:left="720" w:header="15" w:footer="720" w:gutter="0"/>
@@ -227,7 +227,6 @@
     </w:p>
     <w:p>
       <w:r>
-        <w:lastRenderedPageBreak/>
         <w:br w:type="page"/>
       </w:r>
     </w:p>
@@ -271,8 +270,8 @@
           <w:szCs w:val="12"/>
         </w:rPr>
         <w:sectPr>
-          <w:headerReference w:type="default" r:id="rId13"/>
-          <w:footerReference w:type="default" r:id="rId14"/>
+          <w:headerReference w:type="default" r:id="rId12"/>
+          <w:footerReference w:type="default" r:id="rId13"/>
           <w:type w:val="continuous"/>
           <w:pgSz w:w="12240" w:h="15840" w:code="1"/>
           <w:pgMar w:top="1620" w:right="720" w:bottom="720" w:left="720" w:header="15" w:footer="1575" w:gutter="0"/>
@@ -335,7 +334,6 @@
         <w:spacing w:before="240" w:after="0"/>
       </w:pPr>
       <w:r>
-        <w:lastRenderedPageBreak/>
         <w:t>Word</w:t>
       </w:r>
       <w:r>
@@ -383,25 +381,28 @@
         <w:t>, fewer (or even no) bars will be shown</w:t>
       </w:r>
       <w:r>
-        <w:t xml:space="preserve"> if there are few (or no) conditions for which there </w:t>
+        <w:t xml:space="preserve"> if there are few (or no) conditions for which there were increases in the time period. </w:t>
       </w:r>
+    </w:p>
+    <w:p/>
+    <w:p>
+      <w:pPr>
+        <w:spacing w:before="240" w:after="0"/>
+      </w:pPr>
+    </w:p>
+    <w:p>
+      <w:r>
+        <w:br w:type="page"/>
+      </w:r>
+    </w:p>
+    <w:p>
+      <w:pPr>
+        <w:spacing w:before="240" w:after="0"/>
+      </w:pPr>
       <w:bookmarkStart w:id="0" w:name="_GoBack"/>
       <w:bookmarkEnd w:id="0"/>
       <w:r>
-        <w:t xml:space="preserve">were increases in the time period. </w:t>
-      </w:r>
-    </w:p>
-    <w:p/>
-    <w:p>
-      <w:pPr>
-        <w:spacing w:before="240" w:after="0"/>
-      </w:pPr>
-    </w:p>
-    <w:p>
-      <w:pPr>
-        <w:spacing w:before="240" w:after="0"/>
-      </w:pPr>
-      <w:r>
+        <w:lastRenderedPageBreak/>
         <w:t>WordSummary2</w:t>
       </w:r>
     </w:p>
@@ -435,7 +436,7 @@
 </file>
 
 <file path=word/endnotes.xml><?xml version="1.0" encoding="utf-8"?>
-<w:endnotes xmlns:wpc="http://schemas.microsoft.com/office/word/2010/wordprocessingCanvas" xmlns:mc="http://schemas.openxmlformats.org/markup-compatibility/2006" xmlns:o="urn:schemas-microsoft-com:office:office" xmlns:r="http://schemas.openxmlformats.org/officeDocument/2006/relationships" xmlns:m="http://schemas.openxmlformats.org/officeDocument/2006/math" xmlns:v="urn:schemas-microsoft-com:vml" xmlns:wp14="http://schemas.microsoft.com/office/word/2010/wordprocessingDrawing" xmlns:wp="http://schemas.openxmlformats.org/drawingml/2006/wordprocessingDrawing" xmlns:w10="urn:schemas-microsoft-com:office:word" xmlns:w="http://schemas.openxmlformats.org/wordprocessingml/2006/main" xmlns:w14="http://schemas.microsoft.com/office/word/2010/wordml" xmlns:wpg="http://schemas.microsoft.com/office/word/2010/wordprocessingGroup" xmlns:wpi="http://schemas.microsoft.com/office/word/2010/wordprocessingInk" xmlns:wne="http://schemas.microsoft.com/office/word/2006/wordml" xmlns:wps="http://schemas.microsoft.com/office/word/2010/wordprocessingShape" mc:Ignorable="w14 wp14">
+<w:endnotes xmlns:wpc="http://schemas.microsoft.com/office/word/2010/wordprocessingCanvas" xmlns:cx="http://schemas.microsoft.com/office/drawing/2014/chartex" xmlns:cx1="http://schemas.microsoft.com/office/drawing/2015/9/8/chartex" xmlns:mc="http://schemas.openxmlformats.org/markup-compatibility/2006" xmlns:o="urn:schemas-microsoft-com:office:office" xmlns:r="http://schemas.openxmlformats.org/officeDocument/2006/relationships" xmlns:m="http://schemas.openxmlformats.org/officeDocument/2006/math" xmlns:v="urn:schemas-microsoft-com:vml" xmlns:wp14="http://schemas.microsoft.com/office/word/2010/wordprocessingDrawing" xmlns:wp="http://schemas.openxmlformats.org/drawingml/2006/wordprocessingDrawing" xmlns:w10="urn:schemas-microsoft-com:office:word" xmlns:w="http://schemas.openxmlformats.org/wordprocessingml/2006/main" xmlns:w14="http://schemas.microsoft.com/office/word/2010/wordml" xmlns:w15="http://schemas.microsoft.com/office/word/2012/wordml" xmlns:w16se="http://schemas.microsoft.com/office/word/2015/wordml/symex" xmlns:wpg="http://schemas.microsoft.com/office/word/2010/wordprocessingGroup" xmlns:wpi="http://schemas.microsoft.com/office/word/2010/wordprocessingInk" xmlns:wne="http://schemas.microsoft.com/office/word/2006/wordml" xmlns:wps="http://schemas.microsoft.com/office/word/2010/wordprocessingShape" mc:Ignorable="w14 w15 w16se wp14">
   <w:endnote w:type="separator" w:id="-1">
     <w:p>
       <w:pPr>
@@ -460,7 +461,7 @@
 </file>
 
 <file path=word/footer1.xml><?xml version="1.0" encoding="utf-8"?>
-<w:ftr xmlns:wpc="http://schemas.microsoft.com/office/word/2010/wordprocessingCanvas" xmlns:mc="http://schemas.openxmlformats.org/markup-compatibility/2006" xmlns:o="urn:schemas-microsoft-com:office:office" xmlns:r="http://schemas.openxmlformats.org/officeDocument/2006/relationships" xmlns:m="http://schemas.openxmlformats.org/officeDocument/2006/math" xmlns:v="urn:schemas-microsoft-com:vml" xmlns:wp14="http://schemas.microsoft.com/office/word/2010/wordprocessingDrawing" xmlns:wp="http://schemas.openxmlformats.org/drawingml/2006/wordprocessingDrawing" xmlns:w10="urn:schemas-microsoft-com:office:word" xmlns:w="http://schemas.openxmlformats.org/wordprocessingml/2006/main" xmlns:w14="http://schemas.microsoft.com/office/word/2010/wordml" xmlns:wpg="http://schemas.microsoft.com/office/word/2010/wordprocessingGroup" xmlns:wpi="http://schemas.microsoft.com/office/word/2010/wordprocessingInk" xmlns:wne="http://schemas.microsoft.com/office/word/2006/wordml" xmlns:wps="http://schemas.microsoft.com/office/word/2010/wordprocessingShape" mc:Ignorable="w14 wp14">
+<w:ftr xmlns:wpc="http://schemas.microsoft.com/office/word/2010/wordprocessingCanvas" xmlns:cx="http://schemas.microsoft.com/office/drawing/2014/chartex" xmlns:cx1="http://schemas.microsoft.com/office/drawing/2015/9/8/chartex" xmlns:mc="http://schemas.openxmlformats.org/markup-compatibility/2006" xmlns:o="urn:schemas-microsoft-com:office:office" xmlns:r="http://schemas.openxmlformats.org/officeDocument/2006/relationships" xmlns:m="http://schemas.openxmlformats.org/officeDocument/2006/math" xmlns:v="urn:schemas-microsoft-com:vml" xmlns:wp14="http://schemas.microsoft.com/office/word/2010/wordprocessingDrawing" xmlns:wp="http://schemas.openxmlformats.org/drawingml/2006/wordprocessingDrawing" xmlns:w10="urn:schemas-microsoft-com:office:word" xmlns:w="http://schemas.openxmlformats.org/wordprocessingml/2006/main" xmlns:w14="http://schemas.microsoft.com/office/word/2010/wordml" xmlns:w15="http://schemas.microsoft.com/office/word/2012/wordml" xmlns:w16se="http://schemas.microsoft.com/office/word/2015/wordml/symex" xmlns:wpg="http://schemas.microsoft.com/office/word/2010/wordprocessingGroup" xmlns:wpi="http://schemas.microsoft.com/office/word/2010/wordprocessingInk" xmlns:wne="http://schemas.microsoft.com/office/word/2006/wordml" xmlns:wps="http://schemas.microsoft.com/office/word/2010/wordprocessingShape" mc:Ignorable="w14 w15 w16se wp14">
   <w:p>
     <w:pPr>
       <w:pStyle w:val="Footer"/>
@@ -609,9 +610,9 @@
             </wp:anchor>
           </w:drawing>
         </mc:Choice>
-        <mc:Fallback xmlns:w16se="http://schemas.microsoft.com/office/word/2015/wordml/symex" xmlns:w15="http://schemas.microsoft.com/office/word/2012/wordml" xmlns:cx1="http://schemas.microsoft.com/office/drawing/2015/9/8/chartex" xmlns:cx="http://schemas.microsoft.com/office/drawing/2014/chartex">
+        <mc:Fallback>
           <w:pict>
-            <v:rect w14:anchorId="205CEA65" id="Rectangle 20" o:spid="_x0000_s1026" style="position:absolute;margin-left:1.5pt;margin-top:-38.45pt;width:610.5pt;height:14.25pt;z-index:-251653120;visibility:visible;mso-wrap-style:square;mso-width-percent:0;mso-height-percent:0;mso-wrap-distance-left:9pt;mso-wrap-distance-top:0;mso-wrap-distance-right:9pt;mso-wrap-distance-bottom:0;mso-position-horizontal:absolute;mso-position-horizontal-relative:page;mso-position-vertical:absolute;mso-position-vertical-relative:text;mso-width-percent:0;mso-height-percent:0;mso-width-relative:margin;mso-height-relative:margin;v-text-anchor:middle" o:gfxdata="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" fillcolor="#f79646 [3209]" stroked="f">
+            <v:rect w14:anchorId="27F0B44C" id="Rectangle 20" o:spid="_x0000_s1026" style="position:absolute;margin-left:1.5pt;margin-top:-38.45pt;width:610.5pt;height:14.25pt;z-index:-251653120;visibility:visible;mso-wrap-style:square;mso-width-percent:0;mso-height-percent:0;mso-wrap-distance-left:9pt;mso-wrap-distance-top:0;mso-wrap-distance-right:9pt;mso-wrap-distance-bottom:0;mso-position-horizontal:absolute;mso-position-horizontal-relative:page;mso-position-vertical:absolute;mso-position-vertical-relative:text;mso-width-percent:0;mso-height-percent:0;mso-width-relative:margin;mso-height-relative:margin;v-text-anchor:middle" o:gfxdata="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" fillcolor="#f79646 [3209]" stroked="f">
               <v:shadow on="t" color="black" opacity="22937f" origin=",.5" offset="0,.63889mm"/>
               <w10:wrap anchorx="page"/>
             </v:rect>
@@ -773,7 +774,7 @@
             </wp:anchor>
           </w:drawing>
         </mc:Choice>
-        <mc:Fallback xmlns:w16se="http://schemas.microsoft.com/office/word/2015/wordml/symex" xmlns:w15="http://schemas.microsoft.com/office/word/2012/wordml" xmlns:cx1="http://schemas.microsoft.com/office/drawing/2015/9/8/chartex" xmlns:cx="http://schemas.microsoft.com/office/drawing/2014/chartex">
+        <mc:Fallback>
           <w:pict>
             <v:rect w14:anchorId="166089ED" id="Rectangle 19" o:spid="_x0000_s1026" style="position:absolute;margin-left:1.5pt;margin-top:-23.45pt;width:610.5pt;height:70.5pt;z-index:-251655168;visibility:visible;mso-wrap-style:square;mso-width-percent:0;mso-height-percent:0;mso-wrap-distance-left:9pt;mso-wrap-distance-top:0;mso-wrap-distance-right:9pt;mso-wrap-distance-bottom:0;mso-position-horizontal:absolute;mso-position-horizontal-relative:page;mso-position-vertical:absolute;mso-position-vertical-relative:text;mso-width-percent:0;mso-height-percent:0;mso-width-relative:margin;mso-height-relative:margin;v-text-anchor:middle" o:gfxdata="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" fillcolor="#4f81bd [3204]" stroked="f">
               <v:shadow on="t" color="black" opacity="22937f" origin=",.5" offset="0,.63889mm"/>
@@ -877,7 +878,7 @@
 </file>
 
 <file path=word/footer2.xml><?xml version="1.0" encoding="utf-8"?>
-<w:ftr xmlns:wpc="http://schemas.microsoft.com/office/word/2010/wordprocessingCanvas" xmlns:mc="http://schemas.openxmlformats.org/markup-compatibility/2006" xmlns:o="urn:schemas-microsoft-com:office:office" xmlns:r="http://schemas.openxmlformats.org/officeDocument/2006/relationships" xmlns:m="http://schemas.openxmlformats.org/officeDocument/2006/math" xmlns:v="urn:schemas-microsoft-com:vml" xmlns:wp14="http://schemas.microsoft.com/office/word/2010/wordprocessingDrawing" xmlns:wp="http://schemas.openxmlformats.org/drawingml/2006/wordprocessingDrawing" xmlns:w10="urn:schemas-microsoft-com:office:word" xmlns:w="http://schemas.openxmlformats.org/wordprocessingml/2006/main" xmlns:w14="http://schemas.microsoft.com/office/word/2010/wordml" xmlns:wpg="http://schemas.microsoft.com/office/word/2010/wordprocessingGroup" xmlns:wpi="http://schemas.microsoft.com/office/word/2010/wordprocessingInk" xmlns:wne="http://schemas.microsoft.com/office/word/2006/wordml" xmlns:wps="http://schemas.microsoft.com/office/word/2010/wordprocessingShape" mc:Ignorable="w14 wp14">
+<w:ftr xmlns:wpc="http://schemas.microsoft.com/office/word/2010/wordprocessingCanvas" xmlns:cx="http://schemas.microsoft.com/office/drawing/2014/chartex" xmlns:cx1="http://schemas.microsoft.com/office/drawing/2015/9/8/chartex" xmlns:mc="http://schemas.openxmlformats.org/markup-compatibility/2006" xmlns:o="urn:schemas-microsoft-com:office:office" xmlns:r="http://schemas.openxmlformats.org/officeDocument/2006/relationships" xmlns:m="http://schemas.openxmlformats.org/officeDocument/2006/math" xmlns:v="urn:schemas-microsoft-com:vml" xmlns:wp14="http://schemas.microsoft.com/office/word/2010/wordprocessingDrawing" xmlns:wp="http://schemas.openxmlformats.org/drawingml/2006/wordprocessingDrawing" xmlns:w10="urn:schemas-microsoft-com:office:word" xmlns:w="http://schemas.openxmlformats.org/wordprocessingml/2006/main" xmlns:w14="http://schemas.microsoft.com/office/word/2010/wordml" xmlns:w15="http://schemas.microsoft.com/office/word/2012/wordml" xmlns:w16se="http://schemas.microsoft.com/office/word/2015/wordml/symex" xmlns:wpg="http://schemas.microsoft.com/office/word/2010/wordprocessingGroup" xmlns:wpi="http://schemas.microsoft.com/office/word/2010/wordprocessingInk" xmlns:wne="http://schemas.microsoft.com/office/word/2006/wordml" xmlns:wps="http://schemas.microsoft.com/office/word/2010/wordprocessingShape" mc:Ignorable="w14 w15 w16se wp14">
   <w:p>
     <w:pPr>
       <w:pStyle w:val="Footer"/>
@@ -1025,9 +1026,9 @@
             </wp:anchor>
           </w:drawing>
         </mc:Choice>
-        <mc:Fallback xmlns:w16se="http://schemas.microsoft.com/office/word/2015/wordml/symex" xmlns:w15="http://schemas.microsoft.com/office/word/2012/wordml" xmlns:cx1="http://schemas.microsoft.com/office/drawing/2015/9/8/chartex" xmlns:cx="http://schemas.microsoft.com/office/drawing/2014/chartex">
+        <mc:Fallback>
           <w:pict>
-            <v:rect w14:anchorId="0BC24A01" id="Rectangle 2" o:spid="_x0000_s1026" style="position:absolute;margin-left:1.5pt;margin-top:-38.45pt;width:610.5pt;height:14.25pt;z-index:-251646976;visibility:visible;mso-wrap-style:square;mso-width-percent:0;mso-height-percent:0;mso-wrap-distance-left:9pt;mso-wrap-distance-top:0;mso-wrap-distance-right:9pt;mso-wrap-distance-bottom:0;mso-position-horizontal:absolute;mso-position-horizontal-relative:page;mso-position-vertical:absolute;mso-position-vertical-relative:text;mso-width-percent:0;mso-height-percent:0;mso-width-relative:margin;mso-height-relative:margin;v-text-anchor:middle" o:gfxdata="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" fillcolor="#f79646 [3209]" stroked="f">
+            <v:rect w14:anchorId="574A7556" id="Rectangle 2" o:spid="_x0000_s1026" style="position:absolute;margin-left:1.5pt;margin-top:-38.45pt;width:610.5pt;height:14.25pt;z-index:-251646976;visibility:visible;mso-wrap-style:square;mso-width-percent:0;mso-height-percent:0;mso-wrap-distance-left:9pt;mso-wrap-distance-top:0;mso-wrap-distance-right:9pt;mso-wrap-distance-bottom:0;mso-position-horizontal:absolute;mso-position-horizontal-relative:page;mso-position-vertical:absolute;mso-position-vertical-relative:text;mso-width-percent:0;mso-height-percent:0;mso-width-relative:margin;mso-height-relative:margin;v-text-anchor:middle" o:gfxdata="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" fillcolor="#f79646 [3209]" stroked="f">
               <v:shadow on="t" color="black" opacity="22937f" origin=",.5" offset="0,.63889mm"/>
               <w10:wrap anchorx="page"/>
             </v:rect>
@@ -1189,7 +1190,7 @@
             </wp:anchor>
           </w:drawing>
         </mc:Choice>
-        <mc:Fallback xmlns:w16se="http://schemas.microsoft.com/office/word/2015/wordml/symex" xmlns:w15="http://schemas.microsoft.com/office/word/2012/wordml" xmlns:cx1="http://schemas.microsoft.com/office/drawing/2015/9/8/chartex" xmlns:cx="http://schemas.microsoft.com/office/drawing/2014/chartex">
+        <mc:Fallback>
           <w:pict>
             <v:rect w14:anchorId="188D1756" id="Rectangle 3" o:spid="_x0000_s1027" style="position:absolute;margin-left:1.5pt;margin-top:-23.45pt;width:610.5pt;height:70.5pt;z-index:-251648000;visibility:visible;mso-wrap-style:square;mso-width-percent:0;mso-height-percent:0;mso-wrap-distance-left:9pt;mso-wrap-distance-top:0;mso-wrap-distance-right:9pt;mso-wrap-distance-bottom:0;mso-position-horizontal:absolute;mso-position-horizontal-relative:page;mso-position-vertical:absolute;mso-position-vertical-relative:text;mso-width-percent:0;mso-height-percent:0;mso-width-relative:margin;mso-height-relative:margin;v-text-anchor:middle" o:gfxdata="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" fillcolor="#4f81bd [3204]" stroked="f">
               <v:shadow on="t" color="black" opacity="22937f" origin=",.5" offset="0,.63889mm"/>
@@ -1290,7 +1291,7 @@
 </file>
 
 <file path=word/footer3.xml><?xml version="1.0" encoding="utf-8"?>
-<w:ftr xmlns:wpc="http://schemas.microsoft.com/office/word/2010/wordprocessingCanvas" xmlns:mc="http://schemas.openxmlformats.org/markup-compatibility/2006" xmlns:o="urn:schemas-microsoft-com:office:office" xmlns:r="http://schemas.openxmlformats.org/officeDocument/2006/relationships" xmlns:m="http://schemas.openxmlformats.org/officeDocument/2006/math" xmlns:v="urn:schemas-microsoft-com:vml" xmlns:wp14="http://schemas.microsoft.com/office/word/2010/wordprocessingDrawing" xmlns:wp="http://schemas.openxmlformats.org/drawingml/2006/wordprocessingDrawing" xmlns:w10="urn:schemas-microsoft-com:office:word" xmlns:w="http://schemas.openxmlformats.org/wordprocessingml/2006/main" xmlns:w14="http://schemas.microsoft.com/office/word/2010/wordml" xmlns:wpg="http://schemas.microsoft.com/office/word/2010/wordprocessingGroup" xmlns:wpi="http://schemas.microsoft.com/office/word/2010/wordprocessingInk" xmlns:wne="http://schemas.microsoft.com/office/word/2006/wordml" xmlns:wps="http://schemas.microsoft.com/office/word/2010/wordprocessingShape" mc:Ignorable="w14 wp14">
+<w:ftr xmlns:wpc="http://schemas.microsoft.com/office/word/2010/wordprocessingCanvas" xmlns:cx="http://schemas.microsoft.com/office/drawing/2014/chartex" xmlns:cx1="http://schemas.microsoft.com/office/drawing/2015/9/8/chartex" xmlns:mc="http://schemas.openxmlformats.org/markup-compatibility/2006" xmlns:o="urn:schemas-microsoft-com:office:office" xmlns:r="http://schemas.openxmlformats.org/officeDocument/2006/relationships" xmlns:m="http://schemas.openxmlformats.org/officeDocument/2006/math" xmlns:v="urn:schemas-microsoft-com:vml" xmlns:wp14="http://schemas.microsoft.com/office/word/2010/wordprocessingDrawing" xmlns:wp="http://schemas.openxmlformats.org/drawingml/2006/wordprocessingDrawing" xmlns:w10="urn:schemas-microsoft-com:office:word" xmlns:w="http://schemas.openxmlformats.org/wordprocessingml/2006/main" xmlns:w14="http://schemas.microsoft.com/office/word/2010/wordml" xmlns:w15="http://schemas.microsoft.com/office/word/2012/wordml" xmlns:w16se="http://schemas.microsoft.com/office/word/2015/wordml/symex" xmlns:wpg="http://schemas.microsoft.com/office/word/2010/wordprocessingGroup" xmlns:wpi="http://schemas.microsoft.com/office/word/2010/wordprocessingInk" xmlns:wne="http://schemas.microsoft.com/office/word/2006/wordml" xmlns:wps="http://schemas.microsoft.com/office/word/2010/wordprocessingShape" mc:Ignorable="w14 w15 w16se wp14">
   <w:p>
     <w:pPr>
       <w:pStyle w:val="Footer"/>
@@ -1366,9 +1367,9 @@
             </wp:anchor>
           </w:drawing>
         </mc:Choice>
-        <mc:Fallback xmlns:w16se="http://schemas.microsoft.com/office/word/2015/wordml/symex" xmlns:w15="http://schemas.microsoft.com/office/word/2012/wordml" xmlns:cx1="http://schemas.microsoft.com/office/drawing/2015/9/8/chartex" xmlns:cx="http://schemas.microsoft.com/office/drawing/2014/chartex">
+        <mc:Fallback>
           <w:pict>
-            <v:rect w14:anchorId="4DBAC86F" id="Rectangle 75" o:spid="_x0000_s1026" style="position:absolute;margin-left:0;margin-top:4pt;width:613.5pt;height:15pt;z-index:251681792;visibility:visible;mso-wrap-style:square;mso-width-percent:0;mso-height-percent:0;mso-wrap-distance-left:9pt;mso-wrap-distance-top:0;mso-wrap-distance-right:9pt;mso-wrap-distance-bottom:0;mso-position-horizontal:absolute;mso-position-horizontal-relative:page;mso-position-vertical:absolute;mso-position-vertical-relative:text;mso-width-percent:0;mso-height-percent:0;mso-width-relative:margin;mso-height-relative:margin;v-text-anchor:middle" o:gfxdata="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" fillcolor="#f79646 [3209]" stroked="f">
+            <v:rect w14:anchorId="4388D073" id="Rectangle 75" o:spid="_x0000_s1026" style="position:absolute;margin-left:0;margin-top:4pt;width:613.5pt;height:15pt;z-index:251681792;visibility:visible;mso-wrap-style:square;mso-width-percent:0;mso-height-percent:0;mso-wrap-distance-left:9pt;mso-wrap-distance-top:0;mso-wrap-distance-right:9pt;mso-wrap-distance-bottom:0;mso-position-horizontal:absolute;mso-position-horizontal-relative:page;mso-position-vertical:absolute;mso-position-vertical-relative:text;mso-width-percent:0;mso-height-percent:0;mso-width-relative:margin;mso-height-relative:margin;v-text-anchor:middle" o:gfxdata="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" fillcolor="#f79646 [3209]" stroked="f">
               <v:shadow on="t" color="black" opacity="22937f" origin=",.5" offset="0,.63889mm"/>
               <w10:wrap anchorx="page"/>
             </v:rect>
@@ -1892,7 +1893,7 @@
 </file>
 
 <file path=word/footnotes.xml><?xml version="1.0" encoding="utf-8"?>
-<w:footnotes xmlns:wpc="http://schemas.microsoft.com/office/word/2010/wordprocessingCanvas" xmlns:mc="http://schemas.openxmlformats.org/markup-compatibility/2006" xmlns:o="urn:schemas-microsoft-com:office:office" xmlns:r="http://schemas.openxmlformats.org/officeDocument/2006/relationships" xmlns:m="http://schemas.openxmlformats.org/officeDocument/2006/math" xmlns:v="urn:schemas-microsoft-com:vml" xmlns:wp14="http://schemas.microsoft.com/office/word/2010/wordprocessingDrawing" xmlns:wp="http://schemas.openxmlformats.org/drawingml/2006/wordprocessingDrawing" xmlns:w10="urn:schemas-microsoft-com:office:word" xmlns:w="http://schemas.openxmlformats.org/wordprocessingml/2006/main" xmlns:w14="http://schemas.microsoft.com/office/word/2010/wordml" xmlns:wpg="http://schemas.microsoft.com/office/word/2010/wordprocessingGroup" xmlns:wpi="http://schemas.microsoft.com/office/word/2010/wordprocessingInk" xmlns:wne="http://schemas.microsoft.com/office/word/2006/wordml" xmlns:wps="http://schemas.microsoft.com/office/word/2010/wordprocessingShape" mc:Ignorable="w14 wp14">
+<w:footnotes xmlns:wpc="http://schemas.microsoft.com/office/word/2010/wordprocessingCanvas" xmlns:cx="http://schemas.microsoft.com/office/drawing/2014/chartex" xmlns:cx1="http://schemas.microsoft.com/office/drawing/2015/9/8/chartex" xmlns:mc="http://schemas.openxmlformats.org/markup-compatibility/2006" xmlns:o="urn:schemas-microsoft-com:office:office" xmlns:r="http://schemas.openxmlformats.org/officeDocument/2006/relationships" xmlns:m="http://schemas.openxmlformats.org/officeDocument/2006/math" xmlns:v="urn:schemas-microsoft-com:vml" xmlns:wp14="http://schemas.microsoft.com/office/word/2010/wordprocessingDrawing" xmlns:wp="http://schemas.openxmlformats.org/drawingml/2006/wordprocessingDrawing" xmlns:w10="urn:schemas-microsoft-com:office:word" xmlns:w="http://schemas.openxmlformats.org/wordprocessingml/2006/main" xmlns:w14="http://schemas.microsoft.com/office/word/2010/wordml" xmlns:w15="http://schemas.microsoft.com/office/word/2012/wordml" xmlns:w16se="http://schemas.microsoft.com/office/word/2015/wordml/symex" xmlns:wpg="http://schemas.microsoft.com/office/word/2010/wordprocessingGroup" xmlns:wpi="http://schemas.microsoft.com/office/word/2010/wordprocessingInk" xmlns:wne="http://schemas.microsoft.com/office/word/2006/wordml" xmlns:wps="http://schemas.microsoft.com/office/word/2010/wordprocessingShape" mc:Ignorable="w14 w15 w16se wp14">
   <w:footnote w:type="separator" w:id="-1">
     <w:p>
       <w:r>
@@ -1911,7 +1912,7 @@
 </file>
 
 <file path=word/header1.xml><?xml version="1.0" encoding="utf-8"?>
-<w:hdr xmlns:wpc="http://schemas.microsoft.com/office/word/2010/wordprocessingCanvas" xmlns:mc="http://schemas.openxmlformats.org/markup-compatibility/2006" xmlns:o="urn:schemas-microsoft-com:office:office" xmlns:r="http://schemas.openxmlformats.org/officeDocument/2006/relationships" xmlns:m="http://schemas.openxmlformats.org/officeDocument/2006/math" xmlns:v="urn:schemas-microsoft-com:vml" xmlns:wp14="http://schemas.microsoft.com/office/word/2010/wordprocessingDrawing" xmlns:wp="http://schemas.openxmlformats.org/drawingml/2006/wordprocessingDrawing" xmlns:w10="urn:schemas-microsoft-com:office:word" xmlns:w="http://schemas.openxmlformats.org/wordprocessingml/2006/main" xmlns:w14="http://schemas.microsoft.com/office/word/2010/wordml" xmlns:wpg="http://schemas.microsoft.com/office/word/2010/wordprocessingGroup" xmlns:wpi="http://schemas.microsoft.com/office/word/2010/wordprocessingInk" xmlns:wne="http://schemas.microsoft.com/office/word/2006/wordml" xmlns:wps="http://schemas.microsoft.com/office/word/2010/wordprocessingShape" mc:Ignorable="w14 wp14">
+<w:hdr xmlns:wpc="http://schemas.microsoft.com/office/word/2010/wordprocessingCanvas" xmlns:cx="http://schemas.microsoft.com/office/drawing/2014/chartex" xmlns:cx1="http://schemas.microsoft.com/office/drawing/2015/9/8/chartex" xmlns:mc="http://schemas.openxmlformats.org/markup-compatibility/2006" xmlns:o="urn:schemas-microsoft-com:office:office" xmlns:r="http://schemas.openxmlformats.org/officeDocument/2006/relationships" xmlns:m="http://schemas.openxmlformats.org/officeDocument/2006/math" xmlns:v="urn:schemas-microsoft-com:vml" xmlns:wp14="http://schemas.microsoft.com/office/word/2010/wordprocessingDrawing" xmlns:wp="http://schemas.openxmlformats.org/drawingml/2006/wordprocessingDrawing" xmlns:w10="urn:schemas-microsoft-com:office:word" xmlns:w="http://schemas.openxmlformats.org/wordprocessingml/2006/main" xmlns:w14="http://schemas.microsoft.com/office/word/2010/wordml" xmlns:w15="http://schemas.microsoft.com/office/word/2012/wordml" xmlns:w16se="http://schemas.microsoft.com/office/word/2015/wordml/symex" xmlns:wpg="http://schemas.microsoft.com/office/word/2010/wordprocessingGroup" xmlns:wpi="http://schemas.microsoft.com/office/word/2010/wordprocessingInk" xmlns:wne="http://schemas.microsoft.com/office/word/2006/wordml" xmlns:wps="http://schemas.microsoft.com/office/word/2010/wordprocessingShape" mc:Ignorable="w14 w15 w16se wp14">
   <w:tbl>
     <w:tblPr>
       <w:tblStyle w:val="TableGrid"/>
@@ -2029,9 +2030,9 @@
                   </wp:anchor>
                 </w:drawing>
               </mc:Choice>
-              <mc:Fallback xmlns:w16se="http://schemas.microsoft.com/office/word/2015/wordml/symex" xmlns:w15="http://schemas.microsoft.com/office/word/2012/wordml" xmlns:cx1="http://schemas.microsoft.com/office/drawing/2015/9/8/chartex" xmlns:cx="http://schemas.microsoft.com/office/drawing/2014/chartex">
+              <mc:Fallback>
                 <w:pict>
-                  <v:rect w14:anchorId="2098D29C" id="Rectangle 17" o:spid="_x0000_s1026" style="position:absolute;margin-left:-4.25pt;margin-top:.75pt;width:610.5pt;height:84pt;z-index:-251638784;visibility:visible;mso-wrap-style:square;mso-width-percent:0;mso-height-percent:0;mso-wrap-distance-left:9pt;mso-wrap-distance-top:0;mso-wrap-distance-right:9pt;mso-wrap-distance-bottom:0;mso-position-horizontal:absolute;mso-position-horizontal-relative:margin;mso-position-vertical:absolute;mso-position-vertical-relative:text;mso-width-percent:0;mso-height-percent:0;mso-width-relative:margin;mso-height-relative:margin;v-text-anchor:middle" o:gfxdata="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" fillcolor="#fabf8f [1945]" stroked="f">
+                  <v:rect w14:anchorId="09938072" id="Rectangle 17" o:spid="_x0000_s1026" style="position:absolute;margin-left:-4.25pt;margin-top:.75pt;width:610.5pt;height:84pt;z-index:-251638784;visibility:visible;mso-wrap-style:square;mso-width-percent:0;mso-height-percent:0;mso-wrap-distance-left:9pt;mso-wrap-distance-top:0;mso-wrap-distance-right:9pt;mso-wrap-distance-bottom:0;mso-position-horizontal:absolute;mso-position-horizontal-relative:margin;mso-position-vertical:absolute;mso-position-vertical-relative:text;mso-width-percent:0;mso-height-percent:0;mso-width-relative:margin;mso-height-relative:margin;v-text-anchor:middle" o:gfxdata="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" fillcolor="#fabf8f [1945]" stroked="f">
                     <v:fill color2="#b2a1c7 [1943]" rotate="t" focus="100%" type="gradient"/>
                     <v:shadow on="t" color="black" opacity="22937f" origin=",.5" offset="0,.63889mm"/>
                     <w10:wrap anchorx="margin"/>
@@ -2155,7 +2156,7 @@
 </file>
 
 <file path=word/header2.xml><?xml version="1.0" encoding="utf-8"?>
-<w:hdr xmlns:wpc="http://schemas.microsoft.com/office/word/2010/wordprocessingCanvas" xmlns:mc="http://schemas.openxmlformats.org/markup-compatibility/2006" xmlns:o="urn:schemas-microsoft-com:office:office" xmlns:r="http://schemas.openxmlformats.org/officeDocument/2006/relationships" xmlns:m="http://schemas.openxmlformats.org/officeDocument/2006/math" xmlns:v="urn:schemas-microsoft-com:vml" xmlns:wp14="http://schemas.microsoft.com/office/word/2010/wordprocessingDrawing" xmlns:wp="http://schemas.openxmlformats.org/drawingml/2006/wordprocessingDrawing" xmlns:w10="urn:schemas-microsoft-com:office:word" xmlns:w="http://schemas.openxmlformats.org/wordprocessingml/2006/main" xmlns:w14="http://schemas.microsoft.com/office/word/2010/wordml" xmlns:wpg="http://schemas.microsoft.com/office/word/2010/wordprocessingGroup" xmlns:wpi="http://schemas.microsoft.com/office/word/2010/wordprocessingInk" xmlns:wne="http://schemas.microsoft.com/office/word/2006/wordml" xmlns:wps="http://schemas.microsoft.com/office/word/2010/wordprocessingShape" mc:Ignorable="w14 wp14">
+<w:hdr xmlns:wpc="http://schemas.microsoft.com/office/word/2010/wordprocessingCanvas" xmlns:cx="http://schemas.microsoft.com/office/drawing/2014/chartex" xmlns:cx1="http://schemas.microsoft.com/office/drawing/2015/9/8/chartex" xmlns:mc="http://schemas.openxmlformats.org/markup-compatibility/2006" xmlns:o="urn:schemas-microsoft-com:office:office" xmlns:r="http://schemas.openxmlformats.org/officeDocument/2006/relationships" xmlns:m="http://schemas.openxmlformats.org/officeDocument/2006/math" xmlns:v="urn:schemas-microsoft-com:vml" xmlns:wp14="http://schemas.microsoft.com/office/word/2010/wordprocessingDrawing" xmlns:wp="http://schemas.openxmlformats.org/drawingml/2006/wordprocessingDrawing" xmlns:w10="urn:schemas-microsoft-com:office:word" xmlns:w="http://schemas.openxmlformats.org/wordprocessingml/2006/main" xmlns:w14="http://schemas.microsoft.com/office/word/2010/wordml" xmlns:w15="http://schemas.microsoft.com/office/word/2012/wordml" xmlns:w16se="http://schemas.microsoft.com/office/word/2015/wordml/symex" xmlns:wpg="http://schemas.microsoft.com/office/word/2010/wordprocessingGroup" xmlns:wpi="http://schemas.microsoft.com/office/word/2010/wordprocessingInk" xmlns:wne="http://schemas.microsoft.com/office/word/2006/wordml" xmlns:wps="http://schemas.microsoft.com/office/word/2010/wordprocessingShape" mc:Ignorable="w14 w15 w16se wp14">
   <w:tbl>
     <w:tblPr>
       <w:tblStyle w:val="TableGrid"/>
@@ -2274,9 +2275,9 @@
                   </wp:anchor>
                 </w:drawing>
               </mc:Choice>
-              <mc:Fallback xmlns:w16se="http://schemas.microsoft.com/office/word/2015/wordml/symex" xmlns:w15="http://schemas.microsoft.com/office/word/2012/wordml" xmlns:cx1="http://schemas.microsoft.com/office/drawing/2015/9/8/chartex" xmlns:cx="http://schemas.microsoft.com/office/drawing/2014/chartex">
+              <mc:Fallback>
                 <w:pict>
-                  <v:rect w14:anchorId="6AA84875" id="Rectangle 1" o:spid="_x0000_s1026" style="position:absolute;margin-left:-4.25pt;margin-top:.75pt;width:610.5pt;height:84pt;z-index:-251649024;visibility:visible;mso-wrap-style:square;mso-width-percent:0;mso-height-percent:0;mso-wrap-distance-left:9pt;mso-wrap-distance-top:0;mso-wrap-distance-right:9pt;mso-wrap-distance-bottom:0;mso-position-horizontal:absolute;mso-position-horizontal-relative:margin;mso-position-vertical:absolute;mso-position-vertical-relative:text;mso-width-percent:0;mso-height-percent:0;mso-width-relative:margin;mso-height-relative:margin;v-text-anchor:middle" o:gfxdata="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" fillcolor="#fabf8f [1945]" stroked="f">
+                  <v:rect w14:anchorId="7E5CBB3C" id="Rectangle 1" o:spid="_x0000_s1026" style="position:absolute;margin-left:-4.25pt;margin-top:.75pt;width:610.5pt;height:84pt;z-index:-251649024;visibility:visible;mso-wrap-style:square;mso-width-percent:0;mso-height-percent:0;mso-wrap-distance-left:9pt;mso-wrap-distance-top:0;mso-wrap-distance-right:9pt;mso-wrap-distance-bottom:0;mso-position-horizontal:absolute;mso-position-horizontal-relative:margin;mso-position-vertical:absolute;mso-position-vertical-relative:text;mso-width-percent:0;mso-height-percent:0;mso-width-relative:margin;mso-height-relative:margin;v-text-anchor:middle" o:gfxdata="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" fillcolor="#fabf8f [1945]" stroked="f">
                     <v:fill color2="#b2a1c7 [1943]" rotate="t" focus="100%" type="gradient"/>
                     <v:shadow on="t" color="black" opacity="22937f" origin=",.5" offset="0,.63889mm"/>
                     <w10:wrap anchorx="margin"/>
@@ -2420,7 +2421,7 @@
 </file>
 
 <file path=word/header3.xml><?xml version="1.0" encoding="utf-8"?>
-<w:hdr xmlns:wpc="http://schemas.microsoft.com/office/word/2010/wordprocessingCanvas" xmlns:mc="http://schemas.openxmlformats.org/markup-compatibility/2006" xmlns:o="urn:schemas-microsoft-com:office:office" xmlns:r="http://schemas.openxmlformats.org/officeDocument/2006/relationships" xmlns:m="http://schemas.openxmlformats.org/officeDocument/2006/math" xmlns:v="urn:schemas-microsoft-com:vml" xmlns:wp14="http://schemas.microsoft.com/office/word/2010/wordprocessingDrawing" xmlns:wp="http://schemas.openxmlformats.org/drawingml/2006/wordprocessingDrawing" xmlns:w10="urn:schemas-microsoft-com:office:word" xmlns:w="http://schemas.openxmlformats.org/wordprocessingml/2006/main" xmlns:w14="http://schemas.microsoft.com/office/word/2010/wordml" xmlns:wpg="http://schemas.microsoft.com/office/word/2010/wordprocessingGroup" xmlns:wpi="http://schemas.microsoft.com/office/word/2010/wordprocessingInk" xmlns:wne="http://schemas.microsoft.com/office/word/2006/wordml" xmlns:wps="http://schemas.microsoft.com/office/word/2010/wordprocessingShape" mc:Ignorable="w14 wp14">
+<w:hdr xmlns:wpc="http://schemas.microsoft.com/office/word/2010/wordprocessingCanvas" xmlns:cx="http://schemas.microsoft.com/office/drawing/2014/chartex" xmlns:cx1="http://schemas.microsoft.com/office/drawing/2015/9/8/chartex" xmlns:mc="http://schemas.openxmlformats.org/markup-compatibility/2006" xmlns:o="urn:schemas-microsoft-com:office:office" xmlns:r="http://schemas.openxmlformats.org/officeDocument/2006/relationships" xmlns:m="http://schemas.openxmlformats.org/officeDocument/2006/math" xmlns:v="urn:schemas-microsoft-com:vml" xmlns:wp14="http://schemas.microsoft.com/office/word/2010/wordprocessingDrawing" xmlns:wp="http://schemas.openxmlformats.org/drawingml/2006/wordprocessingDrawing" xmlns:w10="urn:schemas-microsoft-com:office:word" xmlns:w="http://schemas.openxmlformats.org/wordprocessingml/2006/main" xmlns:w14="http://schemas.microsoft.com/office/word/2010/wordml" xmlns:w15="http://schemas.microsoft.com/office/word/2012/wordml" xmlns:w16se="http://schemas.microsoft.com/office/word/2015/wordml/symex" xmlns:wpg="http://schemas.microsoft.com/office/word/2010/wordprocessingGroup" xmlns:wpi="http://schemas.microsoft.com/office/word/2010/wordprocessingInk" xmlns:wne="http://schemas.microsoft.com/office/word/2006/wordml" xmlns:wps="http://schemas.microsoft.com/office/word/2010/wordprocessingShape" mc:Ignorable="w14 w15 w16se wp14">
   <w:tbl>
     <w:tblPr>
       <w:tblStyle w:val="TableGrid"/>
@@ -2747,9 +2748,9 @@
             </wp:anchor>
           </w:drawing>
         </mc:Choice>
-        <mc:Fallback xmlns:w16se="http://schemas.microsoft.com/office/word/2015/wordml/symex" xmlns:w15="http://schemas.microsoft.com/office/word/2012/wordml" xmlns:cx1="http://schemas.microsoft.com/office/drawing/2015/9/8/chartex" xmlns:cx="http://schemas.microsoft.com/office/drawing/2014/chartex">
+        <mc:Fallback>
           <w:pict>
-            <v:rect w14:anchorId="13F48B1E" id="Rectangle 8" o:spid="_x0000_s1026" style="position:absolute;margin-left:-35.25pt;margin-top:-113.6pt;width:610.5pt;height:116.25pt;z-index:-251636736;visibility:visible;mso-wrap-style:square;mso-width-percent:0;mso-height-percent:0;mso-wrap-distance-left:9pt;mso-wrap-distance-top:0;mso-wrap-distance-right:9pt;mso-wrap-distance-bottom:0;mso-position-horizontal:absolute;mso-position-horizontal-relative:margin;mso-position-vertical:absolute;mso-position-vertical-relative:text;mso-width-percent:0;mso-height-percent:0;mso-width-relative:margin;mso-height-relative:margin;v-text-anchor:middle" o:gfxdata="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" fillcolor="#fabf8f [1945]" stroked="f">
+            <v:rect w14:anchorId="2B21FB9D" id="Rectangle 8" o:spid="_x0000_s1026" style="position:absolute;margin-left:-35.25pt;margin-top:-113.6pt;width:610.5pt;height:116.25pt;z-index:-251636736;visibility:visible;mso-wrap-style:square;mso-width-percent:0;mso-height-percent:0;mso-wrap-distance-left:9pt;mso-wrap-distance-top:0;mso-wrap-distance-right:9pt;mso-wrap-distance-bottom:0;mso-position-horizontal:absolute;mso-position-horizontal-relative:margin;mso-position-vertical:absolute;mso-position-vertical-relative:text;mso-width-percent:0;mso-height-percent:0;mso-width-relative:margin;mso-height-relative:margin;v-text-anchor:middle" o:gfxdata="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" fillcolor="#fabf8f [1945]" stroked="f">
               <v:fill color2="#b2a1c7 [1943]" rotate="t" focus="100%" type="gradient"/>
               <v:shadow on="t" color="black" opacity="22937f" origin=",.5" offset="0,.63889mm"/>
               <w10:wrap anchorx="margin"/>
@@ -2763,8 +2764,8 @@
 </file>
 
 <file path=word/numbering.xml><?xml version="1.0" encoding="utf-8"?>
-<w:numbering xmlns:wpc="http://schemas.microsoft.com/office/word/2010/wordprocessingCanvas" xmlns:mc="http://schemas.openxmlformats.org/markup-compatibility/2006" xmlns:o="urn:schemas-microsoft-com:office:office" xmlns:r="http://schemas.openxmlformats.org/officeDocument/2006/relationships" xmlns:m="http://schemas.openxmlformats.org/officeDocument/2006/math" xmlns:v="urn:schemas-microsoft-com:vml" xmlns:wp14="http://schemas.microsoft.com/office/word/2010/wordprocessingDrawing" xmlns:wp="http://schemas.openxmlformats.org/drawingml/2006/wordprocessingDrawing" xmlns:w10="urn:schemas-microsoft-com:office:word" xmlns:w="http://schemas.openxmlformats.org/wordprocessingml/2006/main" xmlns:w14="http://schemas.microsoft.com/office/word/2010/wordml" xmlns:wpg="http://schemas.microsoft.com/office/word/2010/wordprocessingGroup" xmlns:wpi="http://schemas.microsoft.com/office/word/2010/wordprocessingInk" xmlns:wne="http://schemas.microsoft.com/office/word/2006/wordml" xmlns:wps="http://schemas.microsoft.com/office/word/2010/wordprocessingShape" mc:Ignorable="w14 wp14">
-  <w:abstractNum w:abstractNumId="0">
+<w:numbering xmlns:wpc="http://schemas.microsoft.com/office/word/2010/wordprocessingCanvas" xmlns:cx="http://schemas.microsoft.com/office/drawing/2014/chartex" xmlns:cx1="http://schemas.microsoft.com/office/drawing/2015/9/8/chartex" xmlns:mc="http://schemas.openxmlformats.org/markup-compatibility/2006" xmlns:o="urn:schemas-microsoft-com:office:office" xmlns:r="http://schemas.openxmlformats.org/officeDocument/2006/relationships" xmlns:m="http://schemas.openxmlformats.org/officeDocument/2006/math" xmlns:v="urn:schemas-microsoft-com:vml" xmlns:wp14="http://schemas.microsoft.com/office/word/2010/wordprocessingDrawing" xmlns:wp="http://schemas.openxmlformats.org/drawingml/2006/wordprocessingDrawing" xmlns:w10="urn:schemas-microsoft-com:office:word" xmlns:w="http://schemas.openxmlformats.org/wordprocessingml/2006/main" xmlns:w14="http://schemas.microsoft.com/office/word/2010/wordml" xmlns:w15="http://schemas.microsoft.com/office/word/2012/wordml" xmlns:w16se="http://schemas.microsoft.com/office/word/2015/wordml/symex" xmlns:wpg="http://schemas.microsoft.com/office/word/2010/wordprocessingGroup" xmlns:wpi="http://schemas.microsoft.com/office/word/2010/wordprocessingInk" xmlns:wne="http://schemas.microsoft.com/office/word/2006/wordml" xmlns:wps="http://schemas.microsoft.com/office/word/2010/wordprocessingShape" mc:Ignorable="w14 w15 w16se wp14">
+  <w:abstractNum w:abstractNumId="0" w15:restartNumberingAfterBreak="0">
     <w:nsid w:val="E17F69BA"/>
     <w:multiLevelType w:val="multilevel"/>
     <w:tmpl w:val="D7DEE140"/>
@@ -2856,7 +2857,7 @@
       <w:lvlJc w:val="left"/>
     </w:lvl>
   </w:abstractNum>
-  <w:abstractNum w:abstractNumId="1">
+  <w:abstractNum w:abstractNumId="1" w15:restartNumberingAfterBreak="0">
     <w:nsid w:val="1D104C4D"/>
     <w:multiLevelType w:val="multilevel"/>
     <w:tmpl w:val="F97A6DBE"/>
@@ -2958,7 +2959,7 @@
 </file>
 
 <file path=word/styles.xml><?xml version="1.0" encoding="utf-8"?>
-<w:styles xmlns:mc="http://schemas.openxmlformats.org/markup-compatibility/2006" xmlns:r="http://schemas.openxmlformats.org/officeDocument/2006/relationships" xmlns:w="http://schemas.openxmlformats.org/wordprocessingml/2006/main" xmlns:w14="http://schemas.microsoft.com/office/word/2010/wordml" mc:Ignorable="w14">
+<w:styles xmlns:mc="http://schemas.openxmlformats.org/markup-compatibility/2006" xmlns:r="http://schemas.openxmlformats.org/officeDocument/2006/relationships" xmlns:w="http://schemas.openxmlformats.org/wordprocessingml/2006/main" xmlns:w14="http://schemas.microsoft.com/office/word/2010/wordml" xmlns:w15="http://schemas.microsoft.com/office/word/2012/wordml" xmlns:w16se="http://schemas.microsoft.com/office/word/2015/wordml/symex" mc:Ignorable="w14 w15 w16se">
   <w:docDefaults>
     <w:rPrDefault>
       <w:rPr>
@@ -2974,272 +2975,357 @@
       </w:pPr>
     </w:pPrDefault>
   </w:docDefaults>
-  <w:latentStyles w:defLockedState="0" w:defUIPriority="0" w:defSemiHidden="1" w:defUnhideWhenUsed="0" w:defQFormat="0" w:count="267">
-    <w:lsdException w:name="Normal" w:semiHidden="0"/>
-    <w:lsdException w:name="heading 1" w:semiHidden="0"/>
-    <w:lsdException w:name="heading 2" w:semiHidden="0"/>
-    <w:lsdException w:name="heading 3" w:semiHidden="0"/>
-    <w:lsdException w:name="heading 4" w:semiHidden="0"/>
-    <w:lsdException w:name="heading 5" w:semiHidden="0"/>
-    <w:lsdException w:name="heading 6" w:semiHidden="0"/>
-    <w:lsdException w:name="heading 7" w:semiHidden="0"/>
-    <w:lsdException w:name="heading 8" w:semiHidden="0"/>
-    <w:lsdException w:name="heading 9" w:semiHidden="0"/>
-    <w:lsdException w:name="index 1" w:unhideWhenUsed="1"/>
-    <w:lsdException w:name="index 2" w:semiHidden="0"/>
-    <w:lsdException w:name="index 3" w:semiHidden="0"/>
-    <w:lsdException w:name="index 4" w:semiHidden="0"/>
-    <w:lsdException w:name="index 5" w:semiHidden="0"/>
-    <w:lsdException w:name="index 6" w:semiHidden="0"/>
-    <w:lsdException w:name="index 7" w:unhideWhenUsed="1"/>
-    <w:lsdException w:name="index 8" w:unhideWhenUsed="1"/>
-    <w:lsdException w:name="index 9" w:unhideWhenUsed="1"/>
-    <w:lsdException w:name="toc 1" w:unhideWhenUsed="1"/>
-    <w:lsdException w:name="toc 2" w:unhideWhenUsed="1"/>
-    <w:lsdException w:name="toc 3" w:unhideWhenUsed="1"/>
-    <w:lsdException w:name="toc 4" w:unhideWhenUsed="1"/>
-    <w:lsdException w:name="toc 5" w:unhideWhenUsed="1"/>
-    <w:lsdException w:name="toc 6" w:unhideWhenUsed="1"/>
-    <w:lsdException w:name="toc 7" w:unhideWhenUsed="1"/>
-    <w:lsdException w:name="toc 8" w:unhideWhenUsed="1"/>
-    <w:lsdException w:name="toc 9" w:unhideWhenUsed="1"/>
-    <w:lsdException w:name="Normal Indent" w:unhideWhenUsed="1"/>
-    <w:lsdException w:name="footnote text" w:unhideWhenUsed="1"/>
-    <w:lsdException w:name="annotation text" w:unhideWhenUsed="1"/>
-    <w:lsdException w:name="header" w:uiPriority="99" w:unhideWhenUsed="1"/>
-    <w:lsdException w:name="footer" w:uiPriority="99" w:unhideWhenUsed="1"/>
-    <w:lsdException w:name="index heading" w:unhideWhenUsed="1"/>
-    <w:lsdException w:name="caption" w:unhideWhenUsed="1"/>
-    <w:lsdException w:name="table of figures" w:unhideWhenUsed="1"/>
-    <w:lsdException w:name="envelope address" w:unhideWhenUsed="1"/>
-    <w:lsdException w:name="envelope return" w:unhideWhenUsed="1"/>
-    <w:lsdException w:name="footnote reference" w:unhideWhenUsed="1"/>
-    <w:lsdException w:name="annotation reference" w:unhideWhenUsed="1"/>
-    <w:lsdException w:name="line number" w:unhideWhenUsed="1"/>
-    <w:lsdException w:name="page number" w:unhideWhenUsed="1"/>
-    <w:lsdException w:name="endnote reference" w:unhideWhenUsed="1"/>
-    <w:lsdException w:name="endnote text" w:unhideWhenUsed="1"/>
-    <w:lsdException w:name="table of authorities" w:unhideWhenUsed="1"/>
-    <w:lsdException w:name="macro" w:unhideWhenUsed="1"/>
-    <w:lsdException w:name="toa heading" w:unhideWhenUsed="1"/>
-    <w:lsdException w:name="List" w:unhideWhenUsed="1"/>
-    <w:lsdException w:name="List Bullet" w:unhideWhenUsed="1"/>
-    <w:lsdException w:name="List Number" w:unhideWhenUsed="1"/>
-    <w:lsdException w:name="List 2" w:unhideWhenUsed="1"/>
-    <w:lsdException w:name="List 3" w:unhideWhenUsed="1"/>
-    <w:lsdException w:name="List 4" w:unhideWhenUsed="1"/>
-    <w:lsdException w:name="List 5" w:unhideWhenUsed="1"/>
-    <w:lsdException w:name="List Bullet 2" w:unhideWhenUsed="1"/>
-    <w:lsdException w:name="List Bullet 3" w:unhideWhenUsed="1"/>
-    <w:lsdException w:name="List Bullet 4" w:unhideWhenUsed="1"/>
-    <w:lsdException w:name="List Bullet 5" w:unhideWhenUsed="1"/>
-    <w:lsdException w:name="List Number 2" w:semiHidden="0"/>
-    <w:lsdException w:name="List Number 3" w:unhideWhenUsed="1"/>
-    <w:lsdException w:name="List Number 4" w:unhideWhenUsed="1"/>
-    <w:lsdException w:name="List Number 5" w:semiHidden="0"/>
-    <w:lsdException w:name="Title" w:semiHidden="0"/>
-    <w:lsdException w:name="Closing" w:unhideWhenUsed="1"/>
-    <w:lsdException w:name="Signature" w:unhideWhenUsed="1"/>
-    <w:lsdException w:name="Default Paragraph Font" w:unhideWhenUsed="1"/>
-    <w:lsdException w:name="Body Text" w:unhideWhenUsed="1"/>
-    <w:lsdException w:name="Body Text Indent" w:unhideWhenUsed="1"/>
-    <w:lsdException w:name="List Continue" w:unhideWhenUsed="1"/>
-    <w:lsdException w:name="List Continue 2" w:unhideWhenUsed="1"/>
-    <w:lsdException w:name="List Continue 3" w:unhideWhenUsed="1"/>
-    <w:lsdException w:name="List Continue 4" w:unhideWhenUsed="1"/>
-    <w:lsdException w:name="List Continue 5" w:unhideWhenUsed="1"/>
-    <w:lsdException w:name="Message Header" w:unhideWhenUsed="1"/>
-    <w:lsdException w:name="Subtitle" w:semiHidden="0"/>
-    <w:lsdException w:name="Salutation" w:unhideWhenUsed="1"/>
-    <w:lsdException w:name="Date" w:unhideWhenUsed="1"/>
-    <w:lsdException w:name="Body Text First Indent" w:unhideWhenUsed="1"/>
-    <w:lsdException w:name="Body Text First Indent 2" w:unhideWhenUsed="1"/>
-    <w:lsdException w:name="Note Heading" w:unhideWhenUsed="1"/>
-    <w:lsdException w:name="Body Text 2" w:unhideWhenUsed="1"/>
-    <w:lsdException w:name="Body Text 3" w:unhideWhenUsed="1"/>
-    <w:lsdException w:name="Body Text Indent 2" w:unhideWhenUsed="1"/>
-    <w:lsdException w:name="Body Text Indent 3" w:semiHidden="0"/>
-    <w:lsdException w:name="Block Text" w:semiHidden="0"/>
-    <w:lsdException w:name="Hyperlink" w:semiHidden="0"/>
-    <w:lsdException w:name="FollowedHyperlink" w:semiHidden="0"/>
-    <w:lsdException w:name="Strong" w:semiHidden="0"/>
-    <w:lsdException w:name="Emphasis" w:semiHidden="0"/>
-    <w:lsdException w:name="Document Map" w:unhideWhenUsed="1"/>
-    <w:lsdException w:name="Plain Text" w:unhideWhenUsed="1"/>
-    <w:lsdException w:name="E-mail Signature" w:unhideWhenUsed="1"/>
-    <w:lsdException w:name="HTML Top of Form" w:unhideWhenUsed="1"/>
-    <w:lsdException w:name="HTML Bottom of Form" w:unhideWhenUsed="1"/>
-    <w:lsdException w:name="Normal (Web)" w:unhideWhenUsed="1"/>
-    <w:lsdException w:name="HTML Acronym" w:unhideWhenUsed="1"/>
-    <w:lsdException w:name="HTML Address" w:unhideWhenUsed="1"/>
-    <w:lsdException w:name="HTML Cite" w:unhideWhenUsed="1"/>
-    <w:lsdException w:name="HTML Code" w:unhideWhenUsed="1"/>
-    <w:lsdException w:name="HTML Definition" w:unhideWhenUsed="1"/>
-    <w:lsdException w:name="HTML Keyboard" w:unhideWhenUsed="1"/>
-    <w:lsdException w:name="HTML Preformatted" w:unhideWhenUsed="1"/>
-    <w:lsdException w:name="HTML Sample" w:unhideWhenUsed="1"/>
-    <w:lsdException w:name="HTML Typewriter" w:unhideWhenUsed="1"/>
-    <w:lsdException w:name="HTML Variable" w:unhideWhenUsed="1"/>
-    <w:lsdException w:name="Normal Table" w:unhideWhenUsed="1"/>
-    <w:lsdException w:name="annotation subject" w:unhideWhenUsed="1"/>
-    <w:lsdException w:name="No List" w:unhideWhenUsed="1"/>
-    <w:lsdException w:name="Outline List 1" w:unhideWhenUsed="1"/>
-    <w:lsdException w:name="Outline List 2" w:unhideWhenUsed="1"/>
-    <w:lsdException w:name="Outline List 3" w:unhideWhenUsed="1"/>
-    <w:lsdException w:name="Table Simple 1" w:unhideWhenUsed="1"/>
-    <w:lsdException w:name="Table Simple 2" w:unhideWhenUsed="1"/>
-    <w:lsdException w:name="Table Simple 3" w:unhideWhenUsed="1"/>
-    <w:lsdException w:name="Table Classic 1" w:unhideWhenUsed="1"/>
-    <w:lsdException w:name="Table Classic 2" w:unhideWhenUsed="1"/>
-    <w:lsdException w:name="Table Classic 3" w:unhideWhenUsed="1"/>
-    <w:lsdException w:name="Table Classic 4" w:unhideWhenUsed="1"/>
-    <w:lsdException w:name="Table Colorful 1" w:unhideWhenUsed="1"/>
-    <w:lsdException w:name="Table Colorful 2" w:unhideWhenUsed="1"/>
-    <w:lsdException w:name="Table Colorful 3" w:unhideWhenUsed="1"/>
-    <w:lsdException w:name="Table Columns 1" w:unhideWhenUsed="1"/>
-    <w:lsdException w:name="Table Columns 2" w:unhideWhenUsed="1"/>
-    <w:lsdException w:name="Table Columns 3" w:unhideWhenUsed="1"/>
-    <w:lsdException w:name="Table Columns 4" w:unhideWhenUsed="1"/>
-    <w:lsdException w:name="Table Columns 5" w:unhideWhenUsed="1"/>
-    <w:lsdException w:name="Table Grid 1" w:unhideWhenUsed="1"/>
-    <w:lsdException w:name="Table Grid 2" w:unhideWhenUsed="1"/>
-    <w:lsdException w:name="Table Grid 3" w:unhideWhenUsed="1"/>
-    <w:lsdException w:name="Table Grid 4" w:unhideWhenUsed="1"/>
-    <w:lsdException w:name="Table Grid 5" w:unhideWhenUsed="1"/>
-    <w:lsdException w:name="Table Grid 6" w:unhideWhenUsed="1"/>
-    <w:lsdException w:name="Table Grid 7" w:unhideWhenUsed="1"/>
-    <w:lsdException w:name="Table Grid 8" w:unhideWhenUsed="1"/>
-    <w:lsdException w:name="Table List 1" w:unhideWhenUsed="1"/>
-    <w:lsdException w:name="Table List 2" w:unhideWhenUsed="1"/>
-    <w:lsdException w:name="Table List 3" w:unhideWhenUsed="1"/>
-    <w:lsdException w:name="Table List 4" w:unhideWhenUsed="1"/>
-    <w:lsdException w:name="Table List 5" w:unhideWhenUsed="1"/>
-    <w:lsdException w:name="Table List 6" w:unhideWhenUsed="1"/>
-    <w:lsdException w:name="Table List 7" w:unhideWhenUsed="1"/>
-    <w:lsdException w:name="Table List 8" w:unhideWhenUsed="1"/>
-    <w:lsdException w:name="Table 3D effects 1" w:unhideWhenUsed="1"/>
-    <w:lsdException w:name="Table 3D effects 2" w:unhideWhenUsed="1"/>
-    <w:lsdException w:name="Table 3D effects 3" w:unhideWhenUsed="1"/>
-    <w:lsdException w:name="Table Contemporary" w:unhideWhenUsed="1"/>
-    <w:lsdException w:name="Table Elegant" w:unhideWhenUsed="1"/>
-    <w:lsdException w:name="Table Professional" w:unhideWhenUsed="1"/>
-    <w:lsdException w:name="Table Subtle 1" w:unhideWhenUsed="1"/>
-    <w:lsdException w:name="Table Subtle 2" w:unhideWhenUsed="1"/>
-    <w:lsdException w:name="Table Web 1" w:unhideWhenUsed="1"/>
-    <w:lsdException w:name="Table Web 2" w:unhideWhenUsed="1"/>
-    <w:lsdException w:name="Table Web 3" w:unhideWhenUsed="1"/>
-    <w:lsdException w:name="Balloon Text" w:unhideWhenUsed="1"/>
-    <w:lsdException w:name="Table Grid" w:semiHidden="0"/>
-    <w:lsdException w:name="Table Theme" w:unhideWhenUsed="1"/>
-    <w:lsdException w:name="No Spacing" w:semiHidden="0"/>
-    <w:lsdException w:name="Light Shading" w:semiHidden="0"/>
-    <w:lsdException w:name="Light List" w:semiHidden="0"/>
-    <w:lsdException w:name="Light Grid" w:semiHidden="0"/>
-    <w:lsdException w:name="Medium Shading 1" w:semiHidden="0"/>
-    <w:lsdException w:name="Medium Shading 2" w:semiHidden="0"/>
-    <w:lsdException w:name="Medium List 1" w:semiHidden="0"/>
-    <w:lsdException w:name="Medium List 2" w:semiHidden="0"/>
-    <w:lsdException w:name="Medium Grid 1" w:semiHidden="0"/>
-    <w:lsdException w:name="Medium Grid 2" w:semiHidden="0"/>
-    <w:lsdException w:name="Medium Grid 3" w:semiHidden="0"/>
-    <w:lsdException w:name="Dark List" w:semiHidden="0"/>
-    <w:lsdException w:name="Colorful Shading" w:semiHidden="0"/>
-    <w:lsdException w:name="Colorful List" w:semiHidden="0"/>
-    <w:lsdException w:name="Colorful Grid" w:semiHidden="0"/>
-    <w:lsdException w:name="Light Shading Accent 1" w:semiHidden="0"/>
-    <w:lsdException w:name="Light List Accent 1" w:semiHidden="0"/>
-    <w:lsdException w:name="Light Grid Accent 1" w:semiHidden="0"/>
-    <w:lsdException w:name="Medium Shading 1 Accent 1" w:semiHidden="0"/>
-    <w:lsdException w:name="Medium Shading 2 Accent 1" w:semiHidden="0"/>
-    <w:lsdException w:name="Medium List 1 Accent 1" w:semiHidden="0"/>
-    <w:lsdException w:name="List Paragraph" w:semiHidden="0"/>
-    <w:lsdException w:name="Quote" w:semiHidden="0"/>
-    <w:lsdException w:name="Intense Quote" w:semiHidden="0"/>
-    <w:lsdException w:name="Medium List 2 Accent 1" w:semiHidden="0"/>
-    <w:lsdException w:name="Medium Grid 1 Accent 1" w:semiHidden="0"/>
-    <w:lsdException w:name="Medium Grid 2 Accent 1" w:semiHidden="0"/>
-    <w:lsdException w:name="Medium Grid 3 Accent 1" w:semiHidden="0"/>
-    <w:lsdException w:name="Dark List Accent 1" w:semiHidden="0"/>
-    <w:lsdException w:name="Colorful Shading Accent 1" w:semiHidden="0"/>
-    <w:lsdException w:name="Colorful List Accent 1" w:semiHidden="0"/>
-    <w:lsdException w:name="Colorful Grid Accent 1" w:semiHidden="0"/>
-    <w:lsdException w:name="Light Shading Accent 2" w:semiHidden="0"/>
-    <w:lsdException w:name="Light List Accent 2" w:semiHidden="0"/>
-    <w:lsdException w:name="Light Grid Accent 2" w:semiHidden="0"/>
-    <w:lsdException w:name="Medium Shading 1 Accent 2" w:semiHidden="0"/>
-    <w:lsdException w:name="Medium Shading 2 Accent 2" w:semiHidden="0"/>
-    <w:lsdException w:name="Medium List 1 Accent 2" w:semiHidden="0"/>
-    <w:lsdException w:name="Medium List 2 Accent 2" w:semiHidden="0"/>
-    <w:lsdException w:name="Medium Grid 1 Accent 2" w:semiHidden="0"/>
-    <w:lsdException w:name="Medium Grid 2 Accent 2" w:semiHidden="0"/>
-    <w:lsdException w:name="Medium Grid 3 Accent 2" w:semiHidden="0"/>
-    <w:lsdException w:name="Dark List Accent 2" w:semiHidden="0"/>
-    <w:lsdException w:name="Colorful Shading Accent 2" w:semiHidden="0"/>
-    <w:lsdException w:name="Colorful List Accent 2" w:semiHidden="0"/>
-    <w:lsdException w:name="Colorful Grid Accent 2" w:semiHidden="0"/>
-    <w:lsdException w:name="Light Shading Accent 3" w:semiHidden="0"/>
-    <w:lsdException w:name="Light List Accent 3" w:semiHidden="0"/>
-    <w:lsdException w:name="Light Grid Accent 3" w:semiHidden="0"/>
-    <w:lsdException w:name="Medium Shading 1 Accent 3" w:semiHidden="0"/>
-    <w:lsdException w:name="Medium Shading 2 Accent 3" w:semiHidden="0"/>
-    <w:lsdException w:name="Medium List 1 Accent 3" w:semiHidden="0"/>
-    <w:lsdException w:name="Medium List 2 Accent 3" w:semiHidden="0"/>
-    <w:lsdException w:name="Medium Grid 1 Accent 3" w:semiHidden="0"/>
-    <w:lsdException w:name="Medium Grid 2 Accent 3" w:semiHidden="0"/>
-    <w:lsdException w:name="Medium Grid 3 Accent 3" w:semiHidden="0"/>
-    <w:lsdException w:name="Dark List Accent 3" w:semiHidden="0"/>
-    <w:lsdException w:name="Colorful Shading Accent 3" w:semiHidden="0"/>
-    <w:lsdException w:name="Colorful List Accent 3" w:semiHidden="0"/>
-    <w:lsdException w:name="Colorful Grid Accent 3" w:semiHidden="0"/>
-    <w:lsdException w:name="Light Shading Accent 4" w:semiHidden="0"/>
-    <w:lsdException w:name="Light List Accent 4" w:semiHidden="0"/>
-    <w:lsdException w:name="Light Grid Accent 4" w:semiHidden="0"/>
-    <w:lsdException w:name="Medium Shading 1 Accent 4" w:semiHidden="0"/>
-    <w:lsdException w:name="Medium Shading 2 Accent 4" w:semiHidden="0"/>
-    <w:lsdException w:name="Medium List 1 Accent 4" w:semiHidden="0"/>
-    <w:lsdException w:name="Medium List 2 Accent 4" w:semiHidden="0"/>
-    <w:lsdException w:name="Medium Grid 1 Accent 4" w:semiHidden="0"/>
-    <w:lsdException w:name="Medium Grid 2 Accent 4" w:semiHidden="0"/>
-    <w:lsdException w:name="Medium Grid 3 Accent 4" w:semiHidden="0"/>
-    <w:lsdException w:name="Dark List Accent 4" w:semiHidden="0"/>
-    <w:lsdException w:name="Colorful Shading Accent 4" w:semiHidden="0"/>
-    <w:lsdException w:name="Colorful List Accent 4" w:semiHidden="0"/>
-    <w:lsdException w:name="Colorful Grid Accent 4" w:semiHidden="0"/>
-    <w:lsdException w:name="Light Shading Accent 5" w:semiHidden="0"/>
-    <w:lsdException w:name="Light List Accent 5" w:semiHidden="0"/>
-    <w:lsdException w:name="Light Grid Accent 5" w:semiHidden="0"/>
-    <w:lsdException w:name="Medium Shading 1 Accent 5" w:semiHidden="0"/>
-    <w:lsdException w:name="Medium Shading 2 Accent 5" w:semiHidden="0"/>
-    <w:lsdException w:name="Medium List 1 Accent 5" w:semiHidden="0"/>
-    <w:lsdException w:name="Medium List 2 Accent 5" w:semiHidden="0"/>
-    <w:lsdException w:name="Medium Grid 1 Accent 5" w:semiHidden="0"/>
-    <w:lsdException w:name="Medium Grid 2 Accent 5" w:semiHidden="0"/>
-    <w:lsdException w:name="Medium Grid 3 Accent 5" w:semiHidden="0"/>
-    <w:lsdException w:name="Dark List Accent 5" w:semiHidden="0"/>
-    <w:lsdException w:name="Colorful Shading Accent 5" w:semiHidden="0"/>
-    <w:lsdException w:name="Colorful List Accent 5" w:semiHidden="0"/>
-    <w:lsdException w:name="Colorful Grid Accent 5" w:semiHidden="0"/>
-    <w:lsdException w:name="Light Shading Accent 6" w:semiHidden="0"/>
-    <w:lsdException w:name="Light List Accent 6" w:semiHidden="0"/>
-    <w:lsdException w:name="Light Grid Accent 6" w:semiHidden="0"/>
-    <w:lsdException w:name="Medium Shading 1 Accent 6" w:semiHidden="0"/>
-    <w:lsdException w:name="Medium Shading 2 Accent 6" w:semiHidden="0"/>
-    <w:lsdException w:name="Medium List 1 Accent 6" w:semiHidden="0"/>
-    <w:lsdException w:name="Medium List 2 Accent 6" w:semiHidden="0"/>
-    <w:lsdException w:name="Medium Grid 1 Accent 6" w:semiHidden="0"/>
-    <w:lsdException w:name="Medium Grid 2 Accent 6" w:semiHidden="0"/>
-    <w:lsdException w:name="Medium Grid 3 Accent 6" w:semiHidden="0"/>
-    <w:lsdException w:name="Dark List Accent 6" w:semiHidden="0"/>
-    <w:lsdException w:name="Colorful Shading Accent 6" w:semiHidden="0"/>
-    <w:lsdException w:name="Colorful List Accent 6" w:semiHidden="0"/>
-    <w:lsdException w:name="Colorful Grid Accent 6" w:semiHidden="0"/>
-    <w:lsdException w:name="Subtle Emphasis" w:semiHidden="0"/>
-    <w:lsdException w:name="Intense Emphasis" w:semiHidden="0"/>
-    <w:lsdException w:name="Subtle Reference" w:semiHidden="0"/>
-    <w:lsdException w:name="Intense Reference" w:semiHidden="0"/>
-    <w:lsdException w:name="Book Title" w:semiHidden="0"/>
-    <w:lsdException w:name="Bibliography" w:unhideWhenUsed="1"/>
-    <w:lsdException w:name="TOC Heading" w:unhideWhenUsed="1"/>
+  <w:latentStyles w:defLockedState="0" w:defUIPriority="0" w:defSemiHidden="0" w:defUnhideWhenUsed="0" w:defQFormat="0" w:count="371">
+    <w:lsdException w:name="heading 7" w:unhideWhenUsed="1"/>
+    <w:lsdException w:name="heading 8" w:unhideWhenUsed="1"/>
+    <w:lsdException w:name="heading 9" w:unhideWhenUsed="1"/>
+    <w:lsdException w:name="index 1" w:semiHidden="1" w:unhideWhenUsed="1"/>
+    <w:lsdException w:name="index 2" w:unhideWhenUsed="1"/>
+    <w:lsdException w:name="index 3" w:unhideWhenUsed="1"/>
+    <w:lsdException w:name="index 4" w:unhideWhenUsed="1"/>
+    <w:lsdException w:name="index 5" w:unhideWhenUsed="1"/>
+    <w:lsdException w:name="index 6" w:unhideWhenUsed="1"/>
+    <w:lsdException w:name="index 7" w:semiHidden="1" w:unhideWhenUsed="1"/>
+    <w:lsdException w:name="index 8" w:semiHidden="1" w:unhideWhenUsed="1"/>
+    <w:lsdException w:name="index 9" w:semiHidden="1" w:unhideWhenUsed="1"/>
+    <w:lsdException w:name="toc 1" w:semiHidden="1" w:unhideWhenUsed="1"/>
+    <w:lsdException w:name="toc 2" w:semiHidden="1" w:unhideWhenUsed="1"/>
+    <w:lsdException w:name="toc 3" w:semiHidden="1" w:unhideWhenUsed="1"/>
+    <w:lsdException w:name="toc 4" w:semiHidden="1" w:unhideWhenUsed="1"/>
+    <w:lsdException w:name="toc 5" w:semiHidden="1" w:unhideWhenUsed="1"/>
+    <w:lsdException w:name="toc 6" w:semiHidden="1" w:unhideWhenUsed="1"/>
+    <w:lsdException w:name="toc 7" w:semiHidden="1" w:unhideWhenUsed="1"/>
+    <w:lsdException w:name="toc 8" w:semiHidden="1" w:unhideWhenUsed="1"/>
+    <w:lsdException w:name="toc 9" w:semiHidden="1" w:unhideWhenUsed="1"/>
+    <w:lsdException w:name="Normal Indent" w:semiHidden="1" w:unhideWhenUsed="1"/>
+    <w:lsdException w:name="footnote text" w:semiHidden="1" w:unhideWhenUsed="1"/>
+    <w:lsdException w:name="annotation text" w:semiHidden="1" w:unhideWhenUsed="1"/>
+    <w:lsdException w:name="header" w:semiHidden="1" w:uiPriority="99" w:unhideWhenUsed="1"/>
+    <w:lsdException w:name="footer" w:semiHidden="1" w:uiPriority="99" w:unhideWhenUsed="1"/>
+    <w:lsdException w:name="index heading" w:semiHidden="1" w:unhideWhenUsed="1"/>
+    <w:lsdException w:name="caption" w:semiHidden="1" w:unhideWhenUsed="1"/>
+    <w:lsdException w:name="table of figures" w:semiHidden="1" w:unhideWhenUsed="1"/>
+    <w:lsdException w:name="envelope address" w:semiHidden="1" w:unhideWhenUsed="1"/>
+    <w:lsdException w:name="envelope return" w:semiHidden="1" w:unhideWhenUsed="1"/>
+    <w:lsdException w:name="footnote reference" w:semiHidden="1" w:unhideWhenUsed="1"/>
+    <w:lsdException w:name="annotation reference" w:semiHidden="1" w:unhideWhenUsed="1"/>
+    <w:lsdException w:name="line number" w:semiHidden="1" w:unhideWhenUsed="1"/>
+    <w:lsdException w:name="page number" w:semiHidden="1" w:unhideWhenUsed="1"/>
+    <w:lsdException w:name="endnote reference" w:semiHidden="1" w:unhideWhenUsed="1"/>
+    <w:lsdException w:name="endnote text" w:semiHidden="1" w:unhideWhenUsed="1"/>
+    <w:lsdException w:name="table of authorities" w:semiHidden="1" w:unhideWhenUsed="1"/>
+    <w:lsdException w:name="macro" w:semiHidden="1" w:unhideWhenUsed="1"/>
+    <w:lsdException w:name="toa heading" w:semiHidden="1" w:unhideWhenUsed="1"/>
+    <w:lsdException w:name="List" w:semiHidden="1" w:unhideWhenUsed="1"/>
+    <w:lsdException w:name="List Bullet" w:semiHidden="1" w:unhideWhenUsed="1"/>
+    <w:lsdException w:name="List Number" w:semiHidden="1" w:unhideWhenUsed="1"/>
+    <w:lsdException w:name="List 2" w:semiHidden="1" w:unhideWhenUsed="1"/>
+    <w:lsdException w:name="List 3" w:semiHidden="1" w:unhideWhenUsed="1"/>
+    <w:lsdException w:name="List 4" w:semiHidden="1" w:unhideWhenUsed="1"/>
+    <w:lsdException w:name="List 5" w:semiHidden="1" w:unhideWhenUsed="1"/>
+    <w:lsdException w:name="List Bullet 2" w:semiHidden="1" w:unhideWhenUsed="1"/>
+    <w:lsdException w:name="List Bullet 3" w:semiHidden="1" w:unhideWhenUsed="1"/>
+    <w:lsdException w:name="List Bullet 4" w:semiHidden="1" w:unhideWhenUsed="1"/>
+    <w:lsdException w:name="List Bullet 5" w:semiHidden="1" w:unhideWhenUsed="1"/>
+    <w:lsdException w:name="List Number 2" w:unhideWhenUsed="1"/>
+    <w:lsdException w:name="List Number 3" w:semiHidden="1" w:unhideWhenUsed="1"/>
+    <w:lsdException w:name="List Number 4" w:semiHidden="1" w:unhideWhenUsed="1"/>
+    <w:lsdException w:name="List Number 5" w:unhideWhenUsed="1"/>
+    <w:lsdException w:name="Closing" w:semiHidden="1" w:unhideWhenUsed="1"/>
+    <w:lsdException w:name="Signature" w:semiHidden="1" w:unhideWhenUsed="1"/>
+    <w:lsdException w:name="Default Paragraph Font" w:semiHidden="1" w:unhideWhenUsed="1"/>
+    <w:lsdException w:name="Body Text" w:semiHidden="1" w:unhideWhenUsed="1"/>
+    <w:lsdException w:name="Body Text Indent" w:semiHidden="1" w:unhideWhenUsed="1"/>
+    <w:lsdException w:name="List Continue" w:semiHidden="1" w:unhideWhenUsed="1"/>
+    <w:lsdException w:name="List Continue 2" w:semiHidden="1" w:unhideWhenUsed="1"/>
+    <w:lsdException w:name="List Continue 3" w:semiHidden="1" w:unhideWhenUsed="1"/>
+    <w:lsdException w:name="List Continue 4" w:semiHidden="1" w:unhideWhenUsed="1"/>
+    <w:lsdException w:name="List Continue 5" w:semiHidden="1" w:unhideWhenUsed="1"/>
+    <w:lsdException w:name="Message Header" w:semiHidden="1" w:unhideWhenUsed="1"/>
+    <w:lsdException w:name="Salutation" w:semiHidden="1" w:unhideWhenUsed="1"/>
+    <w:lsdException w:name="Date" w:semiHidden="1" w:unhideWhenUsed="1"/>
+    <w:lsdException w:name="Body Text First Indent" w:semiHidden="1" w:unhideWhenUsed="1"/>
+    <w:lsdException w:name="Body Text First Indent 2" w:semiHidden="1" w:unhideWhenUsed="1"/>
+    <w:lsdException w:name="Note Heading" w:semiHidden="1" w:unhideWhenUsed="1"/>
+    <w:lsdException w:name="Body Text 2" w:semiHidden="1" w:unhideWhenUsed="1"/>
+    <w:lsdException w:name="Body Text 3" w:semiHidden="1" w:unhideWhenUsed="1"/>
+    <w:lsdException w:name="Body Text Indent 2" w:semiHidden="1" w:unhideWhenUsed="1"/>
+    <w:lsdException w:name="Body Text Indent 3" w:unhideWhenUsed="1"/>
+    <w:lsdException w:name="Block Text" w:unhideWhenUsed="1"/>
+    <w:lsdException w:name="Hyperlink" w:unhideWhenUsed="1"/>
+    <w:lsdException w:name="FollowedHyperlink" w:unhideWhenUsed="1"/>
+    <w:lsdException w:name="Document Map" w:semiHidden="1" w:unhideWhenUsed="1"/>
+    <w:lsdException w:name="Plain Text" w:semiHidden="1" w:unhideWhenUsed="1"/>
+    <w:lsdException w:name="E-mail Signature" w:semiHidden="1" w:unhideWhenUsed="1"/>
+    <w:lsdException w:name="HTML Top of Form" w:semiHidden="1" w:unhideWhenUsed="1"/>
+    <w:lsdException w:name="HTML Bottom of Form" w:semiHidden="1" w:unhideWhenUsed="1"/>
+    <w:lsdException w:name="Normal (Web)" w:semiHidden="1" w:unhideWhenUsed="1"/>
+    <w:lsdException w:name="HTML Acronym" w:semiHidden="1" w:unhideWhenUsed="1"/>
+    <w:lsdException w:name="HTML Address" w:semiHidden="1" w:unhideWhenUsed="1"/>
+    <w:lsdException w:name="HTML Cite" w:semiHidden="1" w:unhideWhenUsed="1"/>
+    <w:lsdException w:name="HTML Code" w:semiHidden="1" w:unhideWhenUsed="1"/>
+    <w:lsdException w:name="HTML Definition" w:semiHidden="1" w:unhideWhenUsed="1"/>
+    <w:lsdException w:name="HTML Keyboard" w:semiHidden="1" w:unhideWhenUsed="1"/>
+    <w:lsdException w:name="HTML Preformatted" w:semiHidden="1" w:unhideWhenUsed="1"/>
+    <w:lsdException w:name="HTML Sample" w:semiHidden="1" w:unhideWhenUsed="1"/>
+    <w:lsdException w:name="HTML Typewriter" w:semiHidden="1" w:unhideWhenUsed="1"/>
+    <w:lsdException w:name="HTML Variable" w:semiHidden="1" w:unhideWhenUsed="1"/>
+    <w:lsdException w:name="Normal Table" w:semiHidden="1" w:unhideWhenUsed="1"/>
+    <w:lsdException w:name="annotation subject" w:semiHidden="1" w:unhideWhenUsed="1"/>
+    <w:lsdException w:name="No List" w:semiHidden="1" w:unhideWhenUsed="1"/>
+    <w:lsdException w:name="Outline List 1" w:semiHidden="1" w:unhideWhenUsed="1"/>
+    <w:lsdException w:name="Outline List 2" w:semiHidden="1" w:unhideWhenUsed="1"/>
+    <w:lsdException w:name="Outline List 3" w:semiHidden="1" w:unhideWhenUsed="1"/>
+    <w:lsdException w:name="Table Simple 1" w:semiHidden="1" w:unhideWhenUsed="1"/>
+    <w:lsdException w:name="Table Simple 2" w:semiHidden="1" w:unhideWhenUsed="1"/>
+    <w:lsdException w:name="Table Simple 3" w:semiHidden="1" w:unhideWhenUsed="1"/>
+    <w:lsdException w:name="Table Classic 1" w:semiHidden="1" w:unhideWhenUsed="1"/>
+    <w:lsdException w:name="Table Classic 2" w:semiHidden="1" w:unhideWhenUsed="1"/>
+    <w:lsdException w:name="Table Classic 3" w:semiHidden="1" w:unhideWhenUsed="1"/>
+    <w:lsdException w:name="Table Classic 4" w:semiHidden="1" w:unhideWhenUsed="1"/>
+    <w:lsdException w:name="Table Colorful 1" w:semiHidden="1" w:unhideWhenUsed="1"/>
+    <w:lsdException w:name="Table Colorful 2" w:semiHidden="1" w:unhideWhenUsed="1"/>
+    <w:lsdException w:name="Table Colorful 3" w:semiHidden="1" w:unhideWhenUsed="1"/>
+    <w:lsdException w:name="Table Columns 1" w:semiHidden="1" w:unhideWhenUsed="1"/>
+    <w:lsdException w:name="Table Columns 2" w:semiHidden="1" w:unhideWhenUsed="1"/>
+    <w:lsdException w:name="Table Columns 3" w:semiHidden="1" w:unhideWhenUsed="1"/>
+    <w:lsdException w:name="Table Columns 4" w:semiHidden="1" w:unhideWhenUsed="1"/>
+    <w:lsdException w:name="Table Columns 5" w:semiHidden="1" w:unhideWhenUsed="1"/>
+    <w:lsdException w:name="Table Grid 1" w:semiHidden="1" w:unhideWhenUsed="1"/>
+    <w:lsdException w:name="Table Grid 2" w:semiHidden="1" w:unhideWhenUsed="1"/>
+    <w:lsdException w:name="Table Grid 3" w:semiHidden="1" w:unhideWhenUsed="1"/>
+    <w:lsdException w:name="Table Grid 4" w:semiHidden="1" w:unhideWhenUsed="1"/>
+    <w:lsdException w:name="Table Grid 5" w:semiHidden="1" w:unhideWhenUsed="1"/>
+    <w:lsdException w:name="Table Grid 6" w:semiHidden="1" w:unhideWhenUsed="1"/>
+    <w:lsdException w:name="Table Grid 7" w:semiHidden="1" w:unhideWhenUsed="1"/>
+    <w:lsdException w:name="Table Grid 8" w:semiHidden="1" w:unhideWhenUsed="1"/>
+    <w:lsdException w:name="Table List 1" w:semiHidden="1" w:unhideWhenUsed="1"/>
+    <w:lsdException w:name="Table List 2" w:semiHidden="1" w:unhideWhenUsed="1"/>
+    <w:lsdException w:name="Table List 3" w:semiHidden="1" w:unhideWhenUsed="1"/>
+    <w:lsdException w:name="Table List 4" w:semiHidden="1" w:unhideWhenUsed="1"/>
+    <w:lsdException w:name="Table List 5" w:semiHidden="1" w:unhideWhenUsed="1"/>
+    <w:lsdException w:name="Table List 6" w:semiHidden="1" w:unhideWhenUsed="1"/>
+    <w:lsdException w:name="Table List 7" w:semiHidden="1" w:unhideWhenUsed="1"/>
+    <w:lsdException w:name="Table List 8" w:semiHidden="1" w:unhideWhenUsed="1"/>
+    <w:lsdException w:name="Table 3D effects 1" w:semiHidden="1" w:unhideWhenUsed="1"/>
+    <w:lsdException w:name="Table 3D effects 2" w:semiHidden="1" w:unhideWhenUsed="1"/>
+    <w:lsdException w:name="Table 3D effects 3" w:semiHidden="1" w:unhideWhenUsed="1"/>
+    <w:lsdException w:name="Table Contemporary" w:semiHidden="1" w:unhideWhenUsed="1"/>
+    <w:lsdException w:name="Table Elegant" w:semiHidden="1" w:unhideWhenUsed="1"/>
+    <w:lsdException w:name="Table Professional" w:semiHidden="1" w:unhideWhenUsed="1"/>
+    <w:lsdException w:name="Table Subtle 1" w:semiHidden="1" w:unhideWhenUsed="1"/>
+    <w:lsdException w:name="Table Subtle 2" w:semiHidden="1" w:unhideWhenUsed="1"/>
+    <w:lsdException w:name="Table Web 1" w:semiHidden="1" w:unhideWhenUsed="1"/>
+    <w:lsdException w:name="Table Web 2" w:semiHidden="1" w:unhideWhenUsed="1"/>
+    <w:lsdException w:name="Table Web 3" w:semiHidden="1" w:unhideWhenUsed="1"/>
+    <w:lsdException w:name="Balloon Text" w:semiHidden="1" w:unhideWhenUsed="1"/>
+    <w:lsdException w:name="Table Theme" w:semiHidden="1" w:unhideWhenUsed="1"/>
+    <w:lsdException w:name="Placeholder Text" w:semiHidden="1"/>
+    <w:lsdException w:name="Light Shading"/>
+    <w:lsdException w:name="Light List"/>
+    <w:lsdException w:name="Light Grid"/>
+    <w:lsdException w:name="Medium Shading 1"/>
+    <w:lsdException w:name="Medium Shading 2"/>
+    <w:lsdException w:name="Medium List 1"/>
+    <w:lsdException w:name="Medium List 2"/>
+    <w:lsdException w:name="Medium Grid 1"/>
+    <w:lsdException w:name="Medium Grid 2"/>
+    <w:lsdException w:name="Medium Grid 3"/>
+    <w:lsdException w:name="Dark List"/>
+    <w:lsdException w:name="Colorful Shading"/>
+    <w:lsdException w:name="Colorful List"/>
+    <w:lsdException w:name="Colorful Grid"/>
+    <w:lsdException w:name="Light Shading Accent 1"/>
+    <w:lsdException w:name="Light List Accent 1"/>
+    <w:lsdException w:name="Light Grid Accent 1"/>
+    <w:lsdException w:name="Medium Shading 1 Accent 1"/>
+    <w:lsdException w:name="Medium Shading 2 Accent 1"/>
+    <w:lsdException w:name="Medium List 1 Accent 1"/>
+    <w:lsdException w:name="Revision" w:semiHidden="1"/>
+    <w:lsdException w:name="Medium List 2 Accent 1"/>
+    <w:lsdException w:name="Medium Grid 1 Accent 1"/>
+    <w:lsdException w:name="Medium Grid 2 Accent 1"/>
+    <w:lsdException w:name="Medium Grid 3 Accent 1"/>
+    <w:lsdException w:name="Dark List Accent 1"/>
+    <w:lsdException w:name="Colorful Shading Accent 1"/>
+    <w:lsdException w:name="Colorful List Accent 1"/>
+    <w:lsdException w:name="Colorful Grid Accent 1"/>
+    <w:lsdException w:name="Light Shading Accent 2"/>
+    <w:lsdException w:name="Light List Accent 2"/>
+    <w:lsdException w:name="Light Grid Accent 2"/>
+    <w:lsdException w:name="Medium Shading 1 Accent 2"/>
+    <w:lsdException w:name="Medium Shading 2 Accent 2"/>
+    <w:lsdException w:name="Medium List 1 Accent 2"/>
+    <w:lsdException w:name="Medium List 2 Accent 2"/>
+    <w:lsdException w:name="Medium Grid 1 Accent 2"/>
+    <w:lsdException w:name="Medium Grid 2 Accent 2"/>
+    <w:lsdException w:name="Medium Grid 3 Accent 2"/>
+    <w:lsdException w:name="Dark List Accent 2"/>
+    <w:lsdException w:name="Colorful Shading Accent 2"/>
+    <w:lsdException w:name="Colorful List Accent 2"/>
+    <w:lsdException w:name="Colorful Grid Accent 2"/>
+    <w:lsdException w:name="Light Shading Accent 3"/>
+    <w:lsdException w:name="Light List Accent 3"/>
+    <w:lsdException w:name="Light Grid Accent 3"/>
+    <w:lsdException w:name="Medium Shading 1 Accent 3"/>
+    <w:lsdException w:name="Medium Shading 2 Accent 3"/>
+    <w:lsdException w:name="Medium List 1 Accent 3"/>
+    <w:lsdException w:name="Medium List 2 Accent 3"/>
+    <w:lsdException w:name="Medium Grid 1 Accent 3"/>
+    <w:lsdException w:name="Medium Grid 2 Accent 3"/>
+    <w:lsdException w:name="Medium Grid 3 Accent 3"/>
+    <w:lsdException w:name="Dark List Accent 3"/>
+    <w:lsdException w:name="Colorful Shading Accent 3"/>
+    <w:lsdException w:name="Colorful List Accent 3"/>
+    <w:lsdException w:name="Colorful Grid Accent 3"/>
+    <w:lsdException w:name="Light Shading Accent 4"/>
+    <w:lsdException w:name="Light List Accent 4"/>
+    <w:lsdException w:name="Light Grid Accent 4"/>
+    <w:lsdException w:name="Medium Shading 1 Accent 4"/>
+    <w:lsdException w:name="Medium Shading 2 Accent 4"/>
+    <w:lsdException w:name="Medium List 1 Accent 4"/>
+    <w:lsdException w:name="Medium List 2 Accent 4"/>
+    <w:lsdException w:name="Medium Grid 1 Accent 4"/>
+    <w:lsdException w:name="Medium Grid 2 Accent 4"/>
+    <w:lsdException w:name="Medium Grid 3 Accent 4"/>
+    <w:lsdException w:name="Dark List Accent 4"/>
+    <w:lsdException w:name="Colorful Shading Accent 4"/>
+    <w:lsdException w:name="Colorful List Accent 4"/>
+    <w:lsdException w:name="Colorful Grid Accent 4"/>
+    <w:lsdException w:name="Light Shading Accent 5"/>
+    <w:lsdException w:name="Light List Accent 5"/>
+    <w:lsdException w:name="Light Grid Accent 5"/>
+    <w:lsdException w:name="Medium Shading 1 Accent 5"/>
+    <w:lsdException w:name="Medium Shading 2 Accent 5"/>
+    <w:lsdException w:name="Medium List 1 Accent 5"/>
+    <w:lsdException w:name="Medium List 2 Accent 5"/>
+    <w:lsdException w:name="Medium Grid 1 Accent 5"/>
+    <w:lsdException w:name="Medium Grid 2 Accent 5"/>
+    <w:lsdException w:name="Medium Grid 3 Accent 5"/>
+    <w:lsdException w:name="Dark List Accent 5"/>
+    <w:lsdException w:name="Colorful Shading Accent 5"/>
+    <w:lsdException w:name="Colorful List Accent 5"/>
+    <w:lsdException w:name="Colorful Grid Accent 5"/>
+    <w:lsdException w:name="Light Shading Accent 6"/>
+    <w:lsdException w:name="Light List Accent 6"/>
+    <w:lsdException w:name="Light Grid Accent 6"/>
+    <w:lsdException w:name="Medium Shading 1 Accent 6"/>
+    <w:lsdException w:name="Medium Shading 2 Accent 6"/>
+    <w:lsdException w:name="Medium List 1 Accent 6"/>
+    <w:lsdException w:name="Medium List 2 Accent 6"/>
+    <w:lsdException w:name="Medium Grid 1 Accent 6"/>
+    <w:lsdException w:name="Medium Grid 2 Accent 6"/>
+    <w:lsdException w:name="Medium Grid 3 Accent 6"/>
+    <w:lsdException w:name="Dark List Accent 6"/>
+    <w:lsdException w:name="Colorful Shading Accent 6"/>
+    <w:lsdException w:name="Colorful List Accent 6"/>
+    <w:lsdException w:name="Colorful Grid Accent 6"/>
+    <w:lsdException w:name="Bibliography" w:semiHidden="1" w:unhideWhenUsed="1"/>
+    <w:lsdException w:name="TOC Heading" w:semiHidden="1" w:unhideWhenUsed="1"/>
+    <w:lsdException w:name="Plain Table 1" w:uiPriority="41"/>
+    <w:lsdException w:name="Plain Table 2" w:uiPriority="42"/>
+    <w:lsdException w:name="Plain Table 3" w:uiPriority="43"/>
+    <w:lsdException w:name="Plain Table 4" w:uiPriority="44"/>
+    <w:lsdException w:name="Plain Table 5" w:uiPriority="45"/>
+    <w:lsdException w:name="Grid Table Light" w:uiPriority="40"/>
+    <w:lsdException w:name="Grid Table 1 Light" w:uiPriority="46"/>
+    <w:lsdException w:name="Grid Table 2" w:uiPriority="47"/>
+    <w:lsdException w:name="Grid Table 3" w:uiPriority="48"/>
+    <w:lsdException w:name="Grid Table 4" w:uiPriority="49"/>
+    <w:lsdException w:name="Grid Table 5 Dark" w:uiPriority="50"/>
+    <w:lsdException w:name="Grid Table 6 Colorful" w:uiPriority="51"/>
+    <w:lsdException w:name="Grid Table 7 Colorful" w:uiPriority="52"/>
+    <w:lsdException w:name="Grid Table 1 Light Accent 1" w:uiPriority="46"/>
+    <w:lsdException w:name="Grid Table 2 Accent 1" w:uiPriority="47"/>
+    <w:lsdException w:name="Grid Table 3 Accent 1" w:uiPriority="48"/>
+    <w:lsdException w:name="Grid Table 4 Accent 1" w:uiPriority="49"/>
+    <w:lsdException w:name="Grid Table 5 Dark Accent 1" w:uiPriority="50"/>
+    <w:lsdException w:name="Grid Table 6 Colorful Accent 1" w:uiPriority="51"/>
+    <w:lsdException w:name="Grid Table 7 Colorful Accent 1" w:uiPriority="52"/>
+    <w:lsdException w:name="Grid Table 1 Light Accent 2" w:uiPriority="46"/>
+    <w:lsdException w:name="Grid Table 2 Accent 2" w:uiPriority="47"/>
+    <w:lsdException w:name="Grid Table 3 Accent 2" w:uiPriority="48"/>
+    <w:lsdException w:name="Grid Table 4 Accent 2" w:uiPriority="49"/>
+    <w:lsdException w:name="Grid Table 5 Dark Accent 2" w:uiPriority="50"/>
+    <w:lsdException w:name="Grid Table 6 Colorful Accent 2" w:uiPriority="51"/>
+    <w:lsdException w:name="Grid Table 7 Colorful Accent 2" w:uiPriority="52"/>
+    <w:lsdException w:name="Grid Table 1 Light Accent 3" w:uiPriority="46"/>
+    <w:lsdException w:name="Grid Table 2 Accent 3" w:uiPriority="47"/>
+    <w:lsdException w:name="Grid Table 3 Accent 3" w:uiPriority="48"/>
+    <w:lsdException w:name="Grid Table 4 Accent 3" w:uiPriority="49"/>
+    <w:lsdException w:name="Grid Table 5 Dark Accent 3" w:uiPriority="50"/>
+    <w:lsdException w:name="Grid Table 6 Colorful Accent 3" w:uiPriority="51"/>
+    <w:lsdException w:name="Grid Table 7 Colorful Accent 3" w:uiPriority="52"/>
+    <w:lsdException w:name="Grid Table 1 Light Accent 4" w:uiPriority="46"/>
+    <w:lsdException w:name="Grid Table 2 Accent 4" w:uiPriority="47"/>
+    <w:lsdException w:name="Grid Table 3 Accent 4" w:uiPriority="48"/>
+    <w:lsdException w:name="Grid Table 4 Accent 4" w:uiPriority="49"/>
+    <w:lsdException w:name="Grid Table 5 Dark Accent 4" w:uiPriority="50"/>
+    <w:lsdException w:name="Grid Table 6 Colorful Accent 4" w:uiPriority="51"/>
+    <w:lsdException w:name="Grid Table 7 Colorful Accent 4" w:uiPriority="52"/>
+    <w:lsdException w:name="Grid Table 1 Light Accent 5" w:uiPriority="46"/>
+    <w:lsdException w:name="Grid Table 2 Accent 5" w:uiPriority="47"/>
+    <w:lsdException w:name="Grid Table 3 Accent 5" w:uiPriority="48"/>
+    <w:lsdException w:name="Grid Table 4 Accent 5" w:uiPriority="49"/>
+    <w:lsdException w:name="Grid Table 5 Dark Accent 5" w:uiPriority="50"/>
+    <w:lsdException w:name="Grid Table 6 Colorful Accent 5" w:uiPriority="51"/>
+    <w:lsdException w:name="Grid Table 7 Colorful Accent 5" w:uiPriority="52"/>
+    <w:lsdException w:name="Grid Table 1 Light Accent 6" w:uiPriority="46"/>
+    <w:lsdException w:name="Grid Table 2 Accent 6" w:uiPriority="47"/>
+    <w:lsdException w:name="Grid Table 3 Accent 6" w:uiPriority="48"/>
+    <w:lsdException w:name="Grid Table 4 Accent 6" w:uiPriority="49"/>
+    <w:lsdException w:name="Grid Table 5 Dark Accent 6" w:uiPriority="50"/>
+    <w:lsdException w:name="Grid Table 6 Colorful Accent 6" w:uiPriority="51"/>
+    <w:lsdException w:name="Grid Table 7 Colorful Accent 6" w:uiPriority="52"/>
+    <w:lsdException w:name="List Table 1 Light" w:uiPriority="46"/>
+    <w:lsdException w:name="List Table 2" w:uiPriority="47"/>
+    <w:lsdException w:name="List Table 3" w:uiPriority="48"/>
+    <w:lsdException w:name="List Table 4" w:uiPriority="49"/>
+    <w:lsdException w:name="List Table 5 Dark" w:uiPriority="50"/>
+    <w:lsdException w:name="List Table 6 Colorful" w:uiPriority="51"/>
+    <w:lsdException w:name="List Table 7 Colorful" w:uiPriority="52"/>
+    <w:lsdException w:name="List Table 1 Light Accent 1" w:uiPriority="46"/>
+    <w:lsdException w:name="List Table 2 Accent 1" w:uiPriority="47"/>
+    <w:lsdException w:name="List Table 3 Accent 1" w:uiPriority="48"/>
+    <w:lsdException w:name="List Table 4 Accent 1" w:uiPriority="49"/>
+    <w:lsdException w:name="List Table 5 Dark Accent 1" w:uiPriority="50"/>
+    <w:lsdException w:name="List Table 6 Colorful Accent 1" w:uiPriority="51"/>
+    <w:lsdException w:name="List Table 7 Colorful Accent 1" w:uiPriority="52"/>
+    <w:lsdException w:name="List Table 1 Light Accent 2" w:uiPriority="46"/>
+    <w:lsdException w:name="List Table 2 Accent 2" w:uiPriority="47"/>
+    <w:lsdException w:name="List Table 3 Accent 2" w:uiPriority="48"/>
+    <w:lsdException w:name="List Table 4 Accent 2" w:uiPriority="49"/>
+    <w:lsdException w:name="List Table 5 Dark Accent 2" w:uiPriority="50"/>
+    <w:lsdException w:name="List Table 6 Colorful Accent 2" w:uiPriority="51"/>
+    <w:lsdException w:name="List Table 7 Colorful Accent 2" w:uiPriority="52"/>
+    <w:lsdException w:name="List Table 1 Light Accent 3" w:uiPriority="46"/>
+    <w:lsdException w:name="List Table 2 Accent 3" w:uiPriority="47"/>
+    <w:lsdException w:name="List Table 3 Accent 3" w:uiPriority="48"/>
+    <w:lsdException w:name="List Table 4 Accent 3" w:uiPriority="49"/>
+    <w:lsdException w:name="List Table 5 Dark Accent 3" w:uiPriority="50"/>
+    <w:lsdException w:name="List Table 6 Colorful Accent 3" w:uiPriority="51"/>
+    <w:lsdException w:name="List Table 7 Colorful Accent 3" w:uiPriority="52"/>
+    <w:lsdException w:name="List Table 1 Light Accent 4" w:uiPriority="46"/>
+    <w:lsdException w:name="List Table 2 Accent 4" w:uiPriority="47"/>
+    <w:lsdException w:name="List Table 3 Accent 4" w:uiPriority="48"/>
+    <w:lsdException w:name="List Table 4 Accent 4" w:uiPriority="49"/>
+    <w:lsdException w:name="List Table 5 Dark Accent 4" w:uiPriority="50"/>
+    <w:lsdException w:name="List Table 6 Colorful Accent 4" w:uiPriority="51"/>
+    <w:lsdException w:name="List Table 7 Colorful Accent 4" w:uiPriority="52"/>
+    <w:lsdException w:name="List Table 1 Light Accent 5" w:uiPriority="46"/>
+    <w:lsdException w:name="List Table 2 Accent 5" w:uiPriority="47"/>
+    <w:lsdException w:name="List Table 3 Accent 5" w:uiPriority="48"/>
+    <w:lsdException w:name="List Table 4 Accent 5" w:uiPriority="49"/>
+    <w:lsdException w:name="List Table 5 Dark Accent 5" w:uiPriority="50"/>
+    <w:lsdException w:name="List Table 6 Colorful Accent 5" w:uiPriority="51"/>
+    <w:lsdException w:name="List Table 7 Colorful Accent 5" w:uiPriority="52"/>
+    <w:lsdException w:name="List Table 1 Light Accent 6" w:uiPriority="46"/>
+    <w:lsdException w:name="List Table 2 Accent 6" w:uiPriority="47"/>
+    <w:lsdException w:name="List Table 3 Accent 6" w:uiPriority="48"/>
+    <w:lsdException w:name="List Table 4 Accent 6" w:uiPriority="49"/>
+    <w:lsdException w:name="List Table 5 Dark Accent 6" w:uiPriority="50"/>
+    <w:lsdException w:name="List Table 6 Colorful Accent 6" w:uiPriority="51"/>
+    <w:lsdException w:name="List Table 7 Colorful Accent 6" w:uiPriority="52"/>
   </w:latentStyles>
   <w:style w:type="paragraph" w:default="1" w:styleId="Normal">
     <w:name w:val="Normal"/>
@@ -4026,1193 +4112,8 @@
       </w:tblBorders>
     </w:tblPr>
   </w:style>
-  <w:style w:type="table" w:customStyle="1" w:styleId="GridTable2Accent1">
-    <w:name w:val="Grid Table 2 Accent 1"/>
-    <w:basedOn w:val="TableNormal"/>
-    <w:uiPriority w:val="47"/>
-    <w:rsid w:val="009B04BD"/>
-    <w:pPr>
-      <w:spacing w:after="0"/>
-    </w:pPr>
-    <w:tblPr>
-      <w:tblStyleRowBandSize w:val="1"/>
-      <w:tblStyleColBandSize w:val="1"/>
-      <w:tblBorders>
-        <w:top w:val="single" w:sz="2" w:space="0" w:color="95B3D7" w:themeColor="accent1" w:themeTint="99"/>
-        <w:bottom w:val="single" w:sz="2" w:space="0" w:color="95B3D7" w:themeColor="accent1" w:themeTint="99"/>
-        <w:insideH w:val="single" w:sz="2" w:space="0" w:color="95B3D7" w:themeColor="accent1" w:themeTint="99"/>
-        <w:insideV w:val="single" w:sz="2" w:space="0" w:color="95B3D7" w:themeColor="accent1" w:themeTint="99"/>
-      </w:tblBorders>
-    </w:tblPr>
-    <w:tblStylePr w:type="firstRow">
-      <w:rPr>
-        <w:b/>
-        <w:bCs/>
-      </w:rPr>
-      <w:tblPr/>
-      <w:tcPr>
-        <w:tcBorders>
-          <w:top w:val="nil"/>
-          <w:bottom w:val="single" w:sz="12" w:space="0" w:color="95B3D7" w:themeColor="accent1" w:themeTint="99"/>
-          <w:insideH w:val="nil"/>
-          <w:insideV w:val="nil"/>
-        </w:tcBorders>
-        <w:shd w:val="clear" w:color="auto" w:fill="FFFFFF" w:themeFill="background1"/>
-      </w:tcPr>
-    </w:tblStylePr>
-    <w:tblStylePr w:type="lastRow">
-      <w:rPr>
-        <w:b/>
-        <w:bCs/>
-      </w:rPr>
-      <w:tblPr/>
-      <w:tcPr>
-        <w:tcBorders>
-          <w:top w:val="double" w:sz="2" w:space="0" w:color="95B3D7" w:themeColor="accent1" w:themeTint="99"/>
-          <w:bottom w:val="nil"/>
-          <w:insideH w:val="nil"/>
-          <w:insideV w:val="nil"/>
-        </w:tcBorders>
-        <w:shd w:val="clear" w:color="auto" w:fill="FFFFFF" w:themeFill="background1"/>
-      </w:tcPr>
-    </w:tblStylePr>
-    <w:tblStylePr w:type="firstCol">
-      <w:rPr>
-        <w:b/>
-        <w:bCs/>
-      </w:rPr>
-    </w:tblStylePr>
-    <w:tblStylePr w:type="lastCol">
-      <w:rPr>
-        <w:b/>
-        <w:bCs/>
-      </w:rPr>
-    </w:tblStylePr>
-    <w:tblStylePr w:type="band1Vert">
-      <w:tblPr/>
-      <w:tcPr>
-        <w:shd w:val="clear" w:color="auto" w:fill="DBE5F1" w:themeFill="accent1" w:themeFillTint="33"/>
-      </w:tcPr>
-    </w:tblStylePr>
-    <w:tblStylePr w:type="band1Horz">
-      <w:tblPr/>
-      <w:tcPr>
-        <w:shd w:val="clear" w:color="auto" w:fill="DBE5F1" w:themeFill="accent1" w:themeFillTint="33"/>
-      </w:tcPr>
-    </w:tblStylePr>
-  </w:style>
-  <w:style w:type="character" w:customStyle="1" w:styleId="BodyTextChar">
-    <w:name w:val="Body Text Char"/>
-    <w:basedOn w:val="DefaultParagraphFont"/>
-    <w:link w:val="BodyText"/>
-    <w:rsid w:val="0017403F"/>
-    <w:rPr>
-      <w:rFonts w:ascii="Arial" w:hAnsi="Arial"/>
-      <w:sz w:val="22"/>
-    </w:rPr>
-  </w:style>
-  <w:style w:type="paragraph" w:styleId="BalloonText">
-    <w:name w:val="Balloon Text"/>
-    <w:basedOn w:val="Normal"/>
-    <w:link w:val="BalloonTextChar"/>
-    <w:semiHidden/>
-    <w:unhideWhenUsed/>
-    <w:rsid w:val="00FB0F21"/>
-    <w:pPr>
-      <w:spacing w:after="0"/>
-    </w:pPr>
-    <w:rPr>
-      <w:rFonts w:ascii="Tahoma" w:hAnsi="Tahoma" w:cs="Tahoma"/>
-      <w:sz w:val="16"/>
-      <w:szCs w:val="16"/>
-    </w:rPr>
-  </w:style>
-  <w:style w:type="character" w:customStyle="1" w:styleId="BalloonTextChar">
-    <w:name w:val="Balloon Text Char"/>
-    <w:basedOn w:val="DefaultParagraphFont"/>
-    <w:link w:val="BalloonText"/>
-    <w:semiHidden/>
-    <w:rsid w:val="00FB0F21"/>
-    <w:rPr>
-      <w:rFonts w:ascii="Tahoma" w:hAnsi="Tahoma" w:cs="Tahoma"/>
-      <w:sz w:val="16"/>
-      <w:szCs w:val="16"/>
-    </w:rPr>
-  </w:style>
-</w:styles>
-</file>
-
-<file path=word/stylesWithEffects.xml><?xml version="1.0" encoding="utf-8"?>
-<w:styles xmlns:wpc="http://schemas.microsoft.com/office/word/2010/wordprocessingCanvas" xmlns:mc="http://schemas.openxmlformats.org/markup-compatibility/2006" xmlns:o="urn:schemas-microsoft-com:office:office" xmlns:r="http://schemas.openxmlformats.org/officeDocument/2006/relationships" xmlns:m="http://schemas.openxmlformats.org/officeDocument/2006/math" xmlns:v="urn:schemas-microsoft-com:vml" xmlns:wp14="http://schemas.microsoft.com/office/word/2010/wordprocessingDrawing" xmlns:wp="http://schemas.openxmlformats.org/drawingml/2006/wordprocessingDrawing" xmlns:w10="urn:schemas-microsoft-com:office:word" xmlns:w="http://schemas.openxmlformats.org/wordprocessingml/2006/main" xmlns:w14="http://schemas.microsoft.com/office/word/2010/wordml" xmlns:wpg="http://schemas.microsoft.com/office/word/2010/wordprocessingGroup" xmlns:wpi="http://schemas.microsoft.com/office/word/2010/wordprocessingInk" xmlns:wne="http://schemas.microsoft.com/office/word/2006/wordml" xmlns:wps="http://schemas.microsoft.com/office/word/2010/wordprocessingShape" mc:Ignorable="w14 wp14">
-  <w:docDefaults>
-    <w:rPrDefault>
-      <w:rPr>
-        <w:rFonts w:asciiTheme="minorHAnsi" w:eastAsiaTheme="minorHAnsi" w:hAnsiTheme="minorHAnsi" w:cstheme="minorBidi"/>
-        <w:sz w:val="24"/>
-        <w:szCs w:val="24"/>
-        <w:lang w:val="en-US" w:eastAsia="en-US" w:bidi="ar-SA"/>
-      </w:rPr>
-    </w:rPrDefault>
-    <w:pPrDefault>
-      <w:pPr>
-        <w:spacing w:after="200"/>
-      </w:pPr>
-    </w:pPrDefault>
-  </w:docDefaults>
-  <w:latentStyles w:defLockedState="0" w:defUIPriority="0" w:defSemiHidden="1" w:defUnhideWhenUsed="0" w:defQFormat="0" w:count="267">
-    <w:lsdException w:name="Normal" w:semiHidden="0"/>
-    <w:lsdException w:name="heading 1" w:semiHidden="0"/>
-    <w:lsdException w:name="heading 2" w:semiHidden="0"/>
-    <w:lsdException w:name="heading 3" w:semiHidden="0"/>
-    <w:lsdException w:name="heading 4" w:semiHidden="0"/>
-    <w:lsdException w:name="heading 5" w:semiHidden="0"/>
-    <w:lsdException w:name="heading 6" w:semiHidden="0"/>
-    <w:lsdException w:name="heading 7" w:semiHidden="0"/>
-    <w:lsdException w:name="heading 8" w:semiHidden="0"/>
-    <w:lsdException w:name="heading 9" w:semiHidden="0"/>
-    <w:lsdException w:name="index 1" w:unhideWhenUsed="1"/>
-    <w:lsdException w:name="index 2" w:semiHidden="0"/>
-    <w:lsdException w:name="index 3" w:semiHidden="0"/>
-    <w:lsdException w:name="index 4" w:semiHidden="0"/>
-    <w:lsdException w:name="index 5" w:semiHidden="0"/>
-    <w:lsdException w:name="index 6" w:semiHidden="0"/>
-    <w:lsdException w:name="index 7" w:unhideWhenUsed="1"/>
-    <w:lsdException w:name="index 8" w:unhideWhenUsed="1"/>
-    <w:lsdException w:name="index 9" w:unhideWhenUsed="1"/>
-    <w:lsdException w:name="toc 1" w:unhideWhenUsed="1"/>
-    <w:lsdException w:name="toc 2" w:unhideWhenUsed="1"/>
-    <w:lsdException w:name="toc 3" w:unhideWhenUsed="1"/>
-    <w:lsdException w:name="toc 4" w:unhideWhenUsed="1"/>
-    <w:lsdException w:name="toc 5" w:unhideWhenUsed="1"/>
-    <w:lsdException w:name="toc 6" w:unhideWhenUsed="1"/>
-    <w:lsdException w:name="toc 7" w:unhideWhenUsed="1"/>
-    <w:lsdException w:name="toc 8" w:unhideWhenUsed="1"/>
-    <w:lsdException w:name="toc 9" w:unhideWhenUsed="1"/>
-    <w:lsdException w:name="Normal Indent" w:unhideWhenUsed="1"/>
-    <w:lsdException w:name="footnote text" w:unhideWhenUsed="1"/>
-    <w:lsdException w:name="annotation text" w:unhideWhenUsed="1"/>
-    <w:lsdException w:name="header" w:uiPriority="99" w:unhideWhenUsed="1"/>
-    <w:lsdException w:name="footer" w:uiPriority="99" w:unhideWhenUsed="1"/>
-    <w:lsdException w:name="index heading" w:unhideWhenUsed="1"/>
-    <w:lsdException w:name="caption" w:unhideWhenUsed="1"/>
-    <w:lsdException w:name="table of figures" w:unhideWhenUsed="1"/>
-    <w:lsdException w:name="envelope address" w:unhideWhenUsed="1"/>
-    <w:lsdException w:name="envelope return" w:unhideWhenUsed="1"/>
-    <w:lsdException w:name="footnote reference" w:unhideWhenUsed="1"/>
-    <w:lsdException w:name="annotation reference" w:unhideWhenUsed="1"/>
-    <w:lsdException w:name="line number" w:unhideWhenUsed="1"/>
-    <w:lsdException w:name="page number" w:unhideWhenUsed="1"/>
-    <w:lsdException w:name="endnote reference" w:unhideWhenUsed="1"/>
-    <w:lsdException w:name="endnote text" w:unhideWhenUsed="1"/>
-    <w:lsdException w:name="table of authorities" w:unhideWhenUsed="1"/>
-    <w:lsdException w:name="macro" w:unhideWhenUsed="1"/>
-    <w:lsdException w:name="toa heading" w:unhideWhenUsed="1"/>
-    <w:lsdException w:name="List" w:unhideWhenUsed="1"/>
-    <w:lsdException w:name="List Bullet" w:unhideWhenUsed="1"/>
-    <w:lsdException w:name="List Number" w:unhideWhenUsed="1"/>
-    <w:lsdException w:name="List 2" w:unhideWhenUsed="1"/>
-    <w:lsdException w:name="List 3" w:unhideWhenUsed="1"/>
-    <w:lsdException w:name="List 4" w:unhideWhenUsed="1"/>
-    <w:lsdException w:name="List 5" w:unhideWhenUsed="1"/>
-    <w:lsdException w:name="List Bullet 2" w:unhideWhenUsed="1"/>
-    <w:lsdException w:name="List Bullet 3" w:unhideWhenUsed="1"/>
-    <w:lsdException w:name="List Bullet 4" w:unhideWhenUsed="1"/>
-    <w:lsdException w:name="List Bullet 5" w:unhideWhenUsed="1"/>
-    <w:lsdException w:name="List Number 2" w:semiHidden="0"/>
-    <w:lsdException w:name="List Number 3" w:unhideWhenUsed="1"/>
-    <w:lsdException w:name="List Number 4" w:unhideWhenUsed="1"/>
-    <w:lsdException w:name="List Number 5" w:semiHidden="0"/>
-    <w:lsdException w:name="Title" w:semiHidden="0"/>
-    <w:lsdException w:name="Closing" w:unhideWhenUsed="1"/>
-    <w:lsdException w:name="Signature" w:unhideWhenUsed="1"/>
-    <w:lsdException w:name="Default Paragraph Font" w:unhideWhenUsed="1"/>
-    <w:lsdException w:name="Body Text" w:unhideWhenUsed="1"/>
-    <w:lsdException w:name="Body Text Indent" w:unhideWhenUsed="1"/>
-    <w:lsdException w:name="List Continue" w:unhideWhenUsed="1"/>
-    <w:lsdException w:name="List Continue 2" w:unhideWhenUsed="1"/>
-    <w:lsdException w:name="List Continue 3" w:unhideWhenUsed="1"/>
-    <w:lsdException w:name="List Continue 4" w:unhideWhenUsed="1"/>
-    <w:lsdException w:name="List Continue 5" w:unhideWhenUsed="1"/>
-    <w:lsdException w:name="Message Header" w:unhideWhenUsed="1"/>
-    <w:lsdException w:name="Subtitle" w:semiHidden="0"/>
-    <w:lsdException w:name="Salutation" w:unhideWhenUsed="1"/>
-    <w:lsdException w:name="Date" w:unhideWhenUsed="1"/>
-    <w:lsdException w:name="Body Text First Indent" w:unhideWhenUsed="1"/>
-    <w:lsdException w:name="Body Text First Indent 2" w:unhideWhenUsed="1"/>
-    <w:lsdException w:name="Note Heading" w:unhideWhenUsed="1"/>
-    <w:lsdException w:name="Body Text 2" w:unhideWhenUsed="1"/>
-    <w:lsdException w:name="Body Text 3" w:unhideWhenUsed="1"/>
-    <w:lsdException w:name="Body Text Indent 2" w:unhideWhenUsed="1"/>
-    <w:lsdException w:name="Body Text Indent 3" w:semiHidden="0"/>
-    <w:lsdException w:name="Block Text" w:semiHidden="0"/>
-    <w:lsdException w:name="Hyperlink" w:semiHidden="0"/>
-    <w:lsdException w:name="FollowedHyperlink" w:semiHidden="0"/>
-    <w:lsdException w:name="Strong" w:semiHidden="0"/>
-    <w:lsdException w:name="Emphasis" w:semiHidden="0"/>
-    <w:lsdException w:name="Document Map" w:unhideWhenUsed="1"/>
-    <w:lsdException w:name="Plain Text" w:unhideWhenUsed="1"/>
-    <w:lsdException w:name="E-mail Signature" w:unhideWhenUsed="1"/>
-    <w:lsdException w:name="HTML Top of Form" w:unhideWhenUsed="1"/>
-    <w:lsdException w:name="HTML Bottom of Form" w:unhideWhenUsed="1"/>
-    <w:lsdException w:name="Normal (Web)" w:unhideWhenUsed="1"/>
-    <w:lsdException w:name="HTML Acronym" w:unhideWhenUsed="1"/>
-    <w:lsdException w:name="HTML Address" w:unhideWhenUsed="1"/>
-    <w:lsdException w:name="HTML Cite" w:unhideWhenUsed="1"/>
-    <w:lsdException w:name="HTML Code" w:unhideWhenUsed="1"/>
-    <w:lsdException w:name="HTML Definition" w:unhideWhenUsed="1"/>
-    <w:lsdException w:name="HTML Keyboard" w:unhideWhenUsed="1"/>
-    <w:lsdException w:name="HTML Preformatted" w:unhideWhenUsed="1"/>
-    <w:lsdException w:name="HTML Sample" w:unhideWhenUsed="1"/>
-    <w:lsdException w:name="HTML Typewriter" w:unhideWhenUsed="1"/>
-    <w:lsdException w:name="HTML Variable" w:unhideWhenUsed="1"/>
-    <w:lsdException w:name="Normal Table" w:unhideWhenUsed="1"/>
-    <w:lsdException w:name="annotation subject" w:unhideWhenUsed="1"/>
-    <w:lsdException w:name="No List" w:unhideWhenUsed="1"/>
-    <w:lsdException w:name="Outline List 1" w:unhideWhenUsed="1"/>
-    <w:lsdException w:name="Outline List 2" w:unhideWhenUsed="1"/>
-    <w:lsdException w:name="Outline List 3" w:unhideWhenUsed="1"/>
-    <w:lsdException w:name="Table Simple 1" w:unhideWhenUsed="1"/>
-    <w:lsdException w:name="Table Simple 2" w:unhideWhenUsed="1"/>
-    <w:lsdException w:name="Table Simple 3" w:unhideWhenUsed="1"/>
-    <w:lsdException w:name="Table Classic 1" w:unhideWhenUsed="1"/>
-    <w:lsdException w:name="Table Classic 2" w:unhideWhenUsed="1"/>
-    <w:lsdException w:name="Table Classic 3" w:unhideWhenUsed="1"/>
-    <w:lsdException w:name="Table Classic 4" w:unhideWhenUsed="1"/>
-    <w:lsdException w:name="Table Colorful 1" w:unhideWhenUsed="1"/>
-    <w:lsdException w:name="Table Colorful 2" w:unhideWhenUsed="1"/>
-    <w:lsdException w:name="Table Colorful 3" w:unhideWhenUsed="1"/>
-    <w:lsdException w:name="Table Columns 1" w:unhideWhenUsed="1"/>
-    <w:lsdException w:name="Table Columns 2" w:unhideWhenUsed="1"/>
-    <w:lsdException w:name="Table Columns 3" w:unhideWhenUsed="1"/>
-    <w:lsdException w:name="Table Columns 4" w:unhideWhenUsed="1"/>
-    <w:lsdException w:name="Table Columns 5" w:unhideWhenUsed="1"/>
-    <w:lsdException w:name="Table Grid 1" w:unhideWhenUsed="1"/>
-    <w:lsdException w:name="Table Grid 2" w:unhideWhenUsed="1"/>
-    <w:lsdException w:name="Table Grid 3" w:unhideWhenUsed="1"/>
-    <w:lsdException w:name="Table Grid 4" w:unhideWhenUsed="1"/>
-    <w:lsdException w:name="Table Grid 5" w:unhideWhenUsed="1"/>
-    <w:lsdException w:name="Table Grid 6" w:unhideWhenUsed="1"/>
-    <w:lsdException w:name="Table Grid 7" w:unhideWhenUsed="1"/>
-    <w:lsdException w:name="Table Grid 8" w:unhideWhenUsed="1"/>
-    <w:lsdException w:name="Table List 1" w:unhideWhenUsed="1"/>
-    <w:lsdException w:name="Table List 2" w:unhideWhenUsed="1"/>
-    <w:lsdException w:name="Table List 3" w:unhideWhenUsed="1"/>
-    <w:lsdException w:name="Table List 4" w:unhideWhenUsed="1"/>
-    <w:lsdException w:name="Table List 5" w:unhideWhenUsed="1"/>
-    <w:lsdException w:name="Table List 6" w:unhideWhenUsed="1"/>
-    <w:lsdException w:name="Table List 7" w:unhideWhenUsed="1"/>
-    <w:lsdException w:name="Table List 8" w:unhideWhenUsed="1"/>
-    <w:lsdException w:name="Table 3D effects 1" w:unhideWhenUsed="1"/>
-    <w:lsdException w:name="Table 3D effects 2" w:unhideWhenUsed="1"/>
-    <w:lsdException w:name="Table 3D effects 3" w:unhideWhenUsed="1"/>
-    <w:lsdException w:name="Table Contemporary" w:unhideWhenUsed="1"/>
-    <w:lsdException w:name="Table Elegant" w:unhideWhenUsed="1"/>
-    <w:lsdException w:name="Table Professional" w:unhideWhenUsed="1"/>
-    <w:lsdException w:name="Table Subtle 1" w:unhideWhenUsed="1"/>
-    <w:lsdException w:name="Table Subtle 2" w:unhideWhenUsed="1"/>
-    <w:lsdException w:name="Table Web 1" w:unhideWhenUsed="1"/>
-    <w:lsdException w:name="Table Web 2" w:unhideWhenUsed="1"/>
-    <w:lsdException w:name="Table Web 3" w:unhideWhenUsed="1"/>
-    <w:lsdException w:name="Balloon Text" w:unhideWhenUsed="1"/>
-    <w:lsdException w:name="Table Grid" w:semiHidden="0"/>
-    <w:lsdException w:name="Table Theme" w:unhideWhenUsed="1"/>
-    <w:lsdException w:name="No Spacing" w:semiHidden="0"/>
-    <w:lsdException w:name="Light Shading" w:semiHidden="0"/>
-    <w:lsdException w:name="Light List" w:semiHidden="0"/>
-    <w:lsdException w:name="Light Grid" w:semiHidden="0"/>
-    <w:lsdException w:name="Medium Shading 1" w:semiHidden="0"/>
-    <w:lsdException w:name="Medium Shading 2" w:semiHidden="0"/>
-    <w:lsdException w:name="Medium List 1" w:semiHidden="0"/>
-    <w:lsdException w:name="Medium List 2" w:semiHidden="0"/>
-    <w:lsdException w:name="Medium Grid 1" w:semiHidden="0"/>
-    <w:lsdException w:name="Medium Grid 2" w:semiHidden="0"/>
-    <w:lsdException w:name="Medium Grid 3" w:semiHidden="0"/>
-    <w:lsdException w:name="Dark List" w:semiHidden="0"/>
-    <w:lsdException w:name="Colorful Shading" w:semiHidden="0"/>
-    <w:lsdException w:name="Colorful List" w:semiHidden="0"/>
-    <w:lsdException w:name="Colorful Grid" w:semiHidden="0"/>
-    <w:lsdException w:name="Light Shading Accent 1" w:semiHidden="0"/>
-    <w:lsdException w:name="Light List Accent 1" w:semiHidden="0"/>
-    <w:lsdException w:name="Light Grid Accent 1" w:semiHidden="0"/>
-    <w:lsdException w:name="Medium Shading 1 Accent 1" w:semiHidden="0"/>
-    <w:lsdException w:name="Medium Shading 2 Accent 1" w:semiHidden="0"/>
-    <w:lsdException w:name="Medium List 1 Accent 1" w:semiHidden="0"/>
-    <w:lsdException w:name="List Paragraph" w:semiHidden="0"/>
-    <w:lsdException w:name="Quote" w:semiHidden="0"/>
-    <w:lsdException w:name="Intense Quote" w:semiHidden="0"/>
-    <w:lsdException w:name="Medium List 2 Accent 1" w:semiHidden="0"/>
-    <w:lsdException w:name="Medium Grid 1 Accent 1" w:semiHidden="0"/>
-    <w:lsdException w:name="Medium Grid 2 Accent 1" w:semiHidden="0"/>
-    <w:lsdException w:name="Medium Grid 3 Accent 1" w:semiHidden="0"/>
-    <w:lsdException w:name="Dark List Accent 1" w:semiHidden="0"/>
-    <w:lsdException w:name="Colorful Shading Accent 1" w:semiHidden="0"/>
-    <w:lsdException w:name="Colorful List Accent 1" w:semiHidden="0"/>
-    <w:lsdException w:name="Colorful Grid Accent 1" w:semiHidden="0"/>
-    <w:lsdException w:name="Light Shading Accent 2" w:semiHidden="0"/>
-    <w:lsdException w:name="Light List Accent 2" w:semiHidden="0"/>
-    <w:lsdException w:name="Light Grid Accent 2" w:semiHidden="0"/>
-    <w:lsdException w:name="Medium Shading 1 Accent 2" w:semiHidden="0"/>
-    <w:lsdException w:name="Medium Shading 2 Accent 2" w:semiHidden="0"/>
-    <w:lsdException w:name="Medium List 1 Accent 2" w:semiHidden="0"/>
-    <w:lsdException w:name="Medium List 2 Accent 2" w:semiHidden="0"/>
-    <w:lsdException w:name="Medium Grid 1 Accent 2" w:semiHidden="0"/>
-    <w:lsdException w:name="Medium Grid 2 Accent 2" w:semiHidden="0"/>
-    <w:lsdException w:name="Medium Grid 3 Accent 2" w:semiHidden="0"/>
-    <w:lsdException w:name="Dark List Accent 2" w:semiHidden="0"/>
-    <w:lsdException w:name="Colorful Shading Accent 2" w:semiHidden="0"/>
-    <w:lsdException w:name="Colorful List Accent 2" w:semiHidden="0"/>
-    <w:lsdException w:name="Colorful Grid Accent 2" w:semiHidden="0"/>
-    <w:lsdException w:name="Light Shading Accent 3" w:semiHidden="0"/>
-    <w:lsdException w:name="Light List Accent 3" w:semiHidden="0"/>
-    <w:lsdException w:name="Light Grid Accent 3" w:semiHidden="0"/>
-    <w:lsdException w:name="Medium Shading 1 Accent 3" w:semiHidden="0"/>
-    <w:lsdException w:name="Medium Shading 2 Accent 3" w:semiHidden="0"/>
-    <w:lsdException w:name="Medium List 1 Accent 3" w:semiHidden="0"/>
-    <w:lsdException w:name="Medium List 2 Accent 3" w:semiHidden="0"/>
-    <w:lsdException w:name="Medium Grid 1 Accent 3" w:semiHidden="0"/>
-    <w:lsdException w:name="Medium Grid 2 Accent 3" w:semiHidden="0"/>
-    <w:lsdException w:name="Medium Grid 3 Accent 3" w:semiHidden="0"/>
-    <w:lsdException w:name="Dark List Accent 3" w:semiHidden="0"/>
-    <w:lsdException w:name="Colorful Shading Accent 3" w:semiHidden="0"/>
-    <w:lsdException w:name="Colorful List Accent 3" w:semiHidden="0"/>
-    <w:lsdException w:name="Colorful Grid Accent 3" w:semiHidden="0"/>
-    <w:lsdException w:name="Light Shading Accent 4" w:semiHidden="0"/>
-    <w:lsdException w:name="Light List Accent 4" w:semiHidden="0"/>
-    <w:lsdException w:name="Light Grid Accent 4" w:semiHidden="0"/>
-    <w:lsdException w:name="Medium Shading 1 Accent 4" w:semiHidden="0"/>
-    <w:lsdException w:name="Medium Shading 2 Accent 4" w:semiHidden="0"/>
-    <w:lsdException w:name="Medium List 1 Accent 4" w:semiHidden="0"/>
-    <w:lsdException w:name="Medium List 2 Accent 4" w:semiHidden="0"/>
-    <w:lsdException w:name="Medium Grid 1 Accent 4" w:semiHidden="0"/>
-    <w:lsdException w:name="Medium Grid 2 Accent 4" w:semiHidden="0"/>
-    <w:lsdException w:name="Medium Grid 3 Accent 4" w:semiHidden="0"/>
-    <w:lsdException w:name="Dark List Accent 4" w:semiHidden="0"/>
-    <w:lsdException w:name="Colorful Shading Accent 4" w:semiHidden="0"/>
-    <w:lsdException w:name="Colorful List Accent 4" w:semiHidden="0"/>
-    <w:lsdException w:name="Colorful Grid Accent 4" w:semiHidden="0"/>
-    <w:lsdException w:name="Light Shading Accent 5" w:semiHidden="0"/>
-    <w:lsdException w:name="Light List Accent 5" w:semiHidden="0"/>
-    <w:lsdException w:name="Light Grid Accent 5" w:semiHidden="0"/>
-    <w:lsdException w:name="Medium Shading 1 Accent 5" w:semiHidden="0"/>
-    <w:lsdException w:name="Medium Shading 2 Accent 5" w:semiHidden="0"/>
-    <w:lsdException w:name="Medium List 1 Accent 5" w:semiHidden="0"/>
-    <w:lsdException w:name="Medium List 2 Accent 5" w:semiHidden="0"/>
-    <w:lsdException w:name="Medium Grid 1 Accent 5" w:semiHidden="0"/>
-    <w:lsdException w:name="Medium Grid 2 Accent 5" w:semiHidden="0"/>
-    <w:lsdException w:name="Medium Grid 3 Accent 5" w:semiHidden="0"/>
-    <w:lsdException w:name="Dark List Accent 5" w:semiHidden="0"/>
-    <w:lsdException w:name="Colorful Shading Accent 5" w:semiHidden="0"/>
-    <w:lsdException w:name="Colorful List Accent 5" w:semiHidden="0"/>
-    <w:lsdException w:name="Colorful Grid Accent 5" w:semiHidden="0"/>
-    <w:lsdException w:name="Light Shading Accent 6" w:semiHidden="0"/>
-    <w:lsdException w:name="Light List Accent 6" w:semiHidden="0"/>
-    <w:lsdException w:name="Light Grid Accent 6" w:semiHidden="0"/>
-    <w:lsdException w:name="Medium Shading 1 Accent 6" w:semiHidden="0"/>
-    <w:lsdException w:name="Medium Shading 2 Accent 6" w:semiHidden="0"/>
-    <w:lsdException w:name="Medium List 1 Accent 6" w:semiHidden="0"/>
-    <w:lsdException w:name="Medium List 2 Accent 6" w:semiHidden="0"/>
-    <w:lsdException w:name="Medium Grid 1 Accent 6" w:semiHidden="0"/>
-    <w:lsdException w:name="Medium Grid 2 Accent 6" w:semiHidden="0"/>
-    <w:lsdException w:name="Medium Grid 3 Accent 6" w:semiHidden="0"/>
-    <w:lsdException w:name="Dark List Accent 6" w:semiHidden="0"/>
-    <w:lsdException w:name="Colorful Shading Accent 6" w:semiHidden="0"/>
-    <w:lsdException w:name="Colorful List Accent 6" w:semiHidden="0"/>
-    <w:lsdException w:name="Colorful Grid Accent 6" w:semiHidden="0"/>
-    <w:lsdException w:name="Subtle Emphasis" w:semiHidden="0"/>
-    <w:lsdException w:name="Intense Emphasis" w:semiHidden="0"/>
-    <w:lsdException w:name="Subtle Reference" w:semiHidden="0"/>
-    <w:lsdException w:name="Intense Reference" w:semiHidden="0"/>
-    <w:lsdException w:name="Book Title" w:semiHidden="0"/>
-    <w:lsdException w:name="Bibliography" w:unhideWhenUsed="1"/>
-    <w:lsdException w:name="TOC Heading" w:unhideWhenUsed="1"/>
-  </w:latentStyles>
-  <w:style w:type="paragraph" w:default="1" w:styleId="Normal">
-    <w:name w:val="Normal"/>
-    <w:qFormat/>
-    <w:rsid w:val="00DA4CBE"/>
-    <w:rPr>
-      <w:rFonts w:ascii="Arial" w:hAnsi="Arial"/>
-      <w:sz w:val="20"/>
-    </w:rPr>
-  </w:style>
-  <w:style w:type="paragraph" w:styleId="Heading1">
-    <w:name w:val="heading 1"/>
-    <w:basedOn w:val="Normal"/>
-    <w:next w:val="BodyText"/>
-    <w:uiPriority w:val="9"/>
-    <w:qFormat/>
-    <w:rsid w:val="006436AA"/>
-    <w:pPr>
-      <w:keepNext/>
-      <w:keepLines/>
-      <w:spacing w:after="0"/>
-      <w:jc w:val="center"/>
-      <w:outlineLvl w:val="0"/>
-    </w:pPr>
-    <w:rPr>
-      <w:rFonts w:eastAsiaTheme="majorEastAsia" w:cstheme="majorBidi"/>
-      <w:b/>
-      <w:bCs/>
-      <w:sz w:val="24"/>
-      <w:szCs w:val="32"/>
-    </w:rPr>
-  </w:style>
-  <w:style w:type="paragraph" w:styleId="Heading2">
-    <w:name w:val="heading 2"/>
-    <w:basedOn w:val="Normal"/>
-    <w:next w:val="BodyText"/>
-    <w:uiPriority w:val="9"/>
-    <w:unhideWhenUsed/>
-    <w:qFormat/>
-    <w:rsid w:val="00A43324"/>
-    <w:pPr>
-      <w:keepNext/>
-      <w:keepLines/>
-      <w:spacing w:before="120" w:after="0"/>
-      <w:outlineLvl w:val="1"/>
-    </w:pPr>
-    <w:rPr>
-      <w:rFonts w:eastAsiaTheme="majorEastAsia" w:cstheme="majorBidi"/>
-      <w:b/>
-      <w:bCs/>
-      <w:sz w:val="24"/>
-      <w:szCs w:val="32"/>
-    </w:rPr>
-  </w:style>
-  <w:style w:type="paragraph" w:styleId="Heading3">
-    <w:name w:val="heading 3"/>
-    <w:basedOn w:val="Normal"/>
-    <w:next w:val="BodyText"/>
-    <w:uiPriority w:val="9"/>
-    <w:unhideWhenUsed/>
-    <w:qFormat/>
-    <w:rsid w:val="008D00F6"/>
-    <w:pPr>
-      <w:keepNext/>
-      <w:keepLines/>
-      <w:spacing w:after="0"/>
-      <w:outlineLvl w:val="2"/>
-    </w:pPr>
-    <w:rPr>
-      <w:rFonts w:eastAsiaTheme="majorEastAsia" w:cstheme="majorBidi"/>
-      <w:b/>
-      <w:bCs/>
-      <w:color w:val="4F81BD" w:themeColor="accent1"/>
-      <w:szCs w:val="28"/>
-    </w:rPr>
-  </w:style>
-  <w:style w:type="paragraph" w:styleId="Heading4">
-    <w:name w:val="heading 4"/>
-    <w:basedOn w:val="Normal"/>
-    <w:next w:val="BodyText"/>
-    <w:uiPriority w:val="9"/>
-    <w:unhideWhenUsed/>
-    <w:qFormat/>
-    <w:rsid w:val="008D00F6"/>
-    <w:pPr>
-      <w:keepNext/>
-      <w:keepLines/>
-      <w:spacing w:after="0"/>
-      <w:outlineLvl w:val="3"/>
-    </w:pPr>
-    <w:rPr>
-      <w:rFonts w:eastAsiaTheme="majorEastAsia" w:cstheme="majorBidi"/>
-      <w:b/>
-      <w:bCs/>
-      <w:color w:val="4F81BD" w:themeColor="accent1"/>
-    </w:rPr>
-  </w:style>
-  <w:style w:type="paragraph" w:styleId="Heading5">
-    <w:name w:val="heading 5"/>
-    <w:basedOn w:val="Normal"/>
-    <w:next w:val="BodyText"/>
-    <w:uiPriority w:val="9"/>
-    <w:unhideWhenUsed/>
-    <w:qFormat/>
-    <w:rsid w:val="008D00F6"/>
-    <w:pPr>
-      <w:keepNext/>
-      <w:keepLines/>
-      <w:pageBreakBefore/>
-      <w:spacing w:after="0"/>
-      <w:outlineLvl w:val="4"/>
-    </w:pPr>
-    <w:rPr>
-      <w:rFonts w:eastAsiaTheme="majorEastAsia" w:cstheme="majorBidi"/>
-      <w:i/>
-      <w:iCs/>
-      <w:color w:val="4F81BD" w:themeColor="accent1"/>
-    </w:rPr>
-  </w:style>
-  <w:style w:type="paragraph" w:styleId="Heading6">
-    <w:name w:val="heading 6"/>
-    <w:basedOn w:val="Normal"/>
-    <w:next w:val="BodyText"/>
-    <w:uiPriority w:val="9"/>
-    <w:unhideWhenUsed/>
-    <w:qFormat/>
-    <w:rsid w:val="008D00F6"/>
-    <w:pPr>
-      <w:keepNext/>
-      <w:keepLines/>
-      <w:spacing w:after="0"/>
-      <w:outlineLvl w:val="5"/>
-    </w:pPr>
-    <w:rPr>
-      <w:rFonts w:eastAsiaTheme="majorEastAsia" w:cstheme="majorBidi"/>
-      <w:color w:val="4F81BD" w:themeColor="accent1"/>
-    </w:rPr>
-  </w:style>
-  <w:style w:type="character" w:default="1" w:styleId="DefaultParagraphFont">
-    <w:name w:val="Default Paragraph Font"/>
-    <w:uiPriority w:val="1"/>
-    <w:semiHidden/>
-    <w:unhideWhenUsed/>
-  </w:style>
-  <w:style w:type="table" w:default="1" w:styleId="TableNormal">
-    <w:name w:val="Normal Table"/>
-    <w:uiPriority w:val="99"/>
-    <w:semiHidden/>
-    <w:unhideWhenUsed/>
-    <w:tblPr>
-      <w:tblInd w:w="0" w:type="dxa"/>
-      <w:tblCellMar>
-        <w:top w:w="0" w:type="dxa"/>
-        <w:left w:w="108" w:type="dxa"/>
-        <w:bottom w:w="0" w:type="dxa"/>
-        <w:right w:w="108" w:type="dxa"/>
-      </w:tblCellMar>
-    </w:tblPr>
-  </w:style>
-  <w:style w:type="numbering" w:default="1" w:styleId="NoList">
-    <w:name w:val="No List"/>
-    <w:uiPriority w:val="99"/>
-    <w:semiHidden/>
-    <w:unhideWhenUsed/>
-  </w:style>
-  <w:style w:type="paragraph" w:styleId="BodyText">
-    <w:name w:val="Body Text"/>
-    <w:basedOn w:val="Normal"/>
-    <w:link w:val="BodyTextChar"/>
-    <w:qFormat/>
-    <w:rsid w:val="00177923"/>
-    <w:pPr>
-      <w:spacing w:before="180" w:after="180"/>
-    </w:pPr>
-  </w:style>
-  <w:style w:type="paragraph" w:customStyle="1" w:styleId="FirstParagraph">
-    <w:name w:val="First Paragraph"/>
-    <w:basedOn w:val="BodyText"/>
-    <w:next w:val="BodyText"/>
-    <w:qFormat/>
-    <w:rsid w:val="00177923"/>
-  </w:style>
-  <w:style w:type="paragraph" w:customStyle="1" w:styleId="Compact">
-    <w:name w:val="Compact"/>
-    <w:basedOn w:val="BodyText"/>
-    <w:next w:val="Normal"/>
-    <w:qFormat/>
-    <w:rsid w:val="004A6EF1"/>
-    <w:pPr>
-      <w:spacing w:before="0" w:after="0"/>
-      <w:ind w:left="144"/>
-    </w:pPr>
-  </w:style>
-  <w:style w:type="paragraph" w:styleId="Title">
-    <w:name w:val="Title"/>
-    <w:basedOn w:val="Normal"/>
-    <w:next w:val="BodyText"/>
-    <w:qFormat/>
-    <w:rsid w:val="00641221"/>
-    <w:pPr>
-      <w:keepNext/>
-      <w:keepLines/>
-      <w:spacing w:before="240" w:after="0"/>
-      <w:jc w:val="center"/>
-    </w:pPr>
-    <w:rPr>
-      <w:rFonts w:asciiTheme="majorHAnsi" w:eastAsiaTheme="majorEastAsia" w:hAnsiTheme="majorHAnsi" w:cstheme="majorBidi"/>
-      <w:b/>
-      <w:bCs/>
-      <w:color w:val="345A8A" w:themeColor="accent1" w:themeShade="B5"/>
-      <w:sz w:val="36"/>
-      <w:szCs w:val="36"/>
-    </w:rPr>
-  </w:style>
-  <w:style w:type="paragraph" w:styleId="Subtitle">
-    <w:name w:val="Subtitle"/>
-    <w:basedOn w:val="Heading1"/>
-    <w:next w:val="BodyText"/>
-    <w:qFormat/>
-    <w:rsid w:val="008351FD"/>
-    <w:pPr>
-      <w:spacing w:before="120" w:after="120"/>
-      <w:ind w:left="288"/>
-    </w:pPr>
-    <w:rPr>
-      <w:b w:val="0"/>
-      <w:szCs w:val="30"/>
-    </w:rPr>
-  </w:style>
-  <w:style w:type="paragraph" w:customStyle="1" w:styleId="Author">
-    <w:name w:val="Author"/>
-    <w:next w:val="BodyText"/>
-    <w:qFormat/>
-    <w:rsid w:val="0094330A"/>
-    <w:pPr>
-      <w:keepNext/>
-      <w:keepLines/>
-      <w:jc w:val="center"/>
-    </w:pPr>
-    <w:rPr>
-      <w:rFonts w:ascii="Arial" w:hAnsi="Arial"/>
-    </w:rPr>
-  </w:style>
-  <w:style w:type="paragraph" w:styleId="Date">
-    <w:name w:val="Date"/>
-    <w:next w:val="BodyText"/>
-    <w:qFormat/>
-    <w:rsid w:val="0094330A"/>
-    <w:pPr>
-      <w:keepNext/>
-      <w:keepLines/>
-      <w:jc w:val="center"/>
-    </w:pPr>
-    <w:rPr>
-      <w:rFonts w:ascii="Arial" w:hAnsi="Arial"/>
-    </w:rPr>
-  </w:style>
-  <w:style w:type="paragraph" w:customStyle="1" w:styleId="Abstract">
-    <w:name w:val="Abstract"/>
-    <w:basedOn w:val="Normal"/>
-    <w:next w:val="BodyText"/>
-    <w:qFormat/>
-    <w:pPr>
-      <w:keepNext/>
-      <w:keepLines/>
-      <w:spacing w:before="300" w:after="300"/>
-    </w:pPr>
-    <w:rPr>
-      <w:szCs w:val="20"/>
-    </w:rPr>
-  </w:style>
-  <w:style w:type="paragraph" w:styleId="Bibliography">
-    <w:name w:val="Bibliography"/>
-    <w:basedOn w:val="Normal"/>
-    <w:qFormat/>
-  </w:style>
-  <w:style w:type="paragraph" w:styleId="BlockText">
-    <w:name w:val="Block Text"/>
-    <w:basedOn w:val="BodyText"/>
-    <w:next w:val="BodyText"/>
-    <w:uiPriority w:val="9"/>
-    <w:unhideWhenUsed/>
-    <w:qFormat/>
-    <w:pPr>
-      <w:spacing w:before="100" w:after="100"/>
-    </w:pPr>
-    <w:rPr>
-      <w:rFonts w:asciiTheme="majorHAnsi" w:eastAsiaTheme="majorEastAsia" w:hAnsiTheme="majorHAnsi" w:cstheme="majorBidi"/>
-      <w:bCs/>
-      <w:szCs w:val="20"/>
-    </w:rPr>
-  </w:style>
-  <w:style w:type="paragraph" w:styleId="FootnoteText">
-    <w:name w:val="footnote text"/>
-    <w:basedOn w:val="Normal"/>
-    <w:uiPriority w:val="9"/>
-    <w:unhideWhenUsed/>
-    <w:qFormat/>
-  </w:style>
-  <w:style w:type="paragraph" w:customStyle="1" w:styleId="DefinitionTerm">
-    <w:name w:val="Definition Term"/>
-    <w:basedOn w:val="Normal"/>
-    <w:next w:val="Definition"/>
-    <w:pPr>
-      <w:keepNext/>
-      <w:keepLines/>
-      <w:spacing w:after="0"/>
-    </w:pPr>
-    <w:rPr>
-      <w:b/>
-    </w:rPr>
-  </w:style>
-  <w:style w:type="paragraph" w:customStyle="1" w:styleId="Definition">
-    <w:name w:val="Definition"/>
-    <w:basedOn w:val="Normal"/>
-  </w:style>
-  <w:style w:type="paragraph" w:styleId="Caption">
-    <w:name w:val="caption"/>
-    <w:basedOn w:val="Normal"/>
-    <w:link w:val="CaptionChar"/>
-    <w:pPr>
-      <w:spacing w:after="120"/>
-    </w:pPr>
-    <w:rPr>
-      <w:i/>
-    </w:rPr>
-  </w:style>
-  <w:style w:type="paragraph" w:customStyle="1" w:styleId="TableCaption">
-    <w:name w:val="Table Caption"/>
-    <w:basedOn w:val="Caption"/>
-    <w:pPr>
-      <w:keepNext/>
-    </w:pPr>
-  </w:style>
-  <w:style w:type="paragraph" w:customStyle="1" w:styleId="ImageCaption">
-    <w:name w:val="Image Caption"/>
-    <w:basedOn w:val="Caption"/>
-  </w:style>
-  <w:style w:type="paragraph" w:customStyle="1" w:styleId="Figure">
-    <w:name w:val="Figure"/>
-    <w:basedOn w:val="Normal"/>
-  </w:style>
-  <w:style w:type="paragraph" w:customStyle="1" w:styleId="FigurewithCaption">
-    <w:name w:val="Figure with Caption"/>
-    <w:basedOn w:val="Figure"/>
-    <w:pPr>
-      <w:keepNext/>
-    </w:pPr>
-  </w:style>
-  <w:style w:type="character" w:customStyle="1" w:styleId="CaptionChar">
-    <w:name w:val="Caption Char"/>
-    <w:basedOn w:val="DefaultParagraphFont"/>
-    <w:link w:val="Caption"/>
-  </w:style>
-  <w:style w:type="character" w:customStyle="1" w:styleId="VerbatimChar">
-    <w:name w:val="Verbatim Char"/>
-    <w:basedOn w:val="CaptionChar"/>
-    <w:link w:val="SourceCode"/>
-    <w:rPr>
-      <w:rFonts w:ascii="Consolas" w:hAnsi="Consolas"/>
-      <w:sz w:val="22"/>
-    </w:rPr>
-  </w:style>
-  <w:style w:type="character" w:styleId="FootnoteReference">
-    <w:name w:val="footnote reference"/>
-    <w:basedOn w:val="CaptionChar"/>
-    <w:rPr>
-      <w:vertAlign w:val="superscript"/>
-    </w:rPr>
-  </w:style>
-  <w:style w:type="character" w:styleId="Hyperlink">
-    <w:name w:val="Hyperlink"/>
-    <w:basedOn w:val="CaptionChar"/>
-    <w:rPr>
-      <w:color w:val="4F81BD" w:themeColor="accent1"/>
-    </w:rPr>
-  </w:style>
-  <w:style w:type="paragraph" w:styleId="TOCHeading">
-    <w:name w:val="TOC Heading"/>
-    <w:basedOn w:val="Heading1"/>
-    <w:next w:val="BodyText"/>
-    <w:uiPriority w:val="39"/>
-    <w:unhideWhenUsed/>
-    <w:qFormat/>
-    <w:pPr>
-      <w:spacing w:before="240" w:line="259" w:lineRule="auto"/>
-      <w:outlineLvl w:val="9"/>
-    </w:pPr>
-    <w:rPr>
-      <w:b w:val="0"/>
-      <w:bCs w:val="0"/>
-      <w:color w:val="365F91" w:themeColor="accent1" w:themeShade="BF"/>
-    </w:rPr>
-  </w:style>
-  <w:style w:type="paragraph" w:customStyle="1" w:styleId="SourceCode">
-    <w:name w:val="Source Code"/>
-    <w:basedOn w:val="Normal"/>
-    <w:link w:val="VerbatimChar"/>
-    <w:pPr>
-      <w:shd w:val="clear" w:color="auto" w:fill="F8F8F8"/>
-      <w:wordWrap w:val="0"/>
-    </w:pPr>
-  </w:style>
-  <w:style w:type="character" w:customStyle="1" w:styleId="KeywordTok">
-    <w:name w:val="KeywordTok"/>
-    <w:basedOn w:val="VerbatimChar"/>
-    <w:rPr>
-      <w:rFonts w:ascii="Consolas" w:hAnsi="Consolas"/>
-      <w:b/>
-      <w:color w:val="204A87"/>
-      <w:sz w:val="22"/>
-      <w:shd w:val="clear" w:color="auto" w:fill="F8F8F8"/>
-    </w:rPr>
-  </w:style>
-  <w:style w:type="character" w:customStyle="1" w:styleId="DataTypeTok">
-    <w:name w:val="DataTypeTok"/>
-    <w:basedOn w:val="VerbatimChar"/>
-    <w:rPr>
-      <w:rFonts w:ascii="Consolas" w:hAnsi="Consolas"/>
-      <w:color w:val="204A87"/>
-      <w:sz w:val="22"/>
-      <w:shd w:val="clear" w:color="auto" w:fill="F8F8F8"/>
-    </w:rPr>
-  </w:style>
-  <w:style w:type="character" w:customStyle="1" w:styleId="DecValTok">
-    <w:name w:val="DecValTok"/>
-    <w:basedOn w:val="VerbatimChar"/>
-    <w:rPr>
-      <w:rFonts w:ascii="Consolas" w:hAnsi="Consolas"/>
-      <w:color w:val="0000CF"/>
-      <w:sz w:val="22"/>
-      <w:shd w:val="clear" w:color="auto" w:fill="F8F8F8"/>
-    </w:rPr>
-  </w:style>
-  <w:style w:type="character" w:customStyle="1" w:styleId="BaseNTok">
-    <w:name w:val="BaseNTok"/>
-    <w:basedOn w:val="VerbatimChar"/>
-    <w:rPr>
-      <w:rFonts w:ascii="Consolas" w:hAnsi="Consolas"/>
-      <w:color w:val="0000CF"/>
-      <w:sz w:val="22"/>
-      <w:shd w:val="clear" w:color="auto" w:fill="F8F8F8"/>
-    </w:rPr>
-  </w:style>
-  <w:style w:type="character" w:customStyle="1" w:styleId="FloatTok">
-    <w:name w:val="FloatTok"/>
-    <w:basedOn w:val="VerbatimChar"/>
-    <w:rPr>
-      <w:rFonts w:ascii="Consolas" w:hAnsi="Consolas"/>
-      <w:color w:val="0000CF"/>
-      <w:sz w:val="22"/>
-      <w:shd w:val="clear" w:color="auto" w:fill="F8F8F8"/>
-    </w:rPr>
-  </w:style>
-  <w:style w:type="character" w:customStyle="1" w:styleId="ConstantTok">
-    <w:name w:val="ConstantTok"/>
-    <w:basedOn w:val="VerbatimChar"/>
-    <w:rPr>
-      <w:rFonts w:ascii="Consolas" w:hAnsi="Consolas"/>
-      <w:color w:val="000000"/>
-      <w:sz w:val="22"/>
-      <w:shd w:val="clear" w:color="auto" w:fill="F8F8F8"/>
-    </w:rPr>
-  </w:style>
-  <w:style w:type="character" w:customStyle="1" w:styleId="CharTok">
-    <w:name w:val="CharTok"/>
-    <w:basedOn w:val="VerbatimChar"/>
-    <w:rPr>
-      <w:rFonts w:ascii="Consolas" w:hAnsi="Consolas"/>
-      <w:color w:val="4E9A06"/>
-      <w:sz w:val="22"/>
-      <w:shd w:val="clear" w:color="auto" w:fill="F8F8F8"/>
-    </w:rPr>
-  </w:style>
-  <w:style w:type="character" w:customStyle="1" w:styleId="SpecialCharTok">
-    <w:name w:val="SpecialCharTok"/>
-    <w:basedOn w:val="VerbatimChar"/>
-    <w:rPr>
-      <w:rFonts w:ascii="Consolas" w:hAnsi="Consolas"/>
-      <w:color w:val="000000"/>
-      <w:sz w:val="22"/>
-      <w:shd w:val="clear" w:color="auto" w:fill="F8F8F8"/>
-    </w:rPr>
-  </w:style>
-  <w:style w:type="character" w:customStyle="1" w:styleId="StringTok">
-    <w:name w:val="StringTok"/>
-    <w:basedOn w:val="VerbatimChar"/>
-    <w:rPr>
-      <w:rFonts w:ascii="Consolas" w:hAnsi="Consolas"/>
-      <w:color w:val="4E9A06"/>
-      <w:sz w:val="22"/>
-      <w:shd w:val="clear" w:color="auto" w:fill="F8F8F8"/>
-    </w:rPr>
-  </w:style>
-  <w:style w:type="character" w:customStyle="1" w:styleId="VerbatimStringTok">
-    <w:name w:val="VerbatimStringTok"/>
-    <w:basedOn w:val="VerbatimChar"/>
-    <w:rPr>
-      <w:rFonts w:ascii="Consolas" w:hAnsi="Consolas"/>
-      <w:color w:val="4E9A06"/>
-      <w:sz w:val="22"/>
-      <w:shd w:val="clear" w:color="auto" w:fill="F8F8F8"/>
-    </w:rPr>
-  </w:style>
-  <w:style w:type="character" w:customStyle="1" w:styleId="SpecialStringTok">
-    <w:name w:val="SpecialStringTok"/>
-    <w:basedOn w:val="VerbatimChar"/>
-    <w:rPr>
-      <w:rFonts w:ascii="Consolas" w:hAnsi="Consolas"/>
-      <w:color w:val="4E9A06"/>
-      <w:sz w:val="22"/>
-      <w:shd w:val="clear" w:color="auto" w:fill="F8F8F8"/>
-    </w:rPr>
-  </w:style>
-  <w:style w:type="character" w:customStyle="1" w:styleId="ImportTok">
-    <w:name w:val="ImportTok"/>
-    <w:basedOn w:val="VerbatimChar"/>
-    <w:rPr>
-      <w:rFonts w:ascii="Consolas" w:hAnsi="Consolas"/>
-      <w:sz w:val="22"/>
-      <w:shd w:val="clear" w:color="auto" w:fill="F8F8F8"/>
-    </w:rPr>
-  </w:style>
-  <w:style w:type="character" w:customStyle="1" w:styleId="CommentTok">
-    <w:name w:val="CommentTok"/>
-    <w:basedOn w:val="VerbatimChar"/>
-    <w:rPr>
-      <w:rFonts w:ascii="Consolas" w:hAnsi="Consolas"/>
-      <w:i/>
-      <w:color w:val="8F5902"/>
-      <w:sz w:val="22"/>
-      <w:shd w:val="clear" w:color="auto" w:fill="F8F8F8"/>
-    </w:rPr>
-  </w:style>
-  <w:style w:type="character" w:customStyle="1" w:styleId="DocumentationTok">
-    <w:name w:val="DocumentationTok"/>
-    <w:basedOn w:val="VerbatimChar"/>
-    <w:rPr>
-      <w:rFonts w:ascii="Consolas" w:hAnsi="Consolas"/>
-      <w:b/>
-      <w:i/>
-      <w:color w:val="8F5902"/>
-      <w:sz w:val="22"/>
-      <w:shd w:val="clear" w:color="auto" w:fill="F8F8F8"/>
-    </w:rPr>
-  </w:style>
-  <w:style w:type="character" w:customStyle="1" w:styleId="AnnotationTok">
-    <w:name w:val="AnnotationTok"/>
-    <w:basedOn w:val="VerbatimChar"/>
-    <w:rPr>
-      <w:rFonts w:ascii="Consolas" w:hAnsi="Consolas"/>
-      <w:b/>
-      <w:i/>
-      <w:color w:val="8F5902"/>
-      <w:sz w:val="22"/>
-      <w:shd w:val="clear" w:color="auto" w:fill="F8F8F8"/>
-    </w:rPr>
-  </w:style>
-  <w:style w:type="character" w:customStyle="1" w:styleId="CommentVarTok">
-    <w:name w:val="CommentVarTok"/>
-    <w:basedOn w:val="VerbatimChar"/>
-    <w:rPr>
-      <w:rFonts w:ascii="Consolas" w:hAnsi="Consolas"/>
-      <w:b/>
-      <w:i/>
-      <w:color w:val="8F5902"/>
-      <w:sz w:val="22"/>
-      <w:shd w:val="clear" w:color="auto" w:fill="F8F8F8"/>
-    </w:rPr>
-  </w:style>
-  <w:style w:type="character" w:customStyle="1" w:styleId="OtherTok">
-    <w:name w:val="OtherTok"/>
-    <w:basedOn w:val="VerbatimChar"/>
-    <w:rPr>
-      <w:rFonts w:ascii="Consolas" w:hAnsi="Consolas"/>
-      <w:color w:val="8F5902"/>
-      <w:sz w:val="22"/>
-      <w:shd w:val="clear" w:color="auto" w:fill="F8F8F8"/>
-    </w:rPr>
-  </w:style>
-  <w:style w:type="character" w:customStyle="1" w:styleId="FunctionTok">
-    <w:name w:val="FunctionTok"/>
-    <w:basedOn w:val="VerbatimChar"/>
-    <w:rPr>
-      <w:rFonts w:ascii="Consolas" w:hAnsi="Consolas"/>
-      <w:color w:val="000000"/>
-      <w:sz w:val="22"/>
-      <w:shd w:val="clear" w:color="auto" w:fill="F8F8F8"/>
-    </w:rPr>
-  </w:style>
-  <w:style w:type="character" w:customStyle="1" w:styleId="VariableTok">
-    <w:name w:val="VariableTok"/>
-    <w:basedOn w:val="VerbatimChar"/>
-    <w:rPr>
-      <w:rFonts w:ascii="Consolas" w:hAnsi="Consolas"/>
-      <w:color w:val="000000"/>
-      <w:sz w:val="22"/>
-      <w:shd w:val="clear" w:color="auto" w:fill="F8F8F8"/>
-    </w:rPr>
-  </w:style>
-  <w:style w:type="character" w:customStyle="1" w:styleId="ControlFlowTok">
-    <w:name w:val="ControlFlowTok"/>
-    <w:basedOn w:val="VerbatimChar"/>
-    <w:rPr>
-      <w:rFonts w:ascii="Consolas" w:hAnsi="Consolas"/>
-      <w:b/>
-      <w:color w:val="204A87"/>
-      <w:sz w:val="22"/>
-      <w:shd w:val="clear" w:color="auto" w:fill="F8F8F8"/>
-    </w:rPr>
-  </w:style>
-  <w:style w:type="character" w:customStyle="1" w:styleId="OperatorTok">
-    <w:name w:val="OperatorTok"/>
-    <w:basedOn w:val="VerbatimChar"/>
-    <w:rPr>
-      <w:rFonts w:ascii="Consolas" w:hAnsi="Consolas"/>
-      <w:b/>
-      <w:color w:val="CE5C00"/>
-      <w:sz w:val="22"/>
-      <w:shd w:val="clear" w:color="auto" w:fill="F8F8F8"/>
-    </w:rPr>
-  </w:style>
-  <w:style w:type="character" w:customStyle="1" w:styleId="BuiltInTok">
-    <w:name w:val="BuiltInTok"/>
-    <w:basedOn w:val="VerbatimChar"/>
-    <w:rPr>
-      <w:rFonts w:ascii="Consolas" w:hAnsi="Consolas"/>
-      <w:sz w:val="22"/>
-      <w:shd w:val="clear" w:color="auto" w:fill="F8F8F8"/>
-    </w:rPr>
-  </w:style>
-  <w:style w:type="character" w:customStyle="1" w:styleId="ExtensionTok">
-    <w:name w:val="ExtensionTok"/>
-    <w:basedOn w:val="VerbatimChar"/>
-    <w:rPr>
-      <w:rFonts w:ascii="Consolas" w:hAnsi="Consolas"/>
-      <w:sz w:val="22"/>
-      <w:shd w:val="clear" w:color="auto" w:fill="F8F8F8"/>
-    </w:rPr>
-  </w:style>
-  <w:style w:type="character" w:customStyle="1" w:styleId="PreprocessorTok">
-    <w:name w:val="PreprocessorTok"/>
-    <w:basedOn w:val="VerbatimChar"/>
-    <w:rPr>
-      <w:rFonts w:ascii="Consolas" w:hAnsi="Consolas"/>
-      <w:i/>
-      <w:color w:val="8F5902"/>
-      <w:sz w:val="22"/>
-      <w:shd w:val="clear" w:color="auto" w:fill="F8F8F8"/>
-    </w:rPr>
-  </w:style>
-  <w:style w:type="character" w:customStyle="1" w:styleId="AttributeTok">
-    <w:name w:val="AttributeTok"/>
-    <w:basedOn w:val="VerbatimChar"/>
-    <w:rPr>
-      <w:rFonts w:ascii="Consolas" w:hAnsi="Consolas"/>
-      <w:color w:val="C4A000"/>
-      <w:sz w:val="22"/>
-      <w:shd w:val="clear" w:color="auto" w:fill="F8F8F8"/>
-    </w:rPr>
-  </w:style>
-  <w:style w:type="character" w:customStyle="1" w:styleId="RegionMarkerTok">
-    <w:name w:val="RegionMarkerTok"/>
-    <w:basedOn w:val="VerbatimChar"/>
-    <w:rPr>
-      <w:rFonts w:ascii="Consolas" w:hAnsi="Consolas"/>
-      <w:sz w:val="22"/>
-      <w:shd w:val="clear" w:color="auto" w:fill="F8F8F8"/>
-    </w:rPr>
-  </w:style>
-  <w:style w:type="character" w:customStyle="1" w:styleId="InformationTok">
-    <w:name w:val="InformationTok"/>
-    <w:basedOn w:val="VerbatimChar"/>
-    <w:rPr>
-      <w:rFonts w:ascii="Consolas" w:hAnsi="Consolas"/>
-      <w:b/>
-      <w:i/>
-      <w:color w:val="8F5902"/>
-      <w:sz w:val="22"/>
-      <w:shd w:val="clear" w:color="auto" w:fill="F8F8F8"/>
-    </w:rPr>
-  </w:style>
-  <w:style w:type="character" w:customStyle="1" w:styleId="WarningTok">
-    <w:name w:val="WarningTok"/>
-    <w:basedOn w:val="VerbatimChar"/>
-    <w:rPr>
-      <w:rFonts w:ascii="Consolas" w:hAnsi="Consolas"/>
-      <w:b/>
-      <w:i/>
-      <w:color w:val="8F5902"/>
-      <w:sz w:val="22"/>
-      <w:shd w:val="clear" w:color="auto" w:fill="F8F8F8"/>
-    </w:rPr>
-  </w:style>
-  <w:style w:type="character" w:customStyle="1" w:styleId="AlertTok">
-    <w:name w:val="AlertTok"/>
-    <w:basedOn w:val="VerbatimChar"/>
-    <w:rPr>
-      <w:rFonts w:ascii="Consolas" w:hAnsi="Consolas"/>
-      <w:color w:val="EF2929"/>
-      <w:sz w:val="22"/>
-      <w:shd w:val="clear" w:color="auto" w:fill="F8F8F8"/>
-    </w:rPr>
-  </w:style>
-  <w:style w:type="character" w:customStyle="1" w:styleId="ErrorTok">
-    <w:name w:val="ErrorTok"/>
-    <w:basedOn w:val="VerbatimChar"/>
-    <w:rPr>
-      <w:rFonts w:ascii="Consolas" w:hAnsi="Consolas"/>
-      <w:b/>
-      <w:color w:val="A40000"/>
-      <w:sz w:val="22"/>
-      <w:shd w:val="clear" w:color="auto" w:fill="F8F8F8"/>
-    </w:rPr>
-  </w:style>
-  <w:style w:type="character" w:customStyle="1" w:styleId="NormalTok">
-    <w:name w:val="NormalTok"/>
-    <w:basedOn w:val="VerbatimChar"/>
-    <w:rPr>
-      <w:rFonts w:ascii="Consolas" w:hAnsi="Consolas"/>
-      <w:sz w:val="22"/>
-      <w:shd w:val="clear" w:color="auto" w:fill="F8F8F8"/>
-    </w:rPr>
-  </w:style>
-  <w:style w:type="paragraph" w:styleId="Header">
-    <w:name w:val="header"/>
-    <w:basedOn w:val="Normal"/>
-    <w:link w:val="HeaderChar"/>
-    <w:uiPriority w:val="99"/>
-    <w:unhideWhenUsed/>
-    <w:rsid w:val="00B87690"/>
-    <w:pPr>
-      <w:tabs>
-        <w:tab w:val="center" w:pos="4680"/>
-        <w:tab w:val="right" w:pos="9360"/>
-      </w:tabs>
-      <w:spacing w:after="0"/>
-    </w:pPr>
-  </w:style>
-  <w:style w:type="character" w:customStyle="1" w:styleId="HeaderChar">
-    <w:name w:val="Header Char"/>
-    <w:basedOn w:val="DefaultParagraphFont"/>
-    <w:link w:val="Header"/>
-    <w:uiPriority w:val="99"/>
-    <w:rsid w:val="00B87690"/>
-  </w:style>
-  <w:style w:type="paragraph" w:styleId="Footer">
-    <w:name w:val="footer"/>
-    <w:basedOn w:val="Normal"/>
-    <w:link w:val="FooterChar"/>
-    <w:uiPriority w:val="99"/>
-    <w:unhideWhenUsed/>
-    <w:rsid w:val="00B87690"/>
-    <w:pPr>
-      <w:tabs>
-        <w:tab w:val="center" w:pos="4680"/>
-        <w:tab w:val="right" w:pos="9360"/>
-      </w:tabs>
-      <w:spacing w:after="0"/>
-    </w:pPr>
-  </w:style>
-  <w:style w:type="character" w:customStyle="1" w:styleId="FooterChar">
-    <w:name w:val="Footer Char"/>
-    <w:basedOn w:val="DefaultParagraphFont"/>
-    <w:link w:val="Footer"/>
-    <w:uiPriority w:val="99"/>
-    <w:rsid w:val="00B87690"/>
-  </w:style>
-  <w:style w:type="table" w:styleId="TableGrid">
-    <w:name w:val="Table Grid"/>
-    <w:basedOn w:val="TableNormal"/>
-    <w:rsid w:val="001548D9"/>
-    <w:pPr>
-      <w:spacing w:after="0"/>
-    </w:pPr>
-    <w:tblPr>
-      <w:tblBorders>
-        <w:top w:val="single" w:sz="4" w:space="0" w:color="auto"/>
-        <w:left w:val="single" w:sz="4" w:space="0" w:color="auto"/>
-        <w:bottom w:val="single" w:sz="4" w:space="0" w:color="auto"/>
-        <w:right w:val="single" w:sz="4" w:space="0" w:color="auto"/>
-        <w:insideH w:val="single" w:sz="4" w:space="0" w:color="auto"/>
-        <w:insideV w:val="single" w:sz="4" w:space="0" w:color="auto"/>
-      </w:tblBorders>
-    </w:tblPr>
-  </w:style>
-  <w:style w:type="table" w:customStyle="1" w:styleId="GridTable2Accent1">
-    <w:name w:val="Grid Table 2 Accent 1"/>
+  <w:style w:type="table" w:customStyle="1" w:styleId="GridTable2-Accent11">
+    <w:name w:val="Grid Table 2 - Accent 11"/>
     <w:basedOn w:val="TableNormal"/>
     <w:uiPriority w:val="47"/>
     <w:rsid w:val="009B04BD"/>
@@ -5650,7 +4551,7 @@
 </file>
 
 <file path=customXml/itemProps1.xml><?xml version="1.0" encoding="utf-8"?>
-<ds:datastoreItem xmlns:ds="http://schemas.openxmlformats.org/officeDocument/2006/customXml" ds:itemID="{E995CCD6-14ED-4B7E-9613-3ECA5C230C1A}">
+<ds:datastoreItem xmlns:ds="http://schemas.openxmlformats.org/officeDocument/2006/customXml" ds:itemID="{25B430AC-535B-4BB6-BC4F-05623F1E54B1}">
   <ds:schemaRefs>
     <ds:schemaRef ds:uri="http://schemas.openxmlformats.org/officeDocument/2006/bibliography"/>
   </ds:schemaRefs>

</xml_diff>

<commit_message>
- County_Snapshot_Report - Made landscape formatted file. Stored original as County_Snapshot_ReportPortrait. - Global - Added height and width for image size insertion into report. - Server - Added Height and width for scaling in plot of report. - Ui - Added height resizing of plots based on window size.
</commit_message>
<xml_diff>
--- a/County_Snapshot_Report.docx
+++ b/County_Snapshot_Report.docx
@@ -48,11 +48,15 @@
           <w:szCs w:val="12"/>
         </w:rPr>
         <w:sectPr>
-          <w:headerReference w:type="default" r:id="rId8"/>
-          <w:footerReference w:type="default" r:id="rId9"/>
+          <w:headerReference w:type="even" r:id="rId8"/>
+          <w:headerReference w:type="default" r:id="rId9"/>
+          <w:footerReference w:type="even" r:id="rId10"/>
+          <w:footerReference w:type="default" r:id="rId11"/>
+          <w:headerReference w:type="first" r:id="rId12"/>
+          <w:footerReference w:type="first" r:id="rId13"/>
           <w:type w:val="continuous"/>
-          <w:pgSz w:w="12240" w:h="15840" w:code="1"/>
-          <w:pgMar w:top="1620" w:right="720" w:bottom="720" w:left="720" w:header="15" w:footer="720" w:gutter="0"/>
+          <w:pgSz w:w="15840" w:h="12240" w:orient="landscape" w:code="1"/>
+          <w:pgMar w:top="720" w:right="720" w:bottom="720" w:left="720" w:header="15" w:footer="720" w:gutter="0"/>
           <w:cols w:space="720"/>
           <w:docGrid w:linePitch="326"/>
         </w:sectPr>
@@ -121,8 +125,8 @@
         <w:spacing w:after="0"/>
         <w:sectPr>
           <w:type w:val="continuous"/>
-          <w:pgSz w:w="12240" w:h="15840" w:code="1"/>
-          <w:pgMar w:top="720" w:right="720" w:bottom="720" w:left="1080" w:header="288" w:footer="720" w:gutter="0"/>
+          <w:pgSz w:w="15840" w:h="12240" w:orient="landscape" w:code="1"/>
+          <w:pgMar w:top="1080" w:right="720" w:bottom="720" w:left="720" w:header="288" w:footer="720" w:gutter="0"/>
           <w:cols w:num="2" w:space="720"/>
           <w:docGrid w:linePitch="326"/>
         </w:sectPr>
@@ -134,6 +138,16 @@
         <w:rPr>
           <w:sz w:val="10"/>
         </w:rPr>
+      </w:pPr>
+    </w:p>
+    <w:p>
+      <w:r>
+        <w:br w:type="page"/>
+      </w:r>
+    </w:p>
+    <w:p>
+      <w:pPr>
+        <w:spacing w:after="0"/>
       </w:pPr>
     </w:p>
     <w:p>
@@ -161,11 +175,11 @@
           <w:szCs w:val="12"/>
         </w:rPr>
         <w:sectPr>
-          <w:headerReference w:type="default" r:id="rId10"/>
-          <w:footerReference w:type="default" r:id="rId11"/>
+          <w:headerReference w:type="default" r:id="rId14"/>
+          <w:footerReference w:type="default" r:id="rId15"/>
           <w:type w:val="continuous"/>
-          <w:pgSz w:w="12240" w:h="15840" w:code="1"/>
-          <w:pgMar w:top="1620" w:right="720" w:bottom="720" w:left="720" w:header="15" w:footer="720" w:gutter="0"/>
+          <w:pgSz w:w="15840" w:h="12240" w:orient="landscape" w:code="1"/>
+          <w:pgMar w:top="720" w:right="720" w:bottom="720" w:left="720" w:header="15" w:footer="720" w:gutter="0"/>
           <w:cols w:space="720"/>
           <w:docGrid w:linePitch="326"/>
         </w:sectPr>
@@ -218,8 +232,8 @@
         <w:spacing w:after="0"/>
         <w:sectPr>
           <w:type w:val="continuous"/>
-          <w:pgSz w:w="12240" w:h="15840" w:code="1"/>
-          <w:pgMar w:top="720" w:right="720" w:bottom="720" w:left="1080" w:header="288" w:footer="720" w:gutter="0"/>
+          <w:pgSz w:w="15840" w:h="12240" w:orient="landscape" w:code="1"/>
+          <w:pgMar w:top="1080" w:right="720" w:bottom="720" w:left="720" w:header="288" w:footer="720" w:gutter="0"/>
           <w:cols w:num="2" w:space="720"/>
           <w:docGrid w:linePitch="326"/>
         </w:sectPr>
@@ -270,11 +284,11 @@
           <w:szCs w:val="12"/>
         </w:rPr>
         <w:sectPr>
-          <w:headerReference w:type="default" r:id="rId12"/>
-          <w:footerReference w:type="default" r:id="rId13"/>
+          <w:headerReference w:type="default" r:id="rId16"/>
+          <w:footerReference w:type="default" r:id="rId17"/>
           <w:type w:val="continuous"/>
-          <w:pgSz w:w="12240" w:h="15840" w:code="1"/>
-          <w:pgMar w:top="1620" w:right="720" w:bottom="720" w:left="720" w:header="15" w:footer="1575" w:gutter="0"/>
+          <w:pgSz w:w="15840" w:h="12240" w:orient="landscape" w:code="1"/>
+          <w:pgMar w:top="720" w:right="720" w:bottom="720" w:left="720" w:header="15" w:footer="1575" w:gutter="0"/>
           <w:cols w:space="720"/>
           <w:docGrid w:linePitch="326"/>
         </w:sectPr>
@@ -322,8 +336,8 @@
         <w:spacing w:after="0"/>
         <w:sectPr>
           <w:type w:val="continuous"/>
-          <w:pgSz w:w="12240" w:h="15840" w:code="1"/>
-          <w:pgMar w:top="720" w:right="720" w:bottom="720" w:left="900" w:header="288" w:footer="720" w:gutter="0"/>
+          <w:pgSz w:w="15840" w:h="12240" w:orient="landscape" w:code="1"/>
+          <w:pgMar w:top="900" w:right="720" w:bottom="720" w:left="720" w:header="288" w:footer="720" w:gutter="0"/>
           <w:cols w:num="2" w:space="720"/>
           <w:docGrid w:linePitch="326"/>
         </w:sectPr>
@@ -362,7 +376,6 @@
         <w:t>Text1</w:t>
       </w:r>
     </w:p>
-    <w:p/>
     <w:p/>
     <w:p>
       <w:r>
@@ -384,13 +397,9 @@
         <w:t xml:space="preserve"> if there are few (or no) conditions for which there were increases in the time period. </w:t>
       </w:r>
     </w:p>
-    <w:p/>
-    <w:p>
-      <w:pPr>
-        <w:spacing w:before="240" w:after="0"/>
-      </w:pPr>
-    </w:p>
-    <w:p>
+    <w:p>
+      <w:bookmarkStart w:id="0" w:name="_GoBack"/>
+      <w:bookmarkEnd w:id="0"/>
       <w:r>
         <w:br w:type="page"/>
       </w:r>
@@ -399,8 +408,6 @@
       <w:pPr>
         <w:spacing w:before="240" w:after="0"/>
       </w:pPr>
-      <w:bookmarkStart w:id="0" w:name="_GoBack"/>
-      <w:bookmarkEnd w:id="0"/>
       <w:r>
         <w:lastRenderedPageBreak/>
         <w:t>WordSummary2</w:t>
@@ -426,7 +433,7 @@
     </w:p>
     <w:sectPr>
       <w:type w:val="continuous"/>
-      <w:pgSz w:w="12240" w:h="15840" w:code="1"/>
+      <w:pgSz w:w="15840" w:h="12240" w:orient="landscape" w:code="1"/>
       <w:pgMar w:top="720" w:right="720" w:bottom="720" w:left="720" w:header="180" w:footer="1575" w:gutter="0"/>
       <w:cols w:space="720"/>
       <w:docGrid w:linePitch="326"/>
@@ -461,6 +468,16 @@
 </file>
 
 <file path=word/footer1.xml><?xml version="1.0" encoding="utf-8"?>
+<w:ftr xmlns:wpc="http://schemas.microsoft.com/office/word/2010/wordprocessingCanvas" xmlns:cx="http://schemas.microsoft.com/office/drawing/2014/chartex" xmlns:cx1="http://schemas.microsoft.com/office/drawing/2015/9/8/chartex" xmlns:mc="http://schemas.openxmlformats.org/markup-compatibility/2006" xmlns:o="urn:schemas-microsoft-com:office:office" xmlns:r="http://schemas.openxmlformats.org/officeDocument/2006/relationships" xmlns:m="http://schemas.openxmlformats.org/officeDocument/2006/math" xmlns:v="urn:schemas-microsoft-com:vml" xmlns:wp14="http://schemas.microsoft.com/office/word/2010/wordprocessingDrawing" xmlns:wp="http://schemas.openxmlformats.org/drawingml/2006/wordprocessingDrawing" xmlns:w10="urn:schemas-microsoft-com:office:word" xmlns:w="http://schemas.openxmlformats.org/wordprocessingml/2006/main" xmlns:w14="http://schemas.microsoft.com/office/word/2010/wordml" xmlns:w15="http://schemas.microsoft.com/office/word/2012/wordml" xmlns:w16se="http://schemas.microsoft.com/office/word/2015/wordml/symex" xmlns:wpg="http://schemas.microsoft.com/office/word/2010/wordprocessingGroup" xmlns:wpi="http://schemas.microsoft.com/office/word/2010/wordprocessingInk" xmlns:wne="http://schemas.microsoft.com/office/word/2006/wordml" xmlns:wps="http://schemas.microsoft.com/office/word/2010/wordprocessingShape" mc:Ignorable="w14 w15 w16se wp14">
+  <w:p>
+    <w:pPr>
+      <w:pStyle w:val="Footer"/>
+    </w:pPr>
+  </w:p>
+</w:ftr>
+</file>
+
+<file path=word/footer2.xml><?xml version="1.0" encoding="utf-8"?>
 <w:ftr xmlns:wpc="http://schemas.microsoft.com/office/word/2010/wordprocessingCanvas" xmlns:cx="http://schemas.microsoft.com/office/drawing/2014/chartex" xmlns:cx1="http://schemas.microsoft.com/office/drawing/2015/9/8/chartex" xmlns:mc="http://schemas.openxmlformats.org/markup-compatibility/2006" xmlns:o="urn:schemas-microsoft-com:office:office" xmlns:r="http://schemas.openxmlformats.org/officeDocument/2006/relationships" xmlns:m="http://schemas.openxmlformats.org/officeDocument/2006/math" xmlns:v="urn:schemas-microsoft-com:vml" xmlns:wp14="http://schemas.microsoft.com/office/word/2010/wordprocessingDrawing" xmlns:wp="http://schemas.openxmlformats.org/drawingml/2006/wordprocessingDrawing" xmlns:w10="urn:schemas-microsoft-com:office:word" xmlns:w="http://schemas.openxmlformats.org/wordprocessingml/2006/main" xmlns:w14="http://schemas.microsoft.com/office/word/2010/wordml" xmlns:w15="http://schemas.microsoft.com/office/word/2012/wordml" xmlns:w16se="http://schemas.microsoft.com/office/word/2015/wordml/symex" xmlns:wpg="http://schemas.microsoft.com/office/word/2010/wordprocessingGroup" xmlns:wpi="http://schemas.microsoft.com/office/word/2010/wordprocessingInk" xmlns:wne="http://schemas.microsoft.com/office/word/2006/wordml" xmlns:wps="http://schemas.microsoft.com/office/word/2010/wordprocessingShape" mc:Ignorable="w14 w15 w16se wp14">
   <w:p>
     <w:pPr>
@@ -476,85 +493,18 @@
       <w:rPr>
         <w:noProof/>
       </w:rPr>
-      <w:drawing>
-        <wp:anchor distT="0" distB="0" distL="114300" distR="114300" simplePos="0" relativeHeight="251665408" behindDoc="0" locked="0" layoutInCell="1" allowOverlap="1" wp14:anchorId="2F4FDE30" wp14:editId="260B976E">
-          <wp:simplePos x="0" y="0"/>
-          <wp:positionH relativeFrom="column">
-            <wp:posOffset>-209550</wp:posOffset>
-          </wp:positionH>
-          <wp:positionV relativeFrom="paragraph">
-            <wp:posOffset>-219710</wp:posOffset>
-          </wp:positionV>
-          <wp:extent cx="908050" cy="646430"/>
-          <wp:effectExtent l="0" t="0" r="6350" b="1270"/>
-          <wp:wrapNone/>
-          <wp:docPr id="33" name="Picture 33" descr="C:\Users\dbaldrid\Desktop\Projects\Lets Get Healthy California\LGHC Logos\lghc-white.png"/>
-          <wp:cNvGraphicFramePr>
-            <a:graphicFrameLocks xmlns:a="http://schemas.openxmlformats.org/drawingml/2006/main" noChangeAspect="1"/>
-          </wp:cNvGraphicFramePr>
-          <a:graphic xmlns:a="http://schemas.openxmlformats.org/drawingml/2006/main">
-            <a:graphicData uri="http://schemas.openxmlformats.org/drawingml/2006/picture">
-              <pic:pic xmlns:pic="http://schemas.openxmlformats.org/drawingml/2006/picture">
-                <pic:nvPicPr>
-                  <pic:cNvPr id="1026" name="Picture 2" descr="C:\Users\dbaldrid\Desktop\Projects\Lets Get Healthy California\LGHC Logos\lghc-white.png"/>
-                  <pic:cNvPicPr>
-                    <a:picLocks noChangeAspect="1" noChangeArrowheads="1"/>
-                  </pic:cNvPicPr>
-                </pic:nvPicPr>
-                <pic:blipFill>
-                  <a:blip r:embed="rId1">
-                    <a:extLst>
-                      <a:ext uri="{28A0092B-C50C-407E-A947-70E740481C1C}">
-                        <a14:useLocalDpi xmlns:a14="http://schemas.microsoft.com/office/drawing/2010/main" val="0"/>
-                      </a:ext>
-                    </a:extLst>
-                  </a:blip>
-                  <a:srcRect/>
-                  <a:stretch>
-                    <a:fillRect/>
-                  </a:stretch>
-                </pic:blipFill>
-                <pic:spPr bwMode="auto">
-                  <a:xfrm>
-                    <a:off x="0" y="0"/>
-                    <a:ext cx="908050" cy="646430"/>
-                  </a:xfrm>
-                  <a:prstGeom prst="rect">
-                    <a:avLst/>
-                  </a:prstGeom>
-                  <a:noFill/>
-                  <a:extLst>
-                    <a:ext uri="{909E8E84-426E-40DD-AFC4-6F175D3DCCD1}">
-                      <a14:hiddenFill xmlns:a14="http://schemas.microsoft.com/office/drawing/2010/main">
-                        <a:solidFill>
-                          <a:srgbClr val="FFFFFF"/>
-                        </a:solidFill>
-                      </a14:hiddenFill>
-                    </a:ext>
-                  </a:extLst>
-                </pic:spPr>
-              </pic:pic>
-            </a:graphicData>
-          </a:graphic>
-        </wp:anchor>
-      </w:drawing>
-    </w:r>
-    <w:r>
-      <w:rPr>
-        <w:noProof/>
-      </w:rPr>
       <mc:AlternateContent>
         <mc:Choice Requires="wps">
           <w:drawing>
-            <wp:anchor distT="0" distB="0" distL="114300" distR="114300" simplePos="0" relativeHeight="251663360" behindDoc="1" locked="0" layoutInCell="1" allowOverlap="1" wp14:anchorId="766092A7" wp14:editId="71E708ED">
+            <wp:anchor distT="0" distB="0" distL="114300" distR="114300" simplePos="0" relativeHeight="251655680" behindDoc="1" locked="0" layoutInCell="1" allowOverlap="1" wp14:anchorId="766092A7" wp14:editId="71E708ED">
               <wp:simplePos x="0" y="0"/>
               <wp:positionH relativeFrom="page">
                 <wp:posOffset>19050</wp:posOffset>
               </wp:positionH>
               <wp:positionV relativeFrom="paragraph">
-                <wp:posOffset>-488315</wp:posOffset>
+                <wp:posOffset>-492125</wp:posOffset>
               </wp:positionV>
-              <wp:extent cx="7753350" cy="180975"/>
+              <wp:extent cx="10039350" cy="219075"/>
               <wp:effectExtent l="57150" t="19050" r="57150" b="85725"/>
               <wp:wrapNone/>
               <wp:docPr id="20" name="Rectangle 20"/>
@@ -566,7 +516,7 @@
                     <wps:spPr>
                       <a:xfrm>
                         <a:off x="0" y="0"/>
-                        <a:ext cx="7753350" cy="180975"/>
+                        <a:ext cx="10039350" cy="219075"/>
                       </a:xfrm>
                       <a:prstGeom prst="rect">
                         <a:avLst/>
@@ -612,7 +562,7 @@
         </mc:Choice>
         <mc:Fallback>
           <w:pict>
-            <v:rect w14:anchorId="27F0B44C" id="Rectangle 20" o:spid="_x0000_s1026" style="position:absolute;margin-left:1.5pt;margin-top:-38.45pt;width:610.5pt;height:14.25pt;z-index:-251653120;visibility:visible;mso-wrap-style:square;mso-width-percent:0;mso-height-percent:0;mso-wrap-distance-left:9pt;mso-wrap-distance-top:0;mso-wrap-distance-right:9pt;mso-wrap-distance-bottom:0;mso-position-horizontal:absolute;mso-position-horizontal-relative:page;mso-position-vertical:absolute;mso-position-vertical-relative:text;mso-width-percent:0;mso-height-percent:0;mso-width-relative:margin;mso-height-relative:margin;v-text-anchor:middle" o:gfxdata="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" fillcolor="#f79646 [3209]" stroked="f">
+            <v:rect w14:anchorId="58E2B292" id="Rectangle 20" o:spid="_x0000_s1026" style="position:absolute;margin-left:1.5pt;margin-top:-38.75pt;width:790.5pt;height:17.25pt;z-index:-251660800;visibility:visible;mso-wrap-style:square;mso-width-percent:0;mso-height-percent:0;mso-wrap-distance-left:9pt;mso-wrap-distance-top:0;mso-wrap-distance-right:9pt;mso-wrap-distance-bottom:0;mso-position-horizontal:absolute;mso-position-horizontal-relative:page;mso-position-vertical:absolute;mso-position-vertical-relative:text;mso-width-percent:0;mso-height-percent:0;mso-width-relative:margin;mso-height-relative:margin;v-text-anchor:middle" o:gfxdata="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" fillcolor="#f79646 [3209]" stroked="f">
               <v:shadow on="t" color="black" opacity="22937f" origin=",.5" offset="0,.63889mm"/>
               <w10:wrap anchorx="page"/>
             </v:rect>
@@ -627,15 +577,15 @@
       <mc:AlternateContent>
         <mc:Choice Requires="wps">
           <w:drawing>
-            <wp:anchor distT="0" distB="0" distL="114300" distR="114300" simplePos="0" relativeHeight="251661312" behindDoc="1" locked="0" layoutInCell="1" allowOverlap="1" wp14:anchorId="166089ED" wp14:editId="1097F6BB">
+            <wp:anchor distT="0" distB="0" distL="114300" distR="114300" simplePos="0" relativeHeight="251651584" behindDoc="1" locked="0" layoutInCell="1" allowOverlap="1" wp14:anchorId="166089ED" wp14:editId="1097F6BB">
               <wp:simplePos x="0" y="0"/>
               <wp:positionH relativeFrom="page">
                 <wp:posOffset>19050</wp:posOffset>
               </wp:positionH>
               <wp:positionV relativeFrom="paragraph">
-                <wp:posOffset>-297815</wp:posOffset>
+                <wp:posOffset>-301625</wp:posOffset>
               </wp:positionV>
-              <wp:extent cx="7753350" cy="895350"/>
+              <wp:extent cx="10039350" cy="895350"/>
               <wp:effectExtent l="57150" t="19050" r="57150" b="76200"/>
               <wp:wrapNone/>
               <wp:docPr id="19" name="Rectangle 19"/>
@@ -647,7 +597,7 @@
                     <wps:spPr>
                       <a:xfrm>
                         <a:off x="0" y="0"/>
-                        <a:ext cx="7753350" cy="895350"/>
+                        <a:ext cx="10039350" cy="895350"/>
                       </a:xfrm>
                       <a:prstGeom prst="rect">
                         <a:avLst/>
@@ -776,7 +726,7 @@
         </mc:Choice>
         <mc:Fallback>
           <w:pict>
-            <v:rect w14:anchorId="166089ED" id="Rectangle 19" o:spid="_x0000_s1026" style="position:absolute;margin-left:1.5pt;margin-top:-23.45pt;width:610.5pt;height:70.5pt;z-index:-251655168;visibility:visible;mso-wrap-style:square;mso-width-percent:0;mso-height-percent:0;mso-wrap-distance-left:9pt;mso-wrap-distance-top:0;mso-wrap-distance-right:9pt;mso-wrap-distance-bottom:0;mso-position-horizontal:absolute;mso-position-horizontal-relative:page;mso-position-vertical:absolute;mso-position-vertical-relative:text;mso-width-percent:0;mso-height-percent:0;mso-width-relative:margin;mso-height-relative:margin;v-text-anchor:middle" o:gfxdata="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" fillcolor="#4f81bd [3204]" stroked="f">
+            <v:rect w14:anchorId="166089ED" id="Rectangle 19" o:spid="_x0000_s1026" style="position:absolute;margin-left:1.5pt;margin-top:-23.75pt;width:790.5pt;height:70.5pt;z-index:-251664896;visibility:visible;mso-wrap-style:square;mso-width-percent:0;mso-height-percent:0;mso-wrap-distance-left:9pt;mso-wrap-distance-top:0;mso-wrap-distance-right:9pt;mso-wrap-distance-bottom:0;mso-position-horizontal:absolute;mso-position-horizontal-relative:page;mso-position-vertical:absolute;mso-position-vertical-relative:text;mso-width-percent:0;mso-height-percent:0;mso-width-relative:margin;mso-height-relative:margin;v-text-anchor:middle" o:gfxdata="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" fillcolor="#4f81bd [3204]" stroked="f">
               <v:shadow on="t" color="black" opacity="22937f" origin=",.5" offset="0,.63889mm"/>
               <v:textbox>
                 <w:txbxContent>
@@ -868,32 +818,11 @@
       </mc:AlternateContent>
     </w:r>
     <w:r>
-      <w:tab/>
-    </w:r>
-    <w:r>
-      <w:tab/>
-    </w:r>
-  </w:p>
-</w:ftr>
-</file>
-
-<file path=word/footer2.xml><?xml version="1.0" encoding="utf-8"?>
-<w:ftr xmlns:wpc="http://schemas.microsoft.com/office/word/2010/wordprocessingCanvas" xmlns:cx="http://schemas.microsoft.com/office/drawing/2014/chartex" xmlns:cx1="http://schemas.microsoft.com/office/drawing/2015/9/8/chartex" xmlns:mc="http://schemas.openxmlformats.org/markup-compatibility/2006" xmlns:o="urn:schemas-microsoft-com:office:office" xmlns:r="http://schemas.openxmlformats.org/officeDocument/2006/relationships" xmlns:m="http://schemas.openxmlformats.org/officeDocument/2006/math" xmlns:v="urn:schemas-microsoft-com:vml" xmlns:wp14="http://schemas.microsoft.com/office/word/2010/wordprocessingDrawing" xmlns:wp="http://schemas.openxmlformats.org/drawingml/2006/wordprocessingDrawing" xmlns:w10="urn:schemas-microsoft-com:office:word" xmlns:w="http://schemas.openxmlformats.org/wordprocessingml/2006/main" xmlns:w14="http://schemas.microsoft.com/office/word/2010/wordml" xmlns:w15="http://schemas.microsoft.com/office/word/2012/wordml" xmlns:w16se="http://schemas.microsoft.com/office/word/2015/wordml/symex" xmlns:wpg="http://schemas.microsoft.com/office/word/2010/wordprocessingGroup" xmlns:wpi="http://schemas.microsoft.com/office/word/2010/wordprocessingInk" xmlns:wne="http://schemas.microsoft.com/office/word/2006/wordml" xmlns:wps="http://schemas.microsoft.com/office/word/2010/wordprocessingShape" mc:Ignorable="w14 w15 w16se wp14">
-  <w:p>
-    <w:pPr>
-      <w:pStyle w:val="Footer"/>
-      <w:tabs>
-        <w:tab w:val="clear" w:pos="4680"/>
-        <w:tab w:val="clear" w:pos="9360"/>
-        <w:tab w:val="center" w:pos="5400"/>
-      </w:tabs>
-    </w:pPr>
-    <w:r>
       <w:rPr>
         <w:noProof/>
       </w:rPr>
       <w:drawing>
-        <wp:anchor distT="0" distB="0" distL="114300" distR="114300" simplePos="0" relativeHeight="251670528" behindDoc="0" locked="0" layoutInCell="1" allowOverlap="1" wp14:anchorId="43D69743" wp14:editId="1A75CAF2">
+        <wp:anchor distT="0" distB="0" distL="114300" distR="114300" simplePos="0" relativeHeight="251659776" behindDoc="0" locked="0" layoutInCell="1" allowOverlap="1" wp14:anchorId="2F4FDE30" wp14:editId="260B976E">
           <wp:simplePos x="0" y="0"/>
           <wp:positionH relativeFrom="column">
             <wp:posOffset>-209550</wp:posOffset>
@@ -904,7 +833,7 @@
           <wp:extent cx="908050" cy="646430"/>
           <wp:effectExtent l="0" t="0" r="6350" b="1270"/>
           <wp:wrapNone/>
-          <wp:docPr id="35" name="Picture 35" descr="C:\Users\dbaldrid\Desktop\Projects\Lets Get Healthy California\LGHC Logos\lghc-white.png"/>
+          <wp:docPr id="6" name="Picture 6" descr="C:\Users\dbaldrid\Desktop\Projects\Lets Get Healthy California\LGHC Logos\lghc-white.png"/>
           <wp:cNvGraphicFramePr>
             <a:graphicFrameLocks xmlns:a="http://schemas.openxmlformats.org/drawingml/2006/main" noChangeAspect="1"/>
           </wp:cNvGraphicFramePr>
@@ -956,86 +885,36 @@
       </w:drawing>
     </w:r>
     <w:r>
-      <w:rPr>
-        <w:noProof/>
-      </w:rPr>
-      <mc:AlternateContent>
-        <mc:Choice Requires="wps">
-          <w:drawing>
-            <wp:anchor distT="0" distB="0" distL="114300" distR="114300" simplePos="0" relativeHeight="251669504" behindDoc="1" locked="0" layoutInCell="1" allowOverlap="1" wp14:anchorId="33F76514" wp14:editId="34ED8ED3">
-              <wp:simplePos x="0" y="0"/>
-              <wp:positionH relativeFrom="page">
-                <wp:posOffset>19050</wp:posOffset>
-              </wp:positionH>
-              <wp:positionV relativeFrom="paragraph">
-                <wp:posOffset>-488315</wp:posOffset>
-              </wp:positionV>
-              <wp:extent cx="7753350" cy="180975"/>
-              <wp:effectExtent l="57150" t="19050" r="57150" b="85725"/>
-              <wp:wrapNone/>
-              <wp:docPr id="2" name="Rectangle 2"/>
-              <wp:cNvGraphicFramePr/>
-              <a:graphic xmlns:a="http://schemas.openxmlformats.org/drawingml/2006/main">
-                <a:graphicData uri="http://schemas.microsoft.com/office/word/2010/wordprocessingShape">
-                  <wps:wsp>
-                    <wps:cNvSpPr/>
-                    <wps:spPr>
-                      <a:xfrm>
-                        <a:off x="0" y="0"/>
-                        <a:ext cx="7753350" cy="180975"/>
-                      </a:xfrm>
-                      <a:prstGeom prst="rect">
-                        <a:avLst/>
-                      </a:prstGeom>
-                      <a:solidFill>
-                        <a:schemeClr val="accent6"/>
-                      </a:solidFill>
-                      <a:ln>
-                        <a:noFill/>
-                      </a:ln>
-                    </wps:spPr>
-                    <wps:style>
-                      <a:lnRef idx="1">
-                        <a:schemeClr val="accent1"/>
-                      </a:lnRef>
-                      <a:fillRef idx="3">
-                        <a:schemeClr val="accent1"/>
-                      </a:fillRef>
-                      <a:effectRef idx="2">
-                        <a:schemeClr val="accent1"/>
-                      </a:effectRef>
-                      <a:fontRef idx="minor">
-                        <a:schemeClr val="lt1"/>
-                      </a:fontRef>
-                    </wps:style>
-                    <wps:bodyPr rot="0" spcFirstLastPara="0" vertOverflow="overflow" horzOverflow="overflow" vert="horz" wrap="square" lIns="91440" tIns="45720" rIns="91440" bIns="45720" numCol="1" spcCol="0" rtlCol="0" fromWordArt="0" anchor="ctr" anchorCtr="0" forceAA="0" compatLnSpc="1">
-                      <a:prstTxWarp prst="textNoShape">
-                        <a:avLst/>
-                      </a:prstTxWarp>
-                      <a:noAutofit/>
-                    </wps:bodyPr>
-                  </wps:wsp>
-                </a:graphicData>
-              </a:graphic>
-              <wp14:sizeRelH relativeFrom="margin">
-                <wp14:pctWidth>0</wp14:pctWidth>
-              </wp14:sizeRelH>
-              <wp14:sizeRelV relativeFrom="margin">
-                <wp14:pctHeight>0</wp14:pctHeight>
-              </wp14:sizeRelV>
-            </wp:anchor>
-          </w:drawing>
-        </mc:Choice>
-        <mc:Fallback>
-          <w:pict>
-            <v:rect w14:anchorId="574A7556" id="Rectangle 2" o:spid="_x0000_s1026" style="position:absolute;margin-left:1.5pt;margin-top:-38.45pt;width:610.5pt;height:14.25pt;z-index:-251646976;visibility:visible;mso-wrap-style:square;mso-width-percent:0;mso-height-percent:0;mso-wrap-distance-left:9pt;mso-wrap-distance-top:0;mso-wrap-distance-right:9pt;mso-wrap-distance-bottom:0;mso-position-horizontal:absolute;mso-position-horizontal-relative:page;mso-position-vertical:absolute;mso-position-vertical-relative:text;mso-width-percent:0;mso-height-percent:0;mso-width-relative:margin;mso-height-relative:margin;v-text-anchor:middle" o:gfxdata="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" fillcolor="#f79646 [3209]" stroked="f">
-              <v:shadow on="t" color="black" opacity="22937f" origin=",.5" offset="0,.63889mm"/>
-              <w10:wrap anchorx="page"/>
-            </v:rect>
-          </w:pict>
-        </mc:Fallback>
-      </mc:AlternateContent>
+      <w:tab/>
     </w:r>
+    <w:r>
+      <w:tab/>
+    </w:r>
+  </w:p>
+</w:ftr>
+</file>
+
+<file path=word/footer3.xml><?xml version="1.0" encoding="utf-8"?>
+<w:ftr xmlns:wpc="http://schemas.microsoft.com/office/word/2010/wordprocessingCanvas" xmlns:cx="http://schemas.microsoft.com/office/drawing/2014/chartex" xmlns:cx1="http://schemas.microsoft.com/office/drawing/2015/9/8/chartex" xmlns:mc="http://schemas.openxmlformats.org/markup-compatibility/2006" xmlns:o="urn:schemas-microsoft-com:office:office" xmlns:r="http://schemas.openxmlformats.org/officeDocument/2006/relationships" xmlns:m="http://schemas.openxmlformats.org/officeDocument/2006/math" xmlns:v="urn:schemas-microsoft-com:vml" xmlns:wp14="http://schemas.microsoft.com/office/word/2010/wordprocessingDrawing" xmlns:wp="http://schemas.openxmlformats.org/drawingml/2006/wordprocessingDrawing" xmlns:w10="urn:schemas-microsoft-com:office:word" xmlns:w="http://schemas.openxmlformats.org/wordprocessingml/2006/main" xmlns:w14="http://schemas.microsoft.com/office/word/2010/wordml" xmlns:w15="http://schemas.microsoft.com/office/word/2012/wordml" xmlns:w16se="http://schemas.microsoft.com/office/word/2015/wordml/symex" xmlns:wpg="http://schemas.microsoft.com/office/word/2010/wordprocessingGroup" xmlns:wpi="http://schemas.microsoft.com/office/word/2010/wordprocessingInk" xmlns:wne="http://schemas.microsoft.com/office/word/2006/wordml" xmlns:wps="http://schemas.microsoft.com/office/word/2010/wordprocessingShape" mc:Ignorable="w14 w15 w16se wp14">
+  <w:p>
+    <w:pPr>
+      <w:pStyle w:val="Footer"/>
+    </w:pPr>
+  </w:p>
+</w:ftr>
+</file>
+
+<file path=word/footer4.xml><?xml version="1.0" encoding="utf-8"?>
+<w:ftr xmlns:wpc="http://schemas.microsoft.com/office/word/2010/wordprocessingCanvas" xmlns:cx="http://schemas.microsoft.com/office/drawing/2014/chartex" xmlns:cx1="http://schemas.microsoft.com/office/drawing/2015/9/8/chartex" xmlns:mc="http://schemas.openxmlformats.org/markup-compatibility/2006" xmlns:o="urn:schemas-microsoft-com:office:office" xmlns:r="http://schemas.openxmlformats.org/officeDocument/2006/relationships" xmlns:m="http://schemas.openxmlformats.org/officeDocument/2006/math" xmlns:v="urn:schemas-microsoft-com:vml" xmlns:wp14="http://schemas.microsoft.com/office/word/2010/wordprocessingDrawing" xmlns:wp="http://schemas.openxmlformats.org/drawingml/2006/wordprocessingDrawing" xmlns:w10="urn:schemas-microsoft-com:office:word" xmlns:w="http://schemas.openxmlformats.org/wordprocessingml/2006/main" xmlns:w14="http://schemas.microsoft.com/office/word/2010/wordml" xmlns:w15="http://schemas.microsoft.com/office/word/2012/wordml" xmlns:w16se="http://schemas.microsoft.com/office/word/2015/wordml/symex" xmlns:wpg="http://schemas.microsoft.com/office/word/2010/wordprocessingGroup" xmlns:wpi="http://schemas.microsoft.com/office/word/2010/wordprocessingInk" xmlns:wne="http://schemas.microsoft.com/office/word/2006/wordml" xmlns:wps="http://schemas.microsoft.com/office/word/2010/wordprocessingShape" mc:Ignorable="w14 w15 w16se wp14">
+  <w:p>
+    <w:pPr>
+      <w:pStyle w:val="Footer"/>
+      <w:tabs>
+        <w:tab w:val="clear" w:pos="4680"/>
+        <w:tab w:val="clear" w:pos="9360"/>
+        <w:tab w:val="center" w:pos="5400"/>
+      </w:tabs>
+    </w:pPr>
     <w:r>
       <w:rPr>
         <w:noProof/>
@@ -1043,15 +922,15 @@
       <mc:AlternateContent>
         <mc:Choice Requires="wps">
           <w:drawing>
-            <wp:anchor distT="0" distB="0" distL="114300" distR="114300" simplePos="0" relativeHeight="251668480" behindDoc="1" locked="0" layoutInCell="1" allowOverlap="1" wp14:anchorId="188D1756" wp14:editId="77C4FA2F">
+            <wp:anchor distT="0" distB="0" distL="114300" distR="114300" simplePos="0" relativeHeight="251657216" behindDoc="1" locked="0" layoutInCell="1" allowOverlap="1" wp14:anchorId="188D1756" wp14:editId="77C4FA2F">
               <wp:simplePos x="0" y="0"/>
               <wp:positionH relativeFrom="page">
                 <wp:posOffset>19050</wp:posOffset>
               </wp:positionH>
               <wp:positionV relativeFrom="paragraph">
-                <wp:posOffset>-297815</wp:posOffset>
+                <wp:posOffset>-301625</wp:posOffset>
               </wp:positionV>
-              <wp:extent cx="7753350" cy="895350"/>
+              <wp:extent cx="10039350" cy="895350"/>
               <wp:effectExtent l="57150" t="19050" r="57150" b="76200"/>
               <wp:wrapNone/>
               <wp:docPr id="3" name="Rectangle 3"/>
@@ -1063,7 +942,7 @@
                     <wps:spPr>
                       <a:xfrm>
                         <a:off x="0" y="0"/>
-                        <a:ext cx="7753350" cy="895350"/>
+                        <a:ext cx="10039350" cy="895350"/>
                       </a:xfrm>
                       <a:prstGeom prst="rect">
                         <a:avLst/>
@@ -1192,7 +1071,7 @@
         </mc:Choice>
         <mc:Fallback>
           <w:pict>
-            <v:rect w14:anchorId="188D1756" id="Rectangle 3" o:spid="_x0000_s1027" style="position:absolute;margin-left:1.5pt;margin-top:-23.45pt;width:610.5pt;height:70.5pt;z-index:-251648000;visibility:visible;mso-wrap-style:square;mso-width-percent:0;mso-height-percent:0;mso-wrap-distance-left:9pt;mso-wrap-distance-top:0;mso-wrap-distance-right:9pt;mso-wrap-distance-bottom:0;mso-position-horizontal:absolute;mso-position-horizontal-relative:page;mso-position-vertical:absolute;mso-position-vertical-relative:text;mso-width-percent:0;mso-height-percent:0;mso-width-relative:margin;mso-height-relative:margin;v-text-anchor:middle" o:gfxdata="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" fillcolor="#4f81bd [3204]" stroked="f">
+            <v:rect w14:anchorId="188D1756" id="Rectangle 3" o:spid="_x0000_s1027" style="position:absolute;margin-left:1.5pt;margin-top:-23.75pt;width:790.5pt;height:70.5pt;z-index:-251659264;visibility:visible;mso-wrap-style:square;mso-width-percent:0;mso-height-percent:0;mso-wrap-distance-left:9pt;mso-wrap-distance-top:0;mso-wrap-distance-right:9pt;mso-wrap-distance-bottom:0;mso-position-horizontal:absolute;mso-position-horizontal-relative:page;mso-position-vertical:absolute;mso-position-vertical-relative:text;mso-width-percent:0;mso-height-percent:0;mso-width-relative:margin;mso-height-relative:margin;v-text-anchor:middle" o:gfxdata="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" fillcolor="#4f81bd [3204]" stroked="f">
               <v:shadow on="t" color="black" opacity="22937f" origin=",.5" offset="0,.63889mm"/>
               <v:textbox>
                 <w:txbxContent>
@@ -1284,37 +1163,24 @@
       </mc:AlternateContent>
     </w:r>
     <w:r>
-      <w:tab/>
-    </w:r>
-  </w:p>
-</w:ftr>
-</file>
-
-<file path=word/footer3.xml><?xml version="1.0" encoding="utf-8"?>
-<w:ftr xmlns:wpc="http://schemas.microsoft.com/office/word/2010/wordprocessingCanvas" xmlns:cx="http://schemas.microsoft.com/office/drawing/2014/chartex" xmlns:cx1="http://schemas.microsoft.com/office/drawing/2015/9/8/chartex" xmlns:mc="http://schemas.openxmlformats.org/markup-compatibility/2006" xmlns:o="urn:schemas-microsoft-com:office:office" xmlns:r="http://schemas.openxmlformats.org/officeDocument/2006/relationships" xmlns:m="http://schemas.openxmlformats.org/officeDocument/2006/math" xmlns:v="urn:schemas-microsoft-com:vml" xmlns:wp14="http://schemas.microsoft.com/office/word/2010/wordprocessingDrawing" xmlns:wp="http://schemas.openxmlformats.org/drawingml/2006/wordprocessingDrawing" xmlns:w10="urn:schemas-microsoft-com:office:word" xmlns:w="http://schemas.openxmlformats.org/wordprocessingml/2006/main" xmlns:w14="http://schemas.microsoft.com/office/word/2010/wordml" xmlns:w15="http://schemas.microsoft.com/office/word/2012/wordml" xmlns:w16se="http://schemas.microsoft.com/office/word/2015/wordml/symex" xmlns:wpg="http://schemas.microsoft.com/office/word/2010/wordprocessingGroup" xmlns:wpi="http://schemas.microsoft.com/office/word/2010/wordprocessingInk" xmlns:wne="http://schemas.microsoft.com/office/word/2006/wordml" xmlns:wps="http://schemas.microsoft.com/office/word/2010/wordprocessingShape" mc:Ignorable="w14 w15 w16se wp14">
-  <w:p>
-    <w:pPr>
-      <w:pStyle w:val="Footer"/>
-    </w:pPr>
-    <w:r>
       <w:rPr>
         <w:noProof/>
       </w:rPr>
       <mc:AlternateContent>
         <mc:Choice Requires="wps">
           <w:drawing>
-            <wp:anchor distT="0" distB="0" distL="114300" distR="114300" simplePos="0" relativeHeight="251681792" behindDoc="0" locked="0" layoutInCell="1" allowOverlap="1">
+            <wp:anchor distT="0" distB="0" distL="114300" distR="114300" simplePos="0" relativeHeight="251663360" behindDoc="1" locked="0" layoutInCell="1" allowOverlap="1" wp14:anchorId="33F76514" wp14:editId="34ED8ED3">
               <wp:simplePos x="0" y="0"/>
               <wp:positionH relativeFrom="page">
-                <wp:posOffset>0</wp:posOffset>
+                <wp:posOffset>19050</wp:posOffset>
               </wp:positionH>
               <wp:positionV relativeFrom="paragraph">
-                <wp:posOffset>50800</wp:posOffset>
+                <wp:posOffset>-492125</wp:posOffset>
               </wp:positionV>
-              <wp:extent cx="7791450" cy="190500"/>
+              <wp:extent cx="10077450" cy="190500"/>
               <wp:effectExtent l="57150" t="19050" r="57150" b="76200"/>
               <wp:wrapNone/>
-              <wp:docPr id="75" name="Rectangle 75"/>
+              <wp:docPr id="2" name="Rectangle 2"/>
               <wp:cNvGraphicFramePr/>
               <a:graphic xmlns:a="http://schemas.openxmlformats.org/drawingml/2006/main">
                 <a:graphicData uri="http://schemas.microsoft.com/office/word/2010/wordprocessingShape">
@@ -1323,7 +1189,7 @@
                     <wps:spPr>
                       <a:xfrm>
                         <a:off x="0" y="0"/>
-                        <a:ext cx="7791450" cy="190500"/>
+                        <a:ext cx="10077450" cy="190500"/>
                       </a:xfrm>
                       <a:prstGeom prst="rect">
                         <a:avLst/>
@@ -1369,7 +1235,7 @@
         </mc:Choice>
         <mc:Fallback>
           <w:pict>
-            <v:rect w14:anchorId="4388D073" id="Rectangle 75" o:spid="_x0000_s1026" style="position:absolute;margin-left:0;margin-top:4pt;width:613.5pt;height:15pt;z-index:251681792;visibility:visible;mso-wrap-style:square;mso-width-percent:0;mso-height-percent:0;mso-wrap-distance-left:9pt;mso-wrap-distance-top:0;mso-wrap-distance-right:9pt;mso-wrap-distance-bottom:0;mso-position-horizontal:absolute;mso-position-horizontal-relative:page;mso-position-vertical:absolute;mso-position-vertical-relative:text;mso-width-percent:0;mso-height-percent:0;mso-width-relative:margin;mso-height-relative:margin;v-text-anchor:middle" o:gfxdata="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" fillcolor="#f79646 [3209]" stroked="f">
+            <v:rect w14:anchorId="6A1C27AC" id="Rectangle 2" o:spid="_x0000_s1026" style="position:absolute;margin-left:1.5pt;margin-top:-38.75pt;width:793.5pt;height:15pt;z-index:-251653120;visibility:visible;mso-wrap-style:square;mso-width-percent:0;mso-height-percent:0;mso-wrap-distance-left:9pt;mso-wrap-distance-top:0;mso-wrap-distance-right:9pt;mso-wrap-distance-bottom:0;mso-position-horizontal:absolute;mso-position-horizontal-relative:page;mso-position-vertical:absolute;mso-position-vertical-relative:text;mso-width-percent:0;mso-height-percent:0;mso-width-relative:margin;mso-height-relative:margin;v-text-anchor:middle" o:gfxdata="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" fillcolor="#f79646 [3209]" stroked="f">
               <v:shadow on="t" color="black" opacity="22937f" origin=",.5" offset="0,.63889mm"/>
               <w10:wrap anchorx="page"/>
             </v:rect>
@@ -1381,10 +1247,90 @@
       <w:rPr>
         <w:noProof/>
       </w:rPr>
+      <w:drawing>
+        <wp:anchor distT="0" distB="0" distL="114300" distR="114300" simplePos="0" relativeHeight="251667456" behindDoc="0" locked="0" layoutInCell="1" allowOverlap="1" wp14:anchorId="43D69743" wp14:editId="1A75CAF2">
+          <wp:simplePos x="0" y="0"/>
+          <wp:positionH relativeFrom="column">
+            <wp:posOffset>-209550</wp:posOffset>
+          </wp:positionH>
+          <wp:positionV relativeFrom="paragraph">
+            <wp:posOffset>-219710</wp:posOffset>
+          </wp:positionV>
+          <wp:extent cx="908050" cy="646430"/>
+          <wp:effectExtent l="0" t="0" r="6350" b="1270"/>
+          <wp:wrapNone/>
+          <wp:docPr id="35" name="Picture 35" descr="C:\Users\dbaldrid\Desktop\Projects\Lets Get Healthy California\LGHC Logos\lghc-white.png"/>
+          <wp:cNvGraphicFramePr>
+            <a:graphicFrameLocks xmlns:a="http://schemas.openxmlformats.org/drawingml/2006/main" noChangeAspect="1"/>
+          </wp:cNvGraphicFramePr>
+          <a:graphic xmlns:a="http://schemas.openxmlformats.org/drawingml/2006/main">
+            <a:graphicData uri="http://schemas.openxmlformats.org/drawingml/2006/picture">
+              <pic:pic xmlns:pic="http://schemas.openxmlformats.org/drawingml/2006/picture">
+                <pic:nvPicPr>
+                  <pic:cNvPr id="1026" name="Picture 2" descr="C:\Users\dbaldrid\Desktop\Projects\Lets Get Healthy California\LGHC Logos\lghc-white.png"/>
+                  <pic:cNvPicPr>
+                    <a:picLocks noChangeAspect="1" noChangeArrowheads="1"/>
+                  </pic:cNvPicPr>
+                </pic:nvPicPr>
+                <pic:blipFill>
+                  <a:blip r:embed="rId1">
+                    <a:extLst>
+                      <a:ext uri="{28A0092B-C50C-407E-A947-70E740481C1C}">
+                        <a14:useLocalDpi xmlns:a14="http://schemas.microsoft.com/office/drawing/2010/main" val="0"/>
+                      </a:ext>
+                    </a:extLst>
+                  </a:blip>
+                  <a:srcRect/>
+                  <a:stretch>
+                    <a:fillRect/>
+                  </a:stretch>
+                </pic:blipFill>
+                <pic:spPr bwMode="auto">
+                  <a:xfrm>
+                    <a:off x="0" y="0"/>
+                    <a:ext cx="908050" cy="646430"/>
+                  </a:xfrm>
+                  <a:prstGeom prst="rect">
+                    <a:avLst/>
+                  </a:prstGeom>
+                  <a:noFill/>
+                  <a:extLst>
+                    <a:ext uri="{909E8E84-426E-40DD-AFC4-6F175D3DCCD1}">
+                      <a14:hiddenFill xmlns:a14="http://schemas.microsoft.com/office/drawing/2010/main">
+                        <a:solidFill>
+                          <a:srgbClr val="FFFFFF"/>
+                        </a:solidFill>
+                      </a14:hiddenFill>
+                    </a:ext>
+                  </a:extLst>
+                </pic:spPr>
+              </pic:pic>
+            </a:graphicData>
+          </a:graphic>
+        </wp:anchor>
+      </w:drawing>
+    </w:r>
+    <w:r>
+      <w:tab/>
+    </w:r>
+  </w:p>
+</w:ftr>
+</file>
+
+<file path=word/footer5.xml><?xml version="1.0" encoding="utf-8"?>
+<w:ftr xmlns:wpc="http://schemas.microsoft.com/office/word/2010/wordprocessingCanvas" xmlns:cx="http://schemas.microsoft.com/office/drawing/2014/chartex" xmlns:cx1="http://schemas.microsoft.com/office/drawing/2015/9/8/chartex" xmlns:mc="http://schemas.openxmlformats.org/markup-compatibility/2006" xmlns:o="urn:schemas-microsoft-com:office:office" xmlns:r="http://schemas.openxmlformats.org/officeDocument/2006/relationships" xmlns:m="http://schemas.openxmlformats.org/officeDocument/2006/math" xmlns:v="urn:schemas-microsoft-com:vml" xmlns:wp14="http://schemas.microsoft.com/office/word/2010/wordprocessingDrawing" xmlns:wp="http://schemas.openxmlformats.org/drawingml/2006/wordprocessingDrawing" xmlns:w10="urn:schemas-microsoft-com:office:word" xmlns:w="http://schemas.openxmlformats.org/wordprocessingml/2006/main" xmlns:w14="http://schemas.microsoft.com/office/word/2010/wordml" xmlns:w15="http://schemas.microsoft.com/office/word/2012/wordml" xmlns:w16se="http://schemas.microsoft.com/office/word/2015/wordml/symex" xmlns:wpg="http://schemas.microsoft.com/office/word/2010/wordprocessingGroup" xmlns:wpi="http://schemas.microsoft.com/office/word/2010/wordprocessingInk" xmlns:wne="http://schemas.microsoft.com/office/word/2006/wordml" xmlns:wps="http://schemas.microsoft.com/office/word/2010/wordprocessingShape" mc:Ignorable="w14 w15 w16se wp14">
+  <w:p>
+    <w:pPr>
+      <w:pStyle w:val="Footer"/>
+    </w:pPr>
+    <w:r>
+      <w:rPr>
+        <w:noProof/>
+      </w:rPr>
       <mc:AlternateContent>
         <mc:Choice Requires="wps">
           <w:drawing>
-            <wp:anchor distT="0" distB="0" distL="114300" distR="114300" simplePos="0" relativeHeight="251680768" behindDoc="0" locked="0" layoutInCell="1" allowOverlap="1">
+            <wp:anchor distT="0" distB="0" distL="114300" distR="114300" simplePos="0" relativeHeight="251662848" behindDoc="0" locked="0" layoutInCell="1" allowOverlap="1">
               <wp:simplePos x="0" y="0"/>
               <wp:positionH relativeFrom="column">
                 <wp:posOffset>-457200</wp:posOffset>
@@ -1392,7 +1338,7 @@
               <wp:positionV relativeFrom="paragraph">
                 <wp:posOffset>222250</wp:posOffset>
               </wp:positionV>
-              <wp:extent cx="7743825" cy="914400"/>
+              <wp:extent cx="10029825" cy="914400"/>
               <wp:effectExtent l="57150" t="19050" r="85725" b="95250"/>
               <wp:wrapNone/>
               <wp:docPr id="74" name="Rectangle 74"/>
@@ -1404,7 +1350,7 @@
                     <wps:spPr>
                       <a:xfrm>
                         <a:off x="0" y="0"/>
-                        <a:ext cx="7743825" cy="914400"/>
+                        <a:ext cx="10029825" cy="914400"/>
                       </a:xfrm>
                       <a:prstGeom prst="rect">
                         <a:avLst/>
@@ -1432,7 +1378,7 @@
                         <w:tbl>
                           <w:tblPr>
                             <w:tblStyle w:val="TableGrid"/>
-                            <w:tblW w:w="0" w:type="auto"/>
+                            <w:tblW w:w="15866" w:type="dxa"/>
                             <w:tblBorders>
                               <w:top w:val="none" w:sz="0" w:space="0" w:color="auto"/>
                               <w:left w:val="none" w:sz="0" w:space="0" w:color="auto"/>
@@ -1445,7 +1391,7 @@
                           </w:tblPr>
                           <w:tblGrid>
                             <w:gridCol w:w="2785"/>
-                            <w:gridCol w:w="6660"/>
+                            <w:gridCol w:w="10643"/>
                             <w:gridCol w:w="2438"/>
                           </w:tblGrid>
                           <w:tr>
@@ -1469,7 +1415,7 @@
                                     <wp:inline distT="0" distB="0" distL="0" distR="0" wp14:anchorId="21E2B1FE" wp14:editId="0C9B02E6">
                                       <wp:extent cx="908050" cy="646430"/>
                                       <wp:effectExtent l="0" t="0" r="6350" b="1270"/>
-                                      <wp:docPr id="4" name="Picture 4" descr="C:\Users\dbaldrid\Desktop\Projects\Lets Get Healthy California\LGHC Logos\lghc-white.png"/>
+                                      <wp:docPr id="9" name="Picture 9" descr="C:\Users\dbaldrid\Desktop\Projects\Lets Get Healthy California\LGHC Logos\lghc-white.png"/>
                                       <wp:cNvGraphicFramePr/>
                                       <a:graphic xmlns:a="http://schemas.openxmlformats.org/drawingml/2006/main">
                                         <a:graphicData uri="http://schemas.openxmlformats.org/drawingml/2006/picture">
@@ -1520,7 +1466,7 @@
                             </w:tc>
                             <w:tc>
                               <w:tcPr>
-                                <w:tcW w:w="6660" w:type="dxa"/>
+                                <w:tcW w:w="10643" w:type="dxa"/>
                                 <w:vAlign w:val="center"/>
                               </w:tcPr>
                               <w:p>
@@ -1620,7 +1566,7 @@
                             </w:tc>
                             <w:tc>
                               <w:tcPr>
-                                <w:tcW w:w="6660" w:type="dxa"/>
+                                <w:tcW w:w="10643" w:type="dxa"/>
                               </w:tcPr>
                               <w:p>
                                 <w:pPr>
@@ -1656,19 +1602,22 @@
                   </wps:wsp>
                 </a:graphicData>
               </a:graphic>
+              <wp14:sizeRelH relativeFrom="margin">
+                <wp14:pctWidth>0</wp14:pctWidth>
+              </wp14:sizeRelH>
             </wp:anchor>
           </w:drawing>
         </mc:Choice>
         <mc:Fallback>
           <w:pict>
-            <v:rect id="Rectangle 74" o:spid="_x0000_s1028" style="position:absolute;margin-left:-36pt;margin-top:17.5pt;width:609.75pt;height:1in;z-index:251680768;visibility:visible;mso-wrap-style:square;mso-wrap-distance-left:9pt;mso-wrap-distance-top:0;mso-wrap-distance-right:9pt;mso-wrap-distance-bottom:0;mso-position-horizontal:absolute;mso-position-horizontal-relative:text;mso-position-vertical:absolute;mso-position-vertical-relative:text;v-text-anchor:middle" o:gfxdata="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" fillcolor="#4f81bd [3204]" strokecolor="#4579b8 [3044]">
+            <v:rect id="Rectangle 74" o:spid="_x0000_s1028" style="position:absolute;margin-left:-36pt;margin-top:17.5pt;width:789.75pt;height:1in;z-index:251662848;visibility:visible;mso-wrap-style:square;mso-width-percent:0;mso-wrap-distance-left:9pt;mso-wrap-distance-top:0;mso-wrap-distance-right:9pt;mso-wrap-distance-bottom:0;mso-position-horizontal:absolute;mso-position-horizontal-relative:text;mso-position-vertical:absolute;mso-position-vertical-relative:text;mso-width-percent:0;mso-width-relative:margin;v-text-anchor:middle" o:gfxdata="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" fillcolor="#4f81bd [3204]" strokecolor="#4579b8 [3044]">
               <v:shadow on="t" color="black" opacity="22937f" origin=",.5" offset="0,.63889mm"/>
               <v:textbox>
                 <w:txbxContent>
                   <w:tbl>
                     <w:tblPr>
                       <w:tblStyle w:val="TableGrid"/>
-                      <w:tblW w:w="0" w:type="auto"/>
+                      <w:tblW w:w="15866" w:type="dxa"/>
                       <w:tblBorders>
                         <w:top w:val="none" w:sz="0" w:space="0" w:color="auto"/>
                         <w:left w:val="none" w:sz="0" w:space="0" w:color="auto"/>
@@ -1681,7 +1630,7 @@
                     </w:tblPr>
                     <w:tblGrid>
                       <w:gridCol w:w="2785"/>
-                      <w:gridCol w:w="6660"/>
+                      <w:gridCol w:w="10643"/>
                       <w:gridCol w:w="2438"/>
                     </w:tblGrid>
                     <w:tr>
@@ -1705,7 +1654,7 @@
                               <wp:inline distT="0" distB="0" distL="0" distR="0" wp14:anchorId="21E2B1FE" wp14:editId="0C9B02E6">
                                 <wp:extent cx="908050" cy="646430"/>
                                 <wp:effectExtent l="0" t="0" r="6350" b="1270"/>
-                                <wp:docPr id="4" name="Picture 4" descr="C:\Users\dbaldrid\Desktop\Projects\Lets Get Healthy California\LGHC Logos\lghc-white.png"/>
+                                <wp:docPr id="9" name="Picture 9" descr="C:\Users\dbaldrid\Desktop\Projects\Lets Get Healthy California\LGHC Logos\lghc-white.png"/>
                                 <wp:cNvGraphicFramePr/>
                                 <a:graphic xmlns:a="http://schemas.openxmlformats.org/drawingml/2006/main">
                                   <a:graphicData uri="http://schemas.openxmlformats.org/drawingml/2006/picture">
@@ -1756,7 +1705,7 @@
                       </w:tc>
                       <w:tc>
                         <w:tcPr>
-                          <w:tcW w:w="6660" w:type="dxa"/>
+                          <w:tcW w:w="10643" w:type="dxa"/>
                           <w:vAlign w:val="center"/>
                         </w:tcPr>
                         <w:p>
@@ -1856,7 +1805,7 @@
                       </w:tc>
                       <w:tc>
                         <w:tcPr>
-                          <w:tcW w:w="6660" w:type="dxa"/>
+                          <w:tcW w:w="10643" w:type="dxa"/>
                         </w:tcPr>
                         <w:p>
                           <w:pPr>
@@ -1888,6 +1837,87 @@
         </mc:Fallback>
       </mc:AlternateContent>
     </w:r>
+    <w:r>
+      <w:rPr>
+        <w:noProof/>
+      </w:rPr>
+      <mc:AlternateContent>
+        <mc:Choice Requires="wps">
+          <w:drawing>
+            <wp:anchor distT="0" distB="0" distL="114300" distR="114300" simplePos="0" relativeHeight="251664896" behindDoc="0" locked="0" layoutInCell="1" allowOverlap="1">
+              <wp:simplePos x="0" y="0"/>
+              <wp:positionH relativeFrom="page">
+                <wp:posOffset>0</wp:posOffset>
+              </wp:positionH>
+              <wp:positionV relativeFrom="paragraph">
+                <wp:posOffset>50800</wp:posOffset>
+              </wp:positionV>
+              <wp:extent cx="10039350" cy="171450"/>
+              <wp:effectExtent l="57150" t="19050" r="57150" b="76200"/>
+              <wp:wrapNone/>
+              <wp:docPr id="75" name="Rectangle 75"/>
+              <wp:cNvGraphicFramePr/>
+              <a:graphic xmlns:a="http://schemas.openxmlformats.org/drawingml/2006/main">
+                <a:graphicData uri="http://schemas.microsoft.com/office/word/2010/wordprocessingShape">
+                  <wps:wsp>
+                    <wps:cNvSpPr/>
+                    <wps:spPr>
+                      <a:xfrm>
+                        <a:off x="0" y="0"/>
+                        <a:ext cx="10039350" cy="171450"/>
+                      </a:xfrm>
+                      <a:prstGeom prst="rect">
+                        <a:avLst/>
+                      </a:prstGeom>
+                      <a:solidFill>
+                        <a:schemeClr val="accent6"/>
+                      </a:solidFill>
+                      <a:ln>
+                        <a:noFill/>
+                      </a:ln>
+                    </wps:spPr>
+                    <wps:style>
+                      <a:lnRef idx="1">
+                        <a:schemeClr val="accent1"/>
+                      </a:lnRef>
+                      <a:fillRef idx="3">
+                        <a:schemeClr val="accent1"/>
+                      </a:fillRef>
+                      <a:effectRef idx="2">
+                        <a:schemeClr val="accent1"/>
+                      </a:effectRef>
+                      <a:fontRef idx="minor">
+                        <a:schemeClr val="lt1"/>
+                      </a:fontRef>
+                    </wps:style>
+                    <wps:bodyPr rot="0" spcFirstLastPara="0" vertOverflow="overflow" horzOverflow="overflow" vert="horz" wrap="square" lIns="91440" tIns="45720" rIns="91440" bIns="45720" numCol="1" spcCol="0" rtlCol="0" fromWordArt="0" anchor="ctr" anchorCtr="0" forceAA="0" compatLnSpc="1">
+                      <a:prstTxWarp prst="textNoShape">
+                        <a:avLst/>
+                      </a:prstTxWarp>
+                      <a:noAutofit/>
+                    </wps:bodyPr>
+                  </wps:wsp>
+                </a:graphicData>
+              </a:graphic>
+              <wp14:sizeRelH relativeFrom="margin">
+                <wp14:pctWidth>0</wp14:pctWidth>
+              </wp14:sizeRelH>
+              <wp14:sizeRelV relativeFrom="margin">
+                <wp14:pctHeight>0</wp14:pctHeight>
+              </wp14:sizeRelV>
+            </wp:anchor>
+          </w:drawing>
+        </mc:Choice>
+        <mc:Fallback>
+          <w:pict>
+            <v:rect w14:anchorId="41179D16" id="Rectangle 75" o:spid="_x0000_s1026" style="position:absolute;margin-left:0;margin-top:4pt;width:790.5pt;height:13.5pt;z-index:251664896;visibility:visible;mso-wrap-style:square;mso-width-percent:0;mso-height-percent:0;mso-wrap-distance-left:9pt;mso-wrap-distance-top:0;mso-wrap-distance-right:9pt;mso-wrap-distance-bottom:0;mso-position-horizontal:absolute;mso-position-horizontal-relative:page;mso-position-vertical:absolute;mso-position-vertical-relative:text;mso-width-percent:0;mso-height-percent:0;mso-width-relative:margin;mso-height-relative:margin;v-text-anchor:middle" o:gfxdata="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" fillcolor="#f79646 [3209]" stroked="f">
+              <v:shadow on="t" color="black" opacity="22937f" origin=",.5" offset="0,.63889mm"/>
+              <w10:wrap anchorx="page"/>
+            </v:rect>
+          </w:pict>
+        </mc:Fallback>
+      </mc:AlternateContent>
+    </w:r>
   </w:p>
 </w:ftr>
 </file>
@@ -1913,10 +1943,20 @@
 
 <file path=word/header1.xml><?xml version="1.0" encoding="utf-8"?>
 <w:hdr xmlns:wpc="http://schemas.microsoft.com/office/word/2010/wordprocessingCanvas" xmlns:cx="http://schemas.microsoft.com/office/drawing/2014/chartex" xmlns:cx1="http://schemas.microsoft.com/office/drawing/2015/9/8/chartex" xmlns:mc="http://schemas.openxmlformats.org/markup-compatibility/2006" xmlns:o="urn:schemas-microsoft-com:office:office" xmlns:r="http://schemas.openxmlformats.org/officeDocument/2006/relationships" xmlns:m="http://schemas.openxmlformats.org/officeDocument/2006/math" xmlns:v="urn:schemas-microsoft-com:vml" xmlns:wp14="http://schemas.microsoft.com/office/word/2010/wordprocessingDrawing" xmlns:wp="http://schemas.openxmlformats.org/drawingml/2006/wordprocessingDrawing" xmlns:w10="urn:schemas-microsoft-com:office:word" xmlns:w="http://schemas.openxmlformats.org/wordprocessingml/2006/main" xmlns:w14="http://schemas.microsoft.com/office/word/2010/wordml" xmlns:w15="http://schemas.microsoft.com/office/word/2012/wordml" xmlns:w16se="http://schemas.microsoft.com/office/word/2015/wordml/symex" xmlns:wpg="http://schemas.microsoft.com/office/word/2010/wordprocessingGroup" xmlns:wpi="http://schemas.microsoft.com/office/word/2010/wordprocessingInk" xmlns:wne="http://schemas.microsoft.com/office/word/2006/wordml" xmlns:wps="http://schemas.microsoft.com/office/word/2010/wordprocessingShape" mc:Ignorable="w14 w15 w16se wp14">
+  <w:p>
+    <w:pPr>
+      <w:pStyle w:val="Header"/>
+    </w:pPr>
+  </w:p>
+</w:hdr>
+</file>
+
+<file path=word/header2.xml><?xml version="1.0" encoding="utf-8"?>
+<w:hdr xmlns:wpc="http://schemas.microsoft.com/office/word/2010/wordprocessingCanvas" xmlns:cx="http://schemas.microsoft.com/office/drawing/2014/chartex" xmlns:cx1="http://schemas.microsoft.com/office/drawing/2015/9/8/chartex" xmlns:mc="http://schemas.openxmlformats.org/markup-compatibility/2006" xmlns:o="urn:schemas-microsoft-com:office:office" xmlns:r="http://schemas.openxmlformats.org/officeDocument/2006/relationships" xmlns:m="http://schemas.openxmlformats.org/officeDocument/2006/math" xmlns:v="urn:schemas-microsoft-com:vml" xmlns:wp14="http://schemas.microsoft.com/office/word/2010/wordprocessingDrawing" xmlns:wp="http://schemas.openxmlformats.org/drawingml/2006/wordprocessingDrawing" xmlns:w10="urn:schemas-microsoft-com:office:word" xmlns:w="http://schemas.openxmlformats.org/wordprocessingml/2006/main" xmlns:w14="http://schemas.microsoft.com/office/word/2010/wordml" xmlns:w15="http://schemas.microsoft.com/office/word/2012/wordml" xmlns:w16se="http://schemas.microsoft.com/office/word/2015/wordml/symex" xmlns:wpg="http://schemas.microsoft.com/office/word/2010/wordprocessingGroup" xmlns:wpi="http://schemas.microsoft.com/office/word/2010/wordprocessingInk" xmlns:wne="http://schemas.microsoft.com/office/word/2006/wordml" xmlns:wps="http://schemas.microsoft.com/office/word/2010/wordprocessingShape" mc:Ignorable="w14 w15 w16se wp14">
   <w:tbl>
     <w:tblPr>
       <w:tblStyle w:val="TableGrid"/>
-      <w:tblW w:w="9533" w:type="dxa"/>
+      <w:tblW w:w="13061" w:type="dxa"/>
       <w:tblInd w:w="-713" w:type="dxa"/>
       <w:tblBorders>
         <w:top w:val="none" w:sz="0" w:space="0" w:color="auto"/>
@@ -1930,7 +1970,7 @@
     </w:tblPr>
     <w:tblGrid>
       <w:gridCol w:w="2970"/>
-      <w:gridCol w:w="6563"/>
+      <w:gridCol w:w="10091"/>
     </w:tblGrid>
     <w:tr>
       <w:trPr>
@@ -1951,15 +1991,15 @@
             <mc:AlternateContent>
               <mc:Choice Requires="wps">
                 <w:drawing>
-                  <wp:anchor distT="0" distB="0" distL="114300" distR="114300" simplePos="0" relativeHeight="251677696" behindDoc="1" locked="0" layoutInCell="1" allowOverlap="1" wp14:anchorId="33541301" wp14:editId="3B69ECF9">
+                  <wp:anchor distT="0" distB="0" distL="114300" distR="114300" simplePos="0" relativeHeight="251649024" behindDoc="1" locked="0" layoutInCell="1" allowOverlap="1" wp14:anchorId="33541301" wp14:editId="3B69ECF9">
                     <wp:simplePos x="0" y="0"/>
                     <wp:positionH relativeFrom="margin">
-                      <wp:posOffset>-53975</wp:posOffset>
+                      <wp:posOffset>-52070</wp:posOffset>
                     </wp:positionH>
                     <wp:positionV relativeFrom="paragraph">
                       <wp:posOffset>9525</wp:posOffset>
                     </wp:positionV>
-                    <wp:extent cx="7753350" cy="1066800"/>
+                    <wp:extent cx="10096500" cy="1066800"/>
                     <wp:effectExtent l="57150" t="19050" r="57150" b="76200"/>
                     <wp:wrapNone/>
                     <wp:docPr id="17" name="Rectangle 17"/>
@@ -1971,7 +2011,7 @@
                           <wps:spPr>
                             <a:xfrm>
                               <a:off x="0" y="0"/>
-                              <a:ext cx="7753350" cy="1066800"/>
+                              <a:ext cx="10096500" cy="1066800"/>
                             </a:xfrm>
                             <a:prstGeom prst="rect">
                               <a:avLst/>
@@ -2032,7 +2072,7 @@
               </mc:Choice>
               <mc:Fallback>
                 <w:pict>
-                  <v:rect w14:anchorId="09938072" id="Rectangle 17" o:spid="_x0000_s1026" style="position:absolute;margin-left:-4.25pt;margin-top:.75pt;width:610.5pt;height:84pt;z-index:-251638784;visibility:visible;mso-wrap-style:square;mso-width-percent:0;mso-height-percent:0;mso-wrap-distance-left:9pt;mso-wrap-distance-top:0;mso-wrap-distance-right:9pt;mso-wrap-distance-bottom:0;mso-position-horizontal:absolute;mso-position-horizontal-relative:margin;mso-position-vertical:absolute;mso-position-vertical-relative:text;mso-width-percent:0;mso-height-percent:0;mso-width-relative:margin;mso-height-relative:margin;v-text-anchor:middle" o:gfxdata="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" fillcolor="#fabf8f [1945]" stroked="f">
+                  <v:rect w14:anchorId="47BF3C1F" id="Rectangle 17" o:spid="_x0000_s1026" style="position:absolute;margin-left:-4.1pt;margin-top:.75pt;width:795pt;height:84pt;z-index:-251667456;visibility:visible;mso-wrap-style:square;mso-width-percent:0;mso-height-percent:0;mso-wrap-distance-left:9pt;mso-wrap-distance-top:0;mso-wrap-distance-right:9pt;mso-wrap-distance-bottom:0;mso-position-horizontal:absolute;mso-position-horizontal-relative:margin;mso-position-vertical:absolute;mso-position-vertical-relative:text;mso-width-percent:0;mso-height-percent:0;mso-width-relative:margin;mso-height-relative:margin;v-text-anchor:middle" o:gfxdata="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" fillcolor="#fabf8f [1945]" stroked="f">
                     <v:fill color2="#b2a1c7 [1943]" rotate="t" focus="100%" type="gradient"/>
                     <v:shadow on="t" color="black" opacity="22937f" origin=",.5" offset="0,.63889mm"/>
                     <w10:wrap anchorx="margin"/>
@@ -2045,7 +2085,7 @@
       </w:tc>
       <w:tc>
         <w:tcPr>
-          <w:tcW w:w="6563" w:type="dxa"/>
+          <w:tcW w:w="10091" w:type="dxa"/>
         </w:tcPr>
         <w:p>
           <w:pPr>
@@ -2076,7 +2116,7 @@
               <wp:inline distT="0" distB="0" distL="0" distR="0" wp14:anchorId="69B4DD9A" wp14:editId="5AA65248">
                 <wp:extent cx="996696" cy="640080"/>
                 <wp:effectExtent l="0" t="0" r="0" b="7620"/>
-                <wp:docPr id="32" name="Picture 32" title="Let's Get Healthy California logo"/>
+                <wp:docPr id="5" name="Picture 5" title="Let's Get Healthy California logo"/>
                 <wp:cNvGraphicFramePr>
                   <a:graphicFrameLocks xmlns:a="http://schemas.openxmlformats.org/drawingml/2006/main" noChangeAspect="1"/>
                 </wp:cNvGraphicFramePr>
@@ -2120,7 +2160,7 @@
       </w:tc>
       <w:tc>
         <w:tcPr>
-          <w:tcW w:w="6563" w:type="dxa"/>
+          <w:tcW w:w="10091" w:type="dxa"/>
           <w:vAlign w:val="center"/>
         </w:tcPr>
         <w:p>
@@ -2155,12 +2195,22 @@
 </w:hdr>
 </file>
 
-<file path=word/header2.xml><?xml version="1.0" encoding="utf-8"?>
+<file path=word/header3.xml><?xml version="1.0" encoding="utf-8"?>
+<w:hdr xmlns:wpc="http://schemas.microsoft.com/office/word/2010/wordprocessingCanvas" xmlns:cx="http://schemas.microsoft.com/office/drawing/2014/chartex" xmlns:cx1="http://schemas.microsoft.com/office/drawing/2015/9/8/chartex" xmlns:mc="http://schemas.openxmlformats.org/markup-compatibility/2006" xmlns:o="urn:schemas-microsoft-com:office:office" xmlns:r="http://schemas.openxmlformats.org/officeDocument/2006/relationships" xmlns:m="http://schemas.openxmlformats.org/officeDocument/2006/math" xmlns:v="urn:schemas-microsoft-com:vml" xmlns:wp14="http://schemas.microsoft.com/office/word/2010/wordprocessingDrawing" xmlns:wp="http://schemas.openxmlformats.org/drawingml/2006/wordprocessingDrawing" xmlns:w10="urn:schemas-microsoft-com:office:word" xmlns:w="http://schemas.openxmlformats.org/wordprocessingml/2006/main" xmlns:w14="http://schemas.microsoft.com/office/word/2010/wordml" xmlns:w15="http://schemas.microsoft.com/office/word/2012/wordml" xmlns:w16se="http://schemas.microsoft.com/office/word/2015/wordml/symex" xmlns:wpg="http://schemas.microsoft.com/office/word/2010/wordprocessingGroup" xmlns:wpi="http://schemas.microsoft.com/office/word/2010/wordprocessingInk" xmlns:wne="http://schemas.microsoft.com/office/word/2006/wordml" xmlns:wps="http://schemas.microsoft.com/office/word/2010/wordprocessingShape" mc:Ignorable="w14 w15 w16se wp14">
+  <w:p>
+    <w:pPr>
+      <w:pStyle w:val="Header"/>
+    </w:pPr>
+  </w:p>
+</w:hdr>
+</file>
+
+<file path=word/header4.xml><?xml version="1.0" encoding="utf-8"?>
 <w:hdr xmlns:wpc="http://schemas.microsoft.com/office/word/2010/wordprocessingCanvas" xmlns:cx="http://schemas.microsoft.com/office/drawing/2014/chartex" xmlns:cx1="http://schemas.microsoft.com/office/drawing/2015/9/8/chartex" xmlns:mc="http://schemas.openxmlformats.org/markup-compatibility/2006" xmlns:o="urn:schemas-microsoft-com:office:office" xmlns:r="http://schemas.openxmlformats.org/officeDocument/2006/relationships" xmlns:m="http://schemas.openxmlformats.org/officeDocument/2006/math" xmlns:v="urn:schemas-microsoft-com:vml" xmlns:wp14="http://schemas.microsoft.com/office/word/2010/wordprocessingDrawing" xmlns:wp="http://schemas.openxmlformats.org/drawingml/2006/wordprocessingDrawing" xmlns:w10="urn:schemas-microsoft-com:office:word" xmlns:w="http://schemas.openxmlformats.org/wordprocessingml/2006/main" xmlns:w14="http://schemas.microsoft.com/office/word/2010/wordml" xmlns:w15="http://schemas.microsoft.com/office/word/2012/wordml" xmlns:w16se="http://schemas.microsoft.com/office/word/2015/wordml/symex" xmlns:wpg="http://schemas.microsoft.com/office/word/2010/wordprocessingGroup" xmlns:wpi="http://schemas.microsoft.com/office/word/2010/wordprocessingInk" xmlns:wne="http://schemas.microsoft.com/office/word/2006/wordml" xmlns:wps="http://schemas.microsoft.com/office/word/2010/wordprocessingShape" mc:Ignorable="w14 w15 w16se wp14">
   <w:tbl>
     <w:tblPr>
       <w:tblStyle w:val="TableGrid"/>
-      <w:tblW w:w="12242" w:type="dxa"/>
+      <w:tblW w:w="19559" w:type="dxa"/>
       <w:tblInd w:w="-713" w:type="dxa"/>
       <w:tblBorders>
         <w:top w:val="none" w:sz="0" w:space="0" w:color="auto"/>
@@ -2174,8 +2224,8 @@
     </w:tblPr>
     <w:tblGrid>
       <w:gridCol w:w="2970"/>
-      <w:gridCol w:w="6563"/>
-      <w:gridCol w:w="2709"/>
+      <w:gridCol w:w="10181"/>
+      <w:gridCol w:w="6408"/>
     </w:tblGrid>
     <w:tr>
       <w:trPr>
@@ -2196,16 +2246,16 @@
             <mc:AlternateContent>
               <mc:Choice Requires="wps">
                 <w:drawing>
-                  <wp:anchor distT="0" distB="0" distL="114300" distR="114300" simplePos="0" relativeHeight="251667456" behindDoc="1" locked="0" layoutInCell="1" allowOverlap="1" wp14:anchorId="6242AACB" wp14:editId="329F1B71">
+                  <wp:anchor distT="0" distB="0" distL="114300" distR="114300" simplePos="0" relativeHeight="251651072" behindDoc="1" locked="0" layoutInCell="1" allowOverlap="1" wp14:anchorId="6242AACB" wp14:editId="329F1B71">
                     <wp:simplePos x="0" y="0"/>
                     <wp:positionH relativeFrom="margin">
-                      <wp:posOffset>-53975</wp:posOffset>
+                      <wp:posOffset>-52071</wp:posOffset>
                     </wp:positionH>
                     <wp:positionV relativeFrom="paragraph">
                       <wp:posOffset>9525</wp:posOffset>
                     </wp:positionV>
-                    <wp:extent cx="7753350" cy="1066800"/>
-                    <wp:effectExtent l="57150" t="19050" r="57150" b="76200"/>
+                    <wp:extent cx="10106025" cy="1066800"/>
+                    <wp:effectExtent l="57150" t="19050" r="66675" b="76200"/>
                     <wp:wrapNone/>
                     <wp:docPr id="1" name="Rectangle 1"/>
                     <wp:cNvGraphicFramePr/>
@@ -2216,7 +2266,7 @@
                           <wps:spPr>
                             <a:xfrm>
                               <a:off x="0" y="0"/>
-                              <a:ext cx="7753350" cy="1066800"/>
+                              <a:ext cx="10106025" cy="1066800"/>
                             </a:xfrm>
                             <a:prstGeom prst="rect">
                               <a:avLst/>
@@ -2277,7 +2327,7 @@
               </mc:Choice>
               <mc:Fallback>
                 <w:pict>
-                  <v:rect w14:anchorId="7E5CBB3C" id="Rectangle 1" o:spid="_x0000_s1026" style="position:absolute;margin-left:-4.25pt;margin-top:.75pt;width:610.5pt;height:84pt;z-index:-251649024;visibility:visible;mso-wrap-style:square;mso-width-percent:0;mso-height-percent:0;mso-wrap-distance-left:9pt;mso-wrap-distance-top:0;mso-wrap-distance-right:9pt;mso-wrap-distance-bottom:0;mso-position-horizontal:absolute;mso-position-horizontal-relative:margin;mso-position-vertical:absolute;mso-position-vertical-relative:text;mso-width-percent:0;mso-height-percent:0;mso-width-relative:margin;mso-height-relative:margin;v-text-anchor:middle" o:gfxdata="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" fillcolor="#fabf8f [1945]" stroked="f">
+                  <v:rect w14:anchorId="15B6707A" id="Rectangle 1" o:spid="_x0000_s1026" style="position:absolute;margin-left:-4.1pt;margin-top:.75pt;width:795.75pt;height:84pt;z-index:-251665408;visibility:visible;mso-wrap-style:square;mso-width-percent:0;mso-height-percent:0;mso-wrap-distance-left:9pt;mso-wrap-distance-top:0;mso-wrap-distance-right:9pt;mso-wrap-distance-bottom:0;mso-position-horizontal:absolute;mso-position-horizontal-relative:margin;mso-position-vertical:absolute;mso-position-vertical-relative:text;mso-width-percent:0;mso-height-percent:0;mso-width-relative:margin;mso-height-relative:margin;v-text-anchor:middle" o:gfxdata="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" fillcolor="#fabf8f [1945]" stroked="f">
                     <v:fill color2="#b2a1c7 [1943]" rotate="t" focus="100%" type="gradient"/>
                     <v:shadow on="t" color="black" opacity="22937f" origin=",.5" offset="0,.63889mm"/>
                     <w10:wrap anchorx="margin"/>
@@ -2290,7 +2340,7 @@
       </w:tc>
       <w:tc>
         <w:tcPr>
-          <w:tcW w:w="6563" w:type="dxa"/>
+          <w:tcW w:w="10181" w:type="dxa"/>
         </w:tcPr>
         <w:p>
           <w:pPr>
@@ -2300,7 +2350,7 @@
       </w:tc>
       <w:tc>
         <w:tcPr>
-          <w:tcW w:w="2709" w:type="dxa"/>
+          <w:tcW w:w="6408" w:type="dxa"/>
         </w:tcPr>
         <w:p>
           <w:pPr>
@@ -2375,7 +2425,7 @@
       </w:tc>
       <w:tc>
         <w:tcPr>
-          <w:tcW w:w="6563" w:type="dxa"/>
+          <w:tcW w:w="10181" w:type="dxa"/>
           <w:vAlign w:val="center"/>
         </w:tcPr>
         <w:p>
@@ -2398,7 +2448,7 @@
       </w:tc>
       <w:tc>
         <w:tcPr>
-          <w:tcW w:w="2709" w:type="dxa"/>
+          <w:tcW w:w="6408" w:type="dxa"/>
         </w:tcPr>
         <w:p>
           <w:pPr>
@@ -2420,12 +2470,12 @@
 </w:hdr>
 </file>
 
-<file path=word/header3.xml><?xml version="1.0" encoding="utf-8"?>
+<file path=word/header5.xml><?xml version="1.0" encoding="utf-8"?>
 <w:hdr xmlns:wpc="http://schemas.microsoft.com/office/word/2010/wordprocessingCanvas" xmlns:cx="http://schemas.microsoft.com/office/drawing/2014/chartex" xmlns:cx1="http://schemas.microsoft.com/office/drawing/2015/9/8/chartex" xmlns:mc="http://schemas.openxmlformats.org/markup-compatibility/2006" xmlns:o="urn:schemas-microsoft-com:office:office" xmlns:r="http://schemas.openxmlformats.org/officeDocument/2006/relationships" xmlns:m="http://schemas.openxmlformats.org/officeDocument/2006/math" xmlns:v="urn:schemas-microsoft-com:vml" xmlns:wp14="http://schemas.microsoft.com/office/word/2010/wordprocessingDrawing" xmlns:wp="http://schemas.openxmlformats.org/drawingml/2006/wordprocessingDrawing" xmlns:w10="urn:schemas-microsoft-com:office:word" xmlns:w="http://schemas.openxmlformats.org/wordprocessingml/2006/main" xmlns:w14="http://schemas.microsoft.com/office/word/2010/wordml" xmlns:w15="http://schemas.microsoft.com/office/word/2012/wordml" xmlns:w16se="http://schemas.microsoft.com/office/word/2015/wordml/symex" xmlns:wpg="http://schemas.microsoft.com/office/word/2010/wordprocessingGroup" xmlns:wpi="http://schemas.microsoft.com/office/word/2010/wordprocessingInk" xmlns:wne="http://schemas.microsoft.com/office/word/2006/wordml" xmlns:wps="http://schemas.microsoft.com/office/word/2010/wordprocessingShape" mc:Ignorable="w14 w15 w16se wp14">
   <w:tbl>
     <w:tblPr>
       <w:tblStyle w:val="TableGrid"/>
-      <w:tblW w:w="12233" w:type="dxa"/>
+      <w:tblW w:w="16571" w:type="dxa"/>
       <w:tblInd w:w="-713" w:type="dxa"/>
       <w:tblBorders>
         <w:top w:val="none" w:sz="0" w:space="0" w:color="auto"/>
@@ -2439,7 +2489,7 @@
     </w:tblPr>
     <w:tblGrid>
       <w:gridCol w:w="2507"/>
-      <w:gridCol w:w="7026"/>
+      <w:gridCol w:w="11364"/>
       <w:gridCol w:w="2700"/>
     </w:tblGrid>
     <w:tr>
@@ -2463,7 +2513,7 @@
       </w:tc>
       <w:tc>
         <w:tcPr>
-          <w:tcW w:w="7026" w:type="dxa"/>
+          <w:tcW w:w="11364" w:type="dxa"/>
           <w:vAlign w:val="center"/>
         </w:tcPr>
         <w:p>
@@ -2517,7 +2567,7 @@
               <wp:inline distT="0" distB="0" distL="0" distR="0" wp14:anchorId="35E4BE0C" wp14:editId="235BABD3">
                 <wp:extent cx="996696" cy="640080"/>
                 <wp:effectExtent l="0" t="0" r="0" b="7620"/>
-                <wp:docPr id="73" name="Picture 73" title="Let's Get Healthy California logo"/>
+                <wp:docPr id="7" name="Picture 7" title="Let's Get Healthy California logo"/>
                 <wp:cNvGraphicFramePr>
                   <a:graphicFrameLocks xmlns:a="http://schemas.openxmlformats.org/drawingml/2006/main" noChangeAspect="1"/>
                 </wp:cNvGraphicFramePr>
@@ -2561,7 +2611,7 @@
       </w:tc>
       <w:tc>
         <w:tcPr>
-          <w:tcW w:w="7026" w:type="dxa"/>
+          <w:tcW w:w="11364" w:type="dxa"/>
           <w:vAlign w:val="center"/>
         </w:tcPr>
         <w:p>
@@ -2621,7 +2671,7 @@
       </w:tc>
       <w:tc>
         <w:tcPr>
-          <w:tcW w:w="7026" w:type="dxa"/>
+          <w:tcW w:w="11364" w:type="dxa"/>
           <w:vAlign w:val="center"/>
         </w:tcPr>
         <w:p>
@@ -2672,13 +2722,13 @@
             <wp:anchor distT="0" distB="0" distL="114300" distR="114300" simplePos="0" relativeHeight="251679744" behindDoc="1" locked="0" layoutInCell="1" allowOverlap="1" wp14:anchorId="527D0DEB" wp14:editId="228BDC0C">
               <wp:simplePos x="0" y="0"/>
               <wp:positionH relativeFrom="margin">
-                <wp:posOffset>-447675</wp:posOffset>
+                <wp:posOffset>-447676</wp:posOffset>
               </wp:positionH>
               <wp:positionV relativeFrom="paragraph">
-                <wp:posOffset>-1442721</wp:posOffset>
+                <wp:posOffset>-1442720</wp:posOffset>
               </wp:positionV>
-              <wp:extent cx="7753350" cy="1476375"/>
-              <wp:effectExtent l="57150" t="19050" r="57150" b="85725"/>
+              <wp:extent cx="10048875" cy="1476375"/>
+              <wp:effectExtent l="57150" t="19050" r="66675" b="85725"/>
               <wp:wrapNone/>
               <wp:docPr id="8" name="Rectangle 8"/>
               <wp:cNvGraphicFramePr/>
@@ -2689,7 +2739,7 @@
                     <wps:spPr>
                       <a:xfrm>
                         <a:off x="0" y="0"/>
-                        <a:ext cx="7753350" cy="1476375"/>
+                        <a:ext cx="10048875" cy="1476375"/>
                       </a:xfrm>
                       <a:prstGeom prst="rect">
                         <a:avLst/>
@@ -2750,7 +2800,7 @@
         </mc:Choice>
         <mc:Fallback>
           <w:pict>
-            <v:rect w14:anchorId="2B21FB9D" id="Rectangle 8" o:spid="_x0000_s1026" style="position:absolute;margin-left:-35.25pt;margin-top:-113.6pt;width:610.5pt;height:116.25pt;z-index:-251636736;visibility:visible;mso-wrap-style:square;mso-width-percent:0;mso-height-percent:0;mso-wrap-distance-left:9pt;mso-wrap-distance-top:0;mso-wrap-distance-right:9pt;mso-wrap-distance-bottom:0;mso-position-horizontal:absolute;mso-position-horizontal-relative:margin;mso-position-vertical:absolute;mso-position-vertical-relative:text;mso-width-percent:0;mso-height-percent:0;mso-width-relative:margin;mso-height-relative:margin;v-text-anchor:middle" o:gfxdata="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" fillcolor="#fabf8f [1945]" stroked="f">
+            <v:rect w14:anchorId="011F66D9" id="Rectangle 8" o:spid="_x0000_s1026" style="position:absolute;margin-left:-35.25pt;margin-top:-113.6pt;width:791.25pt;height:116.25pt;z-index:-251636736;visibility:visible;mso-wrap-style:square;mso-width-percent:0;mso-height-percent:0;mso-wrap-distance-left:9pt;mso-wrap-distance-top:0;mso-wrap-distance-right:9pt;mso-wrap-distance-bottom:0;mso-position-horizontal:absolute;mso-position-horizontal-relative:margin;mso-position-vertical:absolute;mso-position-vertical-relative:text;mso-width-percent:0;mso-height-percent:0;mso-width-relative:margin;mso-height-relative:margin;v-text-anchor:middle" o:gfxdata="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" fillcolor="#fabf8f [1945]" stroked="f">
               <v:fill color2="#b2a1c7 [1943]" rotate="t" focus="100%" type="gradient"/>
               <v:shadow on="t" color="black" opacity="22937f" origin=",.5" offset="0,.63889mm"/>
               <w10:wrap anchorx="margin"/>
@@ -4551,7 +4601,7 @@
 </file>
 
 <file path=customXml/itemProps1.xml><?xml version="1.0" encoding="utf-8"?>
-<ds:datastoreItem xmlns:ds="http://schemas.openxmlformats.org/officeDocument/2006/customXml" ds:itemID="{25B430AC-535B-4BB6-BC4F-05623F1E54B1}">
+<ds:datastoreItem xmlns:ds="http://schemas.openxmlformats.org/officeDocument/2006/customXml" ds:itemID="{75951CCE-C464-4A54-A7A6-68FB726EF7F3}">
   <ds:schemaRefs>
     <ds:schemaRef ds:uri="http://schemas.openxmlformats.org/officeDocument/2006/bibliography"/>
   </ds:schemaRefs>

</xml_diff>

<commit_message>
Minor updates to landscape portrait view.
</commit_message>
<xml_diff>
--- a/County_Snapshot_Report.docx
+++ b/County_Snapshot_Report.docx
@@ -9,10 +9,16 @@
     </w:p>
     <w:p>
       <w:pPr>
-        <w:spacing w:after="0"/>
-      </w:pPr>
-      <w:r>
-        <w:t>WordSummaryText1</w:t>
+        <w:pStyle w:val="Subtitle"/>
+        <w:rPr>
+          <w:sz w:val="22"/>
+        </w:rPr>
+      </w:pPr>
+      <w:r>
+        <w:rPr>
+          <w:sz w:val="22"/>
+        </w:rPr>
+        <w:t>Public health looks across multiple measures to identify significant patterns and trends and public health challenges.</w:t>
       </w:r>
     </w:p>
     <w:p>
@@ -48,15 +54,11 @@
           <w:szCs w:val="12"/>
         </w:rPr>
         <w:sectPr>
-          <w:headerReference w:type="even" r:id="rId8"/>
-          <w:headerReference w:type="default" r:id="rId9"/>
-          <w:footerReference w:type="even" r:id="rId10"/>
-          <w:footerReference w:type="default" r:id="rId11"/>
-          <w:headerReference w:type="first" r:id="rId12"/>
-          <w:footerReference w:type="first" r:id="rId13"/>
+          <w:headerReference w:type="default" r:id="rId8"/>
+          <w:footerReference w:type="default" r:id="rId9"/>
           <w:type w:val="continuous"/>
-          <w:pgSz w:w="15840" w:h="12240" w:orient="landscape" w:code="1"/>
-          <w:pgMar w:top="720" w:right="720" w:bottom="720" w:left="720" w:header="15" w:footer="720" w:gutter="0"/>
+          <w:pgSz w:w="12240" w:h="15840" w:code="1"/>
+          <w:pgMar w:top="1620" w:right="720" w:bottom="720" w:left="720" w:header="15" w:footer="720" w:gutter="0"/>
           <w:cols w:space="720"/>
           <w:docGrid w:linePitch="326"/>
         </w:sectPr>
@@ -125,8 +127,8 @@
         <w:spacing w:after="0"/>
         <w:sectPr>
           <w:type w:val="continuous"/>
-          <w:pgSz w:w="15840" w:h="12240" w:orient="landscape" w:code="1"/>
-          <w:pgMar w:top="1080" w:right="720" w:bottom="720" w:left="720" w:header="288" w:footer="720" w:gutter="0"/>
+          <w:pgSz w:w="12240" w:h="15840" w:code="1"/>
+          <w:pgMar w:top="720" w:right="720" w:bottom="720" w:left="1080" w:header="288" w:footer="720" w:gutter="0"/>
           <w:cols w:num="2" w:space="720"/>
           <w:docGrid w:linePitch="326"/>
         </w:sectPr>
@@ -141,16 +143,6 @@
       </w:pPr>
     </w:p>
     <w:p>
-      <w:r>
-        <w:br w:type="page"/>
-      </w:r>
-    </w:p>
-    <w:p>
-      <w:pPr>
-        <w:spacing w:after="0"/>
-      </w:pPr>
-    </w:p>
-    <w:p>
       <w:pPr>
         <w:spacing w:after="0"/>
       </w:pPr>
@@ -175,11 +167,11 @@
           <w:szCs w:val="12"/>
         </w:rPr>
         <w:sectPr>
-          <w:headerReference w:type="default" r:id="rId14"/>
-          <w:footerReference w:type="default" r:id="rId15"/>
+          <w:headerReference w:type="default" r:id="rId10"/>
+          <w:footerReference w:type="default" r:id="rId11"/>
           <w:type w:val="continuous"/>
-          <w:pgSz w:w="15840" w:h="12240" w:orient="landscape" w:code="1"/>
-          <w:pgMar w:top="720" w:right="720" w:bottom="720" w:left="720" w:header="15" w:footer="720" w:gutter="0"/>
+          <w:pgSz w:w="12240" w:h="15840" w:code="1"/>
+          <w:pgMar w:top="1620" w:right="720" w:bottom="720" w:left="720" w:header="15" w:footer="720" w:gutter="0"/>
           <w:cols w:space="720"/>
           <w:docGrid w:linePitch="326"/>
         </w:sectPr>
@@ -232,8 +224,8 @@
         <w:spacing w:after="0"/>
         <w:sectPr>
           <w:type w:val="continuous"/>
-          <w:pgSz w:w="15840" w:h="12240" w:orient="landscape" w:code="1"/>
-          <w:pgMar w:top="1080" w:right="720" w:bottom="720" w:left="720" w:header="288" w:footer="720" w:gutter="0"/>
+          <w:pgSz w:w="12240" w:h="15840" w:code="1"/>
+          <w:pgMar w:top="720" w:right="720" w:bottom="720" w:left="1080" w:header="288" w:footer="720" w:gutter="0"/>
           <w:cols w:num="2" w:space="720"/>
           <w:docGrid w:linePitch="326"/>
         </w:sectPr>
@@ -253,16 +245,6 @@
       <w:pPr>
         <w:spacing w:after="0"/>
       </w:pPr>
-    </w:p>
-    <w:p>
-      <w:pPr>
-        <w:spacing w:after="0"/>
-      </w:pPr>
-    </w:p>
-    <w:p>
-      <w:pPr>
-        <w:spacing w:after="0"/>
-      </w:pPr>
       <w:r>
         <w:t>WordTitle3</w:t>
       </w:r>
@@ -284,11 +266,11 @@
           <w:szCs w:val="12"/>
         </w:rPr>
         <w:sectPr>
-          <w:headerReference w:type="default" r:id="rId16"/>
-          <w:footerReference w:type="default" r:id="rId17"/>
+          <w:headerReference w:type="default" r:id="rId12"/>
+          <w:footerReference w:type="default" r:id="rId13"/>
           <w:type w:val="continuous"/>
-          <w:pgSz w:w="15840" w:h="12240" w:orient="landscape" w:code="1"/>
-          <w:pgMar w:top="720" w:right="720" w:bottom="720" w:left="720" w:header="15" w:footer="1575" w:gutter="0"/>
+          <w:pgSz w:w="12240" w:h="15840" w:code="1"/>
+          <w:pgMar w:top="1620" w:right="720" w:bottom="720" w:left="720" w:header="15" w:footer="1575" w:gutter="0"/>
           <w:cols w:space="720"/>
           <w:docGrid w:linePitch="326"/>
         </w:sectPr>
@@ -336,8 +318,8 @@
         <w:spacing w:after="0"/>
         <w:sectPr>
           <w:type w:val="continuous"/>
-          <w:pgSz w:w="15840" w:h="12240" w:orient="landscape" w:code="1"/>
-          <w:pgMar w:top="900" w:right="720" w:bottom="720" w:left="720" w:header="288" w:footer="720" w:gutter="0"/>
+          <w:pgSz w:w="12240" w:h="15840" w:code="1"/>
+          <w:pgMar w:top="720" w:right="720" w:bottom="720" w:left="900" w:header="288" w:footer="720" w:gutter="0"/>
           <w:cols w:num="2" w:space="720"/>
           <w:docGrid w:linePitch="326"/>
         </w:sectPr>
@@ -345,85 +327,479 @@
     </w:p>
     <w:p>
       <w:pPr>
-        <w:spacing w:before="240" w:after="0"/>
-      </w:pPr>
-      <w:r>
-        <w:t>Word</w:t>
-      </w:r>
-      <w:r>
-        <w:t>Sources</w:t>
-      </w:r>
-      <w:r>
-        <w:t>1</w:t>
-      </w:r>
-    </w:p>
-    <w:p>
-      <w:pPr>
-        <w:spacing w:after="0"/>
-      </w:pPr>
-    </w:p>
-    <w:p>
-      <w:pPr>
-        <w:spacing w:before="240" w:after="0"/>
-      </w:pPr>
-      <w:r>
-        <w:t>WordS</w:t>
-      </w:r>
-      <w:r>
-        <w:t>ources</w:t>
-      </w:r>
-      <w:r>
-        <w:t>Text1</w:t>
-      </w:r>
-    </w:p>
-    <w:p/>
-    <w:p>
-      <w:r>
-        <w:t xml:space="preserve">In some instances, especially for smaller counties, fewer than the selected number of bars </w:t>
-      </w:r>
-      <w:r>
-        <w:t xml:space="preserve">will be displayed </w:t>
-      </w:r>
-      <w:r>
-        <w:t>for one or more measures.  In most cases, this will be because no bars are shown if the underlying number of deaths, hospitalizations or cases associated with the measure is less than eleven, a cut-point from the CHHS Data Deidentification Guidelines.  In some other cases</w:t>
-      </w:r>
-      <w:r>
-        <w:t>, for the “increases over time” measure</w:t>
-      </w:r>
-      <w:r>
-        <w:t>, fewer (or even no) bars will be shown</w:t>
-      </w:r>
-      <w:r>
-        <w:t xml:space="preserve"> if there are few (or no) conditions for which there were increases in the time period. </w:t>
-      </w:r>
-    </w:p>
-    <w:p>
+        <w:jc w:val="center"/>
+        <w:rPr>
+          <w:b/>
+          <w:sz w:val="28"/>
+        </w:rPr>
+      </w:pPr>
+      <w:r>
+        <w:rPr>
+          <w:b/>
+          <w:sz w:val="28"/>
+        </w:rPr>
+        <w:t>Data Sources</w:t>
+      </w:r>
+    </w:p>
+    <w:p>
+      <w:pPr>
+        <w:pStyle w:val="Heading1"/>
+        <w:ind w:left="360" w:hanging="270"/>
+        <w:jc w:val="left"/>
+        <w:rPr>
+          <w:b w:val="0"/>
+          <w:sz w:val="20"/>
+        </w:rPr>
+      </w:pPr>
+      <w:r>
+        <w:rPr>
+          <w:b w:val="0"/>
+          <w:sz w:val="20"/>
+        </w:rPr>
+        <w:t>1. Number of Deaths, Years of Life Lost, Percent Increase, and Disparity Ratio: Fusion Center analysis prepared using CDPH Vital Statistics Death Data Files</w:t>
+      </w:r>
+      <w:proofErr w:type="gramStart"/>
+      <w:r>
+        <w:rPr>
+          <w:b w:val="0"/>
+          <w:sz w:val="20"/>
+        </w:rPr>
+        <w:t>;</w:t>
+      </w:r>
+      <w:proofErr w:type="gramEnd"/>
+      <w:r>
+        <w:rPr>
+          <w:b w:val="0"/>
+          <w:sz w:val="20"/>
+        </w:rPr>
+        <w:t xml:space="preserve"> 2007-2017.</w:t>
+      </w:r>
+    </w:p>
+    <w:p>
+      <w:pPr>
+        <w:pStyle w:val="Compact"/>
+        <w:ind w:left="360" w:hanging="270"/>
+      </w:pPr>
+      <w:r>
+        <w:t>2. Years Lived with Disability: Institute for Health metrics and Evaluation (IHME).  GBD Compare. Seattle, WA: IHME, University of Washington, 2015. vizhub.healthdata.org/</w:t>
+      </w:r>
+      <w:proofErr w:type="spellStart"/>
+      <w:r>
+        <w:t>gbdcompare</w:t>
+      </w:r>
+      <w:proofErr w:type="spellEnd"/>
+    </w:p>
+    <w:p>
+      <w:pPr>
+        <w:pStyle w:val="Compact"/>
+        <w:ind w:left="360" w:hanging="270"/>
+      </w:pPr>
+      <w:r>
+        <w:t>3. Infectious Disease: Center for Infectious Diseases, California Department of Public Health. www.cdph.ca.gov/Programs/CID/Pages/CID</w:t>
+      </w:r>
+    </w:p>
+    <w:p>
+      <w:pPr>
+        <w:spacing w:before="240"/>
+        <w:jc w:val="center"/>
+        <w:rPr>
+          <w:b/>
+          <w:sz w:val="28"/>
+        </w:rPr>
+      </w:pPr>
+      <w:r>
+        <w:rPr>
+          <w:b/>
+          <w:sz w:val="28"/>
+        </w:rPr>
+        <w:t>Notes</w:t>
+      </w:r>
+    </w:p>
+    <w:p>
+      <w:pPr>
+        <w:keepLines/>
+        <w:ind w:left="86"/>
+      </w:pPr>
+      <w:r>
+        <w:t xml:space="preserve">In some instances, especially for smaller counties, fewer than the selected number of bars may </w:t>
+      </w:r>
+      <w:r>
+        <w:t xml:space="preserve">display </w:t>
+      </w:r>
+      <w:r>
+        <w:t>for one or more measures.  In most cases, this is because no bars show if the underlying number of deaths, hospitalizations or cases associated with the measure is less than eleven, a cut-point from the California Health and Human Services (CHHS) Data De-Identification Guidelines.  In some other cases, for the “increases over time” measure, fewer (or even no) bars are shown if there are few (or no) cond</w:t>
+      </w:r>
       <w:bookmarkStart w:id="0" w:name="_GoBack"/>
       <w:bookmarkEnd w:id="0"/>
       <w:r>
+        <w:t xml:space="preserve">itions for which there were increases for the </w:t>
+      </w:r>
+      <w:proofErr w:type="gramStart"/>
+      <w:r>
+        <w:t>time period</w:t>
+      </w:r>
+      <w:proofErr w:type="gramEnd"/>
+      <w:r>
+        <w:t xml:space="preserve">. </w:t>
+      </w:r>
+      <w:r>
         <w:br w:type="page"/>
       </w:r>
     </w:p>
     <w:p>
       <w:pPr>
-        <w:spacing w:before="240" w:after="0"/>
+        <w:pStyle w:val="Heading2"/>
+        <w:numPr>
+          <w:ilvl w:val="0"/>
+          <w:numId w:val="3"/>
+        </w:numPr>
       </w:pPr>
       <w:r>
         <w:lastRenderedPageBreak/>
-        <w:t>WordSummary2</w:t>
-      </w:r>
-    </w:p>
-    <w:p>
-      <w:pPr>
-        <w:spacing w:after="0"/>
-      </w:pPr>
-    </w:p>
-    <w:p>
-      <w:pPr>
-        <w:spacing w:before="240" w:after="0"/>
-      </w:pPr>
-      <w:r>
-        <w:t>WordSummaryText2</w:t>
+        <w:t>Number of Deaths</w:t>
+      </w:r>
+    </w:p>
+    <w:p>
+      <w:pPr>
+        <w:pStyle w:val="Compact"/>
+        <w:spacing w:before="80"/>
+        <w:ind w:left="720"/>
+        <w:rPr>
+          <w:sz w:val="18"/>
+        </w:rPr>
+      </w:pPr>
+      <w:r>
+        <w:rPr>
+          <w:sz w:val="18"/>
+        </w:rPr>
+        <w:t xml:space="preserve">Measures how many people died from a given </w:t>
+      </w:r>
+      <w:proofErr w:type="gramStart"/>
+      <w:r>
+        <w:rPr>
+          <w:sz w:val="18"/>
+        </w:rPr>
+        <w:t>condition.</w:t>
+      </w:r>
+      <w:proofErr w:type="gramEnd"/>
+    </w:p>
+    <w:p>
+      <w:pPr>
+        <w:pStyle w:val="Heading2"/>
+        <w:numPr>
+          <w:ilvl w:val="0"/>
+          <w:numId w:val="3"/>
+        </w:numPr>
+      </w:pPr>
+      <w:r>
+        <w:t>Greatest Percentage Increase in Deaths</w:t>
+      </w:r>
+    </w:p>
+    <w:p>
+      <w:pPr>
+        <w:pStyle w:val="Compact"/>
+        <w:spacing w:before="80"/>
+        <w:ind w:left="720"/>
+        <w:rPr>
+          <w:sz w:val="18"/>
+        </w:rPr>
+      </w:pPr>
+      <w:r>
+        <w:rPr>
+          <w:sz w:val="18"/>
+        </w:rPr>
+        <w:t xml:space="preserve">Measures the change in the death rate over time and shows which conditions are increasing most rapidly. The increase </w:t>
+      </w:r>
+      <w:proofErr w:type="gramStart"/>
+      <w:r>
+        <w:rPr>
+          <w:sz w:val="18"/>
+        </w:rPr>
+        <w:t>is measured</w:t>
+      </w:r>
+      <w:proofErr w:type="gramEnd"/>
+      <w:r>
+        <w:rPr>
+          <w:sz w:val="18"/>
+        </w:rPr>
+        <w:t xml:space="preserve"> here by showing the percentage increase in the age-adjusted death rate for the years specified in the visualization. “Age-adjusted” death rates </w:t>
+      </w:r>
+      <w:proofErr w:type="gramStart"/>
+      <w:r>
+        <w:rPr>
+          <w:sz w:val="18"/>
+        </w:rPr>
+        <w:t>are used</w:t>
+      </w:r>
+      <w:proofErr w:type="gramEnd"/>
+      <w:r>
+        <w:rPr>
+          <w:sz w:val="18"/>
+        </w:rPr>
+        <w:t xml:space="preserve"> to account for the impact of the changing age distribution of the California population on the measure.</w:t>
+      </w:r>
+    </w:p>
+    <w:p>
+      <w:pPr>
+        <w:pStyle w:val="Heading2"/>
+        <w:numPr>
+          <w:ilvl w:val="0"/>
+          <w:numId w:val="3"/>
+        </w:numPr>
+      </w:pPr>
+      <w:r>
+        <w:t>Premature Deaths (Years of Life Lost)</w:t>
+      </w:r>
+    </w:p>
+    <w:p>
+      <w:pPr>
+        <w:pStyle w:val="Compact"/>
+        <w:spacing w:before="80"/>
+        <w:ind w:left="720"/>
+        <w:rPr>
+          <w:sz w:val="18"/>
+        </w:rPr>
+      </w:pPr>
+      <w:r>
+        <w:rPr>
+          <w:sz w:val="18"/>
+        </w:rPr>
+        <w:t xml:space="preserve">Years of Life Lost (YLL) emphasizes conditions that cause more deaths among younger people, so YLL </w:t>
+      </w:r>
+      <w:proofErr w:type="gramStart"/>
+      <w:r>
+        <w:rPr>
+          <w:sz w:val="18"/>
+        </w:rPr>
+        <w:t>is sometimes referred</w:t>
+      </w:r>
+      <w:proofErr w:type="gramEnd"/>
+      <w:r>
+        <w:rPr>
+          <w:sz w:val="18"/>
+        </w:rPr>
+        <w:t xml:space="preserve"> to as “premature deaths”. The number of years of life lost is calculated by summing the number of years before age 75 than each death occurs (with 0 for deaths occurring after age 75) Years of Life Lost are expressed here as rates per 100,000 population.</w:t>
+      </w:r>
+    </w:p>
+    <w:p>
+      <w:pPr>
+        <w:pStyle w:val="Heading2"/>
+        <w:numPr>
+          <w:ilvl w:val="0"/>
+          <w:numId w:val="3"/>
+        </w:numPr>
+      </w:pPr>
+      <w:r>
+        <w:t>Disparity Ratio</w:t>
+      </w:r>
+    </w:p>
+    <w:p>
+      <w:pPr>
+        <w:pStyle w:val="Compact"/>
+        <w:spacing w:before="80"/>
+        <w:ind w:left="720"/>
+        <w:rPr>
+          <w:sz w:val="18"/>
+        </w:rPr>
+      </w:pPr>
+      <w:r>
+        <w:rPr>
+          <w:sz w:val="18"/>
+        </w:rPr>
+        <w:t xml:space="preserve">Measures the difference in the death rate between population groups for the same condition using data for the three most recent years combined. Here, the measure </w:t>
+      </w:r>
+      <w:proofErr w:type="gramStart"/>
+      <w:r>
+        <w:rPr>
+          <w:sz w:val="18"/>
+        </w:rPr>
+        <w:t>is based</w:t>
+      </w:r>
+      <w:proofErr w:type="gramEnd"/>
+      <w:r>
+        <w:rPr>
+          <w:sz w:val="18"/>
+        </w:rPr>
+        <w:t xml:space="preserve"> on the greatest differences between racial/ethnic groups. The measure compares the age-adjusted death rate in the group with the highest rate to the group with the lowest rate. A large ratio between the two rates indicates a large disparity.</w:t>
+      </w:r>
+    </w:p>
+    <w:p>
+      <w:pPr>
+        <w:pStyle w:val="Heading2"/>
+        <w:numPr>
+          <w:ilvl w:val="0"/>
+          <w:numId w:val="3"/>
+        </w:numPr>
+      </w:pPr>
+      <w:r>
+        <w:t>Number of Hospitalizations</w:t>
+      </w:r>
+    </w:p>
+    <w:p>
+      <w:pPr>
+        <w:pStyle w:val="Compact"/>
+        <w:spacing w:before="80"/>
+        <w:ind w:left="720"/>
+        <w:rPr>
+          <w:sz w:val="18"/>
+        </w:rPr>
+      </w:pPr>
+      <w:r>
+        <w:rPr>
+          <w:sz w:val="18"/>
+        </w:rPr>
+        <w:t xml:space="preserve">Measures how many people </w:t>
+      </w:r>
+      <w:proofErr w:type="gramStart"/>
+      <w:r>
+        <w:rPr>
+          <w:sz w:val="18"/>
+        </w:rPr>
+        <w:t>are hospitalized</w:t>
+      </w:r>
+      <w:proofErr w:type="gramEnd"/>
+      <w:r>
+        <w:rPr>
+          <w:sz w:val="18"/>
+        </w:rPr>
+        <w:t xml:space="preserve"> do to a given condition. Numbers of hospitalizations provides an important different perspective than deaths--conditions for which large numbers of people </w:t>
+      </w:r>
+      <w:proofErr w:type="gramStart"/>
+      <w:r>
+        <w:rPr>
+          <w:sz w:val="18"/>
+        </w:rPr>
+        <w:t>are hospitalized</w:t>
+      </w:r>
+      <w:proofErr w:type="gramEnd"/>
+      <w:r>
+        <w:rPr>
+          <w:sz w:val="18"/>
+        </w:rPr>
+        <w:t xml:space="preserve"> are a serious burden at the population levels even if the conditions are generally fatal.</w:t>
+      </w:r>
+    </w:p>
+    <w:p>
+      <w:pPr>
+        <w:pStyle w:val="Heading2"/>
+        <w:numPr>
+          <w:ilvl w:val="0"/>
+          <w:numId w:val="3"/>
+        </w:numPr>
+      </w:pPr>
+      <w:r>
+        <w:t>Reportable Infectious Disease</w:t>
+      </w:r>
+    </w:p>
+    <w:p>
+      <w:pPr>
+        <w:pStyle w:val="Compact"/>
+        <w:spacing w:before="80"/>
+        <w:ind w:left="720"/>
+        <w:rPr>
+          <w:sz w:val="18"/>
+        </w:rPr>
+      </w:pPr>
+      <w:r>
+        <w:rPr>
+          <w:sz w:val="18"/>
+        </w:rPr>
+        <w:t xml:space="preserve">Includes cases for conditions that are “reportable” to local public health departments in California. All communicable diseases are associated with some level of morbidity and mortality, and most cases are preventable with known public health control measures. For </w:t>
+      </w:r>
+      <w:proofErr w:type="gramStart"/>
+      <w:r>
+        <w:rPr>
+          <w:sz w:val="18"/>
+        </w:rPr>
+        <w:t>conditions which</w:t>
+      </w:r>
+      <w:proofErr w:type="gramEnd"/>
+      <w:r>
+        <w:rPr>
+          <w:sz w:val="18"/>
+        </w:rPr>
+        <w:t xml:space="preserve"> are not reportable to health departments, similar data are not available, so cannot be included in this chart. Other mechanisms are used to track these conditions, and for some there can be a very large numbers of cases (e.g. norovirus) and/or deaths (e.g. influenza), and are </w:t>
+      </w:r>
+      <w:proofErr w:type="gramStart"/>
+      <w:r>
+        <w:rPr>
+          <w:sz w:val="18"/>
+        </w:rPr>
+        <w:t>therefore also</w:t>
+      </w:r>
+      <w:proofErr w:type="gramEnd"/>
+      <w:r>
+        <w:rPr>
+          <w:sz w:val="18"/>
+        </w:rPr>
+        <w:t xml:space="preserve"> public health priorities.</w:t>
+      </w:r>
+    </w:p>
+    <w:p>
+      <w:pPr>
+        <w:pStyle w:val="Heading2"/>
+        <w:numPr>
+          <w:ilvl w:val="0"/>
+          <w:numId w:val="3"/>
+        </w:numPr>
+      </w:pPr>
+      <w:r>
+        <w:t>Years Lived with Disability</w:t>
+      </w:r>
+    </w:p>
+    <w:p>
+      <w:pPr>
+        <w:pStyle w:val="Compact"/>
+        <w:spacing w:before="80"/>
+        <w:ind w:left="720"/>
+        <w:rPr>
+          <w:sz w:val="18"/>
+        </w:rPr>
+      </w:pPr>
+      <w:r>
+        <w:rPr>
+          <w:sz w:val="18"/>
+        </w:rPr>
+        <w:t>This measure is based on calculations and modeling done by the Institute for Health Metrics and Evaluation. Here disability refers to the burden of infirmity, affliction, or disadvantage associated with a disease or disorder. These models utilize assumptions and multiple data sources to produce reliable California-specific estimates of years lived with disability (expressed here as rate per 100,000 population, most recent year available).</w:t>
+      </w:r>
+    </w:p>
+    <w:p>
+      <w:pPr>
+        <w:pStyle w:val="Heading2"/>
+        <w:numPr>
+          <w:ilvl w:val="0"/>
+          <w:numId w:val="3"/>
+        </w:numPr>
+      </w:pPr>
+      <w:r>
+        <w:t>Risk Factors</w:t>
+      </w:r>
+    </w:p>
+    <w:p>
+      <w:pPr>
+        <w:pStyle w:val="Compact"/>
+        <w:spacing w:before="80"/>
+        <w:ind w:left="720"/>
+      </w:pPr>
+      <w:r>
+        <w:rPr>
+          <w:sz w:val="18"/>
+        </w:rPr>
+        <w:t xml:space="preserve">Estimates how much each behavior or exposure in the population contributes to “disability adjusted life years” (which is the sum of Years Lived with Disability and Years of Life Lost). This measure </w:t>
+      </w:r>
+      <w:proofErr w:type="gramStart"/>
+      <w:r>
+        <w:rPr>
+          <w:sz w:val="18"/>
+        </w:rPr>
+        <w:t>is based</w:t>
+      </w:r>
+      <w:proofErr w:type="gramEnd"/>
+      <w:r>
+        <w:rPr>
+          <w:sz w:val="18"/>
+        </w:rPr>
+        <w:t xml:space="preserve"> on complex modeling done by the Institute for Health Metrics and Evaluation. These models utilize assumptions and multiple data sources to produce reliable California-specific estimates (expressed here as rate per 100,000 population, most recent year available).</w:t>
       </w:r>
     </w:p>
     <w:p>
@@ -433,7 +809,7 @@
     </w:p>
     <w:sectPr>
       <w:type w:val="continuous"/>
-      <w:pgSz w:w="15840" w:h="12240" w:orient="landscape" w:code="1"/>
+      <w:pgSz w:w="12240" w:h="15840" w:code="1"/>
       <w:pgMar w:top="720" w:right="720" w:bottom="720" w:left="720" w:header="180" w:footer="1575" w:gutter="0"/>
       <w:cols w:space="720"/>
       <w:docGrid w:linePitch="326"/>
@@ -468,16 +844,6 @@
 </file>
 
 <file path=word/footer1.xml><?xml version="1.0" encoding="utf-8"?>
-<w:ftr xmlns:wpc="http://schemas.microsoft.com/office/word/2010/wordprocessingCanvas" xmlns:cx="http://schemas.microsoft.com/office/drawing/2014/chartex" xmlns:cx1="http://schemas.microsoft.com/office/drawing/2015/9/8/chartex" xmlns:mc="http://schemas.openxmlformats.org/markup-compatibility/2006" xmlns:o="urn:schemas-microsoft-com:office:office" xmlns:r="http://schemas.openxmlformats.org/officeDocument/2006/relationships" xmlns:m="http://schemas.openxmlformats.org/officeDocument/2006/math" xmlns:v="urn:schemas-microsoft-com:vml" xmlns:wp14="http://schemas.microsoft.com/office/word/2010/wordprocessingDrawing" xmlns:wp="http://schemas.openxmlformats.org/drawingml/2006/wordprocessingDrawing" xmlns:w10="urn:schemas-microsoft-com:office:word" xmlns:w="http://schemas.openxmlformats.org/wordprocessingml/2006/main" xmlns:w14="http://schemas.microsoft.com/office/word/2010/wordml" xmlns:w15="http://schemas.microsoft.com/office/word/2012/wordml" xmlns:w16se="http://schemas.microsoft.com/office/word/2015/wordml/symex" xmlns:wpg="http://schemas.microsoft.com/office/word/2010/wordprocessingGroup" xmlns:wpi="http://schemas.microsoft.com/office/word/2010/wordprocessingInk" xmlns:wne="http://schemas.microsoft.com/office/word/2006/wordml" xmlns:wps="http://schemas.microsoft.com/office/word/2010/wordprocessingShape" mc:Ignorable="w14 w15 w16se wp14">
-  <w:p>
-    <w:pPr>
-      <w:pStyle w:val="Footer"/>
-    </w:pPr>
-  </w:p>
-</w:ftr>
-</file>
-
-<file path=word/footer2.xml><?xml version="1.0" encoding="utf-8"?>
 <w:ftr xmlns:wpc="http://schemas.microsoft.com/office/word/2010/wordprocessingCanvas" xmlns:cx="http://schemas.microsoft.com/office/drawing/2014/chartex" xmlns:cx1="http://schemas.microsoft.com/office/drawing/2015/9/8/chartex" xmlns:mc="http://schemas.openxmlformats.org/markup-compatibility/2006" xmlns:o="urn:schemas-microsoft-com:office:office" xmlns:r="http://schemas.openxmlformats.org/officeDocument/2006/relationships" xmlns:m="http://schemas.openxmlformats.org/officeDocument/2006/math" xmlns:v="urn:schemas-microsoft-com:vml" xmlns:wp14="http://schemas.microsoft.com/office/word/2010/wordprocessingDrawing" xmlns:wp="http://schemas.openxmlformats.org/drawingml/2006/wordprocessingDrawing" xmlns:w10="urn:schemas-microsoft-com:office:word" xmlns:w="http://schemas.openxmlformats.org/wordprocessingml/2006/main" xmlns:w14="http://schemas.microsoft.com/office/word/2010/wordml" xmlns:w15="http://schemas.microsoft.com/office/word/2012/wordml" xmlns:w16se="http://schemas.microsoft.com/office/word/2015/wordml/symex" xmlns:wpg="http://schemas.microsoft.com/office/word/2010/wordprocessingGroup" xmlns:wpi="http://schemas.microsoft.com/office/word/2010/wordprocessingInk" xmlns:wne="http://schemas.microsoft.com/office/word/2006/wordml" xmlns:wps="http://schemas.microsoft.com/office/word/2010/wordprocessingShape" mc:Ignorable="w14 w15 w16se wp14">
   <w:p>
     <w:pPr>
@@ -493,18 +859,85 @@
       <w:rPr>
         <w:noProof/>
       </w:rPr>
+      <w:drawing>
+        <wp:anchor distT="0" distB="0" distL="114300" distR="114300" simplePos="0" relativeHeight="251665408" behindDoc="0" locked="0" layoutInCell="1" allowOverlap="1" wp14:anchorId="2F4FDE30" wp14:editId="260B976E">
+          <wp:simplePos x="0" y="0"/>
+          <wp:positionH relativeFrom="column">
+            <wp:posOffset>-209550</wp:posOffset>
+          </wp:positionH>
+          <wp:positionV relativeFrom="paragraph">
+            <wp:posOffset>-219710</wp:posOffset>
+          </wp:positionV>
+          <wp:extent cx="908050" cy="646430"/>
+          <wp:effectExtent l="0" t="0" r="6350" b="1270"/>
+          <wp:wrapNone/>
+          <wp:docPr id="33" name="Picture 33" descr="C:\Users\dbaldrid\Desktop\Projects\Lets Get Healthy California\LGHC Logos\lghc-white.png"/>
+          <wp:cNvGraphicFramePr>
+            <a:graphicFrameLocks xmlns:a="http://schemas.openxmlformats.org/drawingml/2006/main" noChangeAspect="1"/>
+          </wp:cNvGraphicFramePr>
+          <a:graphic xmlns:a="http://schemas.openxmlformats.org/drawingml/2006/main">
+            <a:graphicData uri="http://schemas.openxmlformats.org/drawingml/2006/picture">
+              <pic:pic xmlns:pic="http://schemas.openxmlformats.org/drawingml/2006/picture">
+                <pic:nvPicPr>
+                  <pic:cNvPr id="1026" name="Picture 2" descr="C:\Users\dbaldrid\Desktop\Projects\Lets Get Healthy California\LGHC Logos\lghc-white.png"/>
+                  <pic:cNvPicPr>
+                    <a:picLocks noChangeAspect="1" noChangeArrowheads="1"/>
+                  </pic:cNvPicPr>
+                </pic:nvPicPr>
+                <pic:blipFill>
+                  <a:blip r:embed="rId1">
+                    <a:extLst>
+                      <a:ext uri="{28A0092B-C50C-407E-A947-70E740481C1C}">
+                        <a14:useLocalDpi xmlns:a14="http://schemas.microsoft.com/office/drawing/2010/main" val="0"/>
+                      </a:ext>
+                    </a:extLst>
+                  </a:blip>
+                  <a:srcRect/>
+                  <a:stretch>
+                    <a:fillRect/>
+                  </a:stretch>
+                </pic:blipFill>
+                <pic:spPr bwMode="auto">
+                  <a:xfrm>
+                    <a:off x="0" y="0"/>
+                    <a:ext cx="908050" cy="646430"/>
+                  </a:xfrm>
+                  <a:prstGeom prst="rect">
+                    <a:avLst/>
+                  </a:prstGeom>
+                  <a:noFill/>
+                  <a:extLst>
+                    <a:ext uri="{909E8E84-426E-40DD-AFC4-6F175D3DCCD1}">
+                      <a14:hiddenFill xmlns:a14="http://schemas.microsoft.com/office/drawing/2010/main">
+                        <a:solidFill>
+                          <a:srgbClr val="FFFFFF"/>
+                        </a:solidFill>
+                      </a14:hiddenFill>
+                    </a:ext>
+                  </a:extLst>
+                </pic:spPr>
+              </pic:pic>
+            </a:graphicData>
+          </a:graphic>
+        </wp:anchor>
+      </w:drawing>
+    </w:r>
+    <w:r>
+      <w:rPr>
+        <w:noProof/>
+      </w:rPr>
       <mc:AlternateContent>
         <mc:Choice Requires="wps">
           <w:drawing>
-            <wp:anchor distT="0" distB="0" distL="114300" distR="114300" simplePos="0" relativeHeight="251655680" behindDoc="1" locked="0" layoutInCell="1" allowOverlap="1" wp14:anchorId="766092A7" wp14:editId="71E708ED">
+            <wp:anchor distT="0" distB="0" distL="114300" distR="114300" simplePos="0" relativeHeight="251663360" behindDoc="1" locked="0" layoutInCell="1" allowOverlap="1" wp14:anchorId="766092A7" wp14:editId="71E708ED">
               <wp:simplePos x="0" y="0"/>
               <wp:positionH relativeFrom="page">
                 <wp:posOffset>19050</wp:posOffset>
               </wp:positionH>
               <wp:positionV relativeFrom="paragraph">
-                <wp:posOffset>-492125</wp:posOffset>
+                <wp:posOffset>-488315</wp:posOffset>
               </wp:positionV>
-              <wp:extent cx="10039350" cy="219075"/>
+              <wp:extent cx="7753350" cy="180975"/>
               <wp:effectExtent l="57150" t="19050" r="57150" b="85725"/>
               <wp:wrapNone/>
               <wp:docPr id="20" name="Rectangle 20"/>
@@ -516,7 +949,7 @@
                     <wps:spPr>
                       <a:xfrm>
                         <a:off x="0" y="0"/>
-                        <a:ext cx="10039350" cy="219075"/>
+                        <a:ext cx="7753350" cy="180975"/>
                       </a:xfrm>
                       <a:prstGeom prst="rect">
                         <a:avLst/>
@@ -562,7 +995,7 @@
         </mc:Choice>
         <mc:Fallback>
           <w:pict>
-            <v:rect w14:anchorId="58E2B292" id="Rectangle 20" o:spid="_x0000_s1026" style="position:absolute;margin-left:1.5pt;margin-top:-38.75pt;width:790.5pt;height:17.25pt;z-index:-251660800;visibility:visible;mso-wrap-style:square;mso-width-percent:0;mso-height-percent:0;mso-wrap-distance-left:9pt;mso-wrap-distance-top:0;mso-wrap-distance-right:9pt;mso-wrap-distance-bottom:0;mso-position-horizontal:absolute;mso-position-horizontal-relative:page;mso-position-vertical:absolute;mso-position-vertical-relative:text;mso-width-percent:0;mso-height-percent:0;mso-width-relative:margin;mso-height-relative:margin;v-text-anchor:middle" o:gfxdata="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" fillcolor="#f79646 [3209]" stroked="f">
+            <v:rect w14:anchorId="158FD98A" id="Rectangle 20" o:spid="_x0000_s1026" style="position:absolute;margin-left:1.5pt;margin-top:-38.45pt;width:610.5pt;height:14.25pt;z-index:-251653120;visibility:visible;mso-wrap-style:square;mso-width-percent:0;mso-height-percent:0;mso-wrap-distance-left:9pt;mso-wrap-distance-top:0;mso-wrap-distance-right:9pt;mso-wrap-distance-bottom:0;mso-position-horizontal:absolute;mso-position-horizontal-relative:page;mso-position-vertical:absolute;mso-position-vertical-relative:text;mso-width-percent:0;mso-height-percent:0;mso-width-relative:margin;mso-height-relative:margin;v-text-anchor:middle" o:gfxdata="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" fillcolor="#f79646 [3209]" stroked="f">
               <v:shadow on="t" color="black" opacity="22937f" origin=",.5" offset="0,.63889mm"/>
               <w10:wrap anchorx="page"/>
             </v:rect>
@@ -577,15 +1010,15 @@
       <mc:AlternateContent>
         <mc:Choice Requires="wps">
           <w:drawing>
-            <wp:anchor distT="0" distB="0" distL="114300" distR="114300" simplePos="0" relativeHeight="251651584" behindDoc="1" locked="0" layoutInCell="1" allowOverlap="1" wp14:anchorId="166089ED" wp14:editId="1097F6BB">
+            <wp:anchor distT="0" distB="0" distL="114300" distR="114300" simplePos="0" relativeHeight="251661312" behindDoc="1" locked="0" layoutInCell="1" allowOverlap="1" wp14:anchorId="166089ED" wp14:editId="1097F6BB">
               <wp:simplePos x="0" y="0"/>
               <wp:positionH relativeFrom="page">
                 <wp:posOffset>19050</wp:posOffset>
               </wp:positionH>
               <wp:positionV relativeFrom="paragraph">
-                <wp:posOffset>-301625</wp:posOffset>
+                <wp:posOffset>-297815</wp:posOffset>
               </wp:positionV>
-              <wp:extent cx="10039350" cy="895350"/>
+              <wp:extent cx="7753350" cy="895350"/>
               <wp:effectExtent l="57150" t="19050" r="57150" b="76200"/>
               <wp:wrapNone/>
               <wp:docPr id="19" name="Rectangle 19"/>
@@ -597,7 +1030,7 @@
                     <wps:spPr>
                       <a:xfrm>
                         <a:off x="0" y="0"/>
-                        <a:ext cx="10039350" cy="895350"/>
+                        <a:ext cx="7753350" cy="895350"/>
                       </a:xfrm>
                       <a:prstGeom prst="rect">
                         <a:avLst/>
@@ -726,7 +1159,7 @@
         </mc:Choice>
         <mc:Fallback>
           <w:pict>
-            <v:rect w14:anchorId="166089ED" id="Rectangle 19" o:spid="_x0000_s1026" style="position:absolute;margin-left:1.5pt;margin-top:-23.75pt;width:790.5pt;height:70.5pt;z-index:-251664896;visibility:visible;mso-wrap-style:square;mso-width-percent:0;mso-height-percent:0;mso-wrap-distance-left:9pt;mso-wrap-distance-top:0;mso-wrap-distance-right:9pt;mso-wrap-distance-bottom:0;mso-position-horizontal:absolute;mso-position-horizontal-relative:page;mso-position-vertical:absolute;mso-position-vertical-relative:text;mso-width-percent:0;mso-height-percent:0;mso-width-relative:margin;mso-height-relative:margin;v-text-anchor:middle" o:gfxdata="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" fillcolor="#4f81bd [3204]" stroked="f">
+            <v:rect w14:anchorId="166089ED" id="Rectangle 19" o:spid="_x0000_s1026" style="position:absolute;margin-left:1.5pt;margin-top:-23.45pt;width:610.5pt;height:70.5pt;z-index:-251655168;visibility:visible;mso-wrap-style:square;mso-width-percent:0;mso-height-percent:0;mso-wrap-distance-left:9pt;mso-wrap-distance-top:0;mso-wrap-distance-right:9pt;mso-wrap-distance-bottom:0;mso-position-horizontal:absolute;mso-position-horizontal-relative:page;mso-position-vertical:absolute;mso-position-vertical-relative:text;mso-width-percent:0;mso-height-percent:0;mso-width-relative:margin;mso-height-relative:margin;v-text-anchor:middle" o:gfxdata="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" fillcolor="#4f81bd [3204]" stroked="f">
               <v:shadow on="t" color="black" opacity="22937f" origin=",.5" offset="0,.63889mm"/>
               <v:textbox>
                 <w:txbxContent>
@@ -818,11 +1251,32 @@
       </mc:AlternateContent>
     </w:r>
     <w:r>
+      <w:tab/>
+    </w:r>
+    <w:r>
+      <w:tab/>
+    </w:r>
+  </w:p>
+</w:ftr>
+</file>
+
+<file path=word/footer2.xml><?xml version="1.0" encoding="utf-8"?>
+<w:ftr xmlns:wpc="http://schemas.microsoft.com/office/word/2010/wordprocessingCanvas" xmlns:cx="http://schemas.microsoft.com/office/drawing/2014/chartex" xmlns:cx1="http://schemas.microsoft.com/office/drawing/2015/9/8/chartex" xmlns:mc="http://schemas.openxmlformats.org/markup-compatibility/2006" xmlns:o="urn:schemas-microsoft-com:office:office" xmlns:r="http://schemas.openxmlformats.org/officeDocument/2006/relationships" xmlns:m="http://schemas.openxmlformats.org/officeDocument/2006/math" xmlns:v="urn:schemas-microsoft-com:vml" xmlns:wp14="http://schemas.microsoft.com/office/word/2010/wordprocessingDrawing" xmlns:wp="http://schemas.openxmlformats.org/drawingml/2006/wordprocessingDrawing" xmlns:w10="urn:schemas-microsoft-com:office:word" xmlns:w="http://schemas.openxmlformats.org/wordprocessingml/2006/main" xmlns:w14="http://schemas.microsoft.com/office/word/2010/wordml" xmlns:w15="http://schemas.microsoft.com/office/word/2012/wordml" xmlns:w16se="http://schemas.microsoft.com/office/word/2015/wordml/symex" xmlns:wpg="http://schemas.microsoft.com/office/word/2010/wordprocessingGroup" xmlns:wpi="http://schemas.microsoft.com/office/word/2010/wordprocessingInk" xmlns:wne="http://schemas.microsoft.com/office/word/2006/wordml" xmlns:wps="http://schemas.microsoft.com/office/word/2010/wordprocessingShape" mc:Ignorable="w14 w15 w16se wp14">
+  <w:p>
+    <w:pPr>
+      <w:pStyle w:val="Footer"/>
+      <w:tabs>
+        <w:tab w:val="clear" w:pos="4680"/>
+        <w:tab w:val="clear" w:pos="9360"/>
+        <w:tab w:val="center" w:pos="5400"/>
+      </w:tabs>
+    </w:pPr>
+    <w:r>
       <w:rPr>
         <w:noProof/>
       </w:rPr>
       <w:drawing>
-        <wp:anchor distT="0" distB="0" distL="114300" distR="114300" simplePos="0" relativeHeight="251659776" behindDoc="0" locked="0" layoutInCell="1" allowOverlap="1" wp14:anchorId="2F4FDE30" wp14:editId="260B976E">
+        <wp:anchor distT="0" distB="0" distL="114300" distR="114300" simplePos="0" relativeHeight="251670528" behindDoc="0" locked="0" layoutInCell="1" allowOverlap="1" wp14:anchorId="43D69743" wp14:editId="1A75CAF2">
           <wp:simplePos x="0" y="0"/>
           <wp:positionH relativeFrom="column">
             <wp:posOffset>-209550</wp:posOffset>
@@ -833,7 +1287,7 @@
           <wp:extent cx="908050" cy="646430"/>
           <wp:effectExtent l="0" t="0" r="6350" b="1270"/>
           <wp:wrapNone/>
-          <wp:docPr id="6" name="Picture 6" descr="C:\Users\dbaldrid\Desktop\Projects\Lets Get Healthy California\LGHC Logos\lghc-white.png"/>
+          <wp:docPr id="35" name="Picture 35" descr="C:\Users\dbaldrid\Desktop\Projects\Lets Get Healthy California\LGHC Logos\lghc-white.png"/>
           <wp:cNvGraphicFramePr>
             <a:graphicFrameLocks xmlns:a="http://schemas.openxmlformats.org/drawingml/2006/main" noChangeAspect="1"/>
           </wp:cNvGraphicFramePr>
@@ -885,36 +1339,86 @@
       </w:drawing>
     </w:r>
     <w:r>
-      <w:tab/>
+      <w:rPr>
+        <w:noProof/>
+      </w:rPr>
+      <mc:AlternateContent>
+        <mc:Choice Requires="wps">
+          <w:drawing>
+            <wp:anchor distT="0" distB="0" distL="114300" distR="114300" simplePos="0" relativeHeight="251669504" behindDoc="1" locked="0" layoutInCell="1" allowOverlap="1" wp14:anchorId="33F76514" wp14:editId="34ED8ED3">
+              <wp:simplePos x="0" y="0"/>
+              <wp:positionH relativeFrom="page">
+                <wp:posOffset>19050</wp:posOffset>
+              </wp:positionH>
+              <wp:positionV relativeFrom="paragraph">
+                <wp:posOffset>-488315</wp:posOffset>
+              </wp:positionV>
+              <wp:extent cx="7753350" cy="180975"/>
+              <wp:effectExtent l="57150" t="19050" r="57150" b="85725"/>
+              <wp:wrapNone/>
+              <wp:docPr id="2" name="Rectangle 2"/>
+              <wp:cNvGraphicFramePr/>
+              <a:graphic xmlns:a="http://schemas.openxmlformats.org/drawingml/2006/main">
+                <a:graphicData uri="http://schemas.microsoft.com/office/word/2010/wordprocessingShape">
+                  <wps:wsp>
+                    <wps:cNvSpPr/>
+                    <wps:spPr>
+                      <a:xfrm>
+                        <a:off x="0" y="0"/>
+                        <a:ext cx="7753350" cy="180975"/>
+                      </a:xfrm>
+                      <a:prstGeom prst="rect">
+                        <a:avLst/>
+                      </a:prstGeom>
+                      <a:solidFill>
+                        <a:schemeClr val="accent6"/>
+                      </a:solidFill>
+                      <a:ln>
+                        <a:noFill/>
+                      </a:ln>
+                    </wps:spPr>
+                    <wps:style>
+                      <a:lnRef idx="1">
+                        <a:schemeClr val="accent1"/>
+                      </a:lnRef>
+                      <a:fillRef idx="3">
+                        <a:schemeClr val="accent1"/>
+                      </a:fillRef>
+                      <a:effectRef idx="2">
+                        <a:schemeClr val="accent1"/>
+                      </a:effectRef>
+                      <a:fontRef idx="minor">
+                        <a:schemeClr val="lt1"/>
+                      </a:fontRef>
+                    </wps:style>
+                    <wps:bodyPr rot="0" spcFirstLastPara="0" vertOverflow="overflow" horzOverflow="overflow" vert="horz" wrap="square" lIns="91440" tIns="45720" rIns="91440" bIns="45720" numCol="1" spcCol="0" rtlCol="0" fromWordArt="0" anchor="ctr" anchorCtr="0" forceAA="0" compatLnSpc="1">
+                      <a:prstTxWarp prst="textNoShape">
+                        <a:avLst/>
+                      </a:prstTxWarp>
+                      <a:noAutofit/>
+                    </wps:bodyPr>
+                  </wps:wsp>
+                </a:graphicData>
+              </a:graphic>
+              <wp14:sizeRelH relativeFrom="margin">
+                <wp14:pctWidth>0</wp14:pctWidth>
+              </wp14:sizeRelH>
+              <wp14:sizeRelV relativeFrom="margin">
+                <wp14:pctHeight>0</wp14:pctHeight>
+              </wp14:sizeRelV>
+            </wp:anchor>
+          </w:drawing>
+        </mc:Choice>
+        <mc:Fallback>
+          <w:pict>
+            <v:rect w14:anchorId="08791885" id="Rectangle 2" o:spid="_x0000_s1026" style="position:absolute;margin-left:1.5pt;margin-top:-38.45pt;width:610.5pt;height:14.25pt;z-index:-251646976;visibility:visible;mso-wrap-style:square;mso-width-percent:0;mso-height-percent:0;mso-wrap-distance-left:9pt;mso-wrap-distance-top:0;mso-wrap-distance-right:9pt;mso-wrap-distance-bottom:0;mso-position-horizontal:absolute;mso-position-horizontal-relative:page;mso-position-vertical:absolute;mso-position-vertical-relative:text;mso-width-percent:0;mso-height-percent:0;mso-width-relative:margin;mso-height-relative:margin;v-text-anchor:middle" o:gfxdata="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" fillcolor="#f79646 [3209]" stroked="f">
+              <v:shadow on="t" color="black" opacity="22937f" origin=",.5" offset="0,.63889mm"/>
+              <w10:wrap anchorx="page"/>
+            </v:rect>
+          </w:pict>
+        </mc:Fallback>
+      </mc:AlternateContent>
     </w:r>
-    <w:r>
-      <w:tab/>
-    </w:r>
-  </w:p>
-</w:ftr>
-</file>
-
-<file path=word/footer3.xml><?xml version="1.0" encoding="utf-8"?>
-<w:ftr xmlns:wpc="http://schemas.microsoft.com/office/word/2010/wordprocessingCanvas" xmlns:cx="http://schemas.microsoft.com/office/drawing/2014/chartex" xmlns:cx1="http://schemas.microsoft.com/office/drawing/2015/9/8/chartex" xmlns:mc="http://schemas.openxmlformats.org/markup-compatibility/2006" xmlns:o="urn:schemas-microsoft-com:office:office" xmlns:r="http://schemas.openxmlformats.org/officeDocument/2006/relationships" xmlns:m="http://schemas.openxmlformats.org/officeDocument/2006/math" xmlns:v="urn:schemas-microsoft-com:vml" xmlns:wp14="http://schemas.microsoft.com/office/word/2010/wordprocessingDrawing" xmlns:wp="http://schemas.openxmlformats.org/drawingml/2006/wordprocessingDrawing" xmlns:w10="urn:schemas-microsoft-com:office:word" xmlns:w="http://schemas.openxmlformats.org/wordprocessingml/2006/main" xmlns:w14="http://schemas.microsoft.com/office/word/2010/wordml" xmlns:w15="http://schemas.microsoft.com/office/word/2012/wordml" xmlns:w16se="http://schemas.microsoft.com/office/word/2015/wordml/symex" xmlns:wpg="http://schemas.microsoft.com/office/word/2010/wordprocessingGroup" xmlns:wpi="http://schemas.microsoft.com/office/word/2010/wordprocessingInk" xmlns:wne="http://schemas.microsoft.com/office/word/2006/wordml" xmlns:wps="http://schemas.microsoft.com/office/word/2010/wordprocessingShape" mc:Ignorable="w14 w15 w16se wp14">
-  <w:p>
-    <w:pPr>
-      <w:pStyle w:val="Footer"/>
-    </w:pPr>
-  </w:p>
-</w:ftr>
-</file>
-
-<file path=word/footer4.xml><?xml version="1.0" encoding="utf-8"?>
-<w:ftr xmlns:wpc="http://schemas.microsoft.com/office/word/2010/wordprocessingCanvas" xmlns:cx="http://schemas.microsoft.com/office/drawing/2014/chartex" xmlns:cx1="http://schemas.microsoft.com/office/drawing/2015/9/8/chartex" xmlns:mc="http://schemas.openxmlformats.org/markup-compatibility/2006" xmlns:o="urn:schemas-microsoft-com:office:office" xmlns:r="http://schemas.openxmlformats.org/officeDocument/2006/relationships" xmlns:m="http://schemas.openxmlformats.org/officeDocument/2006/math" xmlns:v="urn:schemas-microsoft-com:vml" xmlns:wp14="http://schemas.microsoft.com/office/word/2010/wordprocessingDrawing" xmlns:wp="http://schemas.openxmlformats.org/drawingml/2006/wordprocessingDrawing" xmlns:w10="urn:schemas-microsoft-com:office:word" xmlns:w="http://schemas.openxmlformats.org/wordprocessingml/2006/main" xmlns:w14="http://schemas.microsoft.com/office/word/2010/wordml" xmlns:w15="http://schemas.microsoft.com/office/word/2012/wordml" xmlns:w16se="http://schemas.microsoft.com/office/word/2015/wordml/symex" xmlns:wpg="http://schemas.microsoft.com/office/word/2010/wordprocessingGroup" xmlns:wpi="http://schemas.microsoft.com/office/word/2010/wordprocessingInk" xmlns:wne="http://schemas.microsoft.com/office/word/2006/wordml" xmlns:wps="http://schemas.microsoft.com/office/word/2010/wordprocessingShape" mc:Ignorable="w14 w15 w16se wp14">
-  <w:p>
-    <w:pPr>
-      <w:pStyle w:val="Footer"/>
-      <w:tabs>
-        <w:tab w:val="clear" w:pos="4680"/>
-        <w:tab w:val="clear" w:pos="9360"/>
-        <w:tab w:val="center" w:pos="5400"/>
-      </w:tabs>
-    </w:pPr>
     <w:r>
       <w:rPr>
         <w:noProof/>
@@ -922,15 +1426,15 @@
       <mc:AlternateContent>
         <mc:Choice Requires="wps">
           <w:drawing>
-            <wp:anchor distT="0" distB="0" distL="114300" distR="114300" simplePos="0" relativeHeight="251657216" behindDoc="1" locked="0" layoutInCell="1" allowOverlap="1" wp14:anchorId="188D1756" wp14:editId="77C4FA2F">
+            <wp:anchor distT="0" distB="0" distL="114300" distR="114300" simplePos="0" relativeHeight="251668480" behindDoc="1" locked="0" layoutInCell="1" allowOverlap="1" wp14:anchorId="188D1756" wp14:editId="77C4FA2F">
               <wp:simplePos x="0" y="0"/>
               <wp:positionH relativeFrom="page">
                 <wp:posOffset>19050</wp:posOffset>
               </wp:positionH>
               <wp:positionV relativeFrom="paragraph">
-                <wp:posOffset>-301625</wp:posOffset>
+                <wp:posOffset>-297815</wp:posOffset>
               </wp:positionV>
-              <wp:extent cx="10039350" cy="895350"/>
+              <wp:extent cx="7753350" cy="895350"/>
               <wp:effectExtent l="57150" t="19050" r="57150" b="76200"/>
               <wp:wrapNone/>
               <wp:docPr id="3" name="Rectangle 3"/>
@@ -942,7 +1446,7 @@
                     <wps:spPr>
                       <a:xfrm>
                         <a:off x="0" y="0"/>
-                        <a:ext cx="10039350" cy="895350"/>
+                        <a:ext cx="7753350" cy="895350"/>
                       </a:xfrm>
                       <a:prstGeom prst="rect">
                         <a:avLst/>
@@ -1071,7 +1575,7 @@
         </mc:Choice>
         <mc:Fallback>
           <w:pict>
-            <v:rect w14:anchorId="188D1756" id="Rectangle 3" o:spid="_x0000_s1027" style="position:absolute;margin-left:1.5pt;margin-top:-23.75pt;width:790.5pt;height:70.5pt;z-index:-251659264;visibility:visible;mso-wrap-style:square;mso-width-percent:0;mso-height-percent:0;mso-wrap-distance-left:9pt;mso-wrap-distance-top:0;mso-wrap-distance-right:9pt;mso-wrap-distance-bottom:0;mso-position-horizontal:absolute;mso-position-horizontal-relative:page;mso-position-vertical:absolute;mso-position-vertical-relative:text;mso-width-percent:0;mso-height-percent:0;mso-width-relative:margin;mso-height-relative:margin;v-text-anchor:middle" o:gfxdata="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" fillcolor="#4f81bd [3204]" stroked="f">
+            <v:rect w14:anchorId="188D1756" id="Rectangle 3" o:spid="_x0000_s1027" style="position:absolute;margin-left:1.5pt;margin-top:-23.45pt;width:610.5pt;height:70.5pt;z-index:-251648000;visibility:visible;mso-wrap-style:square;mso-width-percent:0;mso-height-percent:0;mso-wrap-distance-left:9pt;mso-wrap-distance-top:0;mso-wrap-distance-right:9pt;mso-wrap-distance-bottom:0;mso-position-horizontal:absolute;mso-position-horizontal-relative:page;mso-position-vertical:absolute;mso-position-vertical-relative:text;mso-width-percent:0;mso-height-percent:0;mso-width-relative:margin;mso-height-relative:margin;v-text-anchor:middle" o:gfxdata="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" fillcolor="#4f81bd [3204]" stroked="f">
               <v:shadow on="t" color="black" opacity="22937f" origin=",.5" offset="0,.63889mm"/>
               <v:textbox>
                 <w:txbxContent>
@@ -1163,24 +1667,37 @@
       </mc:AlternateContent>
     </w:r>
     <w:r>
+      <w:tab/>
+    </w:r>
+  </w:p>
+</w:ftr>
+</file>
+
+<file path=word/footer3.xml><?xml version="1.0" encoding="utf-8"?>
+<w:ftr xmlns:wpc="http://schemas.microsoft.com/office/word/2010/wordprocessingCanvas" xmlns:cx="http://schemas.microsoft.com/office/drawing/2014/chartex" xmlns:cx1="http://schemas.microsoft.com/office/drawing/2015/9/8/chartex" xmlns:mc="http://schemas.openxmlformats.org/markup-compatibility/2006" xmlns:o="urn:schemas-microsoft-com:office:office" xmlns:r="http://schemas.openxmlformats.org/officeDocument/2006/relationships" xmlns:m="http://schemas.openxmlformats.org/officeDocument/2006/math" xmlns:v="urn:schemas-microsoft-com:vml" xmlns:wp14="http://schemas.microsoft.com/office/word/2010/wordprocessingDrawing" xmlns:wp="http://schemas.openxmlformats.org/drawingml/2006/wordprocessingDrawing" xmlns:w10="urn:schemas-microsoft-com:office:word" xmlns:w="http://schemas.openxmlformats.org/wordprocessingml/2006/main" xmlns:w14="http://schemas.microsoft.com/office/word/2010/wordml" xmlns:w15="http://schemas.microsoft.com/office/word/2012/wordml" xmlns:w16se="http://schemas.microsoft.com/office/word/2015/wordml/symex" xmlns:wpg="http://schemas.microsoft.com/office/word/2010/wordprocessingGroup" xmlns:wpi="http://schemas.microsoft.com/office/word/2010/wordprocessingInk" xmlns:wne="http://schemas.microsoft.com/office/word/2006/wordml" xmlns:wps="http://schemas.microsoft.com/office/word/2010/wordprocessingShape" mc:Ignorable="w14 w15 w16se wp14">
+  <w:p>
+    <w:pPr>
+      <w:pStyle w:val="Footer"/>
+    </w:pPr>
+    <w:r>
       <w:rPr>
         <w:noProof/>
       </w:rPr>
       <mc:AlternateContent>
         <mc:Choice Requires="wps">
           <w:drawing>
-            <wp:anchor distT="0" distB="0" distL="114300" distR="114300" simplePos="0" relativeHeight="251663360" behindDoc="1" locked="0" layoutInCell="1" allowOverlap="1" wp14:anchorId="33F76514" wp14:editId="34ED8ED3">
+            <wp:anchor distT="0" distB="0" distL="114300" distR="114300" simplePos="0" relativeHeight="251681792" behindDoc="0" locked="0" layoutInCell="1" allowOverlap="1">
               <wp:simplePos x="0" y="0"/>
               <wp:positionH relativeFrom="page">
-                <wp:posOffset>19050</wp:posOffset>
+                <wp:posOffset>0</wp:posOffset>
               </wp:positionH>
               <wp:positionV relativeFrom="paragraph">
-                <wp:posOffset>-492125</wp:posOffset>
+                <wp:posOffset>50800</wp:posOffset>
               </wp:positionV>
-              <wp:extent cx="10077450" cy="190500"/>
+              <wp:extent cx="7791450" cy="190500"/>
               <wp:effectExtent l="57150" t="19050" r="57150" b="76200"/>
               <wp:wrapNone/>
-              <wp:docPr id="2" name="Rectangle 2"/>
+              <wp:docPr id="75" name="Rectangle 75"/>
               <wp:cNvGraphicFramePr/>
               <a:graphic xmlns:a="http://schemas.openxmlformats.org/drawingml/2006/main">
                 <a:graphicData uri="http://schemas.microsoft.com/office/word/2010/wordprocessingShape">
@@ -1189,7 +1706,7 @@
                     <wps:spPr>
                       <a:xfrm>
                         <a:off x="0" y="0"/>
-                        <a:ext cx="10077450" cy="190500"/>
+                        <a:ext cx="7791450" cy="190500"/>
                       </a:xfrm>
                       <a:prstGeom prst="rect">
                         <a:avLst/>
@@ -1235,7 +1752,7 @@
         </mc:Choice>
         <mc:Fallback>
           <w:pict>
-            <v:rect w14:anchorId="6A1C27AC" id="Rectangle 2" o:spid="_x0000_s1026" style="position:absolute;margin-left:1.5pt;margin-top:-38.75pt;width:793.5pt;height:15pt;z-index:-251653120;visibility:visible;mso-wrap-style:square;mso-width-percent:0;mso-height-percent:0;mso-wrap-distance-left:9pt;mso-wrap-distance-top:0;mso-wrap-distance-right:9pt;mso-wrap-distance-bottom:0;mso-position-horizontal:absolute;mso-position-horizontal-relative:page;mso-position-vertical:absolute;mso-position-vertical-relative:text;mso-width-percent:0;mso-height-percent:0;mso-width-relative:margin;mso-height-relative:margin;v-text-anchor:middle" o:gfxdata="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" fillcolor="#f79646 [3209]" stroked="f">
+            <v:rect w14:anchorId="052AF4E0" id="Rectangle 75" o:spid="_x0000_s1026" style="position:absolute;margin-left:0;margin-top:4pt;width:613.5pt;height:15pt;z-index:251681792;visibility:visible;mso-wrap-style:square;mso-width-percent:0;mso-height-percent:0;mso-wrap-distance-left:9pt;mso-wrap-distance-top:0;mso-wrap-distance-right:9pt;mso-wrap-distance-bottom:0;mso-position-horizontal:absolute;mso-position-horizontal-relative:page;mso-position-vertical:absolute;mso-position-vertical-relative:text;mso-width-percent:0;mso-height-percent:0;mso-width-relative:margin;mso-height-relative:margin;v-text-anchor:middle" o:gfxdata="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" fillcolor="#f79646 [3209]" stroked="f">
               <v:shadow on="t" color="black" opacity="22937f" origin=",.5" offset="0,.63889mm"/>
               <w10:wrap anchorx="page"/>
             </v:rect>
@@ -1247,90 +1764,10 @@
       <w:rPr>
         <w:noProof/>
       </w:rPr>
-      <w:drawing>
-        <wp:anchor distT="0" distB="0" distL="114300" distR="114300" simplePos="0" relativeHeight="251667456" behindDoc="0" locked="0" layoutInCell="1" allowOverlap="1" wp14:anchorId="43D69743" wp14:editId="1A75CAF2">
-          <wp:simplePos x="0" y="0"/>
-          <wp:positionH relativeFrom="column">
-            <wp:posOffset>-209550</wp:posOffset>
-          </wp:positionH>
-          <wp:positionV relativeFrom="paragraph">
-            <wp:posOffset>-219710</wp:posOffset>
-          </wp:positionV>
-          <wp:extent cx="908050" cy="646430"/>
-          <wp:effectExtent l="0" t="0" r="6350" b="1270"/>
-          <wp:wrapNone/>
-          <wp:docPr id="35" name="Picture 35" descr="C:\Users\dbaldrid\Desktop\Projects\Lets Get Healthy California\LGHC Logos\lghc-white.png"/>
-          <wp:cNvGraphicFramePr>
-            <a:graphicFrameLocks xmlns:a="http://schemas.openxmlformats.org/drawingml/2006/main" noChangeAspect="1"/>
-          </wp:cNvGraphicFramePr>
-          <a:graphic xmlns:a="http://schemas.openxmlformats.org/drawingml/2006/main">
-            <a:graphicData uri="http://schemas.openxmlformats.org/drawingml/2006/picture">
-              <pic:pic xmlns:pic="http://schemas.openxmlformats.org/drawingml/2006/picture">
-                <pic:nvPicPr>
-                  <pic:cNvPr id="1026" name="Picture 2" descr="C:\Users\dbaldrid\Desktop\Projects\Lets Get Healthy California\LGHC Logos\lghc-white.png"/>
-                  <pic:cNvPicPr>
-                    <a:picLocks noChangeAspect="1" noChangeArrowheads="1"/>
-                  </pic:cNvPicPr>
-                </pic:nvPicPr>
-                <pic:blipFill>
-                  <a:blip r:embed="rId1">
-                    <a:extLst>
-                      <a:ext uri="{28A0092B-C50C-407E-A947-70E740481C1C}">
-                        <a14:useLocalDpi xmlns:a14="http://schemas.microsoft.com/office/drawing/2010/main" val="0"/>
-                      </a:ext>
-                    </a:extLst>
-                  </a:blip>
-                  <a:srcRect/>
-                  <a:stretch>
-                    <a:fillRect/>
-                  </a:stretch>
-                </pic:blipFill>
-                <pic:spPr bwMode="auto">
-                  <a:xfrm>
-                    <a:off x="0" y="0"/>
-                    <a:ext cx="908050" cy="646430"/>
-                  </a:xfrm>
-                  <a:prstGeom prst="rect">
-                    <a:avLst/>
-                  </a:prstGeom>
-                  <a:noFill/>
-                  <a:extLst>
-                    <a:ext uri="{909E8E84-426E-40DD-AFC4-6F175D3DCCD1}">
-                      <a14:hiddenFill xmlns:a14="http://schemas.microsoft.com/office/drawing/2010/main">
-                        <a:solidFill>
-                          <a:srgbClr val="FFFFFF"/>
-                        </a:solidFill>
-                      </a14:hiddenFill>
-                    </a:ext>
-                  </a:extLst>
-                </pic:spPr>
-              </pic:pic>
-            </a:graphicData>
-          </a:graphic>
-        </wp:anchor>
-      </w:drawing>
-    </w:r>
-    <w:r>
-      <w:tab/>
-    </w:r>
-  </w:p>
-</w:ftr>
-</file>
-
-<file path=word/footer5.xml><?xml version="1.0" encoding="utf-8"?>
-<w:ftr xmlns:wpc="http://schemas.microsoft.com/office/word/2010/wordprocessingCanvas" xmlns:cx="http://schemas.microsoft.com/office/drawing/2014/chartex" xmlns:cx1="http://schemas.microsoft.com/office/drawing/2015/9/8/chartex" xmlns:mc="http://schemas.openxmlformats.org/markup-compatibility/2006" xmlns:o="urn:schemas-microsoft-com:office:office" xmlns:r="http://schemas.openxmlformats.org/officeDocument/2006/relationships" xmlns:m="http://schemas.openxmlformats.org/officeDocument/2006/math" xmlns:v="urn:schemas-microsoft-com:vml" xmlns:wp14="http://schemas.microsoft.com/office/word/2010/wordprocessingDrawing" xmlns:wp="http://schemas.openxmlformats.org/drawingml/2006/wordprocessingDrawing" xmlns:w10="urn:schemas-microsoft-com:office:word" xmlns:w="http://schemas.openxmlformats.org/wordprocessingml/2006/main" xmlns:w14="http://schemas.microsoft.com/office/word/2010/wordml" xmlns:w15="http://schemas.microsoft.com/office/word/2012/wordml" xmlns:w16se="http://schemas.microsoft.com/office/word/2015/wordml/symex" xmlns:wpg="http://schemas.microsoft.com/office/word/2010/wordprocessingGroup" xmlns:wpi="http://schemas.microsoft.com/office/word/2010/wordprocessingInk" xmlns:wne="http://schemas.microsoft.com/office/word/2006/wordml" xmlns:wps="http://schemas.microsoft.com/office/word/2010/wordprocessingShape" mc:Ignorable="w14 w15 w16se wp14">
-  <w:p>
-    <w:pPr>
-      <w:pStyle w:val="Footer"/>
-    </w:pPr>
-    <w:r>
-      <w:rPr>
-        <w:noProof/>
-      </w:rPr>
       <mc:AlternateContent>
         <mc:Choice Requires="wps">
           <w:drawing>
-            <wp:anchor distT="0" distB="0" distL="114300" distR="114300" simplePos="0" relativeHeight="251662848" behindDoc="0" locked="0" layoutInCell="1" allowOverlap="1">
+            <wp:anchor distT="0" distB="0" distL="114300" distR="114300" simplePos="0" relativeHeight="251680768" behindDoc="0" locked="0" layoutInCell="1" allowOverlap="1">
               <wp:simplePos x="0" y="0"/>
               <wp:positionH relativeFrom="column">
                 <wp:posOffset>-457200</wp:posOffset>
@@ -1338,7 +1775,7 @@
               <wp:positionV relativeFrom="paragraph">
                 <wp:posOffset>222250</wp:posOffset>
               </wp:positionV>
-              <wp:extent cx="10029825" cy="914400"/>
+              <wp:extent cx="7743825" cy="914400"/>
               <wp:effectExtent l="57150" t="19050" r="85725" b="95250"/>
               <wp:wrapNone/>
               <wp:docPr id="74" name="Rectangle 74"/>
@@ -1350,7 +1787,7 @@
                     <wps:spPr>
                       <a:xfrm>
                         <a:off x="0" y="0"/>
-                        <a:ext cx="10029825" cy="914400"/>
+                        <a:ext cx="7743825" cy="914400"/>
                       </a:xfrm>
                       <a:prstGeom prst="rect">
                         <a:avLst/>
@@ -1378,7 +1815,7 @@
                         <w:tbl>
                           <w:tblPr>
                             <w:tblStyle w:val="TableGrid"/>
-                            <w:tblW w:w="15866" w:type="dxa"/>
+                            <w:tblW w:w="0" w:type="auto"/>
                             <w:tblBorders>
                               <w:top w:val="none" w:sz="0" w:space="0" w:color="auto"/>
                               <w:left w:val="none" w:sz="0" w:space="0" w:color="auto"/>
@@ -1391,7 +1828,7 @@
                           </w:tblPr>
                           <w:tblGrid>
                             <w:gridCol w:w="2785"/>
-                            <w:gridCol w:w="10643"/>
+                            <w:gridCol w:w="6660"/>
                             <w:gridCol w:w="2438"/>
                           </w:tblGrid>
                           <w:tr>
@@ -1415,7 +1852,7 @@
                                     <wp:inline distT="0" distB="0" distL="0" distR="0" wp14:anchorId="21E2B1FE" wp14:editId="0C9B02E6">
                                       <wp:extent cx="908050" cy="646430"/>
                                       <wp:effectExtent l="0" t="0" r="6350" b="1270"/>
-                                      <wp:docPr id="9" name="Picture 9" descr="C:\Users\dbaldrid\Desktop\Projects\Lets Get Healthy California\LGHC Logos\lghc-white.png"/>
+                                      <wp:docPr id="4" name="Picture 4" descr="C:\Users\dbaldrid\Desktop\Projects\Lets Get Healthy California\LGHC Logos\lghc-white.png"/>
                                       <wp:cNvGraphicFramePr/>
                                       <a:graphic xmlns:a="http://schemas.openxmlformats.org/drawingml/2006/main">
                                         <a:graphicData uri="http://schemas.openxmlformats.org/drawingml/2006/picture">
@@ -1466,7 +1903,7 @@
                             </w:tc>
                             <w:tc>
                               <w:tcPr>
-                                <w:tcW w:w="10643" w:type="dxa"/>
+                                <w:tcW w:w="6660" w:type="dxa"/>
                                 <w:vAlign w:val="center"/>
                               </w:tcPr>
                               <w:p>
@@ -1566,7 +2003,7 @@
                             </w:tc>
                             <w:tc>
                               <w:tcPr>
-                                <w:tcW w:w="10643" w:type="dxa"/>
+                                <w:tcW w:w="6660" w:type="dxa"/>
                               </w:tcPr>
                               <w:p>
                                 <w:pPr>
@@ -1602,22 +2039,19 @@
                   </wps:wsp>
                 </a:graphicData>
               </a:graphic>
-              <wp14:sizeRelH relativeFrom="margin">
-                <wp14:pctWidth>0</wp14:pctWidth>
-              </wp14:sizeRelH>
             </wp:anchor>
           </w:drawing>
         </mc:Choice>
         <mc:Fallback>
           <w:pict>
-            <v:rect id="Rectangle 74" o:spid="_x0000_s1028" style="position:absolute;margin-left:-36pt;margin-top:17.5pt;width:789.75pt;height:1in;z-index:251662848;visibility:visible;mso-wrap-style:square;mso-width-percent:0;mso-wrap-distance-left:9pt;mso-wrap-distance-top:0;mso-wrap-distance-right:9pt;mso-wrap-distance-bottom:0;mso-position-horizontal:absolute;mso-position-horizontal-relative:text;mso-position-vertical:absolute;mso-position-vertical-relative:text;mso-width-percent:0;mso-width-relative:margin;v-text-anchor:middle" o:gfxdata="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" fillcolor="#4f81bd [3204]" strokecolor="#4579b8 [3044]">
+            <v:rect id="Rectangle 74" o:spid="_x0000_s1028" style="position:absolute;margin-left:-36pt;margin-top:17.5pt;width:609.75pt;height:1in;z-index:251680768;visibility:visible;mso-wrap-style:square;mso-wrap-distance-left:9pt;mso-wrap-distance-top:0;mso-wrap-distance-right:9pt;mso-wrap-distance-bottom:0;mso-position-horizontal:absolute;mso-position-horizontal-relative:text;mso-position-vertical:absolute;mso-position-vertical-relative:text;v-text-anchor:middle" o:gfxdata="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" fillcolor="#4f81bd [3204]" strokecolor="#4579b8 [3044]">
               <v:shadow on="t" color="black" opacity="22937f" origin=",.5" offset="0,.63889mm"/>
               <v:textbox>
                 <w:txbxContent>
                   <w:tbl>
                     <w:tblPr>
                       <w:tblStyle w:val="TableGrid"/>
-                      <w:tblW w:w="15866" w:type="dxa"/>
+                      <w:tblW w:w="0" w:type="auto"/>
                       <w:tblBorders>
                         <w:top w:val="none" w:sz="0" w:space="0" w:color="auto"/>
                         <w:left w:val="none" w:sz="0" w:space="0" w:color="auto"/>
@@ -1630,7 +2064,7 @@
                     </w:tblPr>
                     <w:tblGrid>
                       <w:gridCol w:w="2785"/>
-                      <w:gridCol w:w="10643"/>
+                      <w:gridCol w:w="6660"/>
                       <w:gridCol w:w="2438"/>
                     </w:tblGrid>
                     <w:tr>
@@ -1654,7 +2088,7 @@
                               <wp:inline distT="0" distB="0" distL="0" distR="0" wp14:anchorId="21E2B1FE" wp14:editId="0C9B02E6">
                                 <wp:extent cx="908050" cy="646430"/>
                                 <wp:effectExtent l="0" t="0" r="6350" b="1270"/>
-                                <wp:docPr id="9" name="Picture 9" descr="C:\Users\dbaldrid\Desktop\Projects\Lets Get Healthy California\LGHC Logos\lghc-white.png"/>
+                                <wp:docPr id="4" name="Picture 4" descr="C:\Users\dbaldrid\Desktop\Projects\Lets Get Healthy California\LGHC Logos\lghc-white.png"/>
                                 <wp:cNvGraphicFramePr/>
                                 <a:graphic xmlns:a="http://schemas.openxmlformats.org/drawingml/2006/main">
                                   <a:graphicData uri="http://schemas.openxmlformats.org/drawingml/2006/picture">
@@ -1705,7 +2139,7 @@
                       </w:tc>
                       <w:tc>
                         <w:tcPr>
-                          <w:tcW w:w="10643" w:type="dxa"/>
+                          <w:tcW w:w="6660" w:type="dxa"/>
                           <w:vAlign w:val="center"/>
                         </w:tcPr>
                         <w:p>
@@ -1805,7 +2239,7 @@
                       </w:tc>
                       <w:tc>
                         <w:tcPr>
-                          <w:tcW w:w="10643" w:type="dxa"/>
+                          <w:tcW w:w="6660" w:type="dxa"/>
                         </w:tcPr>
                         <w:p>
                           <w:pPr>
@@ -1837,87 +2271,6 @@
         </mc:Fallback>
       </mc:AlternateContent>
     </w:r>
-    <w:r>
-      <w:rPr>
-        <w:noProof/>
-      </w:rPr>
-      <mc:AlternateContent>
-        <mc:Choice Requires="wps">
-          <w:drawing>
-            <wp:anchor distT="0" distB="0" distL="114300" distR="114300" simplePos="0" relativeHeight="251664896" behindDoc="0" locked="0" layoutInCell="1" allowOverlap="1">
-              <wp:simplePos x="0" y="0"/>
-              <wp:positionH relativeFrom="page">
-                <wp:posOffset>0</wp:posOffset>
-              </wp:positionH>
-              <wp:positionV relativeFrom="paragraph">
-                <wp:posOffset>50800</wp:posOffset>
-              </wp:positionV>
-              <wp:extent cx="10039350" cy="171450"/>
-              <wp:effectExtent l="57150" t="19050" r="57150" b="76200"/>
-              <wp:wrapNone/>
-              <wp:docPr id="75" name="Rectangle 75"/>
-              <wp:cNvGraphicFramePr/>
-              <a:graphic xmlns:a="http://schemas.openxmlformats.org/drawingml/2006/main">
-                <a:graphicData uri="http://schemas.microsoft.com/office/word/2010/wordprocessingShape">
-                  <wps:wsp>
-                    <wps:cNvSpPr/>
-                    <wps:spPr>
-                      <a:xfrm>
-                        <a:off x="0" y="0"/>
-                        <a:ext cx="10039350" cy="171450"/>
-                      </a:xfrm>
-                      <a:prstGeom prst="rect">
-                        <a:avLst/>
-                      </a:prstGeom>
-                      <a:solidFill>
-                        <a:schemeClr val="accent6"/>
-                      </a:solidFill>
-                      <a:ln>
-                        <a:noFill/>
-                      </a:ln>
-                    </wps:spPr>
-                    <wps:style>
-                      <a:lnRef idx="1">
-                        <a:schemeClr val="accent1"/>
-                      </a:lnRef>
-                      <a:fillRef idx="3">
-                        <a:schemeClr val="accent1"/>
-                      </a:fillRef>
-                      <a:effectRef idx="2">
-                        <a:schemeClr val="accent1"/>
-                      </a:effectRef>
-                      <a:fontRef idx="minor">
-                        <a:schemeClr val="lt1"/>
-                      </a:fontRef>
-                    </wps:style>
-                    <wps:bodyPr rot="0" spcFirstLastPara="0" vertOverflow="overflow" horzOverflow="overflow" vert="horz" wrap="square" lIns="91440" tIns="45720" rIns="91440" bIns="45720" numCol="1" spcCol="0" rtlCol="0" fromWordArt="0" anchor="ctr" anchorCtr="0" forceAA="0" compatLnSpc="1">
-                      <a:prstTxWarp prst="textNoShape">
-                        <a:avLst/>
-                      </a:prstTxWarp>
-                      <a:noAutofit/>
-                    </wps:bodyPr>
-                  </wps:wsp>
-                </a:graphicData>
-              </a:graphic>
-              <wp14:sizeRelH relativeFrom="margin">
-                <wp14:pctWidth>0</wp14:pctWidth>
-              </wp14:sizeRelH>
-              <wp14:sizeRelV relativeFrom="margin">
-                <wp14:pctHeight>0</wp14:pctHeight>
-              </wp14:sizeRelV>
-            </wp:anchor>
-          </w:drawing>
-        </mc:Choice>
-        <mc:Fallback>
-          <w:pict>
-            <v:rect w14:anchorId="41179D16" id="Rectangle 75" o:spid="_x0000_s1026" style="position:absolute;margin-left:0;margin-top:4pt;width:790.5pt;height:13.5pt;z-index:251664896;visibility:visible;mso-wrap-style:square;mso-width-percent:0;mso-height-percent:0;mso-wrap-distance-left:9pt;mso-wrap-distance-top:0;mso-wrap-distance-right:9pt;mso-wrap-distance-bottom:0;mso-position-horizontal:absolute;mso-position-horizontal-relative:page;mso-position-vertical:absolute;mso-position-vertical-relative:text;mso-width-percent:0;mso-height-percent:0;mso-width-relative:margin;mso-height-relative:margin;v-text-anchor:middle" o:gfxdata="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" fillcolor="#f79646 [3209]" stroked="f">
-              <v:shadow on="t" color="black" opacity="22937f" origin=",.5" offset="0,.63889mm"/>
-              <w10:wrap anchorx="page"/>
-            </v:rect>
-          </w:pict>
-        </mc:Fallback>
-      </mc:AlternateContent>
-    </w:r>
   </w:p>
 </w:ftr>
 </file>
@@ -1943,20 +2296,10 @@
 
 <file path=word/header1.xml><?xml version="1.0" encoding="utf-8"?>
 <w:hdr xmlns:wpc="http://schemas.microsoft.com/office/word/2010/wordprocessingCanvas" xmlns:cx="http://schemas.microsoft.com/office/drawing/2014/chartex" xmlns:cx1="http://schemas.microsoft.com/office/drawing/2015/9/8/chartex" xmlns:mc="http://schemas.openxmlformats.org/markup-compatibility/2006" xmlns:o="urn:schemas-microsoft-com:office:office" xmlns:r="http://schemas.openxmlformats.org/officeDocument/2006/relationships" xmlns:m="http://schemas.openxmlformats.org/officeDocument/2006/math" xmlns:v="urn:schemas-microsoft-com:vml" xmlns:wp14="http://schemas.microsoft.com/office/word/2010/wordprocessingDrawing" xmlns:wp="http://schemas.openxmlformats.org/drawingml/2006/wordprocessingDrawing" xmlns:w10="urn:schemas-microsoft-com:office:word" xmlns:w="http://schemas.openxmlformats.org/wordprocessingml/2006/main" xmlns:w14="http://schemas.microsoft.com/office/word/2010/wordml" xmlns:w15="http://schemas.microsoft.com/office/word/2012/wordml" xmlns:w16se="http://schemas.microsoft.com/office/word/2015/wordml/symex" xmlns:wpg="http://schemas.microsoft.com/office/word/2010/wordprocessingGroup" xmlns:wpi="http://schemas.microsoft.com/office/word/2010/wordprocessingInk" xmlns:wne="http://schemas.microsoft.com/office/word/2006/wordml" xmlns:wps="http://schemas.microsoft.com/office/word/2010/wordprocessingShape" mc:Ignorable="w14 w15 w16se wp14">
-  <w:p>
-    <w:pPr>
-      <w:pStyle w:val="Header"/>
-    </w:pPr>
-  </w:p>
-</w:hdr>
-</file>
-
-<file path=word/header2.xml><?xml version="1.0" encoding="utf-8"?>
-<w:hdr xmlns:wpc="http://schemas.microsoft.com/office/word/2010/wordprocessingCanvas" xmlns:cx="http://schemas.microsoft.com/office/drawing/2014/chartex" xmlns:cx1="http://schemas.microsoft.com/office/drawing/2015/9/8/chartex" xmlns:mc="http://schemas.openxmlformats.org/markup-compatibility/2006" xmlns:o="urn:schemas-microsoft-com:office:office" xmlns:r="http://schemas.openxmlformats.org/officeDocument/2006/relationships" xmlns:m="http://schemas.openxmlformats.org/officeDocument/2006/math" xmlns:v="urn:schemas-microsoft-com:vml" xmlns:wp14="http://schemas.microsoft.com/office/word/2010/wordprocessingDrawing" xmlns:wp="http://schemas.openxmlformats.org/drawingml/2006/wordprocessingDrawing" xmlns:w10="urn:schemas-microsoft-com:office:word" xmlns:w="http://schemas.openxmlformats.org/wordprocessingml/2006/main" xmlns:w14="http://schemas.microsoft.com/office/word/2010/wordml" xmlns:w15="http://schemas.microsoft.com/office/word/2012/wordml" xmlns:w16se="http://schemas.microsoft.com/office/word/2015/wordml/symex" xmlns:wpg="http://schemas.microsoft.com/office/word/2010/wordprocessingGroup" xmlns:wpi="http://schemas.microsoft.com/office/word/2010/wordprocessingInk" xmlns:wne="http://schemas.microsoft.com/office/word/2006/wordml" xmlns:wps="http://schemas.microsoft.com/office/word/2010/wordprocessingShape" mc:Ignorable="w14 w15 w16se wp14">
   <w:tbl>
     <w:tblPr>
       <w:tblStyle w:val="TableGrid"/>
-      <w:tblW w:w="13061" w:type="dxa"/>
+      <w:tblW w:w="9533" w:type="dxa"/>
       <w:tblInd w:w="-713" w:type="dxa"/>
       <w:tblBorders>
         <w:top w:val="none" w:sz="0" w:space="0" w:color="auto"/>
@@ -1970,7 +2313,7 @@
     </w:tblPr>
     <w:tblGrid>
       <w:gridCol w:w="2970"/>
-      <w:gridCol w:w="10091"/>
+      <w:gridCol w:w="6563"/>
     </w:tblGrid>
     <w:tr>
       <w:trPr>
@@ -1991,15 +2334,15 @@
             <mc:AlternateContent>
               <mc:Choice Requires="wps">
                 <w:drawing>
-                  <wp:anchor distT="0" distB="0" distL="114300" distR="114300" simplePos="0" relativeHeight="251649024" behindDoc="1" locked="0" layoutInCell="1" allowOverlap="1" wp14:anchorId="33541301" wp14:editId="3B69ECF9">
+                  <wp:anchor distT="0" distB="0" distL="114300" distR="114300" simplePos="0" relativeHeight="251677696" behindDoc="1" locked="0" layoutInCell="1" allowOverlap="1" wp14:anchorId="33541301" wp14:editId="3B69ECF9">
                     <wp:simplePos x="0" y="0"/>
                     <wp:positionH relativeFrom="margin">
-                      <wp:posOffset>-52070</wp:posOffset>
+                      <wp:posOffset>-53975</wp:posOffset>
                     </wp:positionH>
                     <wp:positionV relativeFrom="paragraph">
                       <wp:posOffset>9525</wp:posOffset>
                     </wp:positionV>
-                    <wp:extent cx="10096500" cy="1066800"/>
+                    <wp:extent cx="7753350" cy="1066800"/>
                     <wp:effectExtent l="57150" t="19050" r="57150" b="76200"/>
                     <wp:wrapNone/>
                     <wp:docPr id="17" name="Rectangle 17"/>
@@ -2011,7 +2354,7 @@
                           <wps:spPr>
                             <a:xfrm>
                               <a:off x="0" y="0"/>
-                              <a:ext cx="10096500" cy="1066800"/>
+                              <a:ext cx="7753350" cy="1066800"/>
                             </a:xfrm>
                             <a:prstGeom prst="rect">
                               <a:avLst/>
@@ -2072,7 +2415,7 @@
               </mc:Choice>
               <mc:Fallback>
                 <w:pict>
-                  <v:rect w14:anchorId="47BF3C1F" id="Rectangle 17" o:spid="_x0000_s1026" style="position:absolute;margin-left:-4.1pt;margin-top:.75pt;width:795pt;height:84pt;z-index:-251667456;visibility:visible;mso-wrap-style:square;mso-width-percent:0;mso-height-percent:0;mso-wrap-distance-left:9pt;mso-wrap-distance-top:0;mso-wrap-distance-right:9pt;mso-wrap-distance-bottom:0;mso-position-horizontal:absolute;mso-position-horizontal-relative:margin;mso-position-vertical:absolute;mso-position-vertical-relative:text;mso-width-percent:0;mso-height-percent:0;mso-width-relative:margin;mso-height-relative:margin;v-text-anchor:middle" o:gfxdata="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" fillcolor="#fabf8f [1945]" stroked="f">
+                  <v:rect w14:anchorId="78AFBB3C" id="Rectangle 17" o:spid="_x0000_s1026" style="position:absolute;margin-left:-4.25pt;margin-top:.75pt;width:610.5pt;height:84pt;z-index:-251638784;visibility:visible;mso-wrap-style:square;mso-width-percent:0;mso-height-percent:0;mso-wrap-distance-left:9pt;mso-wrap-distance-top:0;mso-wrap-distance-right:9pt;mso-wrap-distance-bottom:0;mso-position-horizontal:absolute;mso-position-horizontal-relative:margin;mso-position-vertical:absolute;mso-position-vertical-relative:text;mso-width-percent:0;mso-height-percent:0;mso-width-relative:margin;mso-height-relative:margin;v-text-anchor:middle" o:gfxdata="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" fillcolor="#fabf8f [1945]" stroked="f">
                     <v:fill color2="#b2a1c7 [1943]" rotate="t" focus="100%" type="gradient"/>
                     <v:shadow on="t" color="black" opacity="22937f" origin=",.5" offset="0,.63889mm"/>
                     <w10:wrap anchorx="margin"/>
@@ -2085,7 +2428,7 @@
       </w:tc>
       <w:tc>
         <w:tcPr>
-          <w:tcW w:w="10091" w:type="dxa"/>
+          <w:tcW w:w="6563" w:type="dxa"/>
         </w:tcPr>
         <w:p>
           <w:pPr>
@@ -2116,7 +2459,7 @@
               <wp:inline distT="0" distB="0" distL="0" distR="0" wp14:anchorId="69B4DD9A" wp14:editId="5AA65248">
                 <wp:extent cx="996696" cy="640080"/>
                 <wp:effectExtent l="0" t="0" r="0" b="7620"/>
-                <wp:docPr id="5" name="Picture 5" title="Let's Get Healthy California logo"/>
+                <wp:docPr id="32" name="Picture 32" title="Let's Get Healthy California logo"/>
                 <wp:cNvGraphicFramePr>
                   <a:graphicFrameLocks xmlns:a="http://schemas.openxmlformats.org/drawingml/2006/main" noChangeAspect="1"/>
                 </wp:cNvGraphicFramePr>
@@ -2160,7 +2503,7 @@
       </w:tc>
       <w:tc>
         <w:tcPr>
-          <w:tcW w:w="10091" w:type="dxa"/>
+          <w:tcW w:w="6563" w:type="dxa"/>
           <w:vAlign w:val="center"/>
         </w:tcPr>
         <w:p>
@@ -2195,22 +2538,12 @@
 </w:hdr>
 </file>
 
-<file path=word/header3.xml><?xml version="1.0" encoding="utf-8"?>
-<w:hdr xmlns:wpc="http://schemas.microsoft.com/office/word/2010/wordprocessingCanvas" xmlns:cx="http://schemas.microsoft.com/office/drawing/2014/chartex" xmlns:cx1="http://schemas.microsoft.com/office/drawing/2015/9/8/chartex" xmlns:mc="http://schemas.openxmlformats.org/markup-compatibility/2006" xmlns:o="urn:schemas-microsoft-com:office:office" xmlns:r="http://schemas.openxmlformats.org/officeDocument/2006/relationships" xmlns:m="http://schemas.openxmlformats.org/officeDocument/2006/math" xmlns:v="urn:schemas-microsoft-com:vml" xmlns:wp14="http://schemas.microsoft.com/office/word/2010/wordprocessingDrawing" xmlns:wp="http://schemas.openxmlformats.org/drawingml/2006/wordprocessingDrawing" xmlns:w10="urn:schemas-microsoft-com:office:word" xmlns:w="http://schemas.openxmlformats.org/wordprocessingml/2006/main" xmlns:w14="http://schemas.microsoft.com/office/word/2010/wordml" xmlns:w15="http://schemas.microsoft.com/office/word/2012/wordml" xmlns:w16se="http://schemas.microsoft.com/office/word/2015/wordml/symex" xmlns:wpg="http://schemas.microsoft.com/office/word/2010/wordprocessingGroup" xmlns:wpi="http://schemas.microsoft.com/office/word/2010/wordprocessingInk" xmlns:wne="http://schemas.microsoft.com/office/word/2006/wordml" xmlns:wps="http://schemas.microsoft.com/office/word/2010/wordprocessingShape" mc:Ignorable="w14 w15 w16se wp14">
-  <w:p>
-    <w:pPr>
-      <w:pStyle w:val="Header"/>
-    </w:pPr>
-  </w:p>
-</w:hdr>
-</file>
-
-<file path=word/header4.xml><?xml version="1.0" encoding="utf-8"?>
+<file path=word/header2.xml><?xml version="1.0" encoding="utf-8"?>
 <w:hdr xmlns:wpc="http://schemas.microsoft.com/office/word/2010/wordprocessingCanvas" xmlns:cx="http://schemas.microsoft.com/office/drawing/2014/chartex" xmlns:cx1="http://schemas.microsoft.com/office/drawing/2015/9/8/chartex" xmlns:mc="http://schemas.openxmlformats.org/markup-compatibility/2006" xmlns:o="urn:schemas-microsoft-com:office:office" xmlns:r="http://schemas.openxmlformats.org/officeDocument/2006/relationships" xmlns:m="http://schemas.openxmlformats.org/officeDocument/2006/math" xmlns:v="urn:schemas-microsoft-com:vml" xmlns:wp14="http://schemas.microsoft.com/office/word/2010/wordprocessingDrawing" xmlns:wp="http://schemas.openxmlformats.org/drawingml/2006/wordprocessingDrawing" xmlns:w10="urn:schemas-microsoft-com:office:word" xmlns:w="http://schemas.openxmlformats.org/wordprocessingml/2006/main" xmlns:w14="http://schemas.microsoft.com/office/word/2010/wordml" xmlns:w15="http://schemas.microsoft.com/office/word/2012/wordml" xmlns:w16se="http://schemas.microsoft.com/office/word/2015/wordml/symex" xmlns:wpg="http://schemas.microsoft.com/office/word/2010/wordprocessingGroup" xmlns:wpi="http://schemas.microsoft.com/office/word/2010/wordprocessingInk" xmlns:wne="http://schemas.microsoft.com/office/word/2006/wordml" xmlns:wps="http://schemas.microsoft.com/office/word/2010/wordprocessingShape" mc:Ignorable="w14 w15 w16se wp14">
   <w:tbl>
     <w:tblPr>
       <w:tblStyle w:val="TableGrid"/>
-      <w:tblW w:w="19559" w:type="dxa"/>
+      <w:tblW w:w="12242" w:type="dxa"/>
       <w:tblInd w:w="-713" w:type="dxa"/>
       <w:tblBorders>
         <w:top w:val="none" w:sz="0" w:space="0" w:color="auto"/>
@@ -2224,8 +2557,8 @@
     </w:tblPr>
     <w:tblGrid>
       <w:gridCol w:w="2970"/>
-      <w:gridCol w:w="10181"/>
-      <w:gridCol w:w="6408"/>
+      <w:gridCol w:w="6563"/>
+      <w:gridCol w:w="2709"/>
     </w:tblGrid>
     <w:tr>
       <w:trPr>
@@ -2246,16 +2579,16 @@
             <mc:AlternateContent>
               <mc:Choice Requires="wps">
                 <w:drawing>
-                  <wp:anchor distT="0" distB="0" distL="114300" distR="114300" simplePos="0" relativeHeight="251651072" behindDoc="1" locked="0" layoutInCell="1" allowOverlap="1" wp14:anchorId="6242AACB" wp14:editId="329F1B71">
+                  <wp:anchor distT="0" distB="0" distL="114300" distR="114300" simplePos="0" relativeHeight="251667456" behindDoc="1" locked="0" layoutInCell="1" allowOverlap="1" wp14:anchorId="6242AACB" wp14:editId="329F1B71">
                     <wp:simplePos x="0" y="0"/>
                     <wp:positionH relativeFrom="margin">
-                      <wp:posOffset>-52071</wp:posOffset>
+                      <wp:posOffset>-53975</wp:posOffset>
                     </wp:positionH>
                     <wp:positionV relativeFrom="paragraph">
                       <wp:posOffset>9525</wp:posOffset>
                     </wp:positionV>
-                    <wp:extent cx="10106025" cy="1066800"/>
-                    <wp:effectExtent l="57150" t="19050" r="66675" b="76200"/>
+                    <wp:extent cx="7753350" cy="1066800"/>
+                    <wp:effectExtent l="57150" t="19050" r="57150" b="76200"/>
                     <wp:wrapNone/>
                     <wp:docPr id="1" name="Rectangle 1"/>
                     <wp:cNvGraphicFramePr/>
@@ -2266,7 +2599,7 @@
                           <wps:spPr>
                             <a:xfrm>
                               <a:off x="0" y="0"/>
-                              <a:ext cx="10106025" cy="1066800"/>
+                              <a:ext cx="7753350" cy="1066800"/>
                             </a:xfrm>
                             <a:prstGeom prst="rect">
                               <a:avLst/>
@@ -2327,7 +2660,7 @@
               </mc:Choice>
               <mc:Fallback>
                 <w:pict>
-                  <v:rect w14:anchorId="15B6707A" id="Rectangle 1" o:spid="_x0000_s1026" style="position:absolute;margin-left:-4.1pt;margin-top:.75pt;width:795.75pt;height:84pt;z-index:-251665408;visibility:visible;mso-wrap-style:square;mso-width-percent:0;mso-height-percent:0;mso-wrap-distance-left:9pt;mso-wrap-distance-top:0;mso-wrap-distance-right:9pt;mso-wrap-distance-bottom:0;mso-position-horizontal:absolute;mso-position-horizontal-relative:margin;mso-position-vertical:absolute;mso-position-vertical-relative:text;mso-width-percent:0;mso-height-percent:0;mso-width-relative:margin;mso-height-relative:margin;v-text-anchor:middle" o:gfxdata="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" fillcolor="#fabf8f [1945]" stroked="f">
+                  <v:rect w14:anchorId="60F9AD14" id="Rectangle 1" o:spid="_x0000_s1026" style="position:absolute;margin-left:-4.25pt;margin-top:.75pt;width:610.5pt;height:84pt;z-index:-251649024;visibility:visible;mso-wrap-style:square;mso-width-percent:0;mso-height-percent:0;mso-wrap-distance-left:9pt;mso-wrap-distance-top:0;mso-wrap-distance-right:9pt;mso-wrap-distance-bottom:0;mso-position-horizontal:absolute;mso-position-horizontal-relative:margin;mso-position-vertical:absolute;mso-position-vertical-relative:text;mso-width-percent:0;mso-height-percent:0;mso-width-relative:margin;mso-height-relative:margin;v-text-anchor:middle" o:gfxdata="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" fillcolor="#fabf8f [1945]" stroked="f">
                     <v:fill color2="#b2a1c7 [1943]" rotate="t" focus="100%" type="gradient"/>
                     <v:shadow on="t" color="black" opacity="22937f" origin=",.5" offset="0,.63889mm"/>
                     <w10:wrap anchorx="margin"/>
@@ -2340,7 +2673,7 @@
       </w:tc>
       <w:tc>
         <w:tcPr>
-          <w:tcW w:w="10181" w:type="dxa"/>
+          <w:tcW w:w="6563" w:type="dxa"/>
         </w:tcPr>
         <w:p>
           <w:pPr>
@@ -2350,7 +2683,7 @@
       </w:tc>
       <w:tc>
         <w:tcPr>
-          <w:tcW w:w="6408" w:type="dxa"/>
+          <w:tcW w:w="2709" w:type="dxa"/>
         </w:tcPr>
         <w:p>
           <w:pPr>
@@ -2425,7 +2758,7 @@
       </w:tc>
       <w:tc>
         <w:tcPr>
-          <w:tcW w:w="10181" w:type="dxa"/>
+          <w:tcW w:w="6563" w:type="dxa"/>
           <w:vAlign w:val="center"/>
         </w:tcPr>
         <w:p>
@@ -2448,7 +2781,7 @@
       </w:tc>
       <w:tc>
         <w:tcPr>
-          <w:tcW w:w="6408" w:type="dxa"/>
+          <w:tcW w:w="2709" w:type="dxa"/>
         </w:tcPr>
         <w:p>
           <w:pPr>
@@ -2470,12 +2803,12 @@
 </w:hdr>
 </file>
 
-<file path=word/header5.xml><?xml version="1.0" encoding="utf-8"?>
+<file path=word/header3.xml><?xml version="1.0" encoding="utf-8"?>
 <w:hdr xmlns:wpc="http://schemas.microsoft.com/office/word/2010/wordprocessingCanvas" xmlns:cx="http://schemas.microsoft.com/office/drawing/2014/chartex" xmlns:cx1="http://schemas.microsoft.com/office/drawing/2015/9/8/chartex" xmlns:mc="http://schemas.openxmlformats.org/markup-compatibility/2006" xmlns:o="urn:schemas-microsoft-com:office:office" xmlns:r="http://schemas.openxmlformats.org/officeDocument/2006/relationships" xmlns:m="http://schemas.openxmlformats.org/officeDocument/2006/math" xmlns:v="urn:schemas-microsoft-com:vml" xmlns:wp14="http://schemas.microsoft.com/office/word/2010/wordprocessingDrawing" xmlns:wp="http://schemas.openxmlformats.org/drawingml/2006/wordprocessingDrawing" xmlns:w10="urn:schemas-microsoft-com:office:word" xmlns:w="http://schemas.openxmlformats.org/wordprocessingml/2006/main" xmlns:w14="http://schemas.microsoft.com/office/word/2010/wordml" xmlns:w15="http://schemas.microsoft.com/office/word/2012/wordml" xmlns:w16se="http://schemas.microsoft.com/office/word/2015/wordml/symex" xmlns:wpg="http://schemas.microsoft.com/office/word/2010/wordprocessingGroup" xmlns:wpi="http://schemas.microsoft.com/office/word/2010/wordprocessingInk" xmlns:wne="http://schemas.microsoft.com/office/word/2006/wordml" xmlns:wps="http://schemas.microsoft.com/office/word/2010/wordprocessingShape" mc:Ignorable="w14 w15 w16se wp14">
   <w:tbl>
     <w:tblPr>
       <w:tblStyle w:val="TableGrid"/>
-      <w:tblW w:w="16571" w:type="dxa"/>
+      <w:tblW w:w="12233" w:type="dxa"/>
       <w:tblInd w:w="-713" w:type="dxa"/>
       <w:tblBorders>
         <w:top w:val="none" w:sz="0" w:space="0" w:color="auto"/>
@@ -2489,7 +2822,7 @@
     </w:tblPr>
     <w:tblGrid>
       <w:gridCol w:w="2507"/>
-      <w:gridCol w:w="11364"/>
+      <w:gridCol w:w="7026"/>
       <w:gridCol w:w="2700"/>
     </w:tblGrid>
     <w:tr>
@@ -2513,7 +2846,7 @@
       </w:tc>
       <w:tc>
         <w:tcPr>
-          <w:tcW w:w="11364" w:type="dxa"/>
+          <w:tcW w:w="7026" w:type="dxa"/>
           <w:vAlign w:val="center"/>
         </w:tcPr>
         <w:p>
@@ -2567,7 +2900,7 @@
               <wp:inline distT="0" distB="0" distL="0" distR="0" wp14:anchorId="35E4BE0C" wp14:editId="235BABD3">
                 <wp:extent cx="996696" cy="640080"/>
                 <wp:effectExtent l="0" t="0" r="0" b="7620"/>
-                <wp:docPr id="7" name="Picture 7" title="Let's Get Healthy California logo"/>
+                <wp:docPr id="73" name="Picture 73" title="Let's Get Healthy California logo"/>
                 <wp:cNvGraphicFramePr>
                   <a:graphicFrameLocks xmlns:a="http://schemas.openxmlformats.org/drawingml/2006/main" noChangeAspect="1"/>
                 </wp:cNvGraphicFramePr>
@@ -2611,7 +2944,7 @@
       </w:tc>
       <w:tc>
         <w:tcPr>
-          <w:tcW w:w="11364" w:type="dxa"/>
+          <w:tcW w:w="7026" w:type="dxa"/>
           <w:vAlign w:val="center"/>
         </w:tcPr>
         <w:p>
@@ -2671,7 +3004,7 @@
       </w:tc>
       <w:tc>
         <w:tcPr>
-          <w:tcW w:w="11364" w:type="dxa"/>
+          <w:tcW w:w="7026" w:type="dxa"/>
           <w:vAlign w:val="center"/>
         </w:tcPr>
         <w:p>
@@ -2722,13 +3055,13 @@
             <wp:anchor distT="0" distB="0" distL="114300" distR="114300" simplePos="0" relativeHeight="251679744" behindDoc="1" locked="0" layoutInCell="1" allowOverlap="1" wp14:anchorId="527D0DEB" wp14:editId="228BDC0C">
               <wp:simplePos x="0" y="0"/>
               <wp:positionH relativeFrom="margin">
-                <wp:posOffset>-447676</wp:posOffset>
+                <wp:posOffset>-447675</wp:posOffset>
               </wp:positionH>
               <wp:positionV relativeFrom="paragraph">
-                <wp:posOffset>-1442720</wp:posOffset>
+                <wp:posOffset>-1442721</wp:posOffset>
               </wp:positionV>
-              <wp:extent cx="10048875" cy="1476375"/>
-              <wp:effectExtent l="57150" t="19050" r="66675" b="85725"/>
+              <wp:extent cx="7753350" cy="1476375"/>
+              <wp:effectExtent l="57150" t="19050" r="57150" b="85725"/>
               <wp:wrapNone/>
               <wp:docPr id="8" name="Rectangle 8"/>
               <wp:cNvGraphicFramePr/>
@@ -2739,7 +3072,7 @@
                     <wps:spPr>
                       <a:xfrm>
                         <a:off x="0" y="0"/>
-                        <a:ext cx="10048875" cy="1476375"/>
+                        <a:ext cx="7753350" cy="1476375"/>
                       </a:xfrm>
                       <a:prstGeom prst="rect">
                         <a:avLst/>
@@ -2800,7 +3133,7 @@
         </mc:Choice>
         <mc:Fallback>
           <w:pict>
-            <v:rect w14:anchorId="011F66D9" id="Rectangle 8" o:spid="_x0000_s1026" style="position:absolute;margin-left:-35.25pt;margin-top:-113.6pt;width:791.25pt;height:116.25pt;z-index:-251636736;visibility:visible;mso-wrap-style:square;mso-width-percent:0;mso-height-percent:0;mso-wrap-distance-left:9pt;mso-wrap-distance-top:0;mso-wrap-distance-right:9pt;mso-wrap-distance-bottom:0;mso-position-horizontal:absolute;mso-position-horizontal-relative:margin;mso-position-vertical:absolute;mso-position-vertical-relative:text;mso-width-percent:0;mso-height-percent:0;mso-width-relative:margin;mso-height-relative:margin;v-text-anchor:middle" o:gfxdata="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" fillcolor="#fabf8f [1945]" stroked="f">
+            <v:rect w14:anchorId="247754A3" id="Rectangle 8" o:spid="_x0000_s1026" style="position:absolute;margin-left:-35.25pt;margin-top:-113.6pt;width:610.5pt;height:116.25pt;z-index:-251636736;visibility:visible;mso-wrap-style:square;mso-width-percent:0;mso-height-percent:0;mso-wrap-distance-left:9pt;mso-wrap-distance-top:0;mso-wrap-distance-right:9pt;mso-wrap-distance-bottom:0;mso-position-horizontal:absolute;mso-position-horizontal-relative:margin;mso-position-vertical:absolute;mso-position-vertical-relative:text;mso-width-percent:0;mso-height-percent:0;mso-width-relative:margin;mso-height-relative:margin;v-text-anchor:middle" o:gfxdata="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" fillcolor="#fabf8f [1945]" stroked="f">
               <v:fill color2="#b2a1c7 [1943]" rotate="t" focus="100%" type="gradient"/>
               <v:shadow on="t" color="black" opacity="22937f" origin=",.5" offset="0,.63889mm"/>
               <w10:wrap anchorx="margin"/>
@@ -2999,11 +3332,127 @@
       <w:lvlJc w:val="left"/>
     </w:lvl>
   </w:abstractNum>
+  <w:abstractNum w:abstractNumId="2" w15:restartNumberingAfterBreak="0">
+    <w:nsid w:val="2AC63728"/>
+    <w:multiLevelType w:val="hybridMultilevel"/>
+    <w:tmpl w:val="94B43304"/>
+    <w:lvl w:ilvl="0" w:tplc="04090001">
+      <w:start w:val="1"/>
+      <w:numFmt w:val="bullet"/>
+      <w:lvlText w:val=""/>
+      <w:lvlJc w:val="left"/>
+      <w:pPr>
+        <w:ind w:left="720" w:hanging="360"/>
+      </w:pPr>
+      <w:rPr>
+        <w:rFonts w:ascii="Symbol" w:hAnsi="Symbol" w:hint="default"/>
+      </w:rPr>
+    </w:lvl>
+    <w:lvl w:ilvl="1" w:tplc="04090003" w:tentative="1">
+      <w:start w:val="1"/>
+      <w:numFmt w:val="bullet"/>
+      <w:lvlText w:val="o"/>
+      <w:lvlJc w:val="left"/>
+      <w:pPr>
+        <w:ind w:left="1440" w:hanging="360"/>
+      </w:pPr>
+      <w:rPr>
+        <w:rFonts w:ascii="Courier New" w:hAnsi="Courier New" w:cs="Courier New" w:hint="default"/>
+      </w:rPr>
+    </w:lvl>
+    <w:lvl w:ilvl="2" w:tplc="04090005" w:tentative="1">
+      <w:start w:val="1"/>
+      <w:numFmt w:val="bullet"/>
+      <w:lvlText w:val=""/>
+      <w:lvlJc w:val="left"/>
+      <w:pPr>
+        <w:ind w:left="2160" w:hanging="360"/>
+      </w:pPr>
+      <w:rPr>
+        <w:rFonts w:ascii="Wingdings" w:hAnsi="Wingdings" w:hint="default"/>
+      </w:rPr>
+    </w:lvl>
+    <w:lvl w:ilvl="3" w:tplc="04090001" w:tentative="1">
+      <w:start w:val="1"/>
+      <w:numFmt w:val="bullet"/>
+      <w:lvlText w:val=""/>
+      <w:lvlJc w:val="left"/>
+      <w:pPr>
+        <w:ind w:left="2880" w:hanging="360"/>
+      </w:pPr>
+      <w:rPr>
+        <w:rFonts w:ascii="Symbol" w:hAnsi="Symbol" w:hint="default"/>
+      </w:rPr>
+    </w:lvl>
+    <w:lvl w:ilvl="4" w:tplc="04090003" w:tentative="1">
+      <w:start w:val="1"/>
+      <w:numFmt w:val="bullet"/>
+      <w:lvlText w:val="o"/>
+      <w:lvlJc w:val="left"/>
+      <w:pPr>
+        <w:ind w:left="3600" w:hanging="360"/>
+      </w:pPr>
+      <w:rPr>
+        <w:rFonts w:ascii="Courier New" w:hAnsi="Courier New" w:cs="Courier New" w:hint="default"/>
+      </w:rPr>
+    </w:lvl>
+    <w:lvl w:ilvl="5" w:tplc="04090005" w:tentative="1">
+      <w:start w:val="1"/>
+      <w:numFmt w:val="bullet"/>
+      <w:lvlText w:val=""/>
+      <w:lvlJc w:val="left"/>
+      <w:pPr>
+        <w:ind w:left="4320" w:hanging="360"/>
+      </w:pPr>
+      <w:rPr>
+        <w:rFonts w:ascii="Wingdings" w:hAnsi="Wingdings" w:hint="default"/>
+      </w:rPr>
+    </w:lvl>
+    <w:lvl w:ilvl="6" w:tplc="04090001" w:tentative="1">
+      <w:start w:val="1"/>
+      <w:numFmt w:val="bullet"/>
+      <w:lvlText w:val=""/>
+      <w:lvlJc w:val="left"/>
+      <w:pPr>
+        <w:ind w:left="5040" w:hanging="360"/>
+      </w:pPr>
+      <w:rPr>
+        <w:rFonts w:ascii="Symbol" w:hAnsi="Symbol" w:hint="default"/>
+      </w:rPr>
+    </w:lvl>
+    <w:lvl w:ilvl="7" w:tplc="04090003" w:tentative="1">
+      <w:start w:val="1"/>
+      <w:numFmt w:val="bullet"/>
+      <w:lvlText w:val="o"/>
+      <w:lvlJc w:val="left"/>
+      <w:pPr>
+        <w:ind w:left="5760" w:hanging="360"/>
+      </w:pPr>
+      <w:rPr>
+        <w:rFonts w:ascii="Courier New" w:hAnsi="Courier New" w:cs="Courier New" w:hint="default"/>
+      </w:rPr>
+    </w:lvl>
+    <w:lvl w:ilvl="8" w:tplc="04090005" w:tentative="1">
+      <w:start w:val="1"/>
+      <w:numFmt w:val="bullet"/>
+      <w:lvlText w:val=""/>
+      <w:lvlJc w:val="left"/>
+      <w:pPr>
+        <w:ind w:left="6480" w:hanging="360"/>
+      </w:pPr>
+      <w:rPr>
+        <w:rFonts w:ascii="Wingdings" w:hAnsi="Wingdings" w:hint="default"/>
+      </w:rPr>
+    </w:lvl>
+  </w:abstractNum>
   <w:num w:numId="1">
     <w:abstractNumId w:val="0"/>
   </w:num>
   <w:num w:numId="2">
     <w:abstractNumId w:val="1"/>
+  </w:num>
+  <w:num w:numId="3">
+    <w:abstractNumId w:val="2"/>
   </w:num>
 </w:numbering>
 </file>
@@ -3026,6 +3475,7 @@
     </w:pPrDefault>
   </w:docDefaults>
   <w:latentStyles w:defLockedState="0" w:defUIPriority="0" w:defSemiHidden="0" w:defUnhideWhenUsed="0" w:defQFormat="0" w:count="371">
+    <w:lsdException w:name="heading 2" w:uiPriority="9" w:qFormat="1"/>
     <w:lsdException w:name="heading 7" w:unhideWhenUsed="1"/>
     <w:lsdException w:name="heading 8" w:unhideWhenUsed="1"/>
     <w:lsdException w:name="heading 9" w:unhideWhenUsed="1"/>
@@ -3392,7 +3842,7 @@
     <w:next w:val="BodyText"/>
     <w:uiPriority w:val="9"/>
     <w:qFormat/>
-    <w:rsid w:val="006436AA"/>
+    <w:rsid w:val="003366E9"/>
     <w:pPr>
       <w:keepNext/>
       <w:keepLines/>
@@ -3404,7 +3854,7 @@
       <w:rFonts w:eastAsiaTheme="majorEastAsia" w:cstheme="majorBidi"/>
       <w:b/>
       <w:bCs/>
-      <w:sz w:val="24"/>
+      <w:sz w:val="28"/>
       <w:szCs w:val="32"/>
     </w:rPr>
   </w:style>
@@ -4601,7 +5051,7 @@
 </file>
 
 <file path=customXml/itemProps1.xml><?xml version="1.0" encoding="utf-8"?>
-<ds:datastoreItem xmlns:ds="http://schemas.openxmlformats.org/officeDocument/2006/customXml" ds:itemID="{75951CCE-C464-4A54-A7A6-68FB726EF7F3}">
+<ds:datastoreItem xmlns:ds="http://schemas.openxmlformats.org/officeDocument/2006/customXml" ds:itemID="{DC3D67A9-4A94-4FB8-81A0-C8172A141AD2}">
   <ds:schemaRefs>
     <ds:schemaRef ds:uri="http://schemas.openxmlformats.org/officeDocument/2006/bibliography"/>
   </ds:schemaRefs>

</xml_diff>